<commit_message>
Database doc + some database stuff
</commit_message>
<xml_diff>
--- a/documentation/documentation.docx
+++ b/documentation/documentation.docx
@@ -523,111 +523,13 @@
                               </w:rPr>
                               <w:t xml:space="preserve">The premier </w:t>
                             </w:r>
-                            <w:proofErr w:type="spellStart"/>
                             <w:r>
                               <w:rPr>
                                 <w:smallCaps/>
                                 <w:color w:val="000000"/>
                               </w:rPr>
-                              <w:t>destination</w:t>
+                              <w:t>destination for games across all platforms and genres</w:t>
                             </w:r>
-                            <w:proofErr w:type="spellEnd"/>
-                            <w:r>
-                              <w:rPr>
-                                <w:smallCaps/>
-                                <w:color w:val="000000"/>
-                              </w:rPr>
-                              <w:t xml:space="preserve"> </w:t>
-                            </w:r>
-                            <w:proofErr w:type="spellStart"/>
-                            <w:r>
-                              <w:rPr>
-                                <w:smallCaps/>
-                                <w:color w:val="000000"/>
-                              </w:rPr>
-                              <w:t>for</w:t>
-                            </w:r>
-                            <w:proofErr w:type="spellEnd"/>
-                            <w:r>
-                              <w:rPr>
-                                <w:smallCaps/>
-                                <w:color w:val="000000"/>
-                              </w:rPr>
-                              <w:t xml:space="preserve"> </w:t>
-                            </w:r>
-                            <w:proofErr w:type="spellStart"/>
-                            <w:r>
-                              <w:rPr>
-                                <w:smallCaps/>
-                                <w:color w:val="000000"/>
-                              </w:rPr>
-                              <w:t>games</w:t>
-                            </w:r>
-                            <w:proofErr w:type="spellEnd"/>
-                            <w:r>
-                              <w:rPr>
-                                <w:smallCaps/>
-                                <w:color w:val="000000"/>
-                              </w:rPr>
-                              <w:t xml:space="preserve"> </w:t>
-                            </w:r>
-                            <w:proofErr w:type="spellStart"/>
-                            <w:r>
-                              <w:rPr>
-                                <w:smallCaps/>
-                                <w:color w:val="000000"/>
-                              </w:rPr>
-                              <w:t>across</w:t>
-                            </w:r>
-                            <w:proofErr w:type="spellEnd"/>
-                            <w:r>
-                              <w:rPr>
-                                <w:smallCaps/>
-                                <w:color w:val="000000"/>
-                              </w:rPr>
-                              <w:t xml:space="preserve"> </w:t>
-                            </w:r>
-                            <w:proofErr w:type="spellStart"/>
-                            <w:r>
-                              <w:rPr>
-                                <w:smallCaps/>
-                                <w:color w:val="000000"/>
-                              </w:rPr>
-                              <w:t>all</w:t>
-                            </w:r>
-                            <w:proofErr w:type="spellEnd"/>
-                            <w:r>
-                              <w:rPr>
-                                <w:smallCaps/>
-                                <w:color w:val="000000"/>
-                              </w:rPr>
-                              <w:t xml:space="preserve"> </w:t>
-                            </w:r>
-                            <w:proofErr w:type="spellStart"/>
-                            <w:r>
-                              <w:rPr>
-                                <w:smallCaps/>
-                                <w:color w:val="000000"/>
-                              </w:rPr>
-                              <w:t>platforms</w:t>
-                            </w:r>
-                            <w:proofErr w:type="spellEnd"/>
-                            <w:r>
-                              <w:rPr>
-                                <w:smallCaps/>
-                                <w:color w:val="000000"/>
-                              </w:rPr>
-                              <w:t xml:space="preserve"> and </w:t>
-                            </w:r>
-                            <w:proofErr w:type="spellStart"/>
-                            <w:r>
-                              <w:rPr>
-                                <w:smallCaps/>
-                                <w:color w:val="000000"/>
-                              </w:rPr>
-                              <w:t>genres</w:t>
-                            </w:r>
-                            <w:proofErr w:type="spellEnd"/>
                           </w:p>
                         </w:txbxContent>
                       </wps:txbx>
@@ -671,111 +573,13 @@
                         </w:rPr>
                         <w:t xml:space="preserve">The premier </w:t>
                       </w:r>
-                      <w:proofErr w:type="spellStart"/>
                       <w:r>
                         <w:rPr>
                           <w:smallCaps/>
                           <w:color w:val="000000"/>
                         </w:rPr>
-                        <w:t>destination</w:t>
+                        <w:t>destination for games across all platforms and genres</w:t>
                       </w:r>
-                      <w:proofErr w:type="spellEnd"/>
-                      <w:r>
-                        <w:rPr>
-                          <w:smallCaps/>
-                          <w:color w:val="000000"/>
-                        </w:rPr>
-                        <w:t xml:space="preserve"> </w:t>
-                      </w:r>
-                      <w:proofErr w:type="spellStart"/>
-                      <w:r>
-                        <w:rPr>
-                          <w:smallCaps/>
-                          <w:color w:val="000000"/>
-                        </w:rPr>
-                        <w:t>for</w:t>
-                      </w:r>
-                      <w:proofErr w:type="spellEnd"/>
-                      <w:r>
-                        <w:rPr>
-                          <w:smallCaps/>
-                          <w:color w:val="000000"/>
-                        </w:rPr>
-                        <w:t xml:space="preserve"> </w:t>
-                      </w:r>
-                      <w:proofErr w:type="spellStart"/>
-                      <w:r>
-                        <w:rPr>
-                          <w:smallCaps/>
-                          <w:color w:val="000000"/>
-                        </w:rPr>
-                        <w:t>games</w:t>
-                      </w:r>
-                      <w:proofErr w:type="spellEnd"/>
-                      <w:r>
-                        <w:rPr>
-                          <w:smallCaps/>
-                          <w:color w:val="000000"/>
-                        </w:rPr>
-                        <w:t xml:space="preserve"> </w:t>
-                      </w:r>
-                      <w:proofErr w:type="spellStart"/>
-                      <w:r>
-                        <w:rPr>
-                          <w:smallCaps/>
-                          <w:color w:val="000000"/>
-                        </w:rPr>
-                        <w:t>across</w:t>
-                      </w:r>
-                      <w:proofErr w:type="spellEnd"/>
-                      <w:r>
-                        <w:rPr>
-                          <w:smallCaps/>
-                          <w:color w:val="000000"/>
-                        </w:rPr>
-                        <w:t xml:space="preserve"> </w:t>
-                      </w:r>
-                      <w:proofErr w:type="spellStart"/>
-                      <w:r>
-                        <w:rPr>
-                          <w:smallCaps/>
-                          <w:color w:val="000000"/>
-                        </w:rPr>
-                        <w:t>all</w:t>
-                      </w:r>
-                      <w:proofErr w:type="spellEnd"/>
-                      <w:r>
-                        <w:rPr>
-                          <w:smallCaps/>
-                          <w:color w:val="000000"/>
-                        </w:rPr>
-                        <w:t xml:space="preserve"> </w:t>
-                      </w:r>
-                      <w:proofErr w:type="spellStart"/>
-                      <w:r>
-                        <w:rPr>
-                          <w:smallCaps/>
-                          <w:color w:val="000000"/>
-                        </w:rPr>
-                        <w:t>platforms</w:t>
-                      </w:r>
-                      <w:proofErr w:type="spellEnd"/>
-                      <w:r>
-                        <w:rPr>
-                          <w:smallCaps/>
-                          <w:color w:val="000000"/>
-                        </w:rPr>
-                        <w:t xml:space="preserve"> and </w:t>
-                      </w:r>
-                      <w:proofErr w:type="spellStart"/>
-                      <w:r>
-                        <w:rPr>
-                          <w:smallCaps/>
-                          <w:color w:val="000000"/>
-                        </w:rPr>
-                        <w:t>genres</w:t>
-                      </w:r>
-                      <w:proofErr w:type="spellEnd"/>
                     </w:p>
                   </w:txbxContent>
                 </v:textbox>
@@ -6889,8 +6693,8 @@
       <w:r>
         <w:t xml:space="preserve"> </w:t>
       </w:r>
-      <w:bookmarkStart w:id="72" w:name="_Toc218585345"/>
-      <w:bookmarkStart w:id="73" w:name="_Toc218676216"/>
+      <w:bookmarkStart w:id="72" w:name="_Toc218676216"/>
+      <w:bookmarkStart w:id="73" w:name="_Toc218585345"/>
       <w:proofErr w:type="spellStart"/>
       <w:r>
         <w:t>Cloud</w:t>
@@ -6899,11 +6703,11 @@
       <w:r>
         <w:t xml:space="preserve"> service</w:t>
       </w:r>
+      <w:bookmarkEnd w:id="72"/>
+      <w:r>
+        <w:t xml:space="preserve"> </w:t>
+      </w:r>
       <w:bookmarkEnd w:id="73"/>
-      <w:r>
-        <w:t xml:space="preserve"> </w:t>
-      </w:r>
-      <w:bookmarkEnd w:id="72"/>
     </w:p>
     <w:p>
       <w:pPr>
@@ -6972,8 +6776,8 @@
           <w:numId w:val="4"/>
         </w:numPr>
       </w:pPr>
-      <w:bookmarkStart w:id="77" w:name="_Toc218585348"/>
-      <w:bookmarkStart w:id="78" w:name="_Toc218676219"/>
+      <w:bookmarkStart w:id="77" w:name="_Toc218676219"/>
+      <w:bookmarkStart w:id="78" w:name="_Toc218585348"/>
       <w:r>
         <w:t xml:space="preserve">Visual </w:t>
       </w:r>
@@ -6989,68 +6793,68 @@
       <w:r>
         <w:t>Code</w:t>
       </w:r>
+      <w:bookmarkEnd w:id="77"/>
+      <w:proofErr w:type="spellEnd"/>
+    </w:p>
+    <w:p>
+      <w:pPr>
+        <w:ind w:left="1440"/>
+      </w:pPr>
+      <w:r>
+        <w:t xml:space="preserve">A Visual </w:t>
+      </w:r>
+      <w:proofErr w:type="spellStart"/>
+      <w:r>
+        <w:t>Studio</w:t>
+      </w:r>
+      <w:proofErr w:type="spellEnd"/>
+      <w:r>
+        <w:t xml:space="preserve"> </w:t>
+      </w:r>
+      <w:proofErr w:type="spellStart"/>
+      <w:r>
+        <w:t>Code</w:t>
+      </w:r>
+      <w:proofErr w:type="spellEnd"/>
+      <w:r>
+        <w:t xml:space="preserve"> </w:t>
+      </w:r>
+      <w:r>
+        <w:t xml:space="preserve">egy könnyű, mégis nagy teljesítményű forráskódszerkesztő, amelyet széles körben használnak webes és szoftverfejlesztési projektek során. A program számos beépített és bővíthető funkciót kínál, mint például szintaxiskiemelés, automatikus kódkiegészítés, hibajelzések és integrált terminál. A Visual </w:t>
+      </w:r>
+      <w:proofErr w:type="spellStart"/>
+      <w:r>
+        <w:t>Studio</w:t>
+      </w:r>
+      <w:proofErr w:type="spellEnd"/>
+      <w:r>
+        <w:t xml:space="preserve"> </w:t>
+      </w:r>
+      <w:proofErr w:type="spellStart"/>
+      <w:r>
+        <w:t>Code</w:t>
+      </w:r>
+      <w:proofErr w:type="spellEnd"/>
+      <w:r>
+        <w:t xml:space="preserve"> lehetővé teszi a különböző programozási nyelvek – például PHP, JavaScript, </w:t>
+      </w:r>
+      <w:proofErr w:type="spellStart"/>
+      <w:r>
+        <w:t>TypeScript</w:t>
+      </w:r>
+      <w:proofErr w:type="spellEnd"/>
+      <w:r>
+        <w:t xml:space="preserve">, HTML és CSS – hatékony kezelését egyetlen fejlesztői környezeten belül. A </w:t>
+      </w:r>
+      <w:proofErr w:type="spellStart"/>
+      <w:r>
+        <w:t>Fragstore</w:t>
+      </w:r>
+      <w:proofErr w:type="spellEnd"/>
+      <w:r>
+        <w:t xml:space="preserve"> projekt fejlesztése során ez az eszköz biztosította az egységes munkakörnyezetet, amely jelentősen hozzájárult a hatékonyabb kódoláshoz és a hibák gyorsabb felismeréséhez.</w:t>
+      </w:r>
       <w:bookmarkEnd w:id="78"/>
-      <w:proofErr w:type="spellEnd"/>
-    </w:p>
-    <w:p>
-      <w:pPr>
-        <w:ind w:left="1440"/>
-      </w:pPr>
-      <w:r>
-        <w:t xml:space="preserve">A Visual </w:t>
-      </w:r>
-      <w:proofErr w:type="spellStart"/>
-      <w:r>
-        <w:t>Studio</w:t>
-      </w:r>
-      <w:proofErr w:type="spellEnd"/>
-      <w:r>
-        <w:t xml:space="preserve"> </w:t>
-      </w:r>
-      <w:proofErr w:type="spellStart"/>
-      <w:r>
-        <w:t>Code</w:t>
-      </w:r>
-      <w:proofErr w:type="spellEnd"/>
-      <w:r>
-        <w:t xml:space="preserve"> </w:t>
-      </w:r>
-      <w:r>
-        <w:t xml:space="preserve">egy könnyű, mégis nagy teljesítményű forráskódszerkesztő, amelyet széles körben használnak webes és szoftverfejlesztési projektek során. A program számos beépített és bővíthető funkciót kínál, mint például szintaxiskiemelés, automatikus kódkiegészítés, hibajelzések és integrált terminál. A Visual </w:t>
-      </w:r>
-      <w:proofErr w:type="spellStart"/>
-      <w:r>
-        <w:t>Studio</w:t>
-      </w:r>
-      <w:proofErr w:type="spellEnd"/>
-      <w:r>
-        <w:t xml:space="preserve"> </w:t>
-      </w:r>
-      <w:proofErr w:type="spellStart"/>
-      <w:r>
-        <w:t>Code</w:t>
-      </w:r>
-      <w:proofErr w:type="spellEnd"/>
-      <w:r>
-        <w:t xml:space="preserve"> lehetővé teszi a különböző programozási nyelvek – például PHP, JavaScript, </w:t>
-      </w:r>
-      <w:proofErr w:type="spellStart"/>
-      <w:r>
-        <w:t>TypeScript</w:t>
-      </w:r>
-      <w:proofErr w:type="spellEnd"/>
-      <w:r>
-        <w:t xml:space="preserve">, HTML és CSS – hatékony kezelését egyetlen fejlesztői környezeten belül. A </w:t>
-      </w:r>
-      <w:proofErr w:type="spellStart"/>
-      <w:r>
-        <w:t>Fragstore</w:t>
-      </w:r>
-      <w:proofErr w:type="spellEnd"/>
-      <w:r>
-        <w:t xml:space="preserve"> projekt fejlesztése során ez az eszköz biztosította az egységes munkakörnyezetet, amely jelentősen hozzájárult a hatékonyabb kódoláshoz és a hibák gyorsabb felismeréséhez.</w:t>
-      </w:r>
-      <w:bookmarkEnd w:id="77"/>
     </w:p>
     <w:p>
       <w:pPr>
@@ -7060,64 +6864,64 @@
           <w:numId w:val="4"/>
         </w:numPr>
       </w:pPr>
-      <w:bookmarkStart w:id="79" w:name="_Toc218585349"/>
-      <w:bookmarkStart w:id="80" w:name="_Toc218676220"/>
+      <w:bookmarkStart w:id="79" w:name="_Toc218676220"/>
+      <w:bookmarkStart w:id="80" w:name="_Toc218585349"/>
       <w:proofErr w:type="spellStart"/>
       <w:r>
         <w:lastRenderedPageBreak/>
         <w:t>Figma</w:t>
       </w:r>
+      <w:bookmarkEnd w:id="79"/>
+      <w:proofErr w:type="spellEnd"/>
+    </w:p>
+    <w:p>
+      <w:pPr>
+        <w:ind w:left="1440"/>
+      </w:pPr>
+      <w:r>
+        <w:t xml:space="preserve">A </w:t>
+      </w:r>
+      <w:proofErr w:type="spellStart"/>
+      <w:r>
+        <w:t>Figma</w:t>
+      </w:r>
+      <w:proofErr w:type="spellEnd"/>
+      <w:r>
+        <w:t xml:space="preserve"> egy modern, felhőalapú tervezőeszköz, amelyet elsősorban felhasználói felületek és weboldalak vizuális megtervezésére használjuk. A </w:t>
+      </w:r>
+      <w:proofErr w:type="spellStart"/>
+      <w:r>
+        <w:t>Figma</w:t>
+      </w:r>
+      <w:proofErr w:type="spellEnd"/>
+      <w:r>
+        <w:t xml:space="preserve"> lehetővé teszi a dizájnok valós idejű és közös szerkesztését, így különösen alkalmas csapatmunkára. Az eszköz segítségével már a fejlesztés korai szakaszában elkészíthetők a drótvázlatok (</w:t>
+      </w:r>
+      <w:proofErr w:type="spellStart"/>
+      <w:r>
+        <w:t>wireframe</w:t>
+      </w:r>
+      <w:proofErr w:type="spellEnd"/>
+      <w:r>
+        <w:t xml:space="preserve">-ek), prototípusok és végleges látványtervek. A </w:t>
+      </w:r>
+      <w:proofErr w:type="spellStart"/>
+      <w:r>
+        <w:t>Fragstore</w:t>
+      </w:r>
+      <w:proofErr w:type="spellEnd"/>
+      <w:r>
+        <w:t xml:space="preserve"> esetében a </w:t>
+      </w:r>
+      <w:proofErr w:type="spellStart"/>
+      <w:r>
+        <w:t>Figma</w:t>
+      </w:r>
+      <w:proofErr w:type="spellEnd"/>
+      <w:r>
+        <w:t xml:space="preserve"> hozzájárult ahhoz, hogy az oldal egységes megjelenéssel, átgondolt, struktúrával és felhasználóbarát dizájnnal valósuljon meg.</w:t>
+      </w:r>
       <w:bookmarkEnd w:id="80"/>
-      <w:proofErr w:type="spellEnd"/>
-    </w:p>
-    <w:p>
-      <w:pPr>
-        <w:ind w:left="1440"/>
-      </w:pPr>
-      <w:r>
-        <w:t xml:space="preserve">A </w:t>
-      </w:r>
-      <w:proofErr w:type="spellStart"/>
-      <w:r>
-        <w:t>Figma</w:t>
-      </w:r>
-      <w:proofErr w:type="spellEnd"/>
-      <w:r>
-        <w:t xml:space="preserve"> egy modern, felhőalapú tervezőeszköz, amelyet elsősorban felhasználói felületek és weboldalak vizuális megtervezésére használjuk. A </w:t>
-      </w:r>
-      <w:proofErr w:type="spellStart"/>
-      <w:r>
-        <w:t>Figma</w:t>
-      </w:r>
-      <w:proofErr w:type="spellEnd"/>
-      <w:r>
-        <w:t xml:space="preserve"> lehetővé teszi a dizájnok valós idejű és közös szerkesztését, így különösen alkalmas csapatmunkára. Az eszköz segítségével már a fejlesztés korai szakaszában elkészíthetők a drótvázlatok (</w:t>
-      </w:r>
-      <w:proofErr w:type="spellStart"/>
-      <w:r>
-        <w:t>wireframe</w:t>
-      </w:r>
-      <w:proofErr w:type="spellEnd"/>
-      <w:r>
-        <w:t xml:space="preserve">-ek), prototípusok és végleges látványtervek. A </w:t>
-      </w:r>
-      <w:proofErr w:type="spellStart"/>
-      <w:r>
-        <w:t>Fragstore</w:t>
-      </w:r>
-      <w:proofErr w:type="spellEnd"/>
-      <w:r>
-        <w:t xml:space="preserve"> esetében a </w:t>
-      </w:r>
-      <w:proofErr w:type="spellStart"/>
-      <w:r>
-        <w:t>Figma</w:t>
-      </w:r>
-      <w:proofErr w:type="spellEnd"/>
-      <w:r>
-        <w:t xml:space="preserve"> hozzájárult ahhoz, hogy az oldal egységes megjelenéssel, átgondolt, struktúrával és felhasználóbarát dizájnnal valósuljon meg.</w:t>
-      </w:r>
-      <w:bookmarkEnd w:id="79"/>
     </w:p>
     <w:p/>
     <w:p>
@@ -7934,15 +7738,282 @@
     </w:p>
     <w:p>
       <w:pPr>
+        <w:pStyle w:val="Cmsor5"/>
+        <w:numPr>
+          <w:ilvl w:val="4"/>
+          <w:numId w:val="4"/>
+        </w:numPr>
+      </w:pPr>
+      <w:proofErr w:type="spellStart"/>
+      <w:r>
+        <w:t>publisher_awards</w:t>
+      </w:r>
+      <w:proofErr w:type="spellEnd"/>
+      <w:r>
+        <w:t xml:space="preserve"> (kapcsoló tábla)</w:t>
+      </w:r>
+    </w:p>
+    <w:p>
+      <w:pPr>
+        <w:pStyle w:val="Listaszerbekezds"/>
+        <w:numPr>
+          <w:ilvl w:val="0"/>
+          <w:numId w:val="15"/>
+        </w:numPr>
+      </w:pPr>
+      <w:proofErr w:type="spellStart"/>
+      <w:r>
+        <w:t>publisher_id</w:t>
+      </w:r>
+      <w:proofErr w:type="spellEnd"/>
+      <w:r>
+        <w:t xml:space="preserve"> int idegen kulcs (A kiadó egyedi kulcsa)</w:t>
+      </w:r>
+    </w:p>
+    <w:p>
+      <w:pPr>
+        <w:pStyle w:val="Listaszerbekezds"/>
+        <w:numPr>
+          <w:ilvl w:val="0"/>
+          <w:numId w:val="15"/>
+        </w:numPr>
+      </w:pPr>
+      <w:proofErr w:type="spellStart"/>
+      <w:r>
+        <w:t>award_id</w:t>
+      </w:r>
+      <w:proofErr w:type="spellEnd"/>
+      <w:r>
+        <w:t xml:space="preserve"> int idegen kulcs (A díj egyedi kulcsa)</w:t>
+      </w:r>
+    </w:p>
+    <w:p>
+      <w:pPr>
+        <w:pStyle w:val="Listaszerbekezds"/>
+        <w:numPr>
+          <w:ilvl w:val="0"/>
+          <w:numId w:val="15"/>
+        </w:numPr>
+      </w:pPr>
+      <w:r>
+        <w:t xml:space="preserve">Ezzel fel tudjuk bontani a kiadó és a díj közötti N:M-es kapcsolatot </w:t>
+      </w:r>
+    </w:p>
+    <w:p>
+      <w:pPr>
+        <w:pStyle w:val="Cmsor5"/>
+        <w:numPr>
+          <w:ilvl w:val="4"/>
+          <w:numId w:val="4"/>
+        </w:numPr>
+      </w:pPr>
+      <w:proofErr w:type="spellStart"/>
+      <w:r>
+        <w:t>developer_awards</w:t>
+      </w:r>
+      <w:proofErr w:type="spellEnd"/>
+      <w:r>
+        <w:t xml:space="preserve"> (kapcsoló tábla)</w:t>
+      </w:r>
+    </w:p>
+    <w:p>
+      <w:pPr>
+        <w:pStyle w:val="Listaszerbekezds"/>
+        <w:numPr>
+          <w:ilvl w:val="0"/>
+          <w:numId w:val="15"/>
+        </w:numPr>
+      </w:pPr>
+      <w:proofErr w:type="spellStart"/>
+      <w:r>
+        <w:t>developer_id</w:t>
+      </w:r>
+      <w:proofErr w:type="spellEnd"/>
+      <w:r>
+        <w:t xml:space="preserve"> int idegen kulcs (A fejlesztő egyedi kulcsa)</w:t>
+      </w:r>
+    </w:p>
+    <w:p>
+      <w:pPr>
+        <w:pStyle w:val="Listaszerbekezds"/>
+        <w:numPr>
+          <w:ilvl w:val="0"/>
+          <w:numId w:val="15"/>
+        </w:numPr>
+      </w:pPr>
+      <w:proofErr w:type="spellStart"/>
+      <w:r>
+        <w:t>award_id</w:t>
+      </w:r>
+      <w:proofErr w:type="spellEnd"/>
+      <w:r>
+        <w:t xml:space="preserve"> idegen kulcs (A díj egyedi kulcsa)</w:t>
+      </w:r>
+    </w:p>
+    <w:p>
+      <w:pPr>
+        <w:pStyle w:val="Listaszerbekezds"/>
+        <w:numPr>
+          <w:ilvl w:val="0"/>
+          <w:numId w:val="15"/>
+        </w:numPr>
+      </w:pPr>
+      <w:r>
+        <w:t xml:space="preserve">Ezzel tudjuk fel bontani a fejlesztő és a díjak közötti N:M-es kapcsolatot </w:t>
+      </w:r>
+    </w:p>
+    <w:p>
+      <w:pPr>
+        <w:pStyle w:val="Cmsor5"/>
+        <w:numPr>
+          <w:ilvl w:val="4"/>
+          <w:numId w:val="4"/>
+        </w:numPr>
+      </w:pPr>
+      <w:r>
+        <w:t>Kapcsolatok</w:t>
+      </w:r>
+    </w:p>
+    <w:p>
+      <w:pPr>
+        <w:pStyle w:val="Listaszerbekezds"/>
+        <w:numPr>
+          <w:ilvl w:val="0"/>
+          <w:numId w:val="15"/>
+        </w:numPr>
+      </w:pPr>
+      <w:r>
+        <w:t xml:space="preserve">A </w:t>
+      </w:r>
+      <w:proofErr w:type="spellStart"/>
+      <w:r>
+        <w:t>videogames</w:t>
+      </w:r>
+      <w:proofErr w:type="spellEnd"/>
+      <w:r>
+        <w:t xml:space="preserve"> </w:t>
+      </w:r>
+      <w:proofErr w:type="spellStart"/>
+      <w:r>
+        <w:t>awards</w:t>
+      </w:r>
+      <w:proofErr w:type="spellEnd"/>
+      <w:r>
+        <w:t xml:space="preserve"> és a </w:t>
+      </w:r>
+      <w:proofErr w:type="spellStart"/>
+      <w:r>
+        <w:t>publisher</w:t>
+      </w:r>
+      <w:proofErr w:type="spellEnd"/>
+      <w:r>
+        <w:t xml:space="preserve"> táblák között N:M-es kapcsolat van. Mert egy kiadóhoz több díj is tartozhat és egy díj több</w:t>
+      </w:r>
+      <w:r>
+        <w:t xml:space="preserve"> kiadóhoz is tartozhat</w:t>
+      </w:r>
+    </w:p>
+    <w:p>
+      <w:pPr>
+        <w:pStyle w:val="Listaszerbekezds"/>
+        <w:numPr>
+          <w:ilvl w:val="0"/>
+          <w:numId w:val="15"/>
+        </w:numPr>
+      </w:pPr>
+      <w:proofErr w:type="spellStart"/>
+      <w:r>
+        <w:t>videogames</w:t>
+      </w:r>
+      <w:proofErr w:type="spellEnd"/>
+      <w:r>
+        <w:t xml:space="preserve"> </w:t>
+      </w:r>
+      <w:proofErr w:type="spellStart"/>
+      <w:r>
+        <w:t>awards</w:t>
+      </w:r>
+      <w:proofErr w:type="spellEnd"/>
+      <w:r>
+        <w:t xml:space="preserve"> és </w:t>
+      </w:r>
+      <w:proofErr w:type="spellStart"/>
+      <w:r>
+        <w:t>videogames</w:t>
+      </w:r>
+      <w:proofErr w:type="spellEnd"/>
+      <w:r>
+        <w:t xml:space="preserve"> </w:t>
+      </w:r>
+      <w:proofErr w:type="spellStart"/>
+      <w:r>
+        <w:t>developer</w:t>
+      </w:r>
+      <w:proofErr w:type="spellEnd"/>
+      <w:r>
+        <w:t xml:space="preserve"> között N:M-es kapcsolat van. Hiszen egy fejlesztőhöz több </w:t>
+      </w:r>
+      <w:proofErr w:type="spellStart"/>
+      <w:r>
+        <w:t>award</w:t>
+      </w:r>
+      <w:proofErr w:type="spellEnd"/>
+      <w:r>
+        <w:t xml:space="preserve"> is tartozhat és a kiadó miatt egy díj több fejlesztőhöz is tartozhat.</w:t>
+      </w:r>
+    </w:p>
+    <w:p>
+      <w:pPr>
+        <w:pStyle w:val="Listaszerbekezds"/>
+        <w:numPr>
+          <w:ilvl w:val="0"/>
+          <w:numId w:val="15"/>
+        </w:numPr>
+      </w:pPr>
+      <w:r>
+        <w:t xml:space="preserve">A </w:t>
+      </w:r>
+      <w:proofErr w:type="spellStart"/>
+      <w:r>
+        <w:t>videogames</w:t>
+      </w:r>
+      <w:proofErr w:type="spellEnd"/>
+      <w:r>
+        <w:t xml:space="preserve"> </w:t>
+      </w:r>
+      <w:proofErr w:type="spellStart"/>
+      <w:r>
+        <w:t>publisher</w:t>
+      </w:r>
+      <w:proofErr w:type="spellEnd"/>
+      <w:r>
+        <w:t xml:space="preserve"> és a </w:t>
+      </w:r>
+      <w:proofErr w:type="spellStart"/>
+      <w:r>
+        <w:t>videgames</w:t>
+      </w:r>
+      <w:proofErr w:type="spellEnd"/>
+      <w:r>
+        <w:t xml:space="preserve"> </w:t>
+      </w:r>
+      <w:proofErr w:type="spellStart"/>
+      <w:r>
+        <w:t>developers</w:t>
+      </w:r>
+      <w:proofErr w:type="spellEnd"/>
+      <w:r>
+        <w:t xml:space="preserve"> között 1:N-es kapcsolat van hiszen egy cégen belül több fejlesztő is dolgozhat, de egy fejlesztő csak egy cégnél dolgozhat. </w:t>
+      </w:r>
+    </w:p>
+    <w:p>
+      <w:pPr>
         <w:pStyle w:val="Cmsor4"/>
         <w:numPr>
           <w:ilvl w:val="3"/>
           <w:numId w:val="4"/>
         </w:numPr>
       </w:pPr>
-      <w:r>
-        <w:t xml:space="preserve"> </w:t>
-      </w:r>
       <w:proofErr w:type="spellStart"/>
       <w:r>
         <w:t>Users</w:t>
@@ -8067,6 +8138,7 @@
       </w:pPr>
       <w:proofErr w:type="spellStart"/>
       <w:r>
+        <w:lastRenderedPageBreak/>
         <w:t>password_hash</w:t>
       </w:r>
       <w:proofErr w:type="spellEnd"/>
@@ -8424,6 +8496,70 @@
       </w:r>
       <w:bookmarkEnd w:id="93"/>
     </w:p>
+    <w:p>
+      <w:pPr>
+        <w:pStyle w:val="Listaszerbekezds"/>
+        <w:numPr>
+          <w:ilvl w:val="0"/>
+          <w:numId w:val="15"/>
+        </w:numPr>
+      </w:pPr>
+      <w:r>
+        <w:t xml:space="preserve">A </w:t>
+      </w:r>
+      <w:proofErr w:type="spellStart"/>
+      <w:r>
+        <w:t>publisher</w:t>
+      </w:r>
+      <w:proofErr w:type="spellEnd"/>
+      <w:r>
+        <w:t xml:space="preserve"> és </w:t>
+      </w:r>
+      <w:proofErr w:type="spellStart"/>
+      <w:r>
+        <w:t>developer</w:t>
+      </w:r>
+      <w:proofErr w:type="spellEnd"/>
+      <w:r>
+        <w:t xml:space="preserve"> között lehetne egy az N:M-es kapcsolatot, hiszen néhány esetben egy fejlesztő dolgozhat több cégnél is </w:t>
+      </w:r>
+    </w:p>
+    <w:p>
+      <w:pPr>
+        <w:pStyle w:val="Listaszerbekezds"/>
+        <w:numPr>
+          <w:ilvl w:val="0"/>
+          <w:numId w:val="15"/>
+        </w:numPr>
+      </w:pPr>
+      <w:r>
+        <w:t xml:space="preserve">A </w:t>
+      </w:r>
+      <w:proofErr w:type="spellStart"/>
+      <w:r>
+        <w:t>publishert</w:t>
+      </w:r>
+      <w:proofErr w:type="spellEnd"/>
+      <w:r>
+        <w:t xml:space="preserve"> bele lehetne kötni a </w:t>
+      </w:r>
+      <w:proofErr w:type="spellStart"/>
+      <w:r>
+        <w:t>videogames</w:t>
+      </w:r>
+      <w:proofErr w:type="spellEnd"/>
+      <w:r>
+        <w:t xml:space="preserve"> </w:t>
+      </w:r>
+      <w:proofErr w:type="spellStart"/>
+      <w:r>
+        <w:t>datas-ba</w:t>
+      </w:r>
+      <w:proofErr w:type="spellEnd"/>
+      <w:r>
+        <w:t xml:space="preserve"> egy idegen kulccsal ezzel a játék adatai között lenének a fejlesztő/fejlesztők ez, így N.M-es kapcsolat lehetne</w:t>
+      </w:r>
+    </w:p>
     <w:p/>
     <w:p>
       <w:pPr>
@@ -8436,7 +8572,6 @@
       <w:bookmarkStart w:id="94" w:name="_heading=h.hl4y4mp16i51" w:colFirst="0" w:colLast="0"/>
       <w:bookmarkEnd w:id="94"/>
       <w:r>
-        <w:lastRenderedPageBreak/>
         <w:t xml:space="preserve"> </w:t>
       </w:r>
       <w:bookmarkStart w:id="95" w:name="_Toc218585356"/>
@@ -8464,9 +8599,6 @@
           <w:szCs w:val="28"/>
         </w:rPr>
       </w:pPr>
-      <w:r>
-        <w:br w:type="page"/>
-      </w:r>
       <w:bookmarkStart w:id="97" w:name="_GoBack"/>
       <w:bookmarkEnd w:id="97"/>
     </w:p>
@@ -8479,7 +8611,6 @@
       <w:bookmarkStart w:id="100" w:name="_Toc218676229"/>
       <w:bookmarkEnd w:id="98"/>
       <w:r>
-        <w:lastRenderedPageBreak/>
         <w:t>Összefoglalás</w:t>
       </w:r>
       <w:bookmarkEnd w:id="99"/>
@@ -11154,7 +11285,7 @@
 </file>
 
 <file path=customXml/itemProps2.xml><?xml version="1.0" encoding="utf-8"?>
-<ds:datastoreItem xmlns:ds="http://schemas.openxmlformats.org/officeDocument/2006/customXml" ds:itemID="{35986E44-999C-4924-8097-B1C49A1AC30C}">
+<ds:datastoreItem xmlns:ds="http://schemas.openxmlformats.org/officeDocument/2006/customXml" ds:itemID="{71C4DACE-6AE4-4777-8033-C29A1A407D9A}">
   <ds:schemaRefs>
     <ds:schemaRef ds:uri="http://schemas.openxmlformats.org/officeDocument/2006/bibliography"/>
   </ds:schemaRefs>

</xml_diff>

<commit_message>
Felmerült Akadályok doksi progress
</commit_message>
<xml_diff>
--- a/documentation/documentation.docx
+++ b/documentation/documentation.docx
@@ -521,14 +521,7 @@
                                 <w:smallCaps/>
                                 <w:color w:val="000000"/>
                               </w:rPr>
-                              <w:t xml:space="preserve">The premier </w:t>
-                            </w:r>
-                            <w:r>
-                              <w:rPr>
-                                <w:smallCaps/>
-                                <w:color w:val="000000"/>
-                              </w:rPr>
-                              <w:t>destination for games across all platforms and genres</w:t>
+                              <w:t>The premier destination for games across all platforms and genres</w:t>
                             </w:r>
                           </w:p>
                         </w:txbxContent>
@@ -571,14 +564,7 @@
                           <w:smallCaps/>
                           <w:color w:val="000000"/>
                         </w:rPr>
-                        <w:t xml:space="preserve">The premier </w:t>
-                      </w:r>
-                      <w:r>
-                        <w:rPr>
-                          <w:smallCaps/>
-                          <w:color w:val="000000"/>
-                        </w:rPr>
-                        <w:t>destination for games across all platforms and genres</w:t>
+                        <w:t>The premier destination for games across all platforms and genres</w:t>
                       </w:r>
                     </w:p>
                   </w:txbxContent>
@@ -8583,24 +8569,1983 @@
       <w:bookmarkEnd w:id="96"/>
     </w:p>
     <w:p>
-      <w:r>
-        <w:t xml:space="preserve"> problémák: pl. nem sikerült képfeltöltés, mi volt a gond, hogyan oldottad meg, itt lehet olyat, hogy elengeded, mást csinálsz helyette, és ezt leírod, hogy nem sikerült megoldani</w:t>
-      </w:r>
-    </w:p>
-    <w:p>
-      <w:pPr>
+      <w:pPr>
+        <w:pStyle w:val="Listaszerbekezds"/>
+        <w:numPr>
+          <w:ilvl w:val="0"/>
+          <w:numId w:val="17"/>
+        </w:numPr>
         <w:spacing w:after="160" w:line="259" w:lineRule="auto"/>
         <w:jc w:val="left"/>
         <w:rPr>
-          <w:b/>
-          <w:bCs/>
-          <w:color w:val="000000"/>
-          <w:sz w:val="28"/>
-          <w:szCs w:val="28"/>
-        </w:rPr>
-      </w:pPr>
+          <w:bCs/>
+          <w:color w:val="000000"/>
+        </w:rPr>
+      </w:pPr>
+      <w:proofErr w:type="spellStart"/>
+      <w:r>
+        <w:rPr>
+          <w:bCs/>
+          <w:color w:val="000000"/>
+        </w:rPr>
+        <w:t>Videogames</w:t>
+      </w:r>
+      <w:proofErr w:type="spellEnd"/>
+      <w:r>
+        <w:rPr>
+          <w:bCs/>
+          <w:color w:val="000000"/>
+        </w:rPr>
+        <w:t xml:space="preserve"> adatbázis </w:t>
+      </w:r>
+      <w:proofErr w:type="spellStart"/>
+      <w:r>
+        <w:rPr>
+          <w:bCs/>
+          <w:color w:val="000000"/>
+        </w:rPr>
+        <w:t>datas</w:t>
+      </w:r>
+      <w:proofErr w:type="spellEnd"/>
+      <w:r>
+        <w:rPr>
+          <w:bCs/>
+          <w:color w:val="000000"/>
+        </w:rPr>
+        <w:t xml:space="preserve"> táblája tartalmaz többértékű mezőket, amiket több kód átírás ás adatbázis szerkesztés során sem sikerült külön táblákba szedni illetve biztosítani a weboldal megfelelő </w:t>
+      </w:r>
+      <w:proofErr w:type="spellStart"/>
+      <w:r>
+        <w:rPr>
+          <w:bCs/>
+          <w:color w:val="000000"/>
+        </w:rPr>
+        <w:t>működésést</w:t>
+      </w:r>
+      <w:proofErr w:type="spellEnd"/>
+      <w:r>
+        <w:rPr>
+          <w:bCs/>
+          <w:color w:val="000000"/>
+        </w:rPr>
+        <w:t>.</w:t>
+      </w:r>
+    </w:p>
+    <w:p>
+      <w:pPr>
+        <w:spacing w:after="160" w:line="259" w:lineRule="auto"/>
+        <w:ind w:left="360"/>
+        <w:jc w:val="left"/>
+        <w:rPr>
+          <w:bCs/>
+          <w:color w:val="000000"/>
+        </w:rPr>
+      </w:pPr>
+    </w:p>
+    <w:p>
+      <w:pPr>
+        <w:pStyle w:val="Listaszerbekezds"/>
+        <w:numPr>
+          <w:ilvl w:val="0"/>
+          <w:numId w:val="17"/>
+        </w:numPr>
+        <w:spacing w:after="160" w:line="259" w:lineRule="auto"/>
+        <w:jc w:val="left"/>
+        <w:rPr>
+          <w:bCs/>
+          <w:color w:val="000000"/>
+        </w:rPr>
+      </w:pPr>
+      <w:proofErr w:type="spellStart"/>
+      <w:r>
+        <w:rPr>
+          <w:bCs/>
+          <w:color w:val="000000"/>
+        </w:rPr>
+        <w:t>Reszponzi</w:t>
+      </w:r>
+      <w:r>
+        <w:rPr>
+          <w:bCs/>
+          <w:color w:val="000000"/>
+        </w:rPr>
+        <w:t>v</w:t>
+      </w:r>
+      <w:r>
+        <w:rPr>
+          <w:bCs/>
+          <w:color w:val="000000"/>
+        </w:rPr>
+        <w:t>itási</w:t>
+      </w:r>
+      <w:proofErr w:type="spellEnd"/>
+      <w:r>
+        <w:rPr>
+          <w:bCs/>
+          <w:color w:val="000000"/>
+        </w:rPr>
+        <w:t xml:space="preserve"> problémák</w:t>
+      </w:r>
+    </w:p>
+    <w:p>
+      <w:pPr>
+        <w:pStyle w:val="Listaszerbekezds"/>
+        <w:rPr>
+          <w:bCs/>
+          <w:color w:val="000000"/>
+        </w:rPr>
+      </w:pPr>
+    </w:p>
+    <w:p>
+      <w:pPr>
+        <w:spacing w:after="160" w:line="259" w:lineRule="auto"/>
+        <w:jc w:val="left"/>
+        <w:rPr>
+          <w:bCs/>
+          <w:color w:val="000000"/>
+        </w:rPr>
+      </w:pPr>
+    </w:p>
+    <w:p>
+      <w:pPr>
+        <w:pStyle w:val="Listaszerbekezds"/>
+        <w:numPr>
+          <w:ilvl w:val="0"/>
+          <w:numId w:val="17"/>
+        </w:numPr>
+        <w:spacing w:after="160" w:line="259" w:lineRule="auto"/>
+        <w:jc w:val="left"/>
+        <w:rPr>
+          <w:bCs/>
+          <w:color w:val="000000"/>
+        </w:rPr>
+      </w:pPr>
+      <w:r>
+        <w:rPr>
+          <w:bCs/>
+          <w:color w:val="000000"/>
+        </w:rPr>
+        <w:lastRenderedPageBreak/>
+        <w:t xml:space="preserve">A </w:t>
+      </w:r>
+      <w:proofErr w:type="spellStart"/>
+      <w:r>
+        <w:rPr>
+          <w:bCs/>
+          <w:color w:val="000000"/>
+        </w:rPr>
+        <w:t>pacman</w:t>
+      </w:r>
+      <w:proofErr w:type="spellEnd"/>
+      <w:r>
+        <w:rPr>
+          <w:bCs/>
+          <w:color w:val="000000"/>
+        </w:rPr>
+        <w:t xml:space="preserve"> minigame-ben kilehet menni a map két oldalán de nincs le </w:t>
+      </w:r>
+      <w:proofErr w:type="spellStart"/>
+      <w:r>
+        <w:rPr>
+          <w:bCs/>
+          <w:color w:val="000000"/>
+        </w:rPr>
+        <w:t>lockolva</w:t>
+      </w:r>
+      <w:proofErr w:type="spellEnd"/>
+      <w:r>
+        <w:rPr>
+          <w:bCs/>
+          <w:color w:val="000000"/>
+        </w:rPr>
+        <w:t xml:space="preserve"> az x tengelyen (y tengelyen is lehet mozogni, ez azt eredményezni hogy a </w:t>
+      </w:r>
+      <w:proofErr w:type="spellStart"/>
+      <w:r>
+        <w:rPr>
+          <w:bCs/>
+          <w:color w:val="000000"/>
+        </w:rPr>
+        <w:t>player</w:t>
+      </w:r>
+      <w:proofErr w:type="spellEnd"/>
+      <w:r>
+        <w:rPr>
+          <w:bCs/>
+          <w:color w:val="000000"/>
+        </w:rPr>
+        <w:t xml:space="preserve"> ki tud menni a map határain </w:t>
+      </w:r>
+      <w:proofErr w:type="spellStart"/>
+      <w:r>
+        <w:rPr>
+          <w:bCs/>
+          <w:color w:val="000000"/>
+        </w:rPr>
+        <w:t>kívűl</w:t>
+      </w:r>
+      <w:proofErr w:type="spellEnd"/>
+      <w:r>
+        <w:rPr>
+          <w:bCs/>
+          <w:color w:val="000000"/>
+        </w:rPr>
+        <w:t>)</w:t>
+      </w:r>
+    </w:p>
+    <w:p>
+      <w:pPr>
+        <w:spacing w:after="160" w:line="259" w:lineRule="auto"/>
+        <w:jc w:val="left"/>
+        <w:rPr>
+          <w:bCs/>
+          <w:color w:val="000000"/>
+        </w:rPr>
+      </w:pPr>
+    </w:p>
+    <w:p>
+      <w:pPr>
+        <w:pStyle w:val="Listaszerbekezds"/>
+        <w:numPr>
+          <w:ilvl w:val="0"/>
+          <w:numId w:val="17"/>
+        </w:numPr>
+        <w:spacing w:after="160" w:line="259" w:lineRule="auto"/>
+        <w:jc w:val="left"/>
+        <w:rPr>
+          <w:bCs/>
+          <w:color w:val="000000"/>
+        </w:rPr>
+      </w:pPr>
+      <w:r>
+        <w:rPr>
+          <w:bCs/>
+          <w:color w:val="000000"/>
+        </w:rPr>
+        <w:t>A szellemek AI – ja úgy van kivitelezve, hogy képtelenek a kezdő helyükről (dobozukról) kijönni. Megoldás az lenne, hogy a kiinduló irányok választásánál minden szellemet felfele toljuk.</w:t>
+      </w:r>
+    </w:p>
+    <w:p>
+      <w:pPr>
+        <w:spacing w:after="160" w:line="259" w:lineRule="auto"/>
+        <w:jc w:val="left"/>
+        <w:rPr>
+          <w:bCs/>
+          <w:color w:val="000000"/>
+        </w:rPr>
+      </w:pPr>
+    </w:p>
+    <w:p>
+      <w:pPr>
+        <w:pStyle w:val="Listaszerbekezds"/>
+        <w:numPr>
+          <w:ilvl w:val="0"/>
+          <w:numId w:val="17"/>
+        </w:numPr>
+        <w:spacing w:after="160" w:line="259" w:lineRule="auto"/>
+        <w:jc w:val="left"/>
+        <w:rPr>
+          <w:bCs/>
+          <w:color w:val="000000"/>
+        </w:rPr>
+      </w:pPr>
+      <w:r>
+        <w:rPr>
+          <w:bCs/>
+          <w:color w:val="000000"/>
+        </w:rPr>
+        <w:t xml:space="preserve">A </w:t>
+      </w:r>
+      <w:proofErr w:type="spellStart"/>
+      <w:r>
+        <w:rPr>
+          <w:bCs/>
+          <w:color w:val="000000"/>
+        </w:rPr>
+        <w:t>checkoutnál</w:t>
+      </w:r>
+      <w:proofErr w:type="spellEnd"/>
+      <w:r>
+        <w:rPr>
+          <w:bCs/>
+          <w:color w:val="000000"/>
+        </w:rPr>
+        <w:t xml:space="preserve"> nem történik tényleges kártyás / </w:t>
+      </w:r>
+      <w:proofErr w:type="spellStart"/>
+      <w:r>
+        <w:rPr>
+          <w:bCs/>
+          <w:color w:val="000000"/>
+        </w:rPr>
+        <w:t>paypalos</w:t>
+      </w:r>
+      <w:proofErr w:type="spellEnd"/>
+      <w:r>
+        <w:rPr>
+          <w:bCs/>
+          <w:color w:val="000000"/>
+        </w:rPr>
+        <w:t xml:space="preserve"> tranzakció (API)</w:t>
+      </w:r>
+    </w:p>
+    <w:p>
+      <w:pPr>
+        <w:pStyle w:val="Listaszerbekezds"/>
+        <w:spacing w:after="160" w:line="259" w:lineRule="auto"/>
+        <w:jc w:val="left"/>
+        <w:rPr>
+          <w:bCs/>
+          <w:color w:val="000000"/>
+        </w:rPr>
+      </w:pPr>
+    </w:p>
+    <w:p>
+      <w:pPr>
+        <w:pStyle w:val="Listaszerbekezds"/>
+        <w:numPr>
+          <w:ilvl w:val="0"/>
+          <w:numId w:val="17"/>
+        </w:numPr>
+        <w:spacing w:after="160" w:line="259" w:lineRule="auto"/>
+        <w:jc w:val="left"/>
+        <w:rPr>
+          <w:bCs/>
+          <w:color w:val="000000"/>
+        </w:rPr>
+      </w:pPr>
+      <w:r>
+        <w:rPr>
+          <w:bCs/>
+          <w:color w:val="000000"/>
+        </w:rPr>
+        <w:t xml:space="preserve">A </w:t>
+      </w:r>
+      <w:proofErr w:type="spellStart"/>
+      <w:r>
+        <w:rPr>
+          <w:bCs/>
+          <w:color w:val="000000"/>
+        </w:rPr>
+        <w:t>pac</w:t>
+      </w:r>
+      <w:proofErr w:type="spellEnd"/>
+      <w:r>
+        <w:rPr>
+          <w:bCs/>
+          <w:color w:val="000000"/>
+        </w:rPr>
+        <w:t xml:space="preserve"> man egyik </w:t>
+      </w:r>
+      <w:proofErr w:type="spellStart"/>
+      <w:r>
+        <w:rPr>
+          <w:bCs/>
+          <w:color w:val="000000"/>
+        </w:rPr>
+        <w:t>powerupja</w:t>
+      </w:r>
+      <w:proofErr w:type="spellEnd"/>
+      <w:r>
+        <w:rPr>
+          <w:bCs/>
+          <w:color w:val="000000"/>
+        </w:rPr>
+        <w:t xml:space="preserve"> – A teleport nem működik egyelőre megfelelően, mert képes blokkokba </w:t>
+      </w:r>
+      <w:proofErr w:type="spellStart"/>
+      <w:r>
+        <w:rPr>
+          <w:bCs/>
+          <w:color w:val="000000"/>
+        </w:rPr>
+        <w:t>teleportálni</w:t>
+      </w:r>
+      <w:proofErr w:type="spellEnd"/>
+      <w:r>
+        <w:rPr>
+          <w:bCs/>
+          <w:color w:val="000000"/>
+        </w:rPr>
+        <w:t xml:space="preserve"> a játékost.</w:t>
+      </w:r>
+    </w:p>
+    <w:p>
+      <w:pPr>
+        <w:pStyle w:val="Listaszerbekezds"/>
+        <w:spacing w:after="160" w:line="259" w:lineRule="auto"/>
+        <w:jc w:val="left"/>
+        <w:rPr>
+          <w:bCs/>
+          <w:color w:val="000000"/>
+        </w:rPr>
+      </w:pPr>
+    </w:p>
+    <w:p>
+      <w:pPr>
+        <w:pStyle w:val="Listaszerbekezds"/>
+        <w:numPr>
+          <w:ilvl w:val="0"/>
+          <w:numId w:val="17"/>
+        </w:numPr>
+        <w:spacing w:after="160" w:line="259" w:lineRule="auto"/>
+        <w:jc w:val="left"/>
+        <w:rPr>
+          <w:bCs/>
+          <w:color w:val="000000"/>
+        </w:rPr>
+      </w:pPr>
+      <w:r>
+        <w:rPr>
+          <w:bCs/>
+          <w:color w:val="000000"/>
+        </w:rPr>
+        <w:t xml:space="preserve">A </w:t>
+      </w:r>
+      <w:proofErr w:type="spellStart"/>
+      <w:r>
+        <w:rPr>
+          <w:bCs/>
+          <w:color w:val="000000"/>
+        </w:rPr>
+        <w:t>snake</w:t>
+      </w:r>
+      <w:proofErr w:type="spellEnd"/>
+      <w:r>
+        <w:rPr>
+          <w:bCs/>
+          <w:color w:val="000000"/>
+        </w:rPr>
+        <w:t xml:space="preserve"> game-ben a kígyó (</w:t>
+      </w:r>
+      <w:proofErr w:type="spellStart"/>
+      <w:r>
+        <w:rPr>
+          <w:bCs/>
+          <w:color w:val="000000"/>
+        </w:rPr>
+        <w:t>player</w:t>
+      </w:r>
+      <w:proofErr w:type="spellEnd"/>
+      <w:r>
+        <w:rPr>
+          <w:bCs/>
+          <w:color w:val="000000"/>
+        </w:rPr>
+        <w:t>) képes saját magán keresztül menni, de nem hal meg.</w:t>
+      </w:r>
+    </w:p>
+    <w:p>
+      <w:pPr>
+        <w:pStyle w:val="Listaszerbekezds"/>
+        <w:spacing w:after="160" w:line="259" w:lineRule="auto"/>
+        <w:jc w:val="left"/>
+        <w:rPr>
+          <w:bCs/>
+          <w:color w:val="000000"/>
+        </w:rPr>
+      </w:pPr>
+    </w:p>
+    <w:p>
+      <w:pPr>
+        <w:pStyle w:val="Listaszerbekezds"/>
+        <w:numPr>
+          <w:ilvl w:val="0"/>
+          <w:numId w:val="17"/>
+        </w:numPr>
+        <w:spacing w:after="160" w:line="259" w:lineRule="auto"/>
+        <w:jc w:val="left"/>
+        <w:rPr>
+          <w:bCs/>
+          <w:color w:val="000000"/>
+        </w:rPr>
+      </w:pPr>
+      <w:r>
+        <w:rPr>
+          <w:bCs/>
+          <w:color w:val="000000"/>
+        </w:rPr>
+        <w:t xml:space="preserve">A </w:t>
+      </w:r>
+      <w:r>
+        <w:rPr>
+          <w:bCs/>
+          <w:color w:val="000000"/>
+        </w:rPr>
+        <w:t xml:space="preserve">felvehető kaja </w:t>
+      </w:r>
+      <w:proofErr w:type="spellStart"/>
+      <w:r>
+        <w:rPr>
+          <w:bCs/>
+          <w:color w:val="000000"/>
+        </w:rPr>
+        <w:t>hitboxa</w:t>
+      </w:r>
+      <w:proofErr w:type="spellEnd"/>
+      <w:r>
+        <w:rPr>
+          <w:bCs/>
+          <w:color w:val="000000"/>
+        </w:rPr>
+        <w:t xml:space="preserve"> és mérete révén, a pálya margójára is generálódhat. </w:t>
+      </w:r>
+    </w:p>
+    <w:p>
+      <w:pPr>
+        <w:pStyle w:val="Listaszerbekezds"/>
+        <w:rPr>
+          <w:bCs/>
+          <w:color w:val="000000"/>
+        </w:rPr>
+      </w:pPr>
+    </w:p>
+    <w:p>
+      <w:pPr>
+        <w:pStyle w:val="Listaszerbekezds"/>
+        <w:numPr>
+          <w:ilvl w:val="0"/>
+          <w:numId w:val="17"/>
+        </w:numPr>
+        <w:spacing w:after="160" w:line="259" w:lineRule="auto"/>
+        <w:jc w:val="left"/>
+        <w:rPr>
+          <w:bCs/>
+          <w:color w:val="000000"/>
+        </w:rPr>
+      </w:pPr>
+      <w:r>
+        <w:rPr>
+          <w:bCs/>
+          <w:color w:val="000000"/>
+        </w:rPr>
+        <w:t>A kígyó alap irányításai tükrözve vannak.</w:t>
+      </w:r>
+    </w:p>
+    <w:p>
+      <w:pPr>
+        <w:pStyle w:val="Listaszerbekezds"/>
+        <w:rPr>
+          <w:bCs/>
+          <w:color w:val="000000"/>
+        </w:rPr>
+      </w:pPr>
+    </w:p>
+    <w:p>
+      <w:pPr>
+        <w:pStyle w:val="Listaszerbekezds"/>
+        <w:numPr>
+          <w:ilvl w:val="0"/>
+          <w:numId w:val="17"/>
+        </w:numPr>
+        <w:spacing w:after="160" w:line="259" w:lineRule="auto"/>
+        <w:jc w:val="left"/>
+        <w:rPr>
+          <w:bCs/>
+          <w:color w:val="000000"/>
+        </w:rPr>
+      </w:pPr>
+      <w:r>
+        <w:rPr>
+          <w:bCs/>
+          <w:color w:val="000000"/>
+        </w:rPr>
+        <w:t xml:space="preserve">A </w:t>
+      </w:r>
+      <w:proofErr w:type="spellStart"/>
+      <w:r>
+        <w:rPr>
+          <w:bCs/>
+          <w:color w:val="000000"/>
+        </w:rPr>
+        <w:t>High</w:t>
+      </w:r>
+      <w:proofErr w:type="spellEnd"/>
+      <w:r>
+        <w:rPr>
+          <w:bCs/>
+          <w:color w:val="000000"/>
+        </w:rPr>
+        <w:t xml:space="preserve"> </w:t>
+      </w:r>
+      <w:proofErr w:type="spellStart"/>
+      <w:r>
+        <w:rPr>
+          <w:bCs/>
+          <w:color w:val="000000"/>
+        </w:rPr>
+        <w:t>Score</w:t>
+      </w:r>
+      <w:proofErr w:type="spellEnd"/>
+      <w:r>
+        <w:rPr>
+          <w:bCs/>
+          <w:color w:val="000000"/>
+        </w:rPr>
+        <w:t xml:space="preserve"> System nem megfelelően működik.</w:t>
+      </w:r>
+    </w:p>
+    <w:p>
+      <w:pPr>
+        <w:pStyle w:val="Listaszerbekezds"/>
+        <w:rPr>
+          <w:bCs/>
+          <w:color w:val="000000"/>
+        </w:rPr>
+      </w:pPr>
+    </w:p>
+    <w:p>
+      <w:pPr>
+        <w:pStyle w:val="Listaszerbekezds"/>
+        <w:numPr>
+          <w:ilvl w:val="0"/>
+          <w:numId w:val="17"/>
+        </w:numPr>
+        <w:spacing w:after="160" w:line="259" w:lineRule="auto"/>
+        <w:jc w:val="left"/>
+        <w:rPr>
+          <w:bCs/>
+          <w:color w:val="000000"/>
+        </w:rPr>
+      </w:pPr>
+      <w:r>
+        <w:rPr>
+          <w:bCs/>
+          <w:color w:val="000000"/>
+        </w:rPr>
+        <w:t xml:space="preserve">A </w:t>
+      </w:r>
+      <w:proofErr w:type="spellStart"/>
+      <w:r>
+        <w:rPr>
+          <w:bCs/>
+          <w:color w:val="000000"/>
+        </w:rPr>
+        <w:t>snake</w:t>
+      </w:r>
+      <w:proofErr w:type="spellEnd"/>
+      <w:r>
+        <w:rPr>
+          <w:bCs/>
+          <w:color w:val="000000"/>
+        </w:rPr>
+        <w:t xml:space="preserve"> játék </w:t>
+      </w:r>
+      <w:proofErr w:type="spellStart"/>
+      <w:r>
+        <w:rPr>
+          <w:bCs/>
+          <w:color w:val="000000"/>
+        </w:rPr>
+        <w:t>border</w:t>
+      </w:r>
+      <w:proofErr w:type="spellEnd"/>
+      <w:r>
+        <w:rPr>
+          <w:bCs/>
+          <w:color w:val="000000"/>
+        </w:rPr>
+        <w:t xml:space="preserve"> és </w:t>
+      </w:r>
+      <w:proofErr w:type="spellStart"/>
+      <w:r>
+        <w:rPr>
+          <w:bCs/>
+          <w:color w:val="000000"/>
+        </w:rPr>
+        <w:t>food</w:t>
+      </w:r>
+      <w:proofErr w:type="spellEnd"/>
+      <w:r>
+        <w:rPr>
+          <w:bCs/>
+          <w:color w:val="000000"/>
+        </w:rPr>
+        <w:t xml:space="preserve"> </w:t>
+      </w:r>
+      <w:proofErr w:type="spellStart"/>
+      <w:r>
+        <w:rPr>
+          <w:bCs/>
+          <w:color w:val="000000"/>
+        </w:rPr>
+        <w:t>collision</w:t>
+      </w:r>
+      <w:proofErr w:type="spellEnd"/>
+      <w:r>
+        <w:rPr>
+          <w:bCs/>
+          <w:color w:val="000000"/>
+        </w:rPr>
+        <w:t xml:space="preserve"> logikájának megírása.</w:t>
+      </w:r>
+    </w:p>
+    <w:p>
+      <w:pPr>
+        <w:pStyle w:val="Listaszerbekezds"/>
+        <w:rPr>
+          <w:bCs/>
+          <w:color w:val="000000"/>
+        </w:rPr>
+      </w:pPr>
+    </w:p>
+    <w:p>
+      <w:pPr>
+        <w:pStyle w:val="Listaszerbekezds"/>
+        <w:numPr>
+          <w:ilvl w:val="0"/>
+          <w:numId w:val="17"/>
+        </w:numPr>
+        <w:spacing w:after="160" w:line="259" w:lineRule="auto"/>
+        <w:jc w:val="left"/>
+        <w:rPr>
+          <w:bCs/>
+          <w:color w:val="000000"/>
+        </w:rPr>
+      </w:pPr>
+      <w:r>
+        <w:rPr>
+          <w:bCs/>
+          <w:color w:val="000000"/>
+        </w:rPr>
+        <w:t xml:space="preserve">A játékok </w:t>
+      </w:r>
+      <w:proofErr w:type="spellStart"/>
+      <w:r>
+        <w:rPr>
+          <w:bCs/>
+          <w:color w:val="000000"/>
+        </w:rPr>
+        <w:t>custom</w:t>
+      </w:r>
+      <w:proofErr w:type="spellEnd"/>
+      <w:r>
+        <w:rPr>
+          <w:bCs/>
+          <w:color w:val="000000"/>
+        </w:rPr>
+        <w:t xml:space="preserve"> </w:t>
+      </w:r>
+      <w:proofErr w:type="spellStart"/>
+      <w:r>
+        <w:rPr>
+          <w:bCs/>
+          <w:color w:val="000000"/>
+        </w:rPr>
+        <w:t>assetjeinek</w:t>
+      </w:r>
+      <w:proofErr w:type="spellEnd"/>
+      <w:r>
+        <w:rPr>
+          <w:bCs/>
+          <w:color w:val="000000"/>
+        </w:rPr>
+        <w:t xml:space="preserve"> betöltése különféle keretrendszereken keresztül.</w:t>
+      </w:r>
+    </w:p>
+    <w:p>
+      <w:pPr>
+        <w:pStyle w:val="Listaszerbekezds"/>
+        <w:rPr>
+          <w:bCs/>
+          <w:color w:val="000000"/>
+        </w:rPr>
+      </w:pPr>
+    </w:p>
+    <w:p>
+      <w:pPr>
+        <w:pStyle w:val="Listaszerbekezds"/>
+        <w:numPr>
+          <w:ilvl w:val="0"/>
+          <w:numId w:val="17"/>
+        </w:numPr>
+        <w:spacing w:after="160" w:line="259" w:lineRule="auto"/>
+        <w:jc w:val="left"/>
+        <w:rPr>
+          <w:bCs/>
+          <w:color w:val="000000"/>
+        </w:rPr>
+      </w:pPr>
+      <w:r>
+        <w:rPr>
+          <w:bCs/>
+          <w:color w:val="000000"/>
+        </w:rPr>
+        <w:t>A kígyó alapvetően nyilakkal mozog, viszont tegyük fel ha felfele tart és megnyomjuk a lefele nyilat, beleütközik saját testébe.</w:t>
+      </w:r>
+    </w:p>
+    <w:p>
+      <w:pPr>
+        <w:pStyle w:val="Listaszerbekezds"/>
+        <w:rPr>
+          <w:bCs/>
+          <w:color w:val="000000"/>
+        </w:rPr>
+      </w:pPr>
+    </w:p>
+    <w:p>
+      <w:pPr>
+        <w:pStyle w:val="Listaszerbekezds"/>
+        <w:numPr>
+          <w:ilvl w:val="0"/>
+          <w:numId w:val="17"/>
+        </w:numPr>
+        <w:spacing w:after="160" w:line="259" w:lineRule="auto"/>
+        <w:jc w:val="left"/>
+        <w:rPr>
+          <w:bCs/>
+          <w:color w:val="000000"/>
+        </w:rPr>
+      </w:pPr>
+      <w:r>
+        <w:rPr>
+          <w:bCs/>
+          <w:color w:val="000000"/>
+        </w:rPr>
+        <w:t xml:space="preserve"> A </w:t>
+      </w:r>
+      <w:proofErr w:type="spellStart"/>
+      <w:r>
+        <w:rPr>
+          <w:bCs/>
+          <w:color w:val="000000"/>
+        </w:rPr>
+        <w:t>tetrominók</w:t>
+      </w:r>
+      <w:proofErr w:type="spellEnd"/>
+      <w:r>
+        <w:rPr>
+          <w:bCs/>
+          <w:color w:val="000000"/>
+        </w:rPr>
+        <w:t xml:space="preserve"> </w:t>
+      </w:r>
+      <w:proofErr w:type="spellStart"/>
+      <w:r>
+        <w:rPr>
+          <w:bCs/>
+          <w:color w:val="000000"/>
+        </w:rPr>
+        <w:t>alakzatainak</w:t>
+      </w:r>
+      <w:proofErr w:type="spellEnd"/>
+      <w:r>
+        <w:rPr>
+          <w:bCs/>
+          <w:color w:val="000000"/>
+        </w:rPr>
+        <w:t xml:space="preserve"> eltárolása, azok x és y </w:t>
+      </w:r>
+      <w:proofErr w:type="spellStart"/>
+      <w:r>
+        <w:rPr>
+          <w:bCs/>
+          <w:color w:val="000000"/>
+        </w:rPr>
+        <w:t>tengelybeli</w:t>
+      </w:r>
+      <w:proofErr w:type="spellEnd"/>
+      <w:r>
+        <w:rPr>
+          <w:bCs/>
+          <w:color w:val="000000"/>
+        </w:rPr>
+        <w:t xml:space="preserve"> kezdeti értékének definiálása, illetve </w:t>
+      </w:r>
+      <w:r>
+        <w:rPr>
+          <w:bCs/>
+          <w:color w:val="000000"/>
+        </w:rPr>
+        <w:t xml:space="preserve">az alakzathoz tartozó színek megadása. </w:t>
+      </w:r>
+    </w:p>
+    <w:p>
+      <w:pPr>
+        <w:pStyle w:val="Listaszerbekezds"/>
+        <w:rPr>
+          <w:bCs/>
+          <w:color w:val="000000"/>
+        </w:rPr>
+      </w:pPr>
+    </w:p>
+    <w:p>
+      <w:pPr>
+        <w:pStyle w:val="Listaszerbekezds"/>
+        <w:numPr>
+          <w:ilvl w:val="0"/>
+          <w:numId w:val="17"/>
+        </w:numPr>
+        <w:spacing w:after="160" w:line="259" w:lineRule="auto"/>
+        <w:jc w:val="left"/>
+        <w:rPr>
+          <w:bCs/>
+          <w:color w:val="000000"/>
+        </w:rPr>
+      </w:pPr>
+      <w:r>
+        <w:rPr>
+          <w:bCs/>
+          <w:color w:val="000000"/>
+        </w:rPr>
+        <w:t>A játék elindítása gombnyomásra (</w:t>
+      </w:r>
+      <w:proofErr w:type="spellStart"/>
+      <w:r>
+        <w:rPr>
+          <w:bCs/>
+          <w:color w:val="000000"/>
+        </w:rPr>
+        <w:t>space</w:t>
+      </w:r>
+      <w:proofErr w:type="spellEnd"/>
+      <w:r>
+        <w:rPr>
+          <w:bCs/>
+          <w:color w:val="000000"/>
+        </w:rPr>
+        <w:t xml:space="preserve"> bar)</w:t>
+      </w:r>
+    </w:p>
+    <w:p>
+      <w:pPr>
+        <w:pStyle w:val="Listaszerbekezds"/>
+        <w:rPr>
+          <w:bCs/>
+          <w:color w:val="000000"/>
+        </w:rPr>
+      </w:pPr>
+    </w:p>
+    <w:p>
+      <w:pPr>
+        <w:pStyle w:val="Listaszerbekezds"/>
+        <w:numPr>
+          <w:ilvl w:val="0"/>
+          <w:numId w:val="17"/>
+        </w:numPr>
+        <w:spacing w:after="160" w:line="259" w:lineRule="auto"/>
+        <w:jc w:val="left"/>
+        <w:rPr>
+          <w:bCs/>
+          <w:color w:val="000000"/>
+        </w:rPr>
+      </w:pPr>
+      <w:r>
+        <w:rPr>
+          <w:bCs/>
+          <w:color w:val="000000"/>
+        </w:rPr>
+        <w:t xml:space="preserve">Egy fő függvény létrehozása amit </w:t>
+      </w:r>
+      <w:proofErr w:type="spellStart"/>
+      <w:r>
+        <w:rPr>
+          <w:bCs/>
+          <w:color w:val="000000"/>
+        </w:rPr>
+        <w:t>frame</w:t>
+      </w:r>
+      <w:proofErr w:type="spellEnd"/>
+      <w:r>
+        <w:rPr>
+          <w:bCs/>
+          <w:color w:val="000000"/>
+        </w:rPr>
+        <w:t xml:space="preserve">-en ként meghívunk. </w:t>
+      </w:r>
+    </w:p>
+    <w:p>
+      <w:pPr>
+        <w:pStyle w:val="Listaszerbekezds"/>
+        <w:rPr>
+          <w:bCs/>
+          <w:color w:val="000000"/>
+        </w:rPr>
+      </w:pPr>
+    </w:p>
+    <w:p>
+      <w:pPr>
+        <w:pStyle w:val="Listaszerbekezds"/>
+        <w:numPr>
+          <w:ilvl w:val="0"/>
+          <w:numId w:val="17"/>
+        </w:numPr>
+        <w:spacing w:after="160" w:line="259" w:lineRule="auto"/>
+        <w:jc w:val="left"/>
+        <w:rPr>
+          <w:bCs/>
+          <w:color w:val="000000"/>
+        </w:rPr>
+      </w:pPr>
+      <w:proofErr w:type="spellStart"/>
+      <w:r>
+        <w:rPr>
+          <w:bCs/>
+          <w:color w:val="000000"/>
+        </w:rPr>
+        <w:t>Tetrominó</w:t>
+      </w:r>
+      <w:proofErr w:type="spellEnd"/>
+      <w:r>
+        <w:rPr>
+          <w:bCs/>
+          <w:color w:val="000000"/>
+        </w:rPr>
+        <w:t xml:space="preserve"> alakzatok kitöltése a maguk </w:t>
+      </w:r>
+      <w:proofErr w:type="spellStart"/>
+      <w:r>
+        <w:rPr>
+          <w:bCs/>
+          <w:color w:val="000000"/>
+        </w:rPr>
+        <w:t>színjével</w:t>
+      </w:r>
+      <w:proofErr w:type="spellEnd"/>
+      <w:r>
+        <w:rPr>
+          <w:bCs/>
+          <w:color w:val="000000"/>
+        </w:rPr>
+        <w:t xml:space="preserve">, majd </w:t>
+      </w:r>
+      <w:proofErr w:type="spellStart"/>
+      <w:r>
+        <w:rPr>
+          <w:bCs/>
+          <w:color w:val="000000"/>
+        </w:rPr>
+        <w:t>kiiratása</w:t>
+      </w:r>
+      <w:proofErr w:type="spellEnd"/>
+      <w:r>
+        <w:rPr>
+          <w:bCs/>
+          <w:color w:val="000000"/>
+        </w:rPr>
+        <w:t xml:space="preserve"> a </w:t>
+      </w:r>
+      <w:proofErr w:type="spellStart"/>
+      <w:r>
+        <w:rPr>
+          <w:bCs/>
+          <w:color w:val="000000"/>
+        </w:rPr>
+        <w:t>canvas</w:t>
+      </w:r>
+      <w:proofErr w:type="spellEnd"/>
+      <w:r>
+        <w:rPr>
+          <w:bCs/>
+          <w:color w:val="000000"/>
+        </w:rPr>
+        <w:t xml:space="preserve"> képernyőjére. </w:t>
+      </w:r>
+    </w:p>
+    <w:p>
+      <w:pPr>
+        <w:pStyle w:val="Listaszerbekezds"/>
+        <w:rPr>
+          <w:bCs/>
+          <w:color w:val="000000"/>
+        </w:rPr>
+      </w:pPr>
+    </w:p>
+    <w:p>
+      <w:pPr>
+        <w:pStyle w:val="Listaszerbekezds"/>
+        <w:numPr>
+          <w:ilvl w:val="0"/>
+          <w:numId w:val="17"/>
+        </w:numPr>
+        <w:spacing w:after="160" w:line="259" w:lineRule="auto"/>
+        <w:jc w:val="left"/>
+        <w:rPr>
+          <w:bCs/>
+          <w:color w:val="000000"/>
+        </w:rPr>
+      </w:pPr>
+      <w:r>
+        <w:rPr>
+          <w:bCs/>
+          <w:color w:val="000000"/>
+        </w:rPr>
+        <w:lastRenderedPageBreak/>
+        <w:t xml:space="preserve">A </w:t>
+      </w:r>
+      <w:proofErr w:type="spellStart"/>
+      <w:r>
+        <w:rPr>
+          <w:bCs/>
+          <w:color w:val="000000"/>
+        </w:rPr>
+        <w:t>sidebar</w:t>
+      </w:r>
+      <w:proofErr w:type="spellEnd"/>
+      <w:r>
+        <w:rPr>
+          <w:bCs/>
+          <w:color w:val="000000"/>
+        </w:rPr>
+        <w:t xml:space="preserve"> elkészítése a UI – </w:t>
+      </w:r>
+      <w:proofErr w:type="spellStart"/>
+      <w:r>
+        <w:rPr>
+          <w:bCs/>
+          <w:color w:val="000000"/>
+        </w:rPr>
+        <w:t>on</w:t>
+      </w:r>
+      <w:proofErr w:type="spellEnd"/>
+      <w:r>
+        <w:rPr>
+          <w:bCs/>
+          <w:color w:val="000000"/>
+        </w:rPr>
+        <w:t xml:space="preserve">, majd kirajzolni a megfelelő színnel a következő alakzatot és meghatározni annak pozícióját a </w:t>
+      </w:r>
+      <w:proofErr w:type="spellStart"/>
+      <w:r>
+        <w:rPr>
+          <w:bCs/>
+          <w:color w:val="000000"/>
+        </w:rPr>
+        <w:t>sidebaron</w:t>
+      </w:r>
+      <w:proofErr w:type="spellEnd"/>
+      <w:r>
+        <w:rPr>
+          <w:bCs/>
+          <w:color w:val="000000"/>
+        </w:rPr>
+        <w:t xml:space="preserve"> belül.</w:t>
+      </w:r>
+    </w:p>
+    <w:p>
+      <w:pPr>
+        <w:pStyle w:val="Listaszerbekezds"/>
+        <w:rPr>
+          <w:bCs/>
+          <w:color w:val="000000"/>
+        </w:rPr>
+      </w:pPr>
+    </w:p>
+    <w:p>
+      <w:pPr>
+        <w:pStyle w:val="Listaszerbekezds"/>
+        <w:rPr>
+          <w:bCs/>
+          <w:color w:val="000000"/>
+        </w:rPr>
+      </w:pPr>
+    </w:p>
+    <w:p>
+      <w:pPr>
+        <w:pStyle w:val="Listaszerbekezds"/>
+        <w:numPr>
+          <w:ilvl w:val="0"/>
+          <w:numId w:val="17"/>
+        </w:numPr>
+        <w:spacing w:after="160" w:line="259" w:lineRule="auto"/>
+        <w:jc w:val="left"/>
+        <w:rPr>
+          <w:bCs/>
+          <w:color w:val="000000"/>
+        </w:rPr>
+      </w:pPr>
+      <w:r>
+        <w:rPr>
+          <w:bCs/>
+          <w:color w:val="000000"/>
+        </w:rPr>
+        <w:t xml:space="preserve">A </w:t>
+      </w:r>
+      <w:proofErr w:type="spellStart"/>
+      <w:r>
+        <w:rPr>
+          <w:bCs/>
+          <w:color w:val="000000"/>
+        </w:rPr>
+        <w:t>tetromino</w:t>
+      </w:r>
+      <w:proofErr w:type="spellEnd"/>
+      <w:r>
+        <w:rPr>
+          <w:bCs/>
+          <w:color w:val="000000"/>
+        </w:rPr>
+        <w:t xml:space="preserve"> </w:t>
+      </w:r>
+      <w:proofErr w:type="spellStart"/>
+      <w:r>
+        <w:rPr>
+          <w:bCs/>
+          <w:color w:val="000000"/>
+        </w:rPr>
+        <w:t>collision</w:t>
+      </w:r>
+      <w:proofErr w:type="spellEnd"/>
+      <w:r>
+        <w:rPr>
+          <w:bCs/>
+          <w:color w:val="000000"/>
+        </w:rPr>
+        <w:t xml:space="preserve"> logika megcsinálása a </w:t>
+      </w:r>
+      <w:proofErr w:type="spellStart"/>
+      <w:r>
+        <w:rPr>
+          <w:bCs/>
+          <w:color w:val="000000"/>
+        </w:rPr>
+        <w:t>grid</w:t>
+      </w:r>
+      <w:proofErr w:type="spellEnd"/>
+      <w:r>
+        <w:rPr>
+          <w:bCs/>
+          <w:color w:val="000000"/>
+        </w:rPr>
+        <w:t xml:space="preserve"> jobb és bal oldalán, az alján. Ugyanígy a már letett </w:t>
+      </w:r>
+      <w:proofErr w:type="spellStart"/>
+      <w:r>
+        <w:rPr>
+          <w:bCs/>
+          <w:color w:val="000000"/>
+        </w:rPr>
+        <w:t>tetrominók</w:t>
+      </w:r>
+      <w:proofErr w:type="spellEnd"/>
+      <w:r>
+        <w:rPr>
+          <w:bCs/>
+          <w:color w:val="000000"/>
+        </w:rPr>
+        <w:t xml:space="preserve"> esetében.</w:t>
+      </w:r>
+    </w:p>
+    <w:p>
+      <w:pPr>
+        <w:spacing w:after="160" w:line="259" w:lineRule="auto"/>
+        <w:jc w:val="left"/>
+        <w:rPr>
+          <w:bCs/>
+          <w:color w:val="000000"/>
+        </w:rPr>
+      </w:pPr>
+    </w:p>
+    <w:p>
+      <w:pPr>
+        <w:pStyle w:val="Listaszerbekezds"/>
+        <w:numPr>
+          <w:ilvl w:val="0"/>
+          <w:numId w:val="17"/>
+        </w:numPr>
+        <w:spacing w:after="160" w:line="259" w:lineRule="auto"/>
+        <w:jc w:val="left"/>
+        <w:rPr>
+          <w:bCs/>
+          <w:color w:val="000000"/>
+        </w:rPr>
+      </w:pPr>
+      <w:r>
+        <w:rPr>
+          <w:bCs/>
+          <w:color w:val="000000"/>
+        </w:rPr>
+        <w:t xml:space="preserve">A </w:t>
+      </w:r>
+      <w:proofErr w:type="spellStart"/>
+      <w:r>
+        <w:rPr>
+          <w:bCs/>
+          <w:color w:val="000000"/>
+        </w:rPr>
+        <w:t>collision</w:t>
+      </w:r>
+      <w:proofErr w:type="spellEnd"/>
+      <w:r>
+        <w:rPr>
+          <w:bCs/>
+          <w:color w:val="000000"/>
+        </w:rPr>
+        <w:t xml:space="preserve"> logika egyszerűsítése. Külön függvények létrehozása a jobb, bal oldali és a talaj </w:t>
+      </w:r>
+      <w:proofErr w:type="spellStart"/>
+      <w:r>
+        <w:rPr>
+          <w:bCs/>
+          <w:color w:val="000000"/>
+        </w:rPr>
+        <w:t>collision-höz</w:t>
+      </w:r>
+      <w:proofErr w:type="spellEnd"/>
+      <w:r>
+        <w:rPr>
+          <w:bCs/>
+          <w:color w:val="000000"/>
+        </w:rPr>
+        <w:t>.</w:t>
+      </w:r>
+    </w:p>
+    <w:p>
+      <w:pPr>
+        <w:pStyle w:val="Listaszerbekezds"/>
+        <w:rPr>
+          <w:bCs/>
+          <w:color w:val="000000"/>
+        </w:rPr>
+      </w:pPr>
+    </w:p>
+    <w:p>
+      <w:pPr>
+        <w:pStyle w:val="Listaszerbekezds"/>
+        <w:numPr>
+          <w:ilvl w:val="0"/>
+          <w:numId w:val="17"/>
+        </w:numPr>
+        <w:spacing w:after="160" w:line="259" w:lineRule="auto"/>
+        <w:jc w:val="left"/>
+        <w:rPr>
+          <w:bCs/>
+          <w:color w:val="000000"/>
+        </w:rPr>
+      </w:pPr>
+      <w:r>
+        <w:rPr>
+          <w:bCs/>
+          <w:color w:val="000000"/>
+        </w:rPr>
+        <w:t>Egy megtöltött sor esetében az adott sor törlése. Újabb felmerült probléma, hogy egyszerre nem tudunk több telített sort eltávolítani.</w:t>
+      </w:r>
+    </w:p>
+    <w:p>
+      <w:pPr>
+        <w:pStyle w:val="Listaszerbekezds"/>
+        <w:rPr>
+          <w:bCs/>
+          <w:color w:val="000000"/>
+        </w:rPr>
+      </w:pPr>
+    </w:p>
+    <w:p>
+      <w:pPr>
+        <w:pStyle w:val="Listaszerbekezds"/>
+        <w:numPr>
+          <w:ilvl w:val="0"/>
+          <w:numId w:val="17"/>
+        </w:numPr>
+        <w:spacing w:after="160" w:line="259" w:lineRule="auto"/>
+        <w:jc w:val="left"/>
+        <w:rPr>
+          <w:bCs/>
+          <w:color w:val="000000"/>
+        </w:rPr>
+      </w:pPr>
+      <w:r>
+        <w:rPr>
+          <w:bCs/>
+          <w:color w:val="000000"/>
+        </w:rPr>
+        <w:t xml:space="preserve">A </w:t>
+      </w:r>
+      <w:proofErr w:type="spellStart"/>
+      <w:r>
+        <w:rPr>
+          <w:bCs/>
+          <w:color w:val="000000"/>
+        </w:rPr>
+        <w:t>tetromino</w:t>
+      </w:r>
+      <w:proofErr w:type="spellEnd"/>
+      <w:r>
+        <w:rPr>
+          <w:bCs/>
+          <w:color w:val="000000"/>
+        </w:rPr>
+        <w:t xml:space="preserve"> alakzatok forgatása matematikai mátrix felhasználásával. Ezt érvényesíteni minden fokra. </w:t>
+      </w:r>
+    </w:p>
+    <w:p>
+      <w:pPr>
+        <w:pStyle w:val="Listaszerbekezds"/>
+        <w:rPr>
+          <w:bCs/>
+          <w:color w:val="000000"/>
+        </w:rPr>
+      </w:pPr>
+    </w:p>
+    <w:p>
+      <w:pPr>
+        <w:pStyle w:val="Listaszerbekezds"/>
+        <w:numPr>
+          <w:ilvl w:val="0"/>
+          <w:numId w:val="17"/>
+        </w:numPr>
+        <w:spacing w:after="160" w:line="259" w:lineRule="auto"/>
+        <w:jc w:val="left"/>
+        <w:rPr>
+          <w:bCs/>
+          <w:color w:val="000000"/>
+        </w:rPr>
+      </w:pPr>
+      <w:r>
+        <w:rPr>
+          <w:bCs/>
+          <w:color w:val="000000"/>
+        </w:rPr>
+        <w:t xml:space="preserve">A </w:t>
+      </w:r>
+      <w:proofErr w:type="spellStart"/>
+      <w:r>
+        <w:rPr>
+          <w:bCs/>
+          <w:color w:val="000000"/>
+        </w:rPr>
+        <w:t>Controls</w:t>
+      </w:r>
+      <w:proofErr w:type="spellEnd"/>
+      <w:r>
+        <w:rPr>
+          <w:bCs/>
+          <w:color w:val="000000"/>
+        </w:rPr>
+        <w:t xml:space="preserve"> fejlesztése: Meg kell vizsgálni a jobb és bal széleket, hisz amikor forgatás történik, az adott alakzat jobb és bal határai is változnak. Ugyanezt a logikát át kell ültetni a talaj </w:t>
+      </w:r>
+      <w:proofErr w:type="spellStart"/>
+      <w:r>
+        <w:rPr>
+          <w:bCs/>
+          <w:color w:val="000000"/>
+        </w:rPr>
+        <w:t>collision</w:t>
+      </w:r>
+      <w:proofErr w:type="spellEnd"/>
+      <w:r>
+        <w:rPr>
+          <w:bCs/>
+          <w:color w:val="000000"/>
+        </w:rPr>
+        <w:t xml:space="preserve"> logikára is.</w:t>
+      </w:r>
+    </w:p>
+    <w:p>
+      <w:pPr>
+        <w:pStyle w:val="Listaszerbekezds"/>
+        <w:rPr>
+          <w:bCs/>
+          <w:color w:val="000000"/>
+        </w:rPr>
+      </w:pPr>
+    </w:p>
+    <w:p>
+      <w:pPr>
+        <w:pStyle w:val="Listaszerbekezds"/>
+        <w:numPr>
+          <w:ilvl w:val="0"/>
+          <w:numId w:val="17"/>
+        </w:numPr>
+        <w:spacing w:after="160" w:line="259" w:lineRule="auto"/>
+        <w:jc w:val="left"/>
+        <w:rPr>
+          <w:bCs/>
+          <w:color w:val="000000"/>
+        </w:rPr>
+      </w:pPr>
+      <w:proofErr w:type="spellStart"/>
+      <w:r>
+        <w:rPr>
+          <w:bCs/>
+          <w:color w:val="000000"/>
+        </w:rPr>
+        <w:t>A</w:t>
+      </w:r>
+      <w:r>
+        <w:rPr>
+          <w:bCs/>
+          <w:color w:val="000000"/>
+        </w:rPr>
+        <w:t xml:space="preserve"> </w:t>
+      </w:r>
+      <w:r>
+        <w:rPr>
+          <w:bCs/>
+          <w:color w:val="000000"/>
+        </w:rPr>
+        <w:t>discoun</w:t>
+      </w:r>
+      <w:proofErr w:type="spellEnd"/>
+      <w:r>
+        <w:rPr>
+          <w:bCs/>
+          <w:color w:val="000000"/>
+        </w:rPr>
+        <w:t>t logika átalakítása, ugyanis jelenle</w:t>
+      </w:r>
+      <w:r>
+        <w:rPr>
+          <w:bCs/>
+          <w:color w:val="000000"/>
+        </w:rPr>
+        <w:t>g a játékok leárazása úgy történik, hogy egy adott játék véletlenszerűen (5 – 90%) között kap egy leárazást és ezt az értéket meg is tartja (nem reális m</w:t>
+      </w:r>
       <w:bookmarkStart w:id="97" w:name="_GoBack"/>
       <w:bookmarkEnd w:id="97"/>
+      <w:r>
+        <w:rPr>
+          <w:bCs/>
+          <w:color w:val="000000"/>
+        </w:rPr>
+        <w:t>egoldás)</w:t>
+      </w:r>
+    </w:p>
+    <w:p>
+      <w:pPr>
+        <w:pStyle w:val="Listaszerbekezds"/>
+        <w:rPr>
+          <w:bCs/>
+          <w:color w:val="000000"/>
+        </w:rPr>
+      </w:pPr>
+    </w:p>
+    <w:p>
+      <w:pPr>
+        <w:pStyle w:val="Listaszerbekezds"/>
+        <w:numPr>
+          <w:ilvl w:val="0"/>
+          <w:numId w:val="17"/>
+        </w:numPr>
+        <w:spacing w:after="160" w:line="259" w:lineRule="auto"/>
+        <w:jc w:val="left"/>
+        <w:rPr>
+          <w:bCs/>
+          <w:color w:val="000000"/>
+        </w:rPr>
+      </w:pPr>
+      <w:r>
+        <w:rPr>
+          <w:bCs/>
+          <w:color w:val="000000"/>
+        </w:rPr>
+        <w:t xml:space="preserve">A </w:t>
+      </w:r>
+      <w:proofErr w:type="spellStart"/>
+      <w:r>
+        <w:rPr>
+          <w:bCs/>
+          <w:color w:val="000000"/>
+        </w:rPr>
+        <w:t>wish</w:t>
+      </w:r>
+      <w:proofErr w:type="spellEnd"/>
+      <w:r>
+        <w:rPr>
+          <w:bCs/>
+          <w:color w:val="000000"/>
+        </w:rPr>
+        <w:t xml:space="preserve"> </w:t>
+      </w:r>
+      <w:proofErr w:type="spellStart"/>
+      <w:r>
+        <w:rPr>
+          <w:bCs/>
+          <w:color w:val="000000"/>
+        </w:rPr>
+        <w:t>list</w:t>
+      </w:r>
+      <w:proofErr w:type="spellEnd"/>
+      <w:r>
+        <w:rPr>
+          <w:bCs/>
+          <w:color w:val="000000"/>
+        </w:rPr>
+        <w:t xml:space="preserve"> termékeinek eltárolása az oldal </w:t>
+      </w:r>
+      <w:proofErr w:type="spellStart"/>
+      <w:r>
+        <w:rPr>
+          <w:bCs/>
+          <w:color w:val="000000"/>
+        </w:rPr>
+        <w:t>ujratöltése</w:t>
+      </w:r>
+      <w:proofErr w:type="spellEnd"/>
+      <w:r>
+        <w:rPr>
+          <w:bCs/>
+          <w:color w:val="000000"/>
+        </w:rPr>
+        <w:t xml:space="preserve"> után. A </w:t>
+      </w:r>
+      <w:proofErr w:type="spellStart"/>
+      <w:r>
+        <w:rPr>
+          <w:bCs/>
+          <w:color w:val="000000"/>
+        </w:rPr>
+        <w:t>wish</w:t>
+      </w:r>
+      <w:proofErr w:type="spellEnd"/>
+      <w:r>
+        <w:rPr>
+          <w:bCs/>
+          <w:color w:val="000000"/>
+        </w:rPr>
+        <w:t xml:space="preserve"> </w:t>
+      </w:r>
+      <w:proofErr w:type="spellStart"/>
+      <w:r>
+        <w:rPr>
+          <w:bCs/>
+          <w:color w:val="000000"/>
+        </w:rPr>
+        <w:t>list</w:t>
+      </w:r>
+      <w:proofErr w:type="spellEnd"/>
+      <w:r>
+        <w:rPr>
+          <w:bCs/>
+          <w:color w:val="000000"/>
+        </w:rPr>
+        <w:t xml:space="preserve"> szív ikon megfelelő </w:t>
+      </w:r>
+      <w:proofErr w:type="spellStart"/>
+      <w:r>
+        <w:rPr>
+          <w:bCs/>
+          <w:color w:val="000000"/>
+        </w:rPr>
+        <w:t>toggle</w:t>
+      </w:r>
+      <w:proofErr w:type="spellEnd"/>
+      <w:r>
+        <w:rPr>
+          <w:bCs/>
+          <w:color w:val="000000"/>
+        </w:rPr>
+        <w:t xml:space="preserve"> logikájának kivitelezése.</w:t>
+      </w:r>
+    </w:p>
+    <w:p>
+      <w:pPr>
+        <w:pStyle w:val="Listaszerbekezds"/>
+        <w:rPr>
+          <w:bCs/>
+          <w:color w:val="000000"/>
+        </w:rPr>
+      </w:pPr>
+    </w:p>
+    <w:p>
+      <w:pPr>
+        <w:pStyle w:val="Listaszerbekezds"/>
+        <w:numPr>
+          <w:ilvl w:val="0"/>
+          <w:numId w:val="17"/>
+        </w:numPr>
+        <w:spacing w:after="160" w:line="259" w:lineRule="auto"/>
+        <w:jc w:val="left"/>
+        <w:rPr>
+          <w:bCs/>
+          <w:color w:val="000000"/>
+        </w:rPr>
+      </w:pPr>
+      <w:r>
+        <w:rPr>
+          <w:bCs/>
+          <w:color w:val="000000"/>
+        </w:rPr>
+        <w:t xml:space="preserve">A filter rendszer megfelelő működése a </w:t>
+      </w:r>
+      <w:proofErr w:type="spellStart"/>
+      <w:r>
+        <w:rPr>
+          <w:bCs/>
+          <w:color w:val="000000"/>
+        </w:rPr>
+        <w:t>learázott</w:t>
+      </w:r>
+      <w:proofErr w:type="spellEnd"/>
+      <w:r>
+        <w:rPr>
+          <w:bCs/>
+          <w:color w:val="000000"/>
+        </w:rPr>
+        <w:t xml:space="preserve"> </w:t>
+      </w:r>
+      <w:proofErr w:type="spellStart"/>
+      <w:r>
+        <w:rPr>
+          <w:bCs/>
+          <w:color w:val="000000"/>
+        </w:rPr>
+        <w:t>kátékok</w:t>
+      </w:r>
+      <w:proofErr w:type="spellEnd"/>
+      <w:r>
+        <w:rPr>
+          <w:bCs/>
+          <w:color w:val="000000"/>
+        </w:rPr>
+        <w:t xml:space="preserve"> esetében (ABC, ár szerinti rendezés, illetve ár </w:t>
+      </w:r>
+      <w:proofErr w:type="spellStart"/>
+      <w:r>
+        <w:rPr>
+          <w:bCs/>
+          <w:color w:val="000000"/>
+        </w:rPr>
+        <w:t>range</w:t>
+      </w:r>
+      <w:proofErr w:type="spellEnd"/>
+      <w:r>
+        <w:rPr>
+          <w:bCs/>
+          <w:color w:val="000000"/>
+        </w:rPr>
+        <w:t>)</w:t>
+      </w:r>
+    </w:p>
+    <w:p>
+      <w:pPr>
+        <w:pStyle w:val="Listaszerbekezds"/>
+        <w:rPr>
+          <w:bCs/>
+          <w:color w:val="000000"/>
+        </w:rPr>
+      </w:pPr>
+    </w:p>
+    <w:p>
+      <w:pPr>
+        <w:pStyle w:val="Listaszerbekezds"/>
+        <w:numPr>
+          <w:ilvl w:val="0"/>
+          <w:numId w:val="17"/>
+        </w:numPr>
+        <w:spacing w:after="160" w:line="259" w:lineRule="auto"/>
+        <w:jc w:val="left"/>
+        <w:rPr>
+          <w:bCs/>
+          <w:color w:val="000000"/>
+        </w:rPr>
+      </w:pPr>
+      <w:r>
+        <w:rPr>
+          <w:bCs/>
+          <w:color w:val="000000"/>
+        </w:rPr>
+        <w:t xml:space="preserve">A </w:t>
+      </w:r>
+      <w:proofErr w:type="spellStart"/>
+      <w:r>
+        <w:rPr>
+          <w:bCs/>
+          <w:color w:val="000000"/>
+        </w:rPr>
+        <w:t>live</w:t>
+      </w:r>
+      <w:proofErr w:type="spellEnd"/>
+      <w:r>
+        <w:rPr>
+          <w:bCs/>
+          <w:color w:val="000000"/>
+        </w:rPr>
+        <w:t xml:space="preserve"> </w:t>
+      </w:r>
+      <w:proofErr w:type="spellStart"/>
+      <w:r>
+        <w:rPr>
+          <w:bCs/>
+          <w:color w:val="000000"/>
+        </w:rPr>
+        <w:t>stock</w:t>
+      </w:r>
+      <w:proofErr w:type="spellEnd"/>
+      <w:r>
+        <w:rPr>
+          <w:bCs/>
+          <w:color w:val="000000"/>
+        </w:rPr>
+        <w:t xml:space="preserve"> </w:t>
+      </w:r>
+      <w:proofErr w:type="spellStart"/>
+      <w:r>
+        <w:rPr>
+          <w:bCs/>
+          <w:color w:val="000000"/>
+        </w:rPr>
+        <w:t>feature</w:t>
+      </w:r>
+      <w:proofErr w:type="spellEnd"/>
+      <w:r>
+        <w:rPr>
+          <w:bCs/>
+          <w:color w:val="000000"/>
+        </w:rPr>
+        <w:t xml:space="preserve"> működtetése </w:t>
+      </w:r>
+      <w:proofErr w:type="spellStart"/>
+      <w:r>
+        <w:rPr>
+          <w:bCs/>
+          <w:color w:val="000000"/>
+        </w:rPr>
+        <w:t>firebase</w:t>
+      </w:r>
+      <w:proofErr w:type="spellEnd"/>
+      <w:r>
+        <w:rPr>
+          <w:bCs/>
+          <w:color w:val="000000"/>
+        </w:rPr>
+        <w:t xml:space="preserve"> </w:t>
+      </w:r>
+      <w:proofErr w:type="spellStart"/>
+      <w:r>
+        <w:rPr>
+          <w:bCs/>
+          <w:color w:val="000000"/>
+        </w:rPr>
+        <w:t>cloud</w:t>
+      </w:r>
+      <w:proofErr w:type="spellEnd"/>
+      <w:r>
+        <w:rPr>
+          <w:bCs/>
+          <w:color w:val="000000"/>
+        </w:rPr>
+        <w:t xml:space="preserve"> service felhasználásával</w:t>
+      </w:r>
+    </w:p>
+    <w:p>
+      <w:pPr>
+        <w:pStyle w:val="Listaszerbekezds"/>
+        <w:rPr>
+          <w:bCs/>
+          <w:color w:val="000000"/>
+        </w:rPr>
+      </w:pPr>
+    </w:p>
+    <w:p>
+      <w:pPr>
+        <w:pStyle w:val="Listaszerbekezds"/>
+        <w:numPr>
+          <w:ilvl w:val="0"/>
+          <w:numId w:val="17"/>
+        </w:numPr>
+        <w:spacing w:after="160" w:line="259" w:lineRule="auto"/>
+        <w:jc w:val="left"/>
+        <w:rPr>
+          <w:bCs/>
+          <w:color w:val="000000"/>
+        </w:rPr>
+      </w:pPr>
+      <w:r>
+        <w:rPr>
+          <w:bCs/>
+          <w:color w:val="000000"/>
+        </w:rPr>
+        <w:t xml:space="preserve">A shopping </w:t>
+      </w:r>
+      <w:proofErr w:type="spellStart"/>
+      <w:r>
+        <w:rPr>
+          <w:bCs/>
+          <w:color w:val="000000"/>
+        </w:rPr>
+        <w:t>cart</w:t>
+      </w:r>
+      <w:proofErr w:type="spellEnd"/>
+      <w:r>
+        <w:rPr>
+          <w:bCs/>
+          <w:color w:val="000000"/>
+        </w:rPr>
+        <w:t xml:space="preserve"> adatainak átvitele az URL – </w:t>
+      </w:r>
+      <w:proofErr w:type="spellStart"/>
+      <w:r>
+        <w:rPr>
+          <w:bCs/>
+          <w:color w:val="000000"/>
+        </w:rPr>
+        <w:t>en</w:t>
+      </w:r>
+      <w:proofErr w:type="spellEnd"/>
+      <w:r>
+        <w:rPr>
+          <w:bCs/>
+          <w:color w:val="000000"/>
+        </w:rPr>
+        <w:t xml:space="preserve"> keresztül a tranzakciós oldalakra</w:t>
+      </w:r>
+    </w:p>
+    <w:p>
+      <w:pPr>
+        <w:pStyle w:val="Listaszerbekezds"/>
+        <w:rPr>
+          <w:bCs/>
+          <w:color w:val="000000"/>
+        </w:rPr>
+      </w:pPr>
+    </w:p>
+    <w:p>
+      <w:pPr>
+        <w:pStyle w:val="Listaszerbekezds"/>
+        <w:numPr>
+          <w:ilvl w:val="0"/>
+          <w:numId w:val="17"/>
+        </w:numPr>
+        <w:spacing w:after="160" w:line="259" w:lineRule="auto"/>
+        <w:jc w:val="left"/>
+        <w:rPr>
+          <w:bCs/>
+          <w:color w:val="000000"/>
+        </w:rPr>
+      </w:pPr>
+      <w:r>
+        <w:rPr>
+          <w:bCs/>
+          <w:color w:val="000000"/>
+        </w:rPr>
+        <w:t xml:space="preserve">Az alap ár (amerikai dollárban megadva) átváltása más pénznemekbe, azok igazítása a filterekhez, illetve azok megfelelő felvétele, tárolása a shopping </w:t>
+      </w:r>
+      <w:proofErr w:type="spellStart"/>
+      <w:r>
+        <w:rPr>
+          <w:bCs/>
+          <w:color w:val="000000"/>
+        </w:rPr>
+        <w:t>cartban</w:t>
+      </w:r>
+      <w:proofErr w:type="spellEnd"/>
+      <w:r>
+        <w:rPr>
+          <w:bCs/>
+          <w:color w:val="000000"/>
+        </w:rPr>
+        <w:t xml:space="preserve"> és azon túl.</w:t>
+      </w:r>
+    </w:p>
+    <w:p>
+      <w:pPr>
+        <w:pStyle w:val="Listaszerbekezds"/>
+        <w:rPr>
+          <w:bCs/>
+          <w:color w:val="000000"/>
+        </w:rPr>
+      </w:pPr>
+    </w:p>
+    <w:p>
+      <w:pPr>
+        <w:spacing w:after="160" w:line="259" w:lineRule="auto"/>
+        <w:jc w:val="left"/>
+        <w:rPr>
+          <w:bCs/>
+          <w:color w:val="000000"/>
+        </w:rPr>
+      </w:pPr>
     </w:p>
     <w:p>
       <w:pPr>
@@ -8611,6 +10556,7 @@
       <w:bookmarkStart w:id="100" w:name="_Toc218676229"/>
       <w:bookmarkEnd w:id="98"/>
       <w:r>
+        <w:lastRenderedPageBreak/>
         <w:t>Összefoglalás</w:t>
       </w:r>
       <w:bookmarkEnd w:id="99"/>
@@ -9646,6 +11592,92 @@
     </w:lvl>
   </w:abstractNum>
   <w:abstractNum w:abstractNumId="9" w15:restartNumberingAfterBreak="0">
+    <w:nsid w:val="56554808"/>
+    <w:multiLevelType w:val="hybridMultilevel"/>
+    <w:tmpl w:val="6C789B10"/>
+    <w:lvl w:ilvl="0" w:tplc="040E001B">
+      <w:start w:val="1"/>
+      <w:numFmt w:val="lowerRoman"/>
+      <w:lvlText w:val="%1."/>
+      <w:lvlJc w:val="right"/>
+      <w:pPr>
+        <w:ind w:left="720" w:hanging="360"/>
+      </w:pPr>
+    </w:lvl>
+    <w:lvl w:ilvl="1" w:tplc="040E0019" w:tentative="1">
+      <w:start w:val="1"/>
+      <w:numFmt w:val="lowerLetter"/>
+      <w:lvlText w:val="%2."/>
+      <w:lvlJc w:val="left"/>
+      <w:pPr>
+        <w:ind w:left="1440" w:hanging="360"/>
+      </w:pPr>
+    </w:lvl>
+    <w:lvl w:ilvl="2" w:tplc="040E001B" w:tentative="1">
+      <w:start w:val="1"/>
+      <w:numFmt w:val="lowerRoman"/>
+      <w:lvlText w:val="%3."/>
+      <w:lvlJc w:val="right"/>
+      <w:pPr>
+        <w:ind w:left="2160" w:hanging="180"/>
+      </w:pPr>
+    </w:lvl>
+    <w:lvl w:ilvl="3" w:tplc="040E000F" w:tentative="1">
+      <w:start w:val="1"/>
+      <w:numFmt w:val="decimal"/>
+      <w:lvlText w:val="%4."/>
+      <w:lvlJc w:val="left"/>
+      <w:pPr>
+        <w:ind w:left="2880" w:hanging="360"/>
+      </w:pPr>
+    </w:lvl>
+    <w:lvl w:ilvl="4" w:tplc="040E0019" w:tentative="1">
+      <w:start w:val="1"/>
+      <w:numFmt w:val="lowerLetter"/>
+      <w:lvlText w:val="%5."/>
+      <w:lvlJc w:val="left"/>
+      <w:pPr>
+        <w:ind w:left="3600" w:hanging="360"/>
+      </w:pPr>
+    </w:lvl>
+    <w:lvl w:ilvl="5" w:tplc="040E001B" w:tentative="1">
+      <w:start w:val="1"/>
+      <w:numFmt w:val="lowerRoman"/>
+      <w:lvlText w:val="%6."/>
+      <w:lvlJc w:val="right"/>
+      <w:pPr>
+        <w:ind w:left="4320" w:hanging="180"/>
+      </w:pPr>
+    </w:lvl>
+    <w:lvl w:ilvl="6" w:tplc="040E000F" w:tentative="1">
+      <w:start w:val="1"/>
+      <w:numFmt w:val="decimal"/>
+      <w:lvlText w:val="%7."/>
+      <w:lvlJc w:val="left"/>
+      <w:pPr>
+        <w:ind w:left="5040" w:hanging="360"/>
+      </w:pPr>
+    </w:lvl>
+    <w:lvl w:ilvl="7" w:tplc="040E0019" w:tentative="1">
+      <w:start w:val="1"/>
+      <w:numFmt w:val="lowerLetter"/>
+      <w:lvlText w:val="%8."/>
+      <w:lvlJc w:val="left"/>
+      <w:pPr>
+        <w:ind w:left="5760" w:hanging="360"/>
+      </w:pPr>
+    </w:lvl>
+    <w:lvl w:ilvl="8" w:tplc="040E001B" w:tentative="1">
+      <w:start w:val="1"/>
+      <w:numFmt w:val="lowerRoman"/>
+      <w:lvlText w:val="%9."/>
+      <w:lvlJc w:val="right"/>
+      <w:pPr>
+        <w:ind w:left="6480" w:hanging="180"/>
+      </w:pPr>
+    </w:lvl>
+  </w:abstractNum>
+  <w:abstractNum w:abstractNumId="10" w15:restartNumberingAfterBreak="0">
     <w:nsid w:val="566D6810"/>
     <w:multiLevelType w:val="multilevel"/>
     <w:tmpl w:val="040E001F"/>
@@ -9731,7 +11763,120 @@
       </w:pPr>
     </w:lvl>
   </w:abstractNum>
-  <w:abstractNum w:abstractNumId="10" w15:restartNumberingAfterBreak="0">
+  <w:abstractNum w:abstractNumId="11" w15:restartNumberingAfterBreak="0">
+    <w:nsid w:val="573F5CE2"/>
+    <w:multiLevelType w:val="hybridMultilevel"/>
+    <w:tmpl w:val="9470115A"/>
+    <w:lvl w:ilvl="0" w:tplc="040E0001">
+      <w:start w:val="1"/>
+      <w:numFmt w:val="bullet"/>
+      <w:lvlText w:val=""/>
+      <w:lvlJc w:val="left"/>
+      <w:pPr>
+        <w:ind w:left="720" w:hanging="360"/>
+      </w:pPr>
+      <w:rPr>
+        <w:rFonts w:ascii="Symbol" w:hAnsi="Symbol" w:hint="default"/>
+      </w:rPr>
+    </w:lvl>
+    <w:lvl w:ilvl="1" w:tplc="040E0003" w:tentative="1">
+      <w:start w:val="1"/>
+      <w:numFmt w:val="bullet"/>
+      <w:lvlText w:val="o"/>
+      <w:lvlJc w:val="left"/>
+      <w:pPr>
+        <w:ind w:left="1440" w:hanging="360"/>
+      </w:pPr>
+      <w:rPr>
+        <w:rFonts w:ascii="Courier New" w:hAnsi="Courier New" w:cs="Courier New" w:hint="default"/>
+      </w:rPr>
+    </w:lvl>
+    <w:lvl w:ilvl="2" w:tplc="040E0005" w:tentative="1">
+      <w:start w:val="1"/>
+      <w:numFmt w:val="bullet"/>
+      <w:lvlText w:val=""/>
+      <w:lvlJc w:val="left"/>
+      <w:pPr>
+        <w:ind w:left="2160" w:hanging="360"/>
+      </w:pPr>
+      <w:rPr>
+        <w:rFonts w:ascii="Wingdings" w:hAnsi="Wingdings" w:hint="default"/>
+      </w:rPr>
+    </w:lvl>
+    <w:lvl w:ilvl="3" w:tplc="040E0001" w:tentative="1">
+      <w:start w:val="1"/>
+      <w:numFmt w:val="bullet"/>
+      <w:lvlText w:val=""/>
+      <w:lvlJc w:val="left"/>
+      <w:pPr>
+        <w:ind w:left="2880" w:hanging="360"/>
+      </w:pPr>
+      <w:rPr>
+        <w:rFonts w:ascii="Symbol" w:hAnsi="Symbol" w:hint="default"/>
+      </w:rPr>
+    </w:lvl>
+    <w:lvl w:ilvl="4" w:tplc="040E0003" w:tentative="1">
+      <w:start w:val="1"/>
+      <w:numFmt w:val="bullet"/>
+      <w:lvlText w:val="o"/>
+      <w:lvlJc w:val="left"/>
+      <w:pPr>
+        <w:ind w:left="3600" w:hanging="360"/>
+      </w:pPr>
+      <w:rPr>
+        <w:rFonts w:ascii="Courier New" w:hAnsi="Courier New" w:cs="Courier New" w:hint="default"/>
+      </w:rPr>
+    </w:lvl>
+    <w:lvl w:ilvl="5" w:tplc="040E0005" w:tentative="1">
+      <w:start w:val="1"/>
+      <w:numFmt w:val="bullet"/>
+      <w:lvlText w:val=""/>
+      <w:lvlJc w:val="left"/>
+      <w:pPr>
+        <w:ind w:left="4320" w:hanging="360"/>
+      </w:pPr>
+      <w:rPr>
+        <w:rFonts w:ascii="Wingdings" w:hAnsi="Wingdings" w:hint="default"/>
+      </w:rPr>
+    </w:lvl>
+    <w:lvl w:ilvl="6" w:tplc="040E0001" w:tentative="1">
+      <w:start w:val="1"/>
+      <w:numFmt w:val="bullet"/>
+      <w:lvlText w:val=""/>
+      <w:lvlJc w:val="left"/>
+      <w:pPr>
+        <w:ind w:left="5040" w:hanging="360"/>
+      </w:pPr>
+      <w:rPr>
+        <w:rFonts w:ascii="Symbol" w:hAnsi="Symbol" w:hint="default"/>
+      </w:rPr>
+    </w:lvl>
+    <w:lvl w:ilvl="7" w:tplc="040E0003" w:tentative="1">
+      <w:start w:val="1"/>
+      <w:numFmt w:val="bullet"/>
+      <w:lvlText w:val="o"/>
+      <w:lvlJc w:val="left"/>
+      <w:pPr>
+        <w:ind w:left="5760" w:hanging="360"/>
+      </w:pPr>
+      <w:rPr>
+        <w:rFonts w:ascii="Courier New" w:hAnsi="Courier New" w:cs="Courier New" w:hint="default"/>
+      </w:rPr>
+    </w:lvl>
+    <w:lvl w:ilvl="8" w:tplc="040E0005" w:tentative="1">
+      <w:start w:val="1"/>
+      <w:numFmt w:val="bullet"/>
+      <w:lvlText w:val=""/>
+      <w:lvlJc w:val="left"/>
+      <w:pPr>
+        <w:ind w:left="6480" w:hanging="360"/>
+      </w:pPr>
+      <w:rPr>
+        <w:rFonts w:ascii="Wingdings" w:hAnsi="Wingdings" w:hint="default"/>
+      </w:rPr>
+    </w:lvl>
+  </w:abstractNum>
+  <w:abstractNum w:abstractNumId="12" w15:restartNumberingAfterBreak="0">
     <w:nsid w:val="5D1D75AB"/>
     <w:multiLevelType w:val="multilevel"/>
     <w:tmpl w:val="96F0F9F2"/>
@@ -9821,7 +11966,7 @@
       </w:pPr>
     </w:lvl>
   </w:abstractNum>
-  <w:abstractNum w:abstractNumId="11" w15:restartNumberingAfterBreak="0">
+  <w:abstractNum w:abstractNumId="13" w15:restartNumberingAfterBreak="0">
     <w:nsid w:val="67712486"/>
     <w:multiLevelType w:val="multilevel"/>
     <w:tmpl w:val="96F0F9F2"/>
@@ -9911,7 +12056,7 @@
       </w:pPr>
     </w:lvl>
   </w:abstractNum>
-  <w:abstractNum w:abstractNumId="12" w15:restartNumberingAfterBreak="0">
+  <w:abstractNum w:abstractNumId="14" w15:restartNumberingAfterBreak="0">
     <w:nsid w:val="6A8304D1"/>
     <w:multiLevelType w:val="multilevel"/>
     <w:tmpl w:val="FE34BA2E"/>
@@ -9997,7 +12142,7 @@
       </w:pPr>
     </w:lvl>
   </w:abstractNum>
-  <w:abstractNum w:abstractNumId="13" w15:restartNumberingAfterBreak="0">
+  <w:abstractNum w:abstractNumId="15" w15:restartNumberingAfterBreak="0">
     <w:nsid w:val="7B890521"/>
     <w:multiLevelType w:val="multilevel"/>
     <w:tmpl w:val="96F0F9F2"/>
@@ -10087,7 +12232,7 @@
       </w:pPr>
     </w:lvl>
   </w:abstractNum>
-  <w:abstractNum w:abstractNumId="14" w15:restartNumberingAfterBreak="0">
+  <w:abstractNum w:abstractNumId="16" w15:restartNumberingAfterBreak="0">
     <w:nsid w:val="7F257849"/>
     <w:multiLevelType w:val="multilevel"/>
     <w:tmpl w:val="96F0F9F2"/>
@@ -10181,7 +12326,7 @@
     <w:abstractNumId w:val="6"/>
   </w:num>
   <w:num w:numId="2">
-    <w:abstractNumId w:val="12"/>
+    <w:abstractNumId w:val="14"/>
   </w:num>
   <w:num w:numId="3">
     <w:abstractNumId w:val="0"/>
@@ -10190,7 +12335,7 @@
     <w:abstractNumId w:val="3"/>
   </w:num>
   <w:num w:numId="5">
-    <w:abstractNumId w:val="11"/>
+    <w:abstractNumId w:val="13"/>
   </w:num>
   <w:num w:numId="6">
     <w:abstractNumId w:val="5"/>
@@ -10208,19 +12353,25 @@
     <w:abstractNumId w:val="7"/>
   </w:num>
   <w:num w:numId="11">
-    <w:abstractNumId w:val="9"/>
+    <w:abstractNumId w:val="10"/>
   </w:num>
   <w:num w:numId="12">
-    <w:abstractNumId w:val="13"/>
+    <w:abstractNumId w:val="15"/>
   </w:num>
   <w:num w:numId="13">
-    <w:abstractNumId w:val="14"/>
+    <w:abstractNumId w:val="16"/>
   </w:num>
   <w:num w:numId="14">
-    <w:abstractNumId w:val="10"/>
+    <w:abstractNumId w:val="12"/>
   </w:num>
   <w:num w:numId="15">
     <w:abstractNumId w:val="2"/>
+  </w:num>
+  <w:num w:numId="16">
+    <w:abstractNumId w:val="9"/>
+  </w:num>
+  <w:num w:numId="17">
+    <w:abstractNumId w:val="11"/>
   </w:num>
 </w:numbering>
 </file>
@@ -11285,7 +13436,7 @@
 </file>
 
 <file path=customXml/itemProps2.xml><?xml version="1.0" encoding="utf-8"?>
-<ds:datastoreItem xmlns:ds="http://schemas.openxmlformats.org/officeDocument/2006/customXml" ds:itemID="{71C4DACE-6AE4-4777-8033-C29A1A407D9A}">
+<ds:datastoreItem xmlns:ds="http://schemas.openxmlformats.org/officeDocument/2006/customXml" ds:itemID="{8349EF57-13C1-4F94-8934-FA457C502382}">
   <ds:schemaRefs>
     <ds:schemaRef ds:uri="http://schemas.openxmlformats.org/officeDocument/2006/bibliography"/>
   </ds:schemaRefs>

</xml_diff>

<commit_message>
Problem section on documentation
</commit_message>
<xml_diff>
--- a/documentation/documentation.docx
+++ b/documentation/documentation.docx
@@ -8614,21 +8614,33 @@
         </w:rPr>
         <w:t xml:space="preserve"> táblája tartalmaz többértékű mezőket, amiket több kód átírás ás adatbázis szerkesztés során sem sikerült külön táblákba szedni illetve biztosítani a weboldal megfelelő </w:t>
       </w:r>
-      <w:proofErr w:type="spellStart"/>
-      <w:r>
-        <w:rPr>
-          <w:bCs/>
-          <w:color w:val="000000"/>
-        </w:rPr>
-        <w:t>működésést</w:t>
-      </w:r>
-      <w:proofErr w:type="spellEnd"/>
+      <w:r>
+        <w:rPr>
+          <w:bCs/>
+          <w:color w:val="000000"/>
+        </w:rPr>
+        <w:t>működés</w:t>
+      </w:r>
+      <w:r>
+        <w:rPr>
+          <w:bCs/>
+          <w:color w:val="000000"/>
+        </w:rPr>
+        <w:t>ét</w:t>
+      </w:r>
       <w:r>
         <w:rPr>
           <w:bCs/>
           <w:color w:val="000000"/>
         </w:rPr>
         <w:t>.</w:t>
+      </w:r>
+      <w:r>
+        <w:rPr>
+          <w:bCs/>
+          <w:color w:val="000000"/>
+        </w:rPr>
+        <w:t xml:space="preserve"> Ezt sajnos nem tudtuk meg valósítani, mert ehhez az egész adatbázist újra kellett volna dolgozni és minden adatot az új séma szerint feltölteni a projekt akkori állapotában ez már nem volt sajnos megvalósítható. </w:t>
       </w:r>
     </w:p>
     <w:p>
@@ -8686,6 +8698,156 @@
         </w:rPr>
         <w:t xml:space="preserve"> problémák</w:t>
       </w:r>
+      <w:r>
+        <w:rPr>
+          <w:bCs/>
+          <w:color w:val="000000"/>
+        </w:rPr>
+        <w:t xml:space="preserve">. Ezekre jó példa a </w:t>
+      </w:r>
+      <w:proofErr w:type="spellStart"/>
+      <w:r>
+        <w:rPr>
+          <w:bCs/>
+          <w:color w:val="000000"/>
+        </w:rPr>
+        <w:t>navbar</w:t>
+      </w:r>
+      <w:proofErr w:type="spellEnd"/>
+      <w:r>
+        <w:rPr>
+          <w:bCs/>
+          <w:color w:val="000000"/>
+        </w:rPr>
+        <w:t xml:space="preserve"> problémák</w:t>
+      </w:r>
+      <w:r>
+        <w:rPr>
+          <w:bCs/>
+          <w:color w:val="000000"/>
+        </w:rPr>
+        <w:t xml:space="preserve"> vagy esetleg </w:t>
+      </w:r>
+      <w:proofErr w:type="spellStart"/>
+      <w:r>
+        <w:rPr>
+          <w:bCs/>
+          <w:color w:val="000000"/>
+        </w:rPr>
+        <w:t>kartyák</w:t>
+      </w:r>
+      <w:proofErr w:type="spellEnd"/>
+      <w:r>
+        <w:rPr>
+          <w:bCs/>
+          <w:color w:val="000000"/>
+        </w:rPr>
+        <w:t xml:space="preserve"> kiíratása kisebb képernyőn (például.: telefon vagy táblagépes nézet). Ezeket CSS-</w:t>
+      </w:r>
+      <w:proofErr w:type="spellStart"/>
+      <w:r>
+        <w:rPr>
+          <w:bCs/>
+          <w:color w:val="000000"/>
+        </w:rPr>
+        <w:t>sen</w:t>
+      </w:r>
+      <w:proofErr w:type="spellEnd"/>
+      <w:r>
+        <w:rPr>
+          <w:bCs/>
+          <w:color w:val="000000"/>
+        </w:rPr>
+        <w:t xml:space="preserve"> </w:t>
+      </w:r>
+      <w:r>
+        <w:rPr>
+          <w:bCs/>
+          <w:color w:val="000000"/>
+        </w:rPr>
+        <w:lastRenderedPageBreak/>
+        <w:t xml:space="preserve">belül </w:t>
+      </w:r>
+      <w:proofErr w:type="spellStart"/>
+      <w:r>
+        <w:rPr>
+          <w:bCs/>
+          <w:color w:val="000000"/>
+        </w:rPr>
+        <w:t>media</w:t>
+      </w:r>
+      <w:proofErr w:type="spellEnd"/>
+      <w:r>
+        <w:rPr>
+          <w:bCs/>
+          <w:color w:val="000000"/>
+        </w:rPr>
+        <w:t xml:space="preserve"> </w:t>
+      </w:r>
+      <w:proofErr w:type="spellStart"/>
+      <w:r>
+        <w:rPr>
+          <w:bCs/>
+          <w:color w:val="000000"/>
+        </w:rPr>
+        <w:t>quaryket</w:t>
+      </w:r>
+      <w:proofErr w:type="spellEnd"/>
+      <w:r>
+        <w:rPr>
+          <w:bCs/>
+          <w:color w:val="000000"/>
+        </w:rPr>
+        <w:t xml:space="preserve"> használtunk. Ezeket maximum szelesség alapján néztük és ez alapján osztottuk fel. Ezekre jó példa, hogy a telefonos nézetet 400px-eltől számoltuk és onnan volt reszponzív. A mini </w:t>
+      </w:r>
+      <w:proofErr w:type="spellStart"/>
+      <w:r>
+        <w:rPr>
+          <w:bCs/>
+          <w:color w:val="000000"/>
+        </w:rPr>
+        <w:t>gameken</w:t>
+      </w:r>
+      <w:proofErr w:type="spellEnd"/>
+      <w:r>
+        <w:rPr>
+          <w:bCs/>
+          <w:color w:val="000000"/>
+        </w:rPr>
+        <w:t xml:space="preserve"> belül ezek nehezebbek voltak, mert ott a map és minden megjelenítése </w:t>
+      </w:r>
+      <w:proofErr w:type="spellStart"/>
+      <w:r>
+        <w:rPr>
+          <w:bCs/>
+          <w:color w:val="000000"/>
+        </w:rPr>
+        <w:t>javascripten</w:t>
+      </w:r>
+      <w:proofErr w:type="spellEnd"/>
+      <w:r>
+        <w:rPr>
+          <w:bCs/>
+          <w:color w:val="000000"/>
+        </w:rPr>
+        <w:t xml:space="preserve"> belül történt, így azon belül kellett </w:t>
+      </w:r>
+      <w:proofErr w:type="spellStart"/>
+      <w:r>
+        <w:rPr>
+          <w:bCs/>
+          <w:color w:val="000000"/>
+        </w:rPr>
+        <w:t>ifekkel</w:t>
+      </w:r>
+      <w:proofErr w:type="spellEnd"/>
+      <w:r>
+        <w:rPr>
+          <w:bCs/>
+          <w:color w:val="000000"/>
+        </w:rPr>
+        <w:t xml:space="preserve"> és más módszerekkel eltávolítani vagy átalakítani elemeket.</w:t>
+      </w:r>
     </w:p>
     <w:p>
       <w:pPr>
@@ -8725,7 +8887,6 @@
           <w:bCs/>
           <w:color w:val="000000"/>
         </w:rPr>
-        <w:lastRenderedPageBreak/>
         <w:t xml:space="preserve">A </w:t>
       </w:r>
       <w:proofErr w:type="spellStart"/>
@@ -8791,6 +8952,84 @@
           <w:color w:val="000000"/>
         </w:rPr>
         <w:t>)</w:t>
+      </w:r>
+      <w:r>
+        <w:rPr>
+          <w:bCs/>
+          <w:color w:val="000000"/>
+        </w:rPr>
+        <w:t xml:space="preserve">. </w:t>
+      </w:r>
+      <w:r>
+        <w:rPr>
+          <w:bCs/>
+          <w:color w:val="000000"/>
+        </w:rPr>
+        <w:t xml:space="preserve">Ezt azzal oldottuk meg, hogy a mapon kívül, ha kiment a </w:t>
+      </w:r>
+      <w:proofErr w:type="spellStart"/>
+      <w:r>
+        <w:rPr>
+          <w:bCs/>
+          <w:color w:val="000000"/>
+        </w:rPr>
+        <w:t>player</w:t>
+      </w:r>
+      <w:proofErr w:type="spellEnd"/>
+      <w:r>
+        <w:rPr>
+          <w:bCs/>
+          <w:color w:val="000000"/>
+        </w:rPr>
+        <w:t xml:space="preserve"> a </w:t>
+      </w:r>
+      <w:proofErr w:type="spellStart"/>
+      <w:r>
+        <w:rPr>
+          <w:bCs/>
+          <w:color w:val="000000"/>
+        </w:rPr>
+        <w:t>tunelen</w:t>
+      </w:r>
+      <w:proofErr w:type="spellEnd"/>
+      <w:r>
+        <w:rPr>
+          <w:bCs/>
+          <w:color w:val="000000"/>
+        </w:rPr>
+        <w:t xml:space="preserve"> akkor </w:t>
+      </w:r>
+      <w:proofErr w:type="spellStart"/>
+      <w:r>
+        <w:rPr>
+          <w:bCs/>
+          <w:color w:val="000000"/>
+        </w:rPr>
+        <w:t>lelockoltuk</w:t>
+      </w:r>
+      <w:proofErr w:type="spellEnd"/>
+      <w:r>
+        <w:rPr>
+          <w:bCs/>
+          <w:color w:val="000000"/>
+        </w:rPr>
+        <w:t xml:space="preserve"> a mozgását az y-</w:t>
+      </w:r>
+      <w:proofErr w:type="spellStart"/>
+      <w:r>
+        <w:rPr>
+          <w:bCs/>
+          <w:color w:val="000000"/>
+        </w:rPr>
+        <w:t>on</w:t>
+      </w:r>
+      <w:proofErr w:type="spellEnd"/>
+      <w:r>
+        <w:rPr>
+          <w:bCs/>
+          <w:color w:val="000000"/>
+        </w:rPr>
+        <w:t xml:space="preserve"> tengelyen addig ameddig bennem ért a map másik oldalára.</w:t>
       </w:r>
     </w:p>
     <w:p>
@@ -8824,6 +9063,45 @@
         </w:rPr>
         <w:t>A szellemek AI – ja úgy van kivitelezve, hogy képtelenek a kezdő helyükről (dobozukról) kijönni. Megoldás az lenne, hogy a kiinduló irányok választásánál minden szellemet felfele toljuk.</w:t>
       </w:r>
+      <w:r>
+        <w:rPr>
+          <w:bCs/>
+          <w:color w:val="000000"/>
+        </w:rPr>
+        <w:t xml:space="preserve"> Eredetileg a mozgás random volt és, hogy ha az első mozgásuk nem felfele volt akkor egy végtelen körforgásba kerültek és köröztek a kezdő helyen belül, így minden </w:t>
+      </w:r>
+      <w:proofErr w:type="spellStart"/>
+      <w:r>
+        <w:rPr>
+          <w:bCs/>
+          <w:color w:val="000000"/>
+        </w:rPr>
+        <w:t>ghost</w:t>
+      </w:r>
+      <w:proofErr w:type="spellEnd"/>
+      <w:r>
+        <w:rPr>
+          <w:bCs/>
+          <w:color w:val="000000"/>
+        </w:rPr>
+        <w:t xml:space="preserve"> első mozgását felre állítottuk, így nem tudtak </w:t>
+      </w:r>
+      <w:proofErr w:type="spellStart"/>
+      <w:r>
+        <w:rPr>
+          <w:bCs/>
+          <w:color w:val="000000"/>
+        </w:rPr>
+        <w:t>bebuggolni</w:t>
+      </w:r>
+      <w:proofErr w:type="spellEnd"/>
+      <w:r>
+        <w:rPr>
+          <w:bCs/>
+          <w:color w:val="000000"/>
+        </w:rPr>
+        <w:t xml:space="preserve"> és sikeresen kijutottak a kezdő helyről.</w:t>
+      </w:r>
     </w:p>
     <w:p>
       <w:pPr>
@@ -8969,6 +9247,45 @@
         </w:rPr>
         <w:t xml:space="preserve"> a játékost.</w:t>
       </w:r>
+      <w:r>
+        <w:rPr>
+          <w:bCs/>
+          <w:color w:val="000000"/>
+        </w:rPr>
+        <w:t xml:space="preserve"> Ezt a játék frissítési funkciójában egy </w:t>
+      </w:r>
+      <w:proofErr w:type="spellStart"/>
+      <w:r>
+        <w:rPr>
+          <w:bCs/>
+          <w:color w:val="000000"/>
+        </w:rPr>
+        <w:t>iffel</w:t>
+      </w:r>
+      <w:proofErr w:type="spellEnd"/>
+      <w:r>
+        <w:rPr>
+          <w:bCs/>
+          <w:color w:val="000000"/>
+        </w:rPr>
+        <w:t xml:space="preserve"> avagy egy elágazással tudtuk megoldani, hiszen a teleport függvény az egész mapot nézte, így azokat a elemeket is ahova más elem volt rakva. Így az elágazással ellenőriztük, hogy a hely ahova teleportálja a </w:t>
+      </w:r>
+      <w:proofErr w:type="spellStart"/>
+      <w:r>
+        <w:rPr>
+          <w:bCs/>
+          <w:color w:val="000000"/>
+        </w:rPr>
+        <w:t>Pac</w:t>
+      </w:r>
+      <w:proofErr w:type="spellEnd"/>
+      <w:r>
+        <w:rPr>
+          <w:bCs/>
+          <w:color w:val="000000"/>
+        </w:rPr>
+        <w:t xml:space="preserve"> Mant vagy üres mező vagy pedig pellet avagy a pályán lévő kis pontok. </w:t>
+      </w:r>
     </w:p>
     <w:p>
       <w:pPr>
@@ -9670,7 +9987,6 @@
           <w:bCs/>
           <w:color w:val="000000"/>
         </w:rPr>
-        <w:lastRenderedPageBreak/>
         <w:t xml:space="preserve">A </w:t>
       </w:r>
       <w:proofErr w:type="spellStart"/>
@@ -10054,7 +10370,6 @@
           <w:color w:val="000000"/>
         </w:rPr>
       </w:pPr>
-      <w:proofErr w:type="spellStart"/>
       <w:r>
         <w:rPr>
           <w:bCs/>
@@ -10069,36 +10384,67 @@
         </w:rPr>
         <w:t xml:space="preserve"> </w:t>
       </w:r>
-      <w:r>
-        <w:rPr>
-          <w:bCs/>
-          <w:color w:val="000000"/>
-        </w:rPr>
-        <w:t>discoun</w:t>
-      </w:r>
-      <w:proofErr w:type="spellEnd"/>
-      <w:r>
-        <w:rPr>
-          <w:bCs/>
-          <w:color w:val="000000"/>
-        </w:rPr>
-        <w:t>t logika átalakítása, ugyanis jelenle</w:t>
-      </w:r>
-      <w:r>
-        <w:rPr>
-          <w:bCs/>
-          <w:color w:val="000000"/>
-        </w:rPr>
-        <w:t>g a játékok leárazása úgy történik, hogy egy adott játék véletlenszerűen (5 – 90%) között kap egy leárazást és ezt az értéket meg is tartja (nem reális m</w:t>
-      </w:r>
-      <w:bookmarkStart w:id="97" w:name="_GoBack"/>
-      <w:bookmarkEnd w:id="97"/>
-      <w:r>
-        <w:rPr>
-          <w:bCs/>
-          <w:color w:val="000000"/>
-        </w:rPr>
-        <w:t>egoldás)</w:t>
+      <w:proofErr w:type="spellStart"/>
+      <w:r>
+        <w:rPr>
+          <w:bCs/>
+          <w:color w:val="000000"/>
+        </w:rPr>
+        <w:t>discount</w:t>
+      </w:r>
+      <w:proofErr w:type="spellEnd"/>
+      <w:r>
+        <w:rPr>
+          <w:bCs/>
+          <w:color w:val="000000"/>
+        </w:rPr>
+        <w:t xml:space="preserve"> logika átalakítása, ugyanis jelenle</w:t>
+      </w:r>
+      <w:r>
+        <w:rPr>
+          <w:bCs/>
+          <w:color w:val="000000"/>
+        </w:rPr>
+        <w:t>g a játékok leárazása úgy történik, hogy egy adott játék véletlenszerűen (5 – 90%) között kap egy leárazást és ezt az értéket meg is tartja (nem reális megoldás)</w:t>
+      </w:r>
+      <w:r>
+        <w:rPr>
+          <w:bCs/>
+          <w:color w:val="000000"/>
+        </w:rPr>
+        <w:t xml:space="preserve">. Ezt egy jobb tovább fejlesztett logikával oldottuk meg. Amely most már nem csak random kiválasztott egy játékot, hanem most már a fejlesztő vagy a </w:t>
+      </w:r>
+      <w:proofErr w:type="spellStart"/>
+      <w:r>
+        <w:rPr>
+          <w:bCs/>
+          <w:color w:val="000000"/>
+        </w:rPr>
+        <w:t>store</w:t>
+      </w:r>
+      <w:proofErr w:type="spellEnd"/>
+      <w:r>
+        <w:rPr>
+          <w:bCs/>
+          <w:color w:val="000000"/>
+        </w:rPr>
+        <w:t xml:space="preserve"> </w:t>
+      </w:r>
+      <w:proofErr w:type="spellStart"/>
+      <w:r>
+        <w:rPr>
+          <w:bCs/>
+          <w:color w:val="000000"/>
+        </w:rPr>
+        <w:t>adminja</w:t>
+      </w:r>
+      <w:proofErr w:type="spellEnd"/>
+      <w:r>
+        <w:rPr>
+          <w:bCs/>
+          <w:color w:val="000000"/>
+        </w:rPr>
+        <w:t xml:space="preserve"> tudja meghatározni a leárazás mértékét, így például egy új játék nem 90%-kal lesz leárazva hanem csak 10-el.</w:t>
       </w:r>
     </w:p>
     <w:p>
@@ -10227,6 +10573,141 @@
         </w:rPr>
         <w:t xml:space="preserve"> logikájának kivitelezése.</w:t>
       </w:r>
+      <w:r>
+        <w:rPr>
+          <w:bCs/>
+          <w:color w:val="000000"/>
+        </w:rPr>
+        <w:t xml:space="preserve"> Ezt egyszerűen a local </w:t>
+      </w:r>
+      <w:proofErr w:type="spellStart"/>
+      <w:r>
+        <w:rPr>
+          <w:bCs/>
+          <w:color w:val="000000"/>
+        </w:rPr>
+        <w:t>storagel</w:t>
+      </w:r>
+      <w:proofErr w:type="spellEnd"/>
+      <w:r>
+        <w:rPr>
+          <w:bCs/>
+          <w:color w:val="000000"/>
+        </w:rPr>
+        <w:t xml:space="preserve"> lett eltárolva, így nem az oldaltól függött a tárolás hanem a felhasználó gépében tárolta ezt az adatot. A szív ikon egy </w:t>
+      </w:r>
+      <w:proofErr w:type="spellStart"/>
+      <w:r>
+        <w:rPr>
+          <w:bCs/>
+          <w:color w:val="000000"/>
+        </w:rPr>
+        <w:t>svg</w:t>
+      </w:r>
+      <w:proofErr w:type="spellEnd"/>
+      <w:r>
+        <w:rPr>
+          <w:bCs/>
+          <w:color w:val="000000"/>
+        </w:rPr>
+        <w:t xml:space="preserve"> volt </w:t>
+      </w:r>
+      <w:proofErr w:type="spellStart"/>
+      <w:r>
+        <w:rPr>
+          <w:bCs/>
+          <w:color w:val="000000"/>
+        </w:rPr>
+        <w:t>javascripten</w:t>
+      </w:r>
+      <w:proofErr w:type="spellEnd"/>
+      <w:r>
+        <w:rPr>
+          <w:bCs/>
+          <w:color w:val="000000"/>
+        </w:rPr>
+        <w:t xml:space="preserve"> belül a </w:t>
+      </w:r>
+      <w:proofErr w:type="spellStart"/>
+      <w:r>
+        <w:rPr>
+          <w:bCs/>
+          <w:color w:val="000000"/>
+        </w:rPr>
+        <w:t>toggle</w:t>
+      </w:r>
+      <w:proofErr w:type="spellEnd"/>
+      <w:r>
+        <w:rPr>
+          <w:bCs/>
+          <w:color w:val="000000"/>
+        </w:rPr>
+        <w:t xml:space="preserve"> logikán belül, ha bevolt nyomva az a gomb akkor lefutott egy elágazás ami megnézte a kettő közül melyik állapotban van bevan kapcsolva vagy pedig nincs, ha nem volt akkor az </w:t>
+      </w:r>
+      <w:proofErr w:type="spellStart"/>
+      <w:r>
+        <w:rPr>
+          <w:bCs/>
+          <w:color w:val="000000"/>
+        </w:rPr>
+        <w:t>svg</w:t>
+      </w:r>
+      <w:proofErr w:type="spellEnd"/>
+      <w:r>
+        <w:rPr>
+          <w:bCs/>
+          <w:color w:val="000000"/>
+        </w:rPr>
+        <w:t xml:space="preserve"> színét egy </w:t>
+      </w:r>
+      <w:proofErr w:type="spellStart"/>
+      <w:r>
+        <w:rPr>
+          <w:bCs/>
+          <w:color w:val="000000"/>
+        </w:rPr>
+        <w:t>string</w:t>
+      </w:r>
+      <w:proofErr w:type="spellEnd"/>
+      <w:r>
+        <w:rPr>
+          <w:bCs/>
+          <w:color w:val="000000"/>
+        </w:rPr>
+        <w:t xml:space="preserve"> változóban megtudtuk változtatni és visszaadni a </w:t>
+      </w:r>
+      <w:proofErr w:type="spellStart"/>
+      <w:r>
+        <w:rPr>
+          <w:bCs/>
+          <w:color w:val="000000"/>
+        </w:rPr>
+        <w:t>html</w:t>
+      </w:r>
+      <w:proofErr w:type="spellEnd"/>
+      <w:r>
+        <w:rPr>
+          <w:bCs/>
+          <w:color w:val="000000"/>
+        </w:rPr>
+        <w:t>/php-</w:t>
+      </w:r>
+      <w:proofErr w:type="spellStart"/>
+      <w:r>
+        <w:rPr>
+          <w:bCs/>
+          <w:color w:val="000000"/>
+        </w:rPr>
+        <w:t>nek</w:t>
+      </w:r>
+      <w:proofErr w:type="spellEnd"/>
+      <w:r>
+        <w:rPr>
+          <w:bCs/>
+          <w:color w:val="000000"/>
+        </w:rPr>
+        <w:t>. Fordítva visszaszínezte az eredeti színére az ikont.</w:t>
+      </w:r>
     </w:p>
     <w:p>
       <w:pPr>
@@ -10274,21 +10755,19 @@
         </w:rPr>
         <w:t xml:space="preserve"> </w:t>
       </w:r>
-      <w:proofErr w:type="spellStart"/>
-      <w:r>
-        <w:rPr>
-          <w:bCs/>
-          <w:color w:val="000000"/>
-        </w:rPr>
-        <w:t>kátékok</w:t>
-      </w:r>
-      <w:proofErr w:type="spellEnd"/>
-      <w:r>
-        <w:rPr>
-          <w:bCs/>
-          <w:color w:val="000000"/>
-        </w:rPr>
-        <w:t xml:space="preserve"> esetében (ABC, ár szerinti rendezés, illetve ár </w:t>
+      <w:r>
+        <w:rPr>
+          <w:bCs/>
+          <w:color w:val="000000"/>
+        </w:rPr>
+        <w:t>j</w:t>
+      </w:r>
+      <w:r>
+        <w:rPr>
+          <w:bCs/>
+          <w:color w:val="000000"/>
+        </w:rPr>
+        <w:t xml:space="preserve">átékok esetében (ABC, ár szerinti rendezés, illetve ár </w:t>
       </w:r>
       <w:proofErr w:type="spellStart"/>
       <w:r>
@@ -10305,6 +10784,61 @@
           <w:color w:val="000000"/>
         </w:rPr>
         <w:t>)</w:t>
+      </w:r>
+      <w:r>
+        <w:rPr>
+          <w:bCs/>
+          <w:color w:val="000000"/>
+        </w:rPr>
+        <w:t xml:space="preserve">. Ezeket végül </w:t>
+      </w:r>
+      <w:proofErr w:type="spellStart"/>
+      <w:r>
+        <w:rPr>
+          <w:bCs/>
+          <w:color w:val="000000"/>
+        </w:rPr>
+        <w:t>finomítottabb</w:t>
+      </w:r>
+      <w:proofErr w:type="spellEnd"/>
+      <w:r>
+        <w:rPr>
+          <w:bCs/>
+          <w:color w:val="000000"/>
+        </w:rPr>
+        <w:t xml:space="preserve"> algoritmusokkal oldottuk meg például egy csúszka a kiadási évnek, így lehetet év szerint keresni a csúszkán szereplő adatot meg könnyen visszatudtuk adni egy </w:t>
+      </w:r>
+      <w:proofErr w:type="spellStart"/>
+      <w:r>
+        <w:rPr>
+          <w:bCs/>
+          <w:color w:val="000000"/>
+        </w:rPr>
+        <w:t>javascript</w:t>
+      </w:r>
+      <w:proofErr w:type="spellEnd"/>
+      <w:r>
+        <w:rPr>
+          <w:bCs/>
+          <w:color w:val="000000"/>
+        </w:rPr>
+        <w:t xml:space="preserve"> fájlnak. Az árat egy árrés alapján oldottuk meg volt egy minimális érték és egy maximális (pl.: 20$ minimumnak és maximumnak 50$) ezt szintén visszaadtuk a </w:t>
+      </w:r>
+      <w:proofErr w:type="spellStart"/>
+      <w:r>
+        <w:rPr>
+          <w:bCs/>
+          <w:color w:val="000000"/>
+        </w:rPr>
+        <w:t>javascriptnek</w:t>
+      </w:r>
+      <w:proofErr w:type="spellEnd"/>
+      <w:r>
+        <w:rPr>
+          <w:bCs/>
+          <w:color w:val="000000"/>
+        </w:rPr>
+        <w:t xml:space="preserve"> és onnan egy metódus megoldotta a keresést.</w:t>
       </w:r>
     </w:p>
     <w:p>
@@ -10527,6 +11061,38 @@
         </w:rPr>
         <w:t xml:space="preserve"> és azon túl.</w:t>
       </w:r>
+      <w:r>
+        <w:rPr>
+          <w:bCs/>
+          <w:color w:val="000000"/>
+        </w:rPr>
+        <w:t xml:space="preserve"> Ehhez egy API-t használtunk amely 5 percenként frissíti az árfolyamokat, így egy metóduson belül a </w:t>
+      </w:r>
+      <w:proofErr w:type="spellStart"/>
+      <w:r>
+        <w:rPr>
+          <w:bCs/>
+          <w:color w:val="000000"/>
+        </w:rPr>
+        <w:t>select</w:t>
+      </w:r>
+      <w:proofErr w:type="spellEnd"/>
+      <w:r>
+        <w:rPr>
+          <w:bCs/>
+          <w:color w:val="000000"/>
+        </w:rPr>
+        <w:t xml:space="preserve"> avagy az oldalon található pénznem lista elemét és annak nevét és ezt, így egy cikluson belül </w:t>
+      </w:r>
+      <w:r>
+        <w:rPr>
+          <w:bCs/>
+          <w:color w:val="000000"/>
+        </w:rPr>
+        <w:t xml:space="preserve"> kikeresi az adott pénznemet és ezzel átváltja abba pénznembe a termék árát.</w:t>
+      </w:r>
+      <w:bookmarkStart w:id="97" w:name="_GoBack"/>
+      <w:bookmarkEnd w:id="97"/>
     </w:p>
     <w:p>
       <w:pPr>
@@ -10556,7 +11122,6 @@
       <w:bookmarkStart w:id="100" w:name="_Toc218676229"/>
       <w:bookmarkEnd w:id="98"/>
       <w:r>
-        <w:lastRenderedPageBreak/>
         <w:t>Összefoglalás</w:t>
       </w:r>
       <w:bookmarkEnd w:id="99"/>
@@ -13436,7 +14001,7 @@
 </file>
 
 <file path=customXml/itemProps2.xml><?xml version="1.0" encoding="utf-8"?>
-<ds:datastoreItem xmlns:ds="http://schemas.openxmlformats.org/officeDocument/2006/customXml" ds:itemID="{8349EF57-13C1-4F94-8934-FA457C502382}">
+<ds:datastoreItem xmlns:ds="http://schemas.openxmlformats.org/officeDocument/2006/customXml" ds:itemID="{8A0A3696-EE30-468B-BAA0-7736DD32009A}">
   <ds:schemaRefs>
     <ds:schemaRef ds:uri="http://schemas.openxmlformats.org/officeDocument/2006/bibliography"/>
   </ds:schemaRefs>

</xml_diff>

<commit_message>
added github and table of content update
</commit_message>
<xml_diff>
--- a/documentation/documentation.docx
+++ b/documentation/documentation.docx
@@ -670,7 +670,7 @@
           <w:r>
             <w:fldChar w:fldCharType="separate"/>
           </w:r>
-          <w:hyperlink w:anchor="_Toc218676187" w:history="1">
+          <w:hyperlink w:anchor="_Toc218762981" w:history="1">
             <w:r>
               <w:rPr>
                 <w:rStyle w:val="Hiperhivatkozs"/>
@@ -697,7 +697,7 @@
                 <w:noProof/>
                 <w:webHidden/>
               </w:rPr>
-              <w:instrText xml:space="preserve"> PAGEREF _Toc218676187 \h </w:instrText>
+              <w:instrText xml:space="preserve"> PAGEREF _Toc218762981 \h </w:instrText>
             </w:r>
             <w:r>
               <w:rPr>
@@ -743,7 +743,7 @@
               <w:lang w:val="hu-HU"/>
             </w:rPr>
           </w:pPr>
-          <w:hyperlink w:anchor="_Toc218676188" w:history="1">
+          <w:hyperlink w:anchor="_Toc218762982" w:history="1">
             <w:r>
               <w:rPr>
                 <w:rStyle w:val="Hiperhivatkozs"/>
@@ -787,7 +787,7 @@
                 <w:noProof/>
                 <w:webHidden/>
               </w:rPr>
-              <w:instrText xml:space="preserve"> PAGEREF _Toc218676188 \h </w:instrText>
+              <w:instrText xml:space="preserve"> PAGEREF _Toc218762982 \h </w:instrText>
             </w:r>
             <w:r>
               <w:rPr>
@@ -833,7 +833,7 @@
               <w:lang w:val="hu-HU"/>
             </w:rPr>
           </w:pPr>
-          <w:hyperlink w:anchor="_Toc218676189" w:history="1">
+          <w:hyperlink w:anchor="_Toc218762983" w:history="1">
             <w:r>
               <w:rPr>
                 <w:rStyle w:val="Hiperhivatkozs"/>
@@ -877,7 +877,7 @@
                 <w:noProof/>
                 <w:webHidden/>
               </w:rPr>
-              <w:instrText xml:space="preserve"> PAGEREF _Toc218676189 \h </w:instrText>
+              <w:instrText xml:space="preserve"> PAGEREF _Toc218762983 \h </w:instrText>
             </w:r>
             <w:r>
               <w:rPr>
@@ -923,7 +923,7 @@
               <w:lang w:val="hu-HU"/>
             </w:rPr>
           </w:pPr>
-          <w:hyperlink w:anchor="_Toc218676190" w:history="1">
+          <w:hyperlink w:anchor="_Toc218762984" w:history="1">
             <w:r>
               <w:rPr>
                 <w:rStyle w:val="Hiperhivatkozs"/>
@@ -967,7 +967,7 @@
                 <w:noProof/>
                 <w:webHidden/>
               </w:rPr>
-              <w:instrText xml:space="preserve"> PAGEREF _Toc218676190 \h </w:instrText>
+              <w:instrText xml:space="preserve"> PAGEREF _Toc218762984 \h </w:instrText>
             </w:r>
             <w:r>
               <w:rPr>
@@ -1013,7 +1013,7 @@
               <w:lang w:val="hu-HU"/>
             </w:rPr>
           </w:pPr>
-          <w:hyperlink w:anchor="_Toc218676191" w:history="1">
+          <w:hyperlink w:anchor="_Toc218762985" w:history="1">
             <w:r>
               <w:rPr>
                 <w:rStyle w:val="Hiperhivatkozs"/>
@@ -1057,7 +1057,7 @@
                 <w:noProof/>
                 <w:webHidden/>
               </w:rPr>
-              <w:instrText xml:space="preserve"> PAGEREF _Toc218676191 \h </w:instrText>
+              <w:instrText xml:space="preserve"> PAGEREF _Toc218762985 \h </w:instrText>
             </w:r>
             <w:r>
               <w:rPr>
@@ -1103,7 +1103,7 @@
               <w:lang w:val="hu-HU"/>
             </w:rPr>
           </w:pPr>
-          <w:hyperlink w:anchor="_Toc218676192" w:history="1">
+          <w:hyperlink w:anchor="_Toc218762986" w:history="1">
             <w:r>
               <w:rPr>
                 <w:rStyle w:val="Hiperhivatkozs"/>
@@ -1147,7 +1147,7 @@
                 <w:noProof/>
                 <w:webHidden/>
               </w:rPr>
-              <w:instrText xml:space="preserve"> PAGEREF _Toc218676192 \h </w:instrText>
+              <w:instrText xml:space="preserve"> PAGEREF _Toc218762986 \h </w:instrText>
             </w:r>
             <w:r>
               <w:rPr>
@@ -1193,7 +1193,7 @@
               <w:lang w:val="hu-HU"/>
             </w:rPr>
           </w:pPr>
-          <w:hyperlink w:anchor="_Toc218676193" w:history="1">
+          <w:hyperlink w:anchor="_Toc218762987" w:history="1">
             <w:r>
               <w:rPr>
                 <w:rStyle w:val="Hiperhivatkozs"/>
@@ -1237,7 +1237,7 @@
                 <w:noProof/>
                 <w:webHidden/>
               </w:rPr>
-              <w:instrText xml:space="preserve"> PAGEREF _Toc218676193 \h </w:instrText>
+              <w:instrText xml:space="preserve"> PAGEREF _Toc218762987 \h </w:instrText>
             </w:r>
             <w:r>
               <w:rPr>
@@ -1283,7 +1283,7 @@
               <w:lang w:val="hu-HU"/>
             </w:rPr>
           </w:pPr>
-          <w:hyperlink w:anchor="_Toc218676194" w:history="1">
+          <w:hyperlink w:anchor="_Toc218762988" w:history="1">
             <w:r>
               <w:rPr>
                 <w:rStyle w:val="Hiperhivatkozs"/>
@@ -1327,7 +1327,7 @@
                 <w:noProof/>
                 <w:webHidden/>
               </w:rPr>
-              <w:instrText xml:space="preserve"> PAGEREF _Toc218676194 \h </w:instrText>
+              <w:instrText xml:space="preserve"> PAGEREF _Toc218762988 \h </w:instrText>
             </w:r>
             <w:r>
               <w:rPr>
@@ -1373,7 +1373,7 @@
               <w:lang w:val="hu-HU"/>
             </w:rPr>
           </w:pPr>
-          <w:hyperlink w:anchor="_Toc218676195" w:history="1">
+          <w:hyperlink w:anchor="_Toc218762989" w:history="1">
             <w:r>
               <w:rPr>
                 <w:rStyle w:val="Hiperhivatkozs"/>
@@ -1417,7 +1417,7 @@
                 <w:noProof/>
                 <w:webHidden/>
               </w:rPr>
-              <w:instrText xml:space="preserve"> PAGEREF _Toc218676195 \h </w:instrText>
+              <w:instrText xml:space="preserve"> PAGEREF _Toc218762989 \h </w:instrText>
             </w:r>
             <w:r>
               <w:rPr>
@@ -1463,7 +1463,7 @@
               <w:lang w:val="hu-HU"/>
             </w:rPr>
           </w:pPr>
-          <w:hyperlink w:anchor="_Toc218676196" w:history="1">
+          <w:hyperlink w:anchor="_Toc218762990" w:history="1">
             <w:r>
               <w:rPr>
                 <w:rStyle w:val="Hiperhivatkozs"/>
@@ -1507,7 +1507,7 @@
                 <w:noProof/>
                 <w:webHidden/>
               </w:rPr>
-              <w:instrText xml:space="preserve"> PAGEREF _Toc218676196 \h </w:instrText>
+              <w:instrText xml:space="preserve"> PAGEREF _Toc218762990 \h </w:instrText>
             </w:r>
             <w:r>
               <w:rPr>
@@ -1553,7 +1553,7 @@
               <w:lang w:val="hu-HU"/>
             </w:rPr>
           </w:pPr>
-          <w:hyperlink w:anchor="_Toc218676197" w:history="1">
+          <w:hyperlink w:anchor="_Toc218762991" w:history="1">
             <w:r>
               <w:rPr>
                 <w:rStyle w:val="Hiperhivatkozs"/>
@@ -1597,7 +1597,7 @@
                 <w:noProof/>
                 <w:webHidden/>
               </w:rPr>
-              <w:instrText xml:space="preserve"> PAGEREF _Toc218676197 \h </w:instrText>
+              <w:instrText xml:space="preserve"> PAGEREF _Toc218762991 \h </w:instrText>
             </w:r>
             <w:r>
               <w:rPr>
@@ -1643,7 +1643,7 @@
               <w:lang w:val="hu-HU"/>
             </w:rPr>
           </w:pPr>
-          <w:hyperlink w:anchor="_Toc218676198" w:history="1">
+          <w:hyperlink w:anchor="_Toc218762992" w:history="1">
             <w:r>
               <w:rPr>
                 <w:rStyle w:val="Hiperhivatkozs"/>
@@ -1687,7 +1687,7 @@
                 <w:noProof/>
                 <w:webHidden/>
               </w:rPr>
-              <w:instrText xml:space="preserve"> PAGEREF _Toc218676198 \h </w:instrText>
+              <w:instrText xml:space="preserve"> PAGEREF _Toc218762992 \h </w:instrText>
             </w:r>
             <w:r>
               <w:rPr>
@@ -1733,7 +1733,7 @@
               <w:lang w:val="hu-HU"/>
             </w:rPr>
           </w:pPr>
-          <w:hyperlink w:anchor="_Toc218676199" w:history="1">
+          <w:hyperlink w:anchor="_Toc218762993" w:history="1">
             <w:r>
               <w:rPr>
                 <w:rStyle w:val="Hiperhivatkozs"/>
@@ -1777,7 +1777,7 @@
                 <w:noProof/>
                 <w:webHidden/>
               </w:rPr>
-              <w:instrText xml:space="preserve"> PAGEREF _Toc218676199 \h </w:instrText>
+              <w:instrText xml:space="preserve"> PAGEREF _Toc218762993 \h </w:instrText>
             </w:r>
             <w:r>
               <w:rPr>
@@ -1823,7 +1823,7 @@
               <w:lang w:val="hu-HU"/>
             </w:rPr>
           </w:pPr>
-          <w:hyperlink w:anchor="_Toc218676200" w:history="1">
+          <w:hyperlink w:anchor="_Toc218762994" w:history="1">
             <w:r>
               <w:rPr>
                 <w:rStyle w:val="Hiperhivatkozs"/>
@@ -1867,7 +1867,7 @@
                 <w:noProof/>
                 <w:webHidden/>
               </w:rPr>
-              <w:instrText xml:space="preserve"> PAGEREF _Toc218676200 \h </w:instrText>
+              <w:instrText xml:space="preserve"> PAGEREF _Toc218762994 \h </w:instrText>
             </w:r>
             <w:r>
               <w:rPr>
@@ -1913,7 +1913,7 @@
               <w:lang w:val="hu-HU"/>
             </w:rPr>
           </w:pPr>
-          <w:hyperlink w:anchor="_Toc218676201" w:history="1">
+          <w:hyperlink w:anchor="_Toc218762995" w:history="1">
             <w:r>
               <w:rPr>
                 <w:rStyle w:val="Hiperhivatkozs"/>
@@ -1957,7 +1957,7 @@
                 <w:noProof/>
                 <w:webHidden/>
               </w:rPr>
-              <w:instrText xml:space="preserve"> PAGEREF _Toc218676201 \h </w:instrText>
+              <w:instrText xml:space="preserve"> PAGEREF _Toc218762995 \h </w:instrText>
             </w:r>
             <w:r>
               <w:rPr>
@@ -2003,7 +2003,7 @@
               <w:lang w:val="hu-HU"/>
             </w:rPr>
           </w:pPr>
-          <w:hyperlink w:anchor="_Toc218676202" w:history="1">
+          <w:hyperlink w:anchor="_Toc218762996" w:history="1">
             <w:r>
               <w:rPr>
                 <w:rStyle w:val="Hiperhivatkozs"/>
@@ -2047,7 +2047,7 @@
                 <w:noProof/>
                 <w:webHidden/>
               </w:rPr>
-              <w:instrText xml:space="preserve"> PAGEREF _Toc218676202 \h </w:instrText>
+              <w:instrText xml:space="preserve"> PAGEREF _Toc218762996 \h </w:instrText>
             </w:r>
             <w:r>
               <w:rPr>
@@ -2093,7 +2093,7 @@
               <w:lang w:val="hu-HU"/>
             </w:rPr>
           </w:pPr>
-          <w:hyperlink w:anchor="_Toc218676203" w:history="1">
+          <w:hyperlink w:anchor="_Toc218762997" w:history="1">
             <w:r>
               <w:rPr>
                 <w:rStyle w:val="Hiperhivatkozs"/>
@@ -2137,7 +2137,7 @@
                 <w:noProof/>
                 <w:webHidden/>
               </w:rPr>
-              <w:instrText xml:space="preserve"> PAGEREF _Toc218676203 \h </w:instrText>
+              <w:instrText xml:space="preserve"> PAGEREF _Toc218762997 \h </w:instrText>
             </w:r>
             <w:r>
               <w:rPr>
@@ -2183,7 +2183,7 @@
               <w:lang w:val="hu-HU"/>
             </w:rPr>
           </w:pPr>
-          <w:hyperlink w:anchor="_Toc218676204" w:history="1">
+          <w:hyperlink w:anchor="_Toc218762998" w:history="1">
             <w:r>
               <w:rPr>
                 <w:rStyle w:val="Hiperhivatkozs"/>
@@ -2227,7 +2227,7 @@
                 <w:noProof/>
                 <w:webHidden/>
               </w:rPr>
-              <w:instrText xml:space="preserve"> PAGEREF _Toc218676204 \h </w:instrText>
+              <w:instrText xml:space="preserve"> PAGEREF _Toc218762998 \h </w:instrText>
             </w:r>
             <w:r>
               <w:rPr>
@@ -2273,7 +2273,7 @@
               <w:lang w:val="hu-HU"/>
             </w:rPr>
           </w:pPr>
-          <w:hyperlink w:anchor="_Toc218676205" w:history="1">
+          <w:hyperlink w:anchor="_Toc218762999" w:history="1">
             <w:r>
               <w:rPr>
                 <w:rStyle w:val="Hiperhivatkozs"/>
@@ -2317,7 +2317,7 @@
                 <w:noProof/>
                 <w:webHidden/>
               </w:rPr>
-              <w:instrText xml:space="preserve"> PAGEREF _Toc218676205 \h </w:instrText>
+              <w:instrText xml:space="preserve"> PAGEREF _Toc218762999 \h </w:instrText>
             </w:r>
             <w:r>
               <w:rPr>
@@ -2363,7 +2363,7 @@
               <w:lang w:val="hu-HU"/>
             </w:rPr>
           </w:pPr>
-          <w:hyperlink w:anchor="_Toc218676206" w:history="1">
+          <w:hyperlink w:anchor="_Toc218763000" w:history="1">
             <w:r>
               <w:rPr>
                 <w:rStyle w:val="Hiperhivatkozs"/>
@@ -2407,7 +2407,7 @@
                 <w:noProof/>
                 <w:webHidden/>
               </w:rPr>
-              <w:instrText xml:space="preserve"> PAGEREF _Toc218676206 \h </w:instrText>
+              <w:instrText xml:space="preserve"> PAGEREF _Toc218763000 \h </w:instrText>
             </w:r>
             <w:r>
               <w:rPr>
@@ -2453,7 +2453,7 @@
               <w:lang w:val="hu-HU"/>
             </w:rPr>
           </w:pPr>
-          <w:hyperlink w:anchor="_Toc218676207" w:history="1">
+          <w:hyperlink w:anchor="_Toc218763001" w:history="1">
             <w:r>
               <w:rPr>
                 <w:rStyle w:val="Hiperhivatkozs"/>
@@ -2497,7 +2497,7 @@
                 <w:noProof/>
                 <w:webHidden/>
               </w:rPr>
-              <w:instrText xml:space="preserve"> PAGEREF _Toc218676207 \h </w:instrText>
+              <w:instrText xml:space="preserve"> PAGEREF _Toc218763001 \h </w:instrText>
             </w:r>
             <w:r>
               <w:rPr>
@@ -2543,7 +2543,7 @@
               <w:lang w:val="hu-HU"/>
             </w:rPr>
           </w:pPr>
-          <w:hyperlink w:anchor="_Toc218676208" w:history="1">
+          <w:hyperlink w:anchor="_Toc218763002" w:history="1">
             <w:r>
               <w:rPr>
                 <w:rStyle w:val="Hiperhivatkozs"/>
@@ -2587,7 +2587,7 @@
                 <w:noProof/>
                 <w:webHidden/>
               </w:rPr>
-              <w:instrText xml:space="preserve"> PAGEREF _Toc218676208 \h </w:instrText>
+              <w:instrText xml:space="preserve"> PAGEREF _Toc218763002 \h </w:instrText>
             </w:r>
             <w:r>
               <w:rPr>
@@ -2633,7 +2633,7 @@
               <w:lang w:val="hu-HU"/>
             </w:rPr>
           </w:pPr>
-          <w:hyperlink w:anchor="_Toc218676209" w:history="1">
+          <w:hyperlink w:anchor="_Toc218763003" w:history="1">
             <w:r>
               <w:rPr>
                 <w:rStyle w:val="Hiperhivatkozs"/>
@@ -2677,7 +2677,7 @@
                 <w:noProof/>
                 <w:webHidden/>
               </w:rPr>
-              <w:instrText xml:space="preserve"> PAGEREF _Toc218676209 \h </w:instrText>
+              <w:instrText xml:space="preserve"> PAGEREF _Toc218763003 \h </w:instrText>
             </w:r>
             <w:r>
               <w:rPr>
@@ -2723,7 +2723,7 @@
               <w:lang w:val="hu-HU"/>
             </w:rPr>
           </w:pPr>
-          <w:hyperlink w:anchor="_Toc218676210" w:history="1">
+          <w:hyperlink w:anchor="_Toc218763004" w:history="1">
             <w:r>
               <w:rPr>
                 <w:rStyle w:val="Hiperhivatkozs"/>
@@ -2767,7 +2767,7 @@
                 <w:noProof/>
                 <w:webHidden/>
               </w:rPr>
-              <w:instrText xml:space="preserve"> PAGEREF _Toc218676210 \h </w:instrText>
+              <w:instrText xml:space="preserve"> PAGEREF _Toc218763004 \h </w:instrText>
             </w:r>
             <w:r>
               <w:rPr>
@@ -2813,7 +2813,7 @@
               <w:lang w:val="hu-HU"/>
             </w:rPr>
           </w:pPr>
-          <w:hyperlink w:anchor="_Toc218676211" w:history="1">
+          <w:hyperlink w:anchor="_Toc218763005" w:history="1">
             <w:r>
               <w:rPr>
                 <w:rStyle w:val="Hiperhivatkozs"/>
@@ -2857,7 +2857,7 @@
                 <w:noProof/>
                 <w:webHidden/>
               </w:rPr>
-              <w:instrText xml:space="preserve"> PAGEREF _Toc218676211 \h </w:instrText>
+              <w:instrText xml:space="preserve"> PAGEREF _Toc218763005 \h </w:instrText>
             </w:r>
             <w:r>
               <w:rPr>
@@ -2903,7 +2903,7 @@
               <w:lang w:val="hu-HU"/>
             </w:rPr>
           </w:pPr>
-          <w:hyperlink w:anchor="_Toc218676212" w:history="1">
+          <w:hyperlink w:anchor="_Toc218763006" w:history="1">
             <w:r>
               <w:rPr>
                 <w:rStyle w:val="Hiperhivatkozs"/>
@@ -2947,7 +2947,7 @@
                 <w:noProof/>
                 <w:webHidden/>
               </w:rPr>
-              <w:instrText xml:space="preserve"> PAGEREF _Toc218676212 \h </w:instrText>
+              <w:instrText xml:space="preserve"> PAGEREF _Toc218763006 \h </w:instrText>
             </w:r>
             <w:r>
               <w:rPr>
@@ -2993,7 +2993,7 @@
               <w:lang w:val="hu-HU"/>
             </w:rPr>
           </w:pPr>
-          <w:hyperlink w:anchor="_Toc218676213" w:history="1">
+          <w:hyperlink w:anchor="_Toc218763007" w:history="1">
             <w:r>
               <w:rPr>
                 <w:rStyle w:val="Hiperhivatkozs"/>
@@ -3037,7 +3037,7 @@
                 <w:noProof/>
                 <w:webHidden/>
               </w:rPr>
-              <w:instrText xml:space="preserve"> PAGEREF _Toc218676213 \h </w:instrText>
+              <w:instrText xml:space="preserve"> PAGEREF _Toc218763007 \h </w:instrText>
             </w:r>
             <w:r>
               <w:rPr>
@@ -3083,7 +3083,7 @@
               <w:lang w:val="hu-HU"/>
             </w:rPr>
           </w:pPr>
-          <w:hyperlink w:anchor="_Toc218676214" w:history="1">
+          <w:hyperlink w:anchor="_Toc218763008" w:history="1">
             <w:r>
               <w:rPr>
                 <w:rStyle w:val="Hiperhivatkozs"/>
@@ -3127,7 +3127,7 @@
                 <w:noProof/>
                 <w:webHidden/>
               </w:rPr>
-              <w:instrText xml:space="preserve"> PAGEREF _Toc218676214 \h </w:instrText>
+              <w:instrText xml:space="preserve"> PAGEREF _Toc218763008 \h </w:instrText>
             </w:r>
             <w:r>
               <w:rPr>
@@ -3173,7 +3173,7 @@
               <w:lang w:val="hu-HU"/>
             </w:rPr>
           </w:pPr>
-          <w:hyperlink w:anchor="_Toc218676215" w:history="1">
+          <w:hyperlink w:anchor="_Toc218763009" w:history="1">
             <w:r>
               <w:rPr>
                 <w:rStyle w:val="Hiperhivatkozs"/>
@@ -3217,7 +3217,7 @@
                 <w:noProof/>
                 <w:webHidden/>
               </w:rPr>
-              <w:instrText xml:space="preserve"> PAGEREF _Toc218676215 \h </w:instrText>
+              <w:instrText xml:space="preserve"> PAGEREF _Toc218763009 \h </w:instrText>
             </w:r>
             <w:r>
               <w:rPr>
@@ -3263,7 +3263,7 @@
               <w:lang w:val="hu-HU"/>
             </w:rPr>
           </w:pPr>
-          <w:hyperlink w:anchor="_Toc218676216" w:history="1">
+          <w:hyperlink w:anchor="_Toc218763010" w:history="1">
             <w:r>
               <w:rPr>
                 <w:rStyle w:val="Hiperhivatkozs"/>
@@ -3307,7 +3307,7 @@
                 <w:noProof/>
                 <w:webHidden/>
               </w:rPr>
-              <w:instrText xml:space="preserve"> PAGEREF _Toc218676216 \h </w:instrText>
+              <w:instrText xml:space="preserve"> PAGEREF _Toc218763010 \h </w:instrText>
             </w:r>
             <w:r>
               <w:rPr>
@@ -3353,7 +3353,7 @@
               <w:lang w:val="hu-HU"/>
             </w:rPr>
           </w:pPr>
-          <w:hyperlink w:anchor="_Toc218676217" w:history="1">
+          <w:hyperlink w:anchor="_Toc218763011" w:history="1">
             <w:r>
               <w:rPr>
                 <w:rStyle w:val="Hiperhivatkozs"/>
@@ -3397,7 +3397,7 @@
                 <w:noProof/>
                 <w:webHidden/>
               </w:rPr>
-              <w:instrText xml:space="preserve"> PAGEREF _Toc218676217 \h </w:instrText>
+              <w:instrText xml:space="preserve"> PAGEREF _Toc218763011 \h </w:instrText>
             </w:r>
             <w:r>
               <w:rPr>
@@ -3443,7 +3443,7 @@
               <w:lang w:val="hu-HU"/>
             </w:rPr>
           </w:pPr>
-          <w:hyperlink w:anchor="_Toc218676218" w:history="1">
+          <w:hyperlink w:anchor="_Toc218763012" w:history="1">
             <w:r>
               <w:rPr>
                 <w:rStyle w:val="Hiperhivatkozs"/>
@@ -3487,7 +3487,7 @@
                 <w:noProof/>
                 <w:webHidden/>
               </w:rPr>
-              <w:instrText xml:space="preserve"> PAGEREF _Toc218676218 \h </w:instrText>
+              <w:instrText xml:space="preserve"> PAGEREF _Toc218763012 \h </w:instrText>
             </w:r>
             <w:r>
               <w:rPr>
@@ -3533,7 +3533,7 @@
               <w:lang w:val="hu-HU"/>
             </w:rPr>
           </w:pPr>
-          <w:hyperlink w:anchor="_Toc218676219" w:history="1">
+          <w:hyperlink w:anchor="_Toc218763013" w:history="1">
             <w:r>
               <w:rPr>
                 <w:rStyle w:val="Hiperhivatkozs"/>
@@ -3577,7 +3577,7 @@
                 <w:noProof/>
                 <w:webHidden/>
               </w:rPr>
-              <w:instrText xml:space="preserve"> PAGEREF _Toc218676219 \h </w:instrText>
+              <w:instrText xml:space="preserve"> PAGEREF _Toc218763013 \h </w:instrText>
             </w:r>
             <w:r>
               <w:rPr>
@@ -3623,7 +3623,7 @@
               <w:lang w:val="hu-HU"/>
             </w:rPr>
           </w:pPr>
-          <w:hyperlink w:anchor="_Toc218676220" w:history="1">
+          <w:hyperlink w:anchor="_Toc218763014" w:history="1">
             <w:r>
               <w:rPr>
                 <w:rStyle w:val="Hiperhivatkozs"/>
@@ -3667,7 +3667,7 @@
                 <w:noProof/>
                 <w:webHidden/>
               </w:rPr>
-              <w:instrText xml:space="preserve"> PAGEREF _Toc218676220 \h </w:instrText>
+              <w:instrText xml:space="preserve"> PAGEREF _Toc218763014 \h </w:instrText>
             </w:r>
             <w:r>
               <w:rPr>
@@ -3713,7 +3713,7 @@
               <w:lang w:val="hu-HU"/>
             </w:rPr>
           </w:pPr>
-          <w:hyperlink w:anchor="_Toc218676221" w:history="1">
+          <w:hyperlink w:anchor="_Toc218763015" w:history="1">
             <w:r>
               <w:rPr>
                 <w:rStyle w:val="Hiperhivatkozs"/>
@@ -3757,7 +3757,7 @@
                 <w:noProof/>
                 <w:webHidden/>
               </w:rPr>
-              <w:instrText xml:space="preserve"> PAGEREF _Toc218676221 \h </w:instrText>
+              <w:instrText xml:space="preserve"> PAGEREF _Toc218763015 \h </w:instrText>
             </w:r>
             <w:r>
               <w:rPr>
@@ -3803,7 +3803,7 @@
               <w:lang w:val="hu-HU"/>
             </w:rPr>
           </w:pPr>
-          <w:hyperlink w:anchor="_Toc218676222" w:history="1">
+          <w:hyperlink w:anchor="_Toc218763016" w:history="1">
             <w:r>
               <w:rPr>
                 <w:rStyle w:val="Hiperhivatkozs"/>
@@ -3847,7 +3847,7 @@
                 <w:noProof/>
                 <w:webHidden/>
               </w:rPr>
-              <w:instrText xml:space="preserve"> PAGEREF _Toc218676222 \h </w:instrText>
+              <w:instrText xml:space="preserve"> PAGEREF _Toc218763016 \h </w:instrText>
             </w:r>
             <w:r>
               <w:rPr>
@@ -3893,7 +3893,7 @@
               <w:lang w:val="hu-HU"/>
             </w:rPr>
           </w:pPr>
-          <w:hyperlink w:anchor="_Toc218676223" w:history="1">
+          <w:hyperlink w:anchor="_Toc218763017" w:history="1">
             <w:r>
               <w:rPr>
                 <w:rStyle w:val="Hiperhivatkozs"/>
@@ -3937,7 +3937,7 @@
                 <w:noProof/>
                 <w:webHidden/>
               </w:rPr>
-              <w:instrText xml:space="preserve"> PAGEREF _Toc218676223 \h </w:instrText>
+              <w:instrText xml:space="preserve"> PAGEREF _Toc218763017 \h </w:instrText>
             </w:r>
             <w:r>
               <w:rPr>
@@ -3958,6 +3958,96 @@
                 <w:webHidden/>
               </w:rPr>
               <w:t>12</w:t>
+            </w:r>
+            <w:r>
+              <w:rPr>
+                <w:noProof/>
+                <w:webHidden/>
+              </w:rPr>
+              <w:fldChar w:fldCharType="end"/>
+            </w:r>
+          </w:hyperlink>
+        </w:p>
+        <w:p>
+          <w:pPr>
+            <w:pStyle w:val="TJ3"/>
+            <w:tabs>
+              <w:tab w:val="left" w:pos="1320"/>
+              <w:tab w:val="right" w:leader="dot" w:pos="9060"/>
+            </w:tabs>
+            <w:rPr>
+              <w:rFonts w:asciiTheme="minorHAnsi" w:eastAsiaTheme="minorEastAsia" w:hAnsiTheme="minorHAnsi" w:cstheme="minorBidi"/>
+              <w:noProof/>
+              <w:sz w:val="22"/>
+              <w:szCs w:val="22"/>
+              <w:lang w:val="hu-HU"/>
+            </w:rPr>
+          </w:pPr>
+          <w:hyperlink w:anchor="_Toc218763018" w:history="1">
+            <w:r>
+              <w:rPr>
+                <w:rStyle w:val="Hiperhivatkozs"/>
+                <w:noProof/>
+              </w:rPr>
+              <w:t>2.5.6.</w:t>
+            </w:r>
+            <w:r>
+              <w:rPr>
+                <w:rFonts w:asciiTheme="minorHAnsi" w:eastAsiaTheme="minorEastAsia" w:hAnsiTheme="minorHAnsi" w:cstheme="minorBidi"/>
+                <w:noProof/>
+                <w:sz w:val="22"/>
+                <w:szCs w:val="22"/>
+                <w:lang w:val="hu-HU"/>
+              </w:rPr>
+              <w:tab/>
+            </w:r>
+            <w:r>
+              <w:rPr>
+                <w:rStyle w:val="Hiperhivatkozs"/>
+                <w:noProof/>
+              </w:rPr>
+              <w:t>Discord</w:t>
+            </w:r>
+            <w:r>
+              <w:rPr>
+                <w:noProof/>
+                <w:webHidden/>
+              </w:rPr>
+              <w:tab/>
+            </w:r>
+            <w:r>
+              <w:rPr>
+                <w:noProof/>
+                <w:webHidden/>
+              </w:rPr>
+              <w:fldChar w:fldCharType="begin"/>
+            </w:r>
+            <w:r>
+              <w:rPr>
+                <w:noProof/>
+                <w:webHidden/>
+              </w:rPr>
+              <w:instrText xml:space="preserve"> PAGEREF _Toc218763018 \h </w:instrText>
+            </w:r>
+            <w:r>
+              <w:rPr>
+                <w:noProof/>
+                <w:webHidden/>
+              </w:rPr>
+            </w:r>
+            <w:r>
+              <w:rPr>
+                <w:noProof/>
+                <w:webHidden/>
+              </w:rPr>
+              <w:fldChar w:fldCharType="separate"/>
+            </w:r>
+            <w:r>
+              <w:rPr>
+                <w:noProof/>
+                <w:webHidden/>
+              </w:rPr>
+              <w:t>13</w:t>
             </w:r>
             <w:r>
               <w:rPr>
@@ -3983,7 +4073,7 @@
               <w:lang w:val="hu-HU"/>
             </w:rPr>
           </w:pPr>
-          <w:hyperlink w:anchor="_Toc218676224" w:history="1">
+          <w:hyperlink w:anchor="_Toc218763019" w:history="1">
             <w:r>
               <w:rPr>
                 <w:rStyle w:val="Hiperhivatkozs"/>
@@ -4027,7 +4117,7 @@
                 <w:noProof/>
                 <w:webHidden/>
               </w:rPr>
-              <w:instrText xml:space="preserve"> PAGEREF _Toc218676224 \h </w:instrText>
+              <w:instrText xml:space="preserve"> PAGEREF _Toc218763019 \h </w:instrText>
             </w:r>
             <w:r>
               <w:rPr>
@@ -4073,7 +4163,7 @@
               <w:lang w:val="hu-HU"/>
             </w:rPr>
           </w:pPr>
-          <w:hyperlink w:anchor="_Toc218676225" w:history="1">
+          <w:hyperlink w:anchor="_Toc218763020" w:history="1">
             <w:r>
               <w:rPr>
                 <w:rStyle w:val="Hiperhivatkozs"/>
@@ -4117,7 +4207,7 @@
                 <w:noProof/>
                 <w:webHidden/>
               </w:rPr>
-              <w:instrText xml:space="preserve"> PAGEREF _Toc218676225 \h </w:instrText>
+              <w:instrText xml:space="preserve"> PAGEREF _Toc218763020 \h </w:instrText>
             </w:r>
             <w:r>
               <w:rPr>
@@ -4163,7 +4253,7 @@
               <w:lang w:val="hu-HU"/>
             </w:rPr>
           </w:pPr>
-          <w:hyperlink w:anchor="_Toc218676226" w:history="1">
+          <w:hyperlink w:anchor="_Toc218763021" w:history="1">
             <w:r>
               <w:rPr>
                 <w:rStyle w:val="Hiperhivatkozs"/>
@@ -4207,7 +4297,7 @@
                 <w:noProof/>
                 <w:webHidden/>
               </w:rPr>
-              <w:instrText xml:space="preserve"> PAGEREF _Toc218676226 \h </w:instrText>
+              <w:instrText xml:space="preserve"> PAGEREF _Toc218763021 \h </w:instrText>
             </w:r>
             <w:r>
               <w:rPr>
@@ -4253,7 +4343,7 @@
               <w:lang w:val="hu-HU"/>
             </w:rPr>
           </w:pPr>
-          <w:hyperlink w:anchor="_Toc218676227" w:history="1">
+          <w:hyperlink w:anchor="_Toc218763022" w:history="1">
             <w:r>
               <w:rPr>
                 <w:rStyle w:val="Hiperhivatkozs"/>
@@ -4297,7 +4387,7 @@
                 <w:noProof/>
                 <w:webHidden/>
               </w:rPr>
-              <w:instrText xml:space="preserve"> PAGEREF _Toc218676227 \h </w:instrText>
+              <w:instrText xml:space="preserve"> PAGEREF _Toc218763022 \h </w:instrText>
             </w:r>
             <w:r>
               <w:rPr>
@@ -4317,7 +4407,7 @@
                 <w:noProof/>
                 <w:webHidden/>
               </w:rPr>
-              <w:t>14</w:t>
+              <w:t>16</w:t>
             </w:r>
             <w:r>
               <w:rPr>
@@ -4343,7 +4433,7 @@
               <w:lang w:val="hu-HU"/>
             </w:rPr>
           </w:pPr>
-          <w:hyperlink w:anchor="_Toc218676228" w:history="1">
+          <w:hyperlink w:anchor="_Toc218763023" w:history="1">
             <w:r>
               <w:rPr>
                 <w:rStyle w:val="Hiperhivatkozs"/>
@@ -4387,7 +4477,7 @@
                 <w:noProof/>
                 <w:webHidden/>
               </w:rPr>
-              <w:instrText xml:space="preserve"> PAGEREF _Toc218676228 \h </w:instrText>
+              <w:instrText xml:space="preserve"> PAGEREF _Toc218763023 \h </w:instrText>
             </w:r>
             <w:r>
               <w:rPr>
@@ -4407,7 +4497,7 @@
                 <w:noProof/>
                 <w:webHidden/>
               </w:rPr>
-              <w:t>15</w:t>
+              <w:t>16</w:t>
             </w:r>
             <w:r>
               <w:rPr>
@@ -4432,7 +4522,7 @@
               <w:lang w:val="hu-HU"/>
             </w:rPr>
           </w:pPr>
-          <w:hyperlink w:anchor="_Toc218676229" w:history="1">
+          <w:hyperlink w:anchor="_Toc218763024" w:history="1">
             <w:r>
               <w:rPr>
                 <w:rStyle w:val="Hiperhivatkozs"/>
@@ -4459,7 +4549,7 @@
                 <w:noProof/>
                 <w:webHidden/>
               </w:rPr>
-              <w:instrText xml:space="preserve"> PAGEREF _Toc218676229 \h </w:instrText>
+              <w:instrText xml:space="preserve"> PAGEREF _Toc218763024 \h </w:instrText>
             </w:r>
             <w:r>
               <w:rPr>
@@ -4479,7 +4569,7 @@
                 <w:noProof/>
                 <w:webHidden/>
               </w:rPr>
-              <w:t>16</w:t>
+              <w:t>19</w:t>
             </w:r>
             <w:r>
               <w:rPr>
@@ -4505,7 +4595,7 @@
               <w:lang w:val="hu-HU"/>
             </w:rPr>
           </w:pPr>
-          <w:hyperlink w:anchor="_Toc218676230" w:history="1">
+          <w:hyperlink w:anchor="_Toc218763025" w:history="1">
             <w:r>
               <w:rPr>
                 <w:rStyle w:val="Hiperhivatkozs"/>
@@ -4549,7 +4639,7 @@
                 <w:noProof/>
                 <w:webHidden/>
               </w:rPr>
-              <w:instrText xml:space="preserve"> PAGEREF _Toc218676230 \h </w:instrText>
+              <w:instrText xml:space="preserve"> PAGEREF _Toc218763025 \h </w:instrText>
             </w:r>
             <w:r>
               <w:rPr>
@@ -4569,7 +4659,7 @@
                 <w:noProof/>
                 <w:webHidden/>
               </w:rPr>
-              <w:t>17</w:t>
+              <w:t>20</w:t>
             </w:r>
             <w:r>
               <w:rPr>
@@ -4606,7 +4696,7 @@
       </w:pPr>
       <w:bookmarkStart w:id="1" w:name="_heading=h.hhl5mmjbt6uc" w:colFirst="0" w:colLast="0"/>
       <w:bookmarkStart w:id="2" w:name="_Toc218585312"/>
-      <w:bookmarkStart w:id="3" w:name="_Toc218676187"/>
+      <w:bookmarkStart w:id="3" w:name="_Toc218762981"/>
       <w:bookmarkEnd w:id="1"/>
       <w:r>
         <w:lastRenderedPageBreak/>
@@ -5091,7 +5181,7 @@
       </w:pPr>
       <w:bookmarkStart w:id="4" w:name="_heading=h.riq4btqiv3ff" w:colFirst="0" w:colLast="0"/>
       <w:bookmarkStart w:id="5" w:name="_Toc218585313"/>
-      <w:bookmarkStart w:id="6" w:name="_Toc218676188"/>
+      <w:bookmarkStart w:id="6" w:name="_Toc218762982"/>
       <w:bookmarkEnd w:id="4"/>
       <w:r>
         <w:t>Felhasználói dokumentáció - első szintű címsor</w:t>
@@ -5109,7 +5199,7 @@
       </w:pPr>
       <w:bookmarkStart w:id="7" w:name="_heading=h.ilpdxdwvaawq" w:colFirst="0" w:colLast="0"/>
       <w:bookmarkStart w:id="8" w:name="_Toc218585314"/>
-      <w:bookmarkStart w:id="9" w:name="_Toc218676189"/>
+      <w:bookmarkStart w:id="9" w:name="_Toc218762983"/>
       <w:bookmarkEnd w:id="7"/>
       <w:r>
         <w:t>címsor 2</w:t>
@@ -5135,7 +5225,7 @@
       </w:pPr>
       <w:bookmarkStart w:id="10" w:name="_heading=h.fyntftlwk03z" w:colFirst="0" w:colLast="0"/>
       <w:bookmarkStart w:id="11" w:name="_Toc218585315"/>
-      <w:bookmarkStart w:id="12" w:name="_Toc218676190"/>
+      <w:bookmarkStart w:id="12" w:name="_Toc218762984"/>
       <w:bookmarkEnd w:id="10"/>
       <w:r>
         <w:t>címsor 2</w:t>
@@ -5153,7 +5243,7 @@
       </w:pPr>
       <w:bookmarkStart w:id="13" w:name="_heading=h.e9zk3fj6s36u" w:colFirst="0" w:colLast="0"/>
       <w:bookmarkStart w:id="14" w:name="_Toc218585316"/>
-      <w:bookmarkStart w:id="15" w:name="_Toc218676191"/>
+      <w:bookmarkStart w:id="15" w:name="_Toc218762985"/>
       <w:bookmarkEnd w:id="13"/>
       <w:r>
         <w:t>címsor 3</w:t>
@@ -5187,7 +5277,7 @@
       </w:pPr>
       <w:bookmarkStart w:id="16" w:name="_heading=h.hcmd6t9k38p7" w:colFirst="0" w:colLast="0"/>
       <w:bookmarkStart w:id="17" w:name="_Toc218585317"/>
-      <w:bookmarkStart w:id="18" w:name="_Toc218676192"/>
+      <w:bookmarkStart w:id="18" w:name="_Toc218762986"/>
       <w:bookmarkEnd w:id="16"/>
       <w:r>
         <w:lastRenderedPageBreak/>
@@ -5210,7 +5300,7 @@
         <w:t xml:space="preserve"> </w:t>
       </w:r>
       <w:bookmarkStart w:id="20" w:name="_Toc218585318"/>
-      <w:bookmarkStart w:id="21" w:name="_Toc218676193"/>
+      <w:bookmarkStart w:id="21" w:name="_Toc218762987"/>
       <w:r>
         <w:t>Felhasznált technológiák</w:t>
       </w:r>
@@ -5229,7 +5319,7 @@
         <w:t xml:space="preserve"> </w:t>
       </w:r>
       <w:bookmarkStart w:id="22" w:name="_Toc218585319"/>
-      <w:bookmarkStart w:id="23" w:name="_Toc218676194"/>
+      <w:bookmarkStart w:id="23" w:name="_Toc218762988"/>
       <w:r>
         <w:t>PHP</w:t>
       </w:r>
@@ -5299,7 +5389,7 @@
       </w:pPr>
       <w:bookmarkStart w:id="25" w:name="_heading=h.nlw3z0l7v49o" w:colFirst="0" w:colLast="0"/>
       <w:bookmarkStart w:id="26" w:name="_Toc218585321"/>
-      <w:bookmarkStart w:id="27" w:name="_Toc218676195"/>
+      <w:bookmarkStart w:id="27" w:name="_Toc218762989"/>
       <w:bookmarkEnd w:id="25"/>
       <w:r>
         <w:t>HTML</w:t>
@@ -5366,7 +5456,7 @@
       </w:pPr>
       <w:bookmarkStart w:id="29" w:name="_heading=h.kgx69r9oaew4" w:colFirst="0" w:colLast="0"/>
       <w:bookmarkStart w:id="30" w:name="_Toc218585323"/>
-      <w:bookmarkStart w:id="31" w:name="_Toc218676196"/>
+      <w:bookmarkStart w:id="31" w:name="_Toc218762990"/>
       <w:bookmarkEnd w:id="29"/>
       <w:r>
         <w:t>CSS</w:t>
@@ -5432,7 +5522,7 @@
         </w:numPr>
       </w:pPr>
       <w:bookmarkStart w:id="33" w:name="_Toc218585325"/>
-      <w:bookmarkStart w:id="34" w:name="_Toc218676197"/>
+      <w:bookmarkStart w:id="34" w:name="_Toc218762991"/>
       <w:r>
         <w:lastRenderedPageBreak/>
         <w:t>JavaScript</w:t>
@@ -5482,7 +5572,7 @@
         </w:numPr>
       </w:pPr>
       <w:bookmarkStart w:id="36" w:name="_Toc218585327"/>
-      <w:bookmarkStart w:id="37" w:name="_Toc218676198"/>
+      <w:bookmarkStart w:id="37" w:name="_Toc218762992"/>
       <w:proofErr w:type="spellStart"/>
       <w:r>
         <w:t>TypeScript</w:t>
@@ -5560,7 +5650,7 @@
         <w:t xml:space="preserve"> </w:t>
       </w:r>
       <w:bookmarkStart w:id="39" w:name="_Toc218585329"/>
-      <w:bookmarkStart w:id="40" w:name="_Toc218676199"/>
+      <w:bookmarkStart w:id="40" w:name="_Toc218762993"/>
       <w:r>
         <w:t>JSON</w:t>
       </w:r>
@@ -5617,7 +5707,7 @@
         </w:numPr>
       </w:pPr>
       <w:bookmarkStart w:id="42" w:name="_Toc218585331"/>
-      <w:bookmarkStart w:id="43" w:name="_Toc218676200"/>
+      <w:bookmarkStart w:id="43" w:name="_Toc218762994"/>
       <w:r>
         <w:t>SQL</w:t>
       </w:r>
@@ -5694,7 +5784,7 @@
         </w:numPr>
       </w:pPr>
       <w:bookmarkStart w:id="45" w:name="_Toc218585333"/>
-      <w:bookmarkStart w:id="46" w:name="_Toc218676201"/>
+      <w:bookmarkStart w:id="46" w:name="_Toc218762995"/>
       <w:proofErr w:type="spellStart"/>
       <w:r>
         <w:t>Bash</w:t>
@@ -5774,7 +5864,7 @@
       <w:r>
         <w:t xml:space="preserve"> </w:t>
       </w:r>
-      <w:bookmarkStart w:id="49" w:name="_Toc218676202"/>
+      <w:bookmarkStart w:id="49" w:name="_Toc218762996"/>
       <w:r>
         <w:t>Keretrendszerek</w:t>
       </w:r>
@@ -5788,7 +5878,7 @@
           <w:numId w:val="4"/>
         </w:numPr>
       </w:pPr>
-      <w:bookmarkStart w:id="50" w:name="_Toc218676203"/>
+      <w:bookmarkStart w:id="50" w:name="_Toc218762997"/>
       <w:proofErr w:type="spellStart"/>
       <w:r>
         <w:t>React</w:t>
@@ -5847,7 +5937,7 @@
           <w:numId w:val="4"/>
         </w:numPr>
       </w:pPr>
-      <w:bookmarkStart w:id="51" w:name="_Toc218676204"/>
+      <w:bookmarkStart w:id="51" w:name="_Toc218762998"/>
       <w:proofErr w:type="spellStart"/>
       <w:r>
         <w:t>Angular</w:t>
@@ -5906,7 +5996,7 @@
           <w:numId w:val="4"/>
         </w:numPr>
       </w:pPr>
-      <w:bookmarkStart w:id="52" w:name="_Toc218676205"/>
+      <w:bookmarkStart w:id="52" w:name="_Toc218762999"/>
       <w:r>
         <w:t>Alpine.js</w:t>
       </w:r>
@@ -5940,7 +6030,7 @@
           <w:numId w:val="4"/>
         </w:numPr>
       </w:pPr>
-      <w:bookmarkStart w:id="53" w:name="_Toc218676206"/>
+      <w:bookmarkStart w:id="53" w:name="_Toc218763000"/>
       <w:r>
         <w:t>p5.js</w:t>
       </w:r>
@@ -6017,7 +6107,7 @@
           <w:numId w:val="4"/>
         </w:numPr>
       </w:pPr>
-      <w:bookmarkStart w:id="54" w:name="_Toc218676207"/>
+      <w:bookmarkStart w:id="54" w:name="_Toc218763001"/>
       <w:proofErr w:type="spellStart"/>
       <w:r>
         <w:t>Sketch</w:t>
@@ -6110,7 +6200,7 @@
           <w:numId w:val="4"/>
         </w:numPr>
       </w:pPr>
-      <w:bookmarkStart w:id="55" w:name="_Toc218676208"/>
+      <w:bookmarkStart w:id="55" w:name="_Toc218763002"/>
       <w:r>
         <w:t>GSAP</w:t>
       </w:r>
@@ -6187,7 +6277,7 @@
           <w:numId w:val="4"/>
         </w:numPr>
       </w:pPr>
-      <w:bookmarkStart w:id="56" w:name="_Toc218676209"/>
+      <w:bookmarkStart w:id="56" w:name="_Toc218763003"/>
       <w:proofErr w:type="spellStart"/>
       <w:r>
         <w:t>Bootstrap</w:t>
@@ -6271,6 +6361,8 @@
         </w:rPr>
         <w:t xml:space="preserve"> hozzájárult a gyorsabb frontend fejlesztéshez és az oldal reszponzív működéséhez.</w:t>
       </w:r>
+      <w:bookmarkStart w:id="57" w:name="_GoBack"/>
+      <w:bookmarkEnd w:id="57"/>
     </w:p>
     <w:p>
       <w:pPr>
@@ -6280,7 +6372,7 @@
           <w:numId w:val="4"/>
         </w:numPr>
       </w:pPr>
-      <w:bookmarkStart w:id="57" w:name="_Toc218676210"/>
+      <w:bookmarkStart w:id="58" w:name="_Toc218763004"/>
       <w:proofErr w:type="spellStart"/>
       <w:r>
         <w:lastRenderedPageBreak/>
@@ -6293,7 +6385,7 @@
       <w:r>
         <w:t xml:space="preserve"> CSS</w:t>
       </w:r>
-      <w:bookmarkEnd w:id="57"/>
+      <w:bookmarkEnd w:id="58"/>
     </w:p>
     <w:p>
       <w:pPr>
@@ -6411,13 +6503,13 @@
       <w:r>
         <w:t xml:space="preserve">  </w:t>
       </w:r>
-      <w:bookmarkStart w:id="58" w:name="_Toc218585336"/>
-      <w:bookmarkStart w:id="59" w:name="_Toc218676211"/>
+      <w:bookmarkStart w:id="59" w:name="_Toc218585336"/>
+      <w:bookmarkStart w:id="60" w:name="_Toc218763005"/>
       <w:r>
         <w:t>API-k</w:t>
       </w:r>
-      <w:bookmarkEnd w:id="58"/>
       <w:bookmarkEnd w:id="59"/>
+      <w:bookmarkEnd w:id="60"/>
     </w:p>
     <w:p>
       <w:pPr>
@@ -6427,13 +6519,13 @@
           <w:numId w:val="4"/>
         </w:numPr>
       </w:pPr>
-      <w:bookmarkStart w:id="60" w:name="_Toc218585337"/>
-      <w:bookmarkStart w:id="61" w:name="_Toc218676212"/>
+      <w:bookmarkStart w:id="61" w:name="_Toc218585337"/>
+      <w:bookmarkStart w:id="62" w:name="_Toc218763006"/>
       <w:r>
         <w:t>Chart.js</w:t>
       </w:r>
-      <w:bookmarkEnd w:id="60"/>
       <w:bookmarkEnd w:id="61"/>
+      <w:bookmarkEnd w:id="62"/>
       <w:r>
         <w:t xml:space="preserve"> </w:t>
       </w:r>
@@ -6446,7 +6538,7 @@
           <w:bCs/>
         </w:rPr>
       </w:pPr>
-      <w:bookmarkStart w:id="62" w:name="_Toc218585338"/>
+      <w:bookmarkStart w:id="63" w:name="_Toc218585338"/>
       <w:r>
         <w:t xml:space="preserve">A Chart.js egy JavaScript könyvtár, amely egyszerű és </w:t>
       </w:r>
@@ -6474,7 +6566,7 @@
       <w:r>
         <w:t xml:space="preserve"> és statisztikai elemek megjelenítésében játszott szerepet, lehetővé téve a termékek és felhasználói aktivitás vizuális értékelését.</w:t>
       </w:r>
-      <w:bookmarkEnd w:id="62"/>
+      <w:bookmarkEnd w:id="63"/>
     </w:p>
     <w:p>
       <w:pPr>
@@ -6484,8 +6576,8 @@
           <w:numId w:val="4"/>
         </w:numPr>
       </w:pPr>
-      <w:bookmarkStart w:id="63" w:name="_Toc218585339"/>
-      <w:bookmarkStart w:id="64" w:name="_Toc218676213"/>
+      <w:bookmarkStart w:id="64" w:name="_Toc218585339"/>
+      <w:bookmarkStart w:id="65" w:name="_Toc218763007"/>
       <w:proofErr w:type="spellStart"/>
       <w:r>
         <w:t>Flags</w:t>
@@ -6494,8 +6586,8 @@
       <w:r>
         <w:t xml:space="preserve"> API</w:t>
       </w:r>
-      <w:bookmarkEnd w:id="63"/>
       <w:bookmarkEnd w:id="64"/>
+      <w:bookmarkEnd w:id="65"/>
       <w:r>
         <w:t xml:space="preserve"> </w:t>
       </w:r>
@@ -6508,7 +6600,7 @@
           <w:bCs/>
         </w:rPr>
       </w:pPr>
-      <w:bookmarkStart w:id="65" w:name="_Toc218585340"/>
+      <w:bookmarkStart w:id="66" w:name="_Toc218585340"/>
       <w:r>
         <w:t xml:space="preserve">A </w:t>
       </w:r>
@@ -6536,7 +6628,7 @@
       <w:r>
         <w:t xml:space="preserve"> API hozzájárult a felhasználói élmény gazdagításához és a vizuális tájékozódás megkönnyítéséhez.</w:t>
       </w:r>
-      <w:bookmarkEnd w:id="65"/>
+      <w:bookmarkEnd w:id="66"/>
     </w:p>
     <w:p>
       <w:pPr>
@@ -6546,8 +6638,8 @@
           <w:numId w:val="4"/>
         </w:numPr>
       </w:pPr>
-      <w:bookmarkStart w:id="66" w:name="_Toc218585341"/>
-      <w:bookmarkStart w:id="67" w:name="_Toc218676214"/>
+      <w:bookmarkStart w:id="67" w:name="_Toc218585341"/>
+      <w:bookmarkStart w:id="68" w:name="_Toc218763008"/>
       <w:proofErr w:type="spellStart"/>
       <w:r>
         <w:t>Currency</w:t>
@@ -6556,8 +6648,8 @@
       <w:r>
         <w:t xml:space="preserve"> Exchange API</w:t>
       </w:r>
-      <w:bookmarkEnd w:id="66"/>
       <w:bookmarkEnd w:id="67"/>
+      <w:bookmarkEnd w:id="68"/>
       <w:r>
         <w:t xml:space="preserve"> </w:t>
       </w:r>
@@ -6570,7 +6662,7 @@
           <w:bCs/>
         </w:rPr>
       </w:pPr>
-      <w:bookmarkStart w:id="68" w:name="_Toc218585342"/>
+      <w:bookmarkStart w:id="69" w:name="_Toc218585342"/>
       <w:r>
         <w:t xml:space="preserve">A </w:t>
       </w:r>
@@ -6606,7 +6698,7 @@
       <w:r>
         <w:t xml:space="preserve"> Exchange API hozzájárult a nemzetközi felhasználók kiszolgálásához, valamint a termékek árainak rugalmas és naprakész megjelenítéséhez.</w:t>
       </w:r>
-      <w:bookmarkEnd w:id="68"/>
+      <w:bookmarkEnd w:id="69"/>
     </w:p>
     <w:p>
       <w:pPr>
@@ -6616,15 +6708,15 @@
           <w:numId w:val="4"/>
         </w:numPr>
       </w:pPr>
-      <w:bookmarkStart w:id="69" w:name="_Toc218585343"/>
-      <w:bookmarkStart w:id="70" w:name="_Toc218676215"/>
+      <w:bookmarkStart w:id="70" w:name="_Toc218585343"/>
+      <w:bookmarkStart w:id="71" w:name="_Toc218763009"/>
       <w:proofErr w:type="spellStart"/>
       <w:r>
         <w:lastRenderedPageBreak/>
         <w:t>EmailJS</w:t>
       </w:r>
-      <w:bookmarkEnd w:id="69"/>
       <w:bookmarkEnd w:id="70"/>
+      <w:bookmarkEnd w:id="71"/>
       <w:proofErr w:type="spellEnd"/>
       <w:r>
         <w:t xml:space="preserve"> </w:t>
@@ -6638,7 +6730,7 @@
           <w:bCs/>
         </w:rPr>
       </w:pPr>
-      <w:bookmarkStart w:id="71" w:name="_Toc218585344"/>
+      <w:bookmarkStart w:id="72" w:name="_Toc218585344"/>
       <w:r>
         <w:t xml:space="preserve">Az </w:t>
       </w:r>
@@ -6666,7 +6758,7 @@
       <w:r>
         <w:t xml:space="preserve"> segítségével valósult meg a kapcsolatfelvételi és értesítési funkciók, például a felhasználói kérdések vagy visszajelzések egyszerű kezelése, anélkül hogy külön backend e-mail szervert kellett volna konfigurálni.</w:t>
       </w:r>
-      <w:bookmarkEnd w:id="71"/>
+      <w:bookmarkEnd w:id="72"/>
     </w:p>
     <w:p>
       <w:pPr>
@@ -6679,8 +6771,8 @@
       <w:r>
         <w:t xml:space="preserve"> </w:t>
       </w:r>
-      <w:bookmarkStart w:id="72" w:name="_Toc218676216"/>
       <w:bookmarkStart w:id="73" w:name="_Toc218585345"/>
+      <w:bookmarkStart w:id="74" w:name="_Toc218763010"/>
       <w:proofErr w:type="spellStart"/>
       <w:r>
         <w:t>Cloud</w:t>
@@ -6689,7 +6781,7 @@
       <w:r>
         <w:t xml:space="preserve"> service</w:t>
       </w:r>
-      <w:bookmarkEnd w:id="72"/>
+      <w:bookmarkEnd w:id="74"/>
       <w:r>
         <w:t xml:space="preserve"> </w:t>
       </w:r>
@@ -6703,12 +6795,12 @@
           <w:numId w:val="4"/>
         </w:numPr>
       </w:pPr>
-      <w:bookmarkStart w:id="74" w:name="_Toc218676217"/>
+      <w:bookmarkStart w:id="75" w:name="_Toc218763011"/>
       <w:proofErr w:type="spellStart"/>
       <w:r>
         <w:t>Firebase</w:t>
       </w:r>
-      <w:bookmarkEnd w:id="74"/>
+      <w:bookmarkEnd w:id="75"/>
       <w:proofErr w:type="spellEnd"/>
     </w:p>
     <w:p>
@@ -6746,13 +6838,13 @@
       <w:r>
         <w:t xml:space="preserve"> </w:t>
       </w:r>
-      <w:bookmarkStart w:id="75" w:name="_Toc218585347"/>
-      <w:bookmarkStart w:id="76" w:name="_Toc218676218"/>
+      <w:bookmarkStart w:id="76" w:name="_Toc218585347"/>
+      <w:bookmarkStart w:id="77" w:name="_Toc218763012"/>
       <w:r>
         <w:t>Fejlesztési eszközök</w:t>
       </w:r>
-      <w:bookmarkEnd w:id="75"/>
       <w:bookmarkEnd w:id="76"/>
+      <w:bookmarkEnd w:id="77"/>
     </w:p>
     <w:p>
       <w:pPr>
@@ -6762,8 +6854,8 @@
           <w:numId w:val="4"/>
         </w:numPr>
       </w:pPr>
-      <w:bookmarkStart w:id="77" w:name="_Toc218676219"/>
       <w:bookmarkStart w:id="78" w:name="_Toc218585348"/>
+      <w:bookmarkStart w:id="79" w:name="_Toc218763013"/>
       <w:r>
         <w:t xml:space="preserve">Visual </w:t>
       </w:r>
@@ -6779,7 +6871,7 @@
       <w:r>
         <w:t>Code</w:t>
       </w:r>
-      <w:bookmarkEnd w:id="77"/>
+      <w:bookmarkEnd w:id="79"/>
       <w:proofErr w:type="spellEnd"/>
     </w:p>
     <w:p>
@@ -6850,14 +6942,14 @@
           <w:numId w:val="4"/>
         </w:numPr>
       </w:pPr>
-      <w:bookmarkStart w:id="79" w:name="_Toc218676220"/>
       <w:bookmarkStart w:id="80" w:name="_Toc218585349"/>
+      <w:bookmarkStart w:id="81" w:name="_Toc218763014"/>
       <w:proofErr w:type="spellStart"/>
       <w:r>
         <w:lastRenderedPageBreak/>
         <w:t>Figma</w:t>
       </w:r>
-      <w:bookmarkEnd w:id="79"/>
+      <w:bookmarkEnd w:id="81"/>
       <w:proofErr w:type="spellEnd"/>
     </w:p>
     <w:p>
@@ -6918,13 +7010,13 @@
           <w:numId w:val="4"/>
         </w:numPr>
       </w:pPr>
-      <w:bookmarkStart w:id="81" w:name="_Toc218585350"/>
-      <w:bookmarkStart w:id="82" w:name="_Toc218676221"/>
+      <w:bookmarkStart w:id="82" w:name="_Toc218585350"/>
+      <w:bookmarkStart w:id="83" w:name="_Toc218763015"/>
       <w:r>
         <w:t>XAMPP</w:t>
       </w:r>
-      <w:bookmarkEnd w:id="81"/>
       <w:bookmarkEnd w:id="82"/>
+      <w:bookmarkEnd w:id="83"/>
       <w:r>
         <w:t xml:space="preserve">  </w:t>
       </w:r>
@@ -6933,7 +7025,7 @@
       <w:pPr>
         <w:ind w:left="1440"/>
       </w:pPr>
-      <w:bookmarkStart w:id="83" w:name="_Toc218585351"/>
+      <w:bookmarkStart w:id="84" w:name="_Toc218585351"/>
       <w:r>
         <w:t xml:space="preserve">A XAMPP egy ingyenes, nyílt forráskódú szervercsomag, amely helyi fejlesztési környezetet biztosít webalkalmazások készítéséhez és teszteléséhez. A csomag tartalmazza az </w:t>
       </w:r>
@@ -6969,7 +7061,7 @@
       <w:r>
         <w:t xml:space="preserve"> projektben a XAMPP kulcsfontosságú szerepet játszott a PHP-alapú backend és az adatbázis funkciók fejlesztésében és ellenőrzésében.</w:t>
       </w:r>
-      <w:bookmarkEnd w:id="83"/>
+      <w:bookmarkEnd w:id="84"/>
       <w:r>
         <w:t xml:space="preserve">  </w:t>
       </w:r>
@@ -6982,13 +7074,13 @@
           <w:numId w:val="4"/>
         </w:numPr>
       </w:pPr>
-      <w:bookmarkStart w:id="84" w:name="_Toc218585352"/>
-      <w:bookmarkStart w:id="85" w:name="_Toc218676222"/>
+      <w:bookmarkStart w:id="85" w:name="_Toc218585352"/>
+      <w:bookmarkStart w:id="86" w:name="_Toc218763016"/>
       <w:r>
         <w:t>GitHub</w:t>
       </w:r>
-      <w:bookmarkEnd w:id="84"/>
       <w:bookmarkEnd w:id="85"/>
+      <w:bookmarkEnd w:id="86"/>
       <w:r>
         <w:t xml:space="preserve">  </w:t>
       </w:r>
@@ -6997,7 +7089,7 @@
       <w:pPr>
         <w:ind w:left="1440"/>
       </w:pPr>
-      <w:bookmarkStart w:id="86" w:name="_Toc218585353"/>
+      <w:bookmarkStart w:id="87" w:name="_Toc218585353"/>
       <w:r>
         <w:t xml:space="preserve">A GitHub egy verziókezelő és együttműködési platform, amely a </w:t>
       </w:r>
@@ -7033,7 +7125,7 @@
       <w:r>
         <w:t xml:space="preserve"> és a projekt hosszú távú fenntarthatóságát.</w:t>
       </w:r>
-      <w:bookmarkEnd w:id="86"/>
+      <w:bookmarkEnd w:id="87"/>
       <w:r>
         <w:t xml:space="preserve">  </w:t>
       </w:r>
@@ -7046,14 +7138,14 @@
           <w:numId w:val="4"/>
         </w:numPr>
       </w:pPr>
-      <w:bookmarkStart w:id="87" w:name="_Toc218585354"/>
-      <w:bookmarkStart w:id="88" w:name="_Toc218676223"/>
+      <w:bookmarkStart w:id="88" w:name="_Toc218585354"/>
+      <w:bookmarkStart w:id="89" w:name="_Toc218763017"/>
       <w:proofErr w:type="spellStart"/>
       <w:r>
         <w:t>Vite</w:t>
       </w:r>
-      <w:bookmarkEnd w:id="87"/>
       <w:bookmarkEnd w:id="88"/>
+      <w:bookmarkEnd w:id="89"/>
       <w:proofErr w:type="spellEnd"/>
       <w:r>
         <w:t xml:space="preserve">  </w:t>
@@ -7063,7 +7155,7 @@
       <w:pPr>
         <w:ind w:left="1440"/>
       </w:pPr>
-      <w:bookmarkStart w:id="89" w:name="_Toc218585355"/>
+      <w:bookmarkStart w:id="90" w:name="_Toc218585355"/>
       <w:r>
         <w:t xml:space="preserve">A </w:t>
       </w:r>
@@ -7143,7 +7235,79 @@
       <w:r>
         <w:t xml:space="preserve"> jelentősen felgyorsította a frontend fejlesztési folyamatot és hozzájárult a hatékonyabb munkavégzéshez.</w:t>
       </w:r>
-      <w:bookmarkEnd w:id="89"/>
+      <w:bookmarkEnd w:id="90"/>
+    </w:p>
+    <w:p>
+      <w:pPr>
+        <w:pStyle w:val="Cmsor3"/>
+        <w:numPr>
+          <w:ilvl w:val="2"/>
+          <w:numId w:val="4"/>
+        </w:numPr>
+      </w:pPr>
+      <w:bookmarkStart w:id="91" w:name="_Toc218763018"/>
+      <w:proofErr w:type="spellStart"/>
+      <w:r>
+        <w:t>Discord</w:t>
+      </w:r>
+      <w:bookmarkEnd w:id="91"/>
+      <w:proofErr w:type="spellEnd"/>
+    </w:p>
+    <w:p>
+      <w:pPr>
+        <w:ind w:left="1440"/>
+      </w:pPr>
+      <w:r>
+        <w:t xml:space="preserve">A </w:t>
+      </w:r>
+      <w:proofErr w:type="spellStart"/>
+      <w:r>
+        <w:t>Discord</w:t>
+      </w:r>
+      <w:proofErr w:type="spellEnd"/>
+      <w:r>
+        <w:t xml:space="preserve"> egy valós idejű kommunikációs platform, amelyet széles körben használnak fejlesztői csapatok együttműködésre és projektkommunikációra. A szolgáltatás lehetőséget biztosít szöveges és hangalapú kommunikációra, valamint fájlok és kódrészletek megosztására, ami különösen hasznos a közös fejlesztési munka során. A </w:t>
+      </w:r>
+      <w:proofErr w:type="spellStart"/>
+      <w:r>
+        <w:t>Discord</w:t>
+      </w:r>
+      <w:proofErr w:type="spellEnd"/>
+      <w:r>
+        <w:t xml:space="preserve"> felülete lehetővé teszi különböző csatornák létrehozását, amelyek segítik a feladatok, hibák és ötletek elkülönített kezelését.</w:t>
+      </w:r>
+    </w:p>
+    <w:p>
+      <w:pPr>
+        <w:ind w:left="1440"/>
+      </w:pPr>
+      <w:r>
+        <w:t xml:space="preserve">  A </w:t>
+      </w:r>
+      <w:proofErr w:type="spellStart"/>
+      <w:r>
+        <w:t>Fragstore</w:t>
+      </w:r>
+      <w:proofErr w:type="spellEnd"/>
+      <w:r>
+        <w:t xml:space="preserve"> projekt fejlesztése során a </w:t>
+      </w:r>
+      <w:proofErr w:type="spellStart"/>
+      <w:r>
+        <w:t>Discord</w:t>
+      </w:r>
+      <w:proofErr w:type="spellEnd"/>
+      <w:r>
+        <w:t xml:space="preserve"> szolgált a csapaton belüli kommunikáció elsődleges eszközeként. Segítségével a csapattagok folyamatos kapcsolatban tudtak maradni, gyorsan egyeztetni a fejlesztési irányokról, valamint hatékonyan megoldani a felmerülő problémákat. A </w:t>
+      </w:r>
+      <w:proofErr w:type="spellStart"/>
+      <w:r>
+        <w:t>Discord</w:t>
+      </w:r>
+      <w:proofErr w:type="spellEnd"/>
+      <w:r>
+        <w:t xml:space="preserve"> használata jelentősen hozzájárult a gördülékeny csapatmunkához és a fejlesztési folyamat szervezett lebonyolításához.</w:t>
+      </w:r>
     </w:p>
     <w:p/>
     <w:p>
@@ -7157,11 +7321,11 @@
       <w:r>
         <w:t xml:space="preserve"> </w:t>
       </w:r>
-      <w:bookmarkStart w:id="90" w:name="_Toc218676224"/>
+      <w:bookmarkStart w:id="92" w:name="_Toc218763019"/>
       <w:r>
         <w:t>Adatbázis</w:t>
       </w:r>
-      <w:bookmarkEnd w:id="90"/>
+      <w:bookmarkEnd w:id="92"/>
     </w:p>
     <w:p>
       <w:pPr>
@@ -7171,11 +7335,11 @@
           <w:numId w:val="4"/>
         </w:numPr>
       </w:pPr>
-      <w:bookmarkStart w:id="91" w:name="_Toc218676225"/>
+      <w:bookmarkStart w:id="93" w:name="_Toc218763020"/>
       <w:r>
         <w:t>Adatbázis tervezése</w:t>
       </w:r>
-      <w:bookmarkEnd w:id="91"/>
+      <w:bookmarkEnd w:id="93"/>
     </w:p>
     <w:p>
       <w:pPr>
@@ -7190,11 +7354,11 @@
           <w:numId w:val="4"/>
         </w:numPr>
       </w:pPr>
-      <w:bookmarkStart w:id="92" w:name="_Toc218676226"/>
+      <w:bookmarkStart w:id="94" w:name="_Toc218763021"/>
       <w:r>
         <w:t>Adatbázisok</w:t>
       </w:r>
-      <w:bookmarkEnd w:id="92"/>
+      <w:bookmarkEnd w:id="94"/>
     </w:p>
     <w:p>
       <w:pPr>
@@ -7339,6 +7503,7 @@
       </w:pPr>
       <w:proofErr w:type="spellStart"/>
       <w:r>
+        <w:lastRenderedPageBreak/>
         <w:t>release_date</w:t>
       </w:r>
       <w:proofErr w:type="spellEnd"/>
@@ -7589,7 +7754,6 @@
       </w:pPr>
       <w:proofErr w:type="spellStart"/>
       <w:r>
-        <w:lastRenderedPageBreak/>
         <w:t>developers</w:t>
       </w:r>
       <w:proofErr w:type="spellEnd"/>
@@ -7857,6 +8021,7 @@
         </w:numPr>
       </w:pPr>
       <w:r>
+        <w:lastRenderedPageBreak/>
         <w:t>Kapcsolatok</w:t>
       </w:r>
     </w:p>
@@ -8124,7 +8289,6 @@
       </w:pPr>
       <w:proofErr w:type="spellStart"/>
       <w:r>
-        <w:lastRenderedPageBreak/>
         <w:t>password_hash</w:t>
       </w:r>
       <w:proofErr w:type="spellEnd"/>
@@ -8476,11 +8640,12 @@
           <w:numId w:val="4"/>
         </w:numPr>
       </w:pPr>
-      <w:bookmarkStart w:id="93" w:name="_Toc218676227"/>
-      <w:r>
+      <w:bookmarkStart w:id="95" w:name="_Toc218763022"/>
+      <w:r>
+        <w:lastRenderedPageBreak/>
         <w:t>Továbbfejlesztési lehetőség</w:t>
       </w:r>
-      <w:bookmarkEnd w:id="93"/>
+      <w:bookmarkEnd w:id="95"/>
     </w:p>
     <w:p>
       <w:pPr>
@@ -8555,18 +8720,18 @@
           <w:numId w:val="4"/>
         </w:numPr>
       </w:pPr>
-      <w:bookmarkStart w:id="94" w:name="_heading=h.hl4y4mp16i51" w:colFirst="0" w:colLast="0"/>
-      <w:bookmarkEnd w:id="94"/>
+      <w:bookmarkStart w:id="96" w:name="_heading=h.hl4y4mp16i51" w:colFirst="0" w:colLast="0"/>
+      <w:bookmarkEnd w:id="96"/>
       <w:r>
         <w:t xml:space="preserve"> </w:t>
       </w:r>
-      <w:bookmarkStart w:id="95" w:name="_Toc218585356"/>
-      <w:bookmarkStart w:id="96" w:name="_Toc218676228"/>
+      <w:bookmarkStart w:id="97" w:name="_Toc218585356"/>
+      <w:bookmarkStart w:id="98" w:name="_Toc218763023"/>
       <w:r>
         <w:t>Felmerült akadályok</w:t>
       </w:r>
-      <w:bookmarkEnd w:id="95"/>
-      <w:bookmarkEnd w:id="96"/>
+      <w:bookmarkEnd w:id="97"/>
+      <w:bookmarkEnd w:id="98"/>
     </w:p>
     <w:p>
       <w:pPr>
@@ -8758,15 +8923,7 @@
           <w:bCs/>
           <w:color w:val="000000"/>
         </w:rPr>
-        <w:t xml:space="preserve"> </w:t>
-      </w:r>
-      <w:r>
-        <w:rPr>
-          <w:bCs/>
-          <w:color w:val="000000"/>
-        </w:rPr>
-        <w:lastRenderedPageBreak/>
-        <w:t xml:space="preserve">belül </w:t>
+        <w:t xml:space="preserve"> belül </w:t>
       </w:r>
       <w:proofErr w:type="spellStart"/>
       <w:r>
@@ -9197,6 +9354,7 @@
           <w:bCs/>
           <w:color w:val="000000"/>
         </w:rPr>
+        <w:lastRenderedPageBreak/>
         <w:t xml:space="preserve">A </w:t>
       </w:r>
       <w:proofErr w:type="spellStart"/>
@@ -10171,6 +10329,7 @@
           <w:bCs/>
           <w:color w:val="000000"/>
         </w:rPr>
+        <w:lastRenderedPageBreak/>
         <w:t xml:space="preserve">A </w:t>
       </w:r>
       <w:proofErr w:type="spellStart"/>
@@ -11043,6 +11202,7 @@
           <w:bCs/>
           <w:color w:val="000000"/>
         </w:rPr>
+        <w:lastRenderedPageBreak/>
         <w:t xml:space="preserve">Az alap ár (amerikai dollárban megadva) átváltása más pénznemekbe, azok igazítása a filterekhez, illetve azok megfelelő felvétele, tárolása a shopping </w:t>
       </w:r>
       <w:proofErr w:type="spellStart"/>
@@ -11091,8 +11251,6 @@
         </w:rPr>
         <w:t xml:space="preserve"> kikeresi az adott pénznemet és ezzel átváltja abba pénznembe a termék árát.</w:t>
       </w:r>
-      <w:bookmarkStart w:id="97" w:name="_GoBack"/>
-      <w:bookmarkEnd w:id="97"/>
     </w:p>
     <w:p>
       <w:pPr>
@@ -11117,15 +11275,15 @@
       <w:pPr>
         <w:pStyle w:val="Cmsor1"/>
       </w:pPr>
-      <w:bookmarkStart w:id="98" w:name="_heading=h.gnrmskoad7oj" w:colFirst="0" w:colLast="0"/>
-      <w:bookmarkStart w:id="99" w:name="_Toc218585357"/>
-      <w:bookmarkStart w:id="100" w:name="_Toc218676229"/>
-      <w:bookmarkEnd w:id="98"/>
+      <w:bookmarkStart w:id="99" w:name="_heading=h.gnrmskoad7oj" w:colFirst="0" w:colLast="0"/>
+      <w:bookmarkStart w:id="100" w:name="_Toc218585357"/>
+      <w:bookmarkStart w:id="101" w:name="_Toc218763024"/>
+      <w:bookmarkEnd w:id="99"/>
       <w:r>
         <w:t>Összefoglalás</w:t>
       </w:r>
-      <w:bookmarkEnd w:id="99"/>
       <w:bookmarkEnd w:id="100"/>
+      <w:bookmarkEnd w:id="101"/>
     </w:p>
     <w:p>
       <w:r>
@@ -11161,16 +11319,16 @@
           <w:numId w:val="4"/>
         </w:numPr>
       </w:pPr>
-      <w:bookmarkStart w:id="101" w:name="_heading=h.lhelqd79oykq" w:colFirst="0" w:colLast="0"/>
-      <w:bookmarkStart w:id="102" w:name="_Toc218585358"/>
-      <w:bookmarkStart w:id="103" w:name="_Toc218676230"/>
-      <w:bookmarkEnd w:id="101"/>
+      <w:bookmarkStart w:id="102" w:name="_heading=h.lhelqd79oykq" w:colFirst="0" w:colLast="0"/>
+      <w:bookmarkStart w:id="103" w:name="_Toc218585358"/>
+      <w:bookmarkStart w:id="104" w:name="_Toc218763025"/>
+      <w:bookmarkEnd w:id="102"/>
       <w:r>
         <w:lastRenderedPageBreak/>
         <w:t>Források:</w:t>
       </w:r>
-      <w:bookmarkEnd w:id="102"/>
       <w:bookmarkEnd w:id="103"/>
+      <w:bookmarkEnd w:id="104"/>
     </w:p>
     <w:p>
       <w:r>
@@ -14001,7 +14159,7 @@
 </file>
 
 <file path=customXml/itemProps2.xml><?xml version="1.0" encoding="utf-8"?>
-<ds:datastoreItem xmlns:ds="http://schemas.openxmlformats.org/officeDocument/2006/customXml" ds:itemID="{8A0A3696-EE30-468B-BAA0-7736DD32009A}">
+<ds:datastoreItem xmlns:ds="http://schemas.openxmlformats.org/officeDocument/2006/customXml" ds:itemID="{589AFE8F-5071-4D84-9CF8-06BDBD515B83}">
   <ds:schemaRefs>
     <ds:schemaRef ds:uri="http://schemas.openxmlformats.org/officeDocument/2006/bibliography"/>
   </ds:schemaRefs>

</xml_diff>

<commit_message>
New api doc and failed structure rework
</commit_message>
<xml_diff>
--- a/documentation/documentation.docx
+++ b/documentation/documentation.docx
@@ -670,7 +670,7 @@
           <w:r>
             <w:fldChar w:fldCharType="separate"/>
           </w:r>
-          <w:hyperlink w:anchor="_Toc218762981" w:history="1">
+          <w:hyperlink w:anchor="_Toc219100687" w:history="1">
             <w:r>
               <w:rPr>
                 <w:rStyle w:val="Hiperhivatkozs"/>
@@ -697,7 +697,7 @@
                 <w:noProof/>
                 <w:webHidden/>
               </w:rPr>
-              <w:instrText xml:space="preserve"> PAGEREF _Toc218762981 \h </w:instrText>
+              <w:instrText xml:space="preserve"> PAGEREF _Toc219100687 \h </w:instrText>
             </w:r>
             <w:r>
               <w:rPr>
@@ -743,7 +743,7 @@
               <w:lang w:val="hu-HU"/>
             </w:rPr>
           </w:pPr>
-          <w:hyperlink w:anchor="_Toc218762982" w:history="1">
+          <w:hyperlink w:anchor="_Toc219100688" w:history="1">
             <w:r>
               <w:rPr>
                 <w:rStyle w:val="Hiperhivatkozs"/>
@@ -787,7 +787,7 @@
                 <w:noProof/>
                 <w:webHidden/>
               </w:rPr>
-              <w:instrText xml:space="preserve"> PAGEREF _Toc218762982 \h </w:instrText>
+              <w:instrText xml:space="preserve"> PAGEREF _Toc219100688 \h </w:instrText>
             </w:r>
             <w:r>
               <w:rPr>
@@ -833,7 +833,7 @@
               <w:lang w:val="hu-HU"/>
             </w:rPr>
           </w:pPr>
-          <w:hyperlink w:anchor="_Toc218762983" w:history="1">
+          <w:hyperlink w:anchor="_Toc219100689" w:history="1">
             <w:r>
               <w:rPr>
                 <w:rStyle w:val="Hiperhivatkozs"/>
@@ -877,7 +877,7 @@
                 <w:noProof/>
                 <w:webHidden/>
               </w:rPr>
-              <w:instrText xml:space="preserve"> PAGEREF _Toc218762983 \h </w:instrText>
+              <w:instrText xml:space="preserve"> PAGEREF _Toc219100689 \h </w:instrText>
             </w:r>
             <w:r>
               <w:rPr>
@@ -923,7 +923,7 @@
               <w:lang w:val="hu-HU"/>
             </w:rPr>
           </w:pPr>
-          <w:hyperlink w:anchor="_Toc218762984" w:history="1">
+          <w:hyperlink w:anchor="_Toc219100690" w:history="1">
             <w:r>
               <w:rPr>
                 <w:rStyle w:val="Hiperhivatkozs"/>
@@ -967,7 +967,7 @@
                 <w:noProof/>
                 <w:webHidden/>
               </w:rPr>
-              <w:instrText xml:space="preserve"> PAGEREF _Toc218762984 \h </w:instrText>
+              <w:instrText xml:space="preserve"> PAGEREF _Toc219100690 \h </w:instrText>
             </w:r>
             <w:r>
               <w:rPr>
@@ -1013,7 +1013,7 @@
               <w:lang w:val="hu-HU"/>
             </w:rPr>
           </w:pPr>
-          <w:hyperlink w:anchor="_Toc218762985" w:history="1">
+          <w:hyperlink w:anchor="_Toc219100691" w:history="1">
             <w:r>
               <w:rPr>
                 <w:rStyle w:val="Hiperhivatkozs"/>
@@ -1057,7 +1057,7 @@
                 <w:noProof/>
                 <w:webHidden/>
               </w:rPr>
-              <w:instrText xml:space="preserve"> PAGEREF _Toc218762985 \h </w:instrText>
+              <w:instrText xml:space="preserve"> PAGEREF _Toc219100691 \h </w:instrText>
             </w:r>
             <w:r>
               <w:rPr>
@@ -1103,7 +1103,7 @@
               <w:lang w:val="hu-HU"/>
             </w:rPr>
           </w:pPr>
-          <w:hyperlink w:anchor="_Toc218762986" w:history="1">
+          <w:hyperlink w:anchor="_Toc219100692" w:history="1">
             <w:r>
               <w:rPr>
                 <w:rStyle w:val="Hiperhivatkozs"/>
@@ -1147,7 +1147,7 @@
                 <w:noProof/>
                 <w:webHidden/>
               </w:rPr>
-              <w:instrText xml:space="preserve"> PAGEREF _Toc218762986 \h </w:instrText>
+              <w:instrText xml:space="preserve"> PAGEREF _Toc219100692 \h </w:instrText>
             </w:r>
             <w:r>
               <w:rPr>
@@ -1193,7 +1193,7 @@
               <w:lang w:val="hu-HU"/>
             </w:rPr>
           </w:pPr>
-          <w:hyperlink w:anchor="_Toc218762987" w:history="1">
+          <w:hyperlink w:anchor="_Toc219100693" w:history="1">
             <w:r>
               <w:rPr>
                 <w:rStyle w:val="Hiperhivatkozs"/>
@@ -1237,7 +1237,7 @@
                 <w:noProof/>
                 <w:webHidden/>
               </w:rPr>
-              <w:instrText xml:space="preserve"> PAGEREF _Toc218762987 \h </w:instrText>
+              <w:instrText xml:space="preserve"> PAGEREF _Toc219100693 \h </w:instrText>
             </w:r>
             <w:r>
               <w:rPr>
@@ -1283,7 +1283,7 @@
               <w:lang w:val="hu-HU"/>
             </w:rPr>
           </w:pPr>
-          <w:hyperlink w:anchor="_Toc218762988" w:history="1">
+          <w:hyperlink w:anchor="_Toc219100694" w:history="1">
             <w:r>
               <w:rPr>
                 <w:rStyle w:val="Hiperhivatkozs"/>
@@ -1327,7 +1327,7 @@
                 <w:noProof/>
                 <w:webHidden/>
               </w:rPr>
-              <w:instrText xml:space="preserve"> PAGEREF _Toc218762988 \h </w:instrText>
+              <w:instrText xml:space="preserve"> PAGEREF _Toc219100694 \h </w:instrText>
             </w:r>
             <w:r>
               <w:rPr>
@@ -1373,7 +1373,7 @@
               <w:lang w:val="hu-HU"/>
             </w:rPr>
           </w:pPr>
-          <w:hyperlink w:anchor="_Toc218762989" w:history="1">
+          <w:hyperlink w:anchor="_Toc219100695" w:history="1">
             <w:r>
               <w:rPr>
                 <w:rStyle w:val="Hiperhivatkozs"/>
@@ -1417,7 +1417,7 @@
                 <w:noProof/>
                 <w:webHidden/>
               </w:rPr>
-              <w:instrText xml:space="preserve"> PAGEREF _Toc218762989 \h </w:instrText>
+              <w:instrText xml:space="preserve"> PAGEREF _Toc219100695 \h </w:instrText>
             </w:r>
             <w:r>
               <w:rPr>
@@ -1463,7 +1463,7 @@
               <w:lang w:val="hu-HU"/>
             </w:rPr>
           </w:pPr>
-          <w:hyperlink w:anchor="_Toc218762990" w:history="1">
+          <w:hyperlink w:anchor="_Toc219100696" w:history="1">
             <w:r>
               <w:rPr>
                 <w:rStyle w:val="Hiperhivatkozs"/>
@@ -1507,7 +1507,7 @@
                 <w:noProof/>
                 <w:webHidden/>
               </w:rPr>
-              <w:instrText xml:space="preserve"> PAGEREF _Toc218762990 \h </w:instrText>
+              <w:instrText xml:space="preserve"> PAGEREF _Toc219100696 \h </w:instrText>
             </w:r>
             <w:r>
               <w:rPr>
@@ -1553,7 +1553,7 @@
               <w:lang w:val="hu-HU"/>
             </w:rPr>
           </w:pPr>
-          <w:hyperlink w:anchor="_Toc218762991" w:history="1">
+          <w:hyperlink w:anchor="_Toc219100697" w:history="1">
             <w:r>
               <w:rPr>
                 <w:rStyle w:val="Hiperhivatkozs"/>
@@ -1597,7 +1597,7 @@
                 <w:noProof/>
                 <w:webHidden/>
               </w:rPr>
-              <w:instrText xml:space="preserve"> PAGEREF _Toc218762991 \h </w:instrText>
+              <w:instrText xml:space="preserve"> PAGEREF _Toc219100697 \h </w:instrText>
             </w:r>
             <w:r>
               <w:rPr>
@@ -1643,7 +1643,7 @@
               <w:lang w:val="hu-HU"/>
             </w:rPr>
           </w:pPr>
-          <w:hyperlink w:anchor="_Toc218762992" w:history="1">
+          <w:hyperlink w:anchor="_Toc219100698" w:history="1">
             <w:r>
               <w:rPr>
                 <w:rStyle w:val="Hiperhivatkozs"/>
@@ -1687,7 +1687,7 @@
                 <w:noProof/>
                 <w:webHidden/>
               </w:rPr>
-              <w:instrText xml:space="preserve"> PAGEREF _Toc218762992 \h </w:instrText>
+              <w:instrText xml:space="preserve"> PAGEREF _Toc219100698 \h </w:instrText>
             </w:r>
             <w:r>
               <w:rPr>
@@ -1733,7 +1733,7 @@
               <w:lang w:val="hu-HU"/>
             </w:rPr>
           </w:pPr>
-          <w:hyperlink w:anchor="_Toc218762993" w:history="1">
+          <w:hyperlink w:anchor="_Toc219100699" w:history="1">
             <w:r>
               <w:rPr>
                 <w:rStyle w:val="Hiperhivatkozs"/>
@@ -1777,7 +1777,7 @@
                 <w:noProof/>
                 <w:webHidden/>
               </w:rPr>
-              <w:instrText xml:space="preserve"> PAGEREF _Toc218762993 \h </w:instrText>
+              <w:instrText xml:space="preserve"> PAGEREF _Toc219100699 \h </w:instrText>
             </w:r>
             <w:r>
               <w:rPr>
@@ -1823,7 +1823,7 @@
               <w:lang w:val="hu-HU"/>
             </w:rPr>
           </w:pPr>
-          <w:hyperlink w:anchor="_Toc218762994" w:history="1">
+          <w:hyperlink w:anchor="_Toc219100700" w:history="1">
             <w:r>
               <w:rPr>
                 <w:rStyle w:val="Hiperhivatkozs"/>
@@ -1867,7 +1867,7 @@
                 <w:noProof/>
                 <w:webHidden/>
               </w:rPr>
-              <w:instrText xml:space="preserve"> PAGEREF _Toc218762994 \h </w:instrText>
+              <w:instrText xml:space="preserve"> PAGEREF _Toc219100700 \h </w:instrText>
             </w:r>
             <w:r>
               <w:rPr>
@@ -1913,7 +1913,7 @@
               <w:lang w:val="hu-HU"/>
             </w:rPr>
           </w:pPr>
-          <w:hyperlink w:anchor="_Toc218762995" w:history="1">
+          <w:hyperlink w:anchor="_Toc219100701" w:history="1">
             <w:r>
               <w:rPr>
                 <w:rStyle w:val="Hiperhivatkozs"/>
@@ -1957,7 +1957,7 @@
                 <w:noProof/>
                 <w:webHidden/>
               </w:rPr>
-              <w:instrText xml:space="preserve"> PAGEREF _Toc218762995 \h </w:instrText>
+              <w:instrText xml:space="preserve"> PAGEREF _Toc219100701 \h </w:instrText>
             </w:r>
             <w:r>
               <w:rPr>
@@ -2003,7 +2003,7 @@
               <w:lang w:val="hu-HU"/>
             </w:rPr>
           </w:pPr>
-          <w:hyperlink w:anchor="_Toc218762996" w:history="1">
+          <w:hyperlink w:anchor="_Toc219100702" w:history="1">
             <w:r>
               <w:rPr>
                 <w:rStyle w:val="Hiperhivatkozs"/>
@@ -2047,7 +2047,7 @@
                 <w:noProof/>
                 <w:webHidden/>
               </w:rPr>
-              <w:instrText xml:space="preserve"> PAGEREF _Toc218762996 \h </w:instrText>
+              <w:instrText xml:space="preserve"> PAGEREF _Toc219100702 \h </w:instrText>
             </w:r>
             <w:r>
               <w:rPr>
@@ -2093,7 +2093,7 @@
               <w:lang w:val="hu-HU"/>
             </w:rPr>
           </w:pPr>
-          <w:hyperlink w:anchor="_Toc218762997" w:history="1">
+          <w:hyperlink w:anchor="_Toc219100703" w:history="1">
             <w:r>
               <w:rPr>
                 <w:rStyle w:val="Hiperhivatkozs"/>
@@ -2137,7 +2137,7 @@
                 <w:noProof/>
                 <w:webHidden/>
               </w:rPr>
-              <w:instrText xml:space="preserve"> PAGEREF _Toc218762997 \h </w:instrText>
+              <w:instrText xml:space="preserve"> PAGEREF _Toc219100703 \h </w:instrText>
             </w:r>
             <w:r>
               <w:rPr>
@@ -2183,7 +2183,7 @@
               <w:lang w:val="hu-HU"/>
             </w:rPr>
           </w:pPr>
-          <w:hyperlink w:anchor="_Toc218762998" w:history="1">
+          <w:hyperlink w:anchor="_Toc219100704" w:history="1">
             <w:r>
               <w:rPr>
                 <w:rStyle w:val="Hiperhivatkozs"/>
@@ -2227,7 +2227,7 @@
                 <w:noProof/>
                 <w:webHidden/>
               </w:rPr>
-              <w:instrText xml:space="preserve"> PAGEREF _Toc218762998 \h </w:instrText>
+              <w:instrText xml:space="preserve"> PAGEREF _Toc219100704 \h </w:instrText>
             </w:r>
             <w:r>
               <w:rPr>
@@ -2273,7 +2273,7 @@
               <w:lang w:val="hu-HU"/>
             </w:rPr>
           </w:pPr>
-          <w:hyperlink w:anchor="_Toc218762999" w:history="1">
+          <w:hyperlink w:anchor="_Toc219100705" w:history="1">
             <w:r>
               <w:rPr>
                 <w:rStyle w:val="Hiperhivatkozs"/>
@@ -2317,7 +2317,7 @@
                 <w:noProof/>
                 <w:webHidden/>
               </w:rPr>
-              <w:instrText xml:space="preserve"> PAGEREF _Toc218762999 \h </w:instrText>
+              <w:instrText xml:space="preserve"> PAGEREF _Toc219100705 \h </w:instrText>
             </w:r>
             <w:r>
               <w:rPr>
@@ -2363,7 +2363,7 @@
               <w:lang w:val="hu-HU"/>
             </w:rPr>
           </w:pPr>
-          <w:hyperlink w:anchor="_Toc218763000" w:history="1">
+          <w:hyperlink w:anchor="_Toc219100706" w:history="1">
             <w:r>
               <w:rPr>
                 <w:rStyle w:val="Hiperhivatkozs"/>
@@ -2407,7 +2407,7 @@
                 <w:noProof/>
                 <w:webHidden/>
               </w:rPr>
-              <w:instrText xml:space="preserve"> PAGEREF _Toc218763000 \h </w:instrText>
+              <w:instrText xml:space="preserve"> PAGEREF _Toc219100706 \h </w:instrText>
             </w:r>
             <w:r>
               <w:rPr>
@@ -2453,7 +2453,7 @@
               <w:lang w:val="hu-HU"/>
             </w:rPr>
           </w:pPr>
-          <w:hyperlink w:anchor="_Toc218763001" w:history="1">
+          <w:hyperlink w:anchor="_Toc219100707" w:history="1">
             <w:r>
               <w:rPr>
                 <w:rStyle w:val="Hiperhivatkozs"/>
@@ -2497,7 +2497,7 @@
                 <w:noProof/>
                 <w:webHidden/>
               </w:rPr>
-              <w:instrText xml:space="preserve"> PAGEREF _Toc218763001 \h </w:instrText>
+              <w:instrText xml:space="preserve"> PAGEREF _Toc219100707 \h </w:instrText>
             </w:r>
             <w:r>
               <w:rPr>
@@ -2543,7 +2543,7 @@
               <w:lang w:val="hu-HU"/>
             </w:rPr>
           </w:pPr>
-          <w:hyperlink w:anchor="_Toc218763002" w:history="1">
+          <w:hyperlink w:anchor="_Toc219100708" w:history="1">
             <w:r>
               <w:rPr>
                 <w:rStyle w:val="Hiperhivatkozs"/>
@@ -2587,7 +2587,7 @@
                 <w:noProof/>
                 <w:webHidden/>
               </w:rPr>
-              <w:instrText xml:space="preserve"> PAGEREF _Toc218763002 \h </w:instrText>
+              <w:instrText xml:space="preserve"> PAGEREF _Toc219100708 \h </w:instrText>
             </w:r>
             <w:r>
               <w:rPr>
@@ -2633,7 +2633,7 @@
               <w:lang w:val="hu-HU"/>
             </w:rPr>
           </w:pPr>
-          <w:hyperlink w:anchor="_Toc218763003" w:history="1">
+          <w:hyperlink w:anchor="_Toc219100709" w:history="1">
             <w:r>
               <w:rPr>
                 <w:rStyle w:val="Hiperhivatkozs"/>
@@ -2677,7 +2677,7 @@
                 <w:noProof/>
                 <w:webHidden/>
               </w:rPr>
-              <w:instrText xml:space="preserve"> PAGEREF _Toc218763003 \h </w:instrText>
+              <w:instrText xml:space="preserve"> PAGEREF _Toc219100709 \h </w:instrText>
             </w:r>
             <w:r>
               <w:rPr>
@@ -2723,7 +2723,7 @@
               <w:lang w:val="hu-HU"/>
             </w:rPr>
           </w:pPr>
-          <w:hyperlink w:anchor="_Toc218763004" w:history="1">
+          <w:hyperlink w:anchor="_Toc219100710" w:history="1">
             <w:r>
               <w:rPr>
                 <w:rStyle w:val="Hiperhivatkozs"/>
@@ -2767,7 +2767,7 @@
                 <w:noProof/>
                 <w:webHidden/>
               </w:rPr>
-              <w:instrText xml:space="preserve"> PAGEREF _Toc218763004 \h </w:instrText>
+              <w:instrText xml:space="preserve"> PAGEREF _Toc219100710 \h </w:instrText>
             </w:r>
             <w:r>
               <w:rPr>
@@ -2813,7 +2813,7 @@
               <w:lang w:val="hu-HU"/>
             </w:rPr>
           </w:pPr>
-          <w:hyperlink w:anchor="_Toc218763005" w:history="1">
+          <w:hyperlink w:anchor="_Toc219100711" w:history="1">
             <w:r>
               <w:rPr>
                 <w:rStyle w:val="Hiperhivatkozs"/>
@@ -2857,7 +2857,7 @@
                 <w:noProof/>
                 <w:webHidden/>
               </w:rPr>
-              <w:instrText xml:space="preserve"> PAGEREF _Toc218763005 \h </w:instrText>
+              <w:instrText xml:space="preserve"> PAGEREF _Toc219100711 \h </w:instrText>
             </w:r>
             <w:r>
               <w:rPr>
@@ -2903,7 +2903,7 @@
               <w:lang w:val="hu-HU"/>
             </w:rPr>
           </w:pPr>
-          <w:hyperlink w:anchor="_Toc218763006" w:history="1">
+          <w:hyperlink w:anchor="_Toc219100712" w:history="1">
             <w:r>
               <w:rPr>
                 <w:rStyle w:val="Hiperhivatkozs"/>
@@ -2947,7 +2947,7 @@
                 <w:noProof/>
                 <w:webHidden/>
               </w:rPr>
-              <w:instrText xml:space="preserve"> PAGEREF _Toc218763006 \h </w:instrText>
+              <w:instrText xml:space="preserve"> PAGEREF _Toc219100712 \h </w:instrText>
             </w:r>
             <w:r>
               <w:rPr>
@@ -2993,7 +2993,7 @@
               <w:lang w:val="hu-HU"/>
             </w:rPr>
           </w:pPr>
-          <w:hyperlink w:anchor="_Toc218763007" w:history="1">
+          <w:hyperlink w:anchor="_Toc219100713" w:history="1">
             <w:r>
               <w:rPr>
                 <w:rStyle w:val="Hiperhivatkozs"/>
@@ -3037,7 +3037,7 @@
                 <w:noProof/>
                 <w:webHidden/>
               </w:rPr>
-              <w:instrText xml:space="preserve"> PAGEREF _Toc218763007 \h </w:instrText>
+              <w:instrText xml:space="preserve"> PAGEREF _Toc219100713 \h </w:instrText>
             </w:r>
             <w:r>
               <w:rPr>
@@ -3083,7 +3083,7 @@
               <w:lang w:val="hu-HU"/>
             </w:rPr>
           </w:pPr>
-          <w:hyperlink w:anchor="_Toc218763008" w:history="1">
+          <w:hyperlink w:anchor="_Toc219100714" w:history="1">
             <w:r>
               <w:rPr>
                 <w:rStyle w:val="Hiperhivatkozs"/>
@@ -3127,7 +3127,7 @@
                 <w:noProof/>
                 <w:webHidden/>
               </w:rPr>
-              <w:instrText xml:space="preserve"> PAGEREF _Toc218763008 \h </w:instrText>
+              <w:instrText xml:space="preserve"> PAGEREF _Toc219100714 \h </w:instrText>
             </w:r>
             <w:r>
               <w:rPr>
@@ -3173,7 +3173,7 @@
               <w:lang w:val="hu-HU"/>
             </w:rPr>
           </w:pPr>
-          <w:hyperlink w:anchor="_Toc218763009" w:history="1">
+          <w:hyperlink w:anchor="_Toc219100715" w:history="1">
             <w:r>
               <w:rPr>
                 <w:rStyle w:val="Hiperhivatkozs"/>
@@ -3217,7 +3217,97 @@
                 <w:noProof/>
                 <w:webHidden/>
               </w:rPr>
-              <w:instrText xml:space="preserve"> PAGEREF _Toc218763009 \h </w:instrText>
+              <w:instrText xml:space="preserve"> PAGEREF _Toc219100715 \h </w:instrText>
+            </w:r>
+            <w:r>
+              <w:rPr>
+                <w:noProof/>
+                <w:webHidden/>
+              </w:rPr>
+            </w:r>
+            <w:r>
+              <w:rPr>
+                <w:noProof/>
+                <w:webHidden/>
+              </w:rPr>
+              <w:fldChar w:fldCharType="separate"/>
+            </w:r>
+            <w:r>
+              <w:rPr>
+                <w:noProof/>
+                <w:webHidden/>
+              </w:rPr>
+              <w:t>11</w:t>
+            </w:r>
+            <w:r>
+              <w:rPr>
+                <w:noProof/>
+                <w:webHidden/>
+              </w:rPr>
+              <w:fldChar w:fldCharType="end"/>
+            </w:r>
+          </w:hyperlink>
+        </w:p>
+        <w:p>
+          <w:pPr>
+            <w:pStyle w:val="TJ3"/>
+            <w:tabs>
+              <w:tab w:val="left" w:pos="1320"/>
+              <w:tab w:val="right" w:leader="dot" w:pos="9060"/>
+            </w:tabs>
+            <w:rPr>
+              <w:rFonts w:asciiTheme="minorHAnsi" w:eastAsiaTheme="minorEastAsia" w:hAnsiTheme="minorHAnsi" w:cstheme="minorBidi"/>
+              <w:noProof/>
+              <w:sz w:val="22"/>
+              <w:szCs w:val="22"/>
+              <w:lang w:val="hu-HU"/>
+            </w:rPr>
+          </w:pPr>
+          <w:hyperlink w:anchor="_Toc219100716" w:history="1">
+            <w:r>
+              <w:rPr>
+                <w:rStyle w:val="Hiperhivatkozs"/>
+                <w:noProof/>
+              </w:rPr>
+              <w:t>2.3.5.</w:t>
+            </w:r>
+            <w:r>
+              <w:rPr>
+                <w:rFonts w:asciiTheme="minorHAnsi" w:eastAsiaTheme="minorEastAsia" w:hAnsiTheme="minorHAnsi" w:cstheme="minorBidi"/>
+                <w:noProof/>
+                <w:sz w:val="22"/>
+                <w:szCs w:val="22"/>
+                <w:lang w:val="hu-HU"/>
+              </w:rPr>
+              <w:tab/>
+            </w:r>
+            <w:r>
+              <w:rPr>
+                <w:rStyle w:val="Hiperhivatkozs"/>
+                <w:noProof/>
+              </w:rPr>
+              <w:t>RAWG API</w:t>
+            </w:r>
+            <w:r>
+              <w:rPr>
+                <w:noProof/>
+                <w:webHidden/>
+              </w:rPr>
+              <w:tab/>
+            </w:r>
+            <w:r>
+              <w:rPr>
+                <w:noProof/>
+                <w:webHidden/>
+              </w:rPr>
+              <w:fldChar w:fldCharType="begin"/>
+            </w:r>
+            <w:r>
+              <w:rPr>
+                <w:noProof/>
+                <w:webHidden/>
+              </w:rPr>
+              <w:instrText xml:space="preserve"> PAGEREF _Toc219100716 \h </w:instrText>
             </w:r>
             <w:r>
               <w:rPr>
@@ -3263,7 +3353,7 @@
               <w:lang w:val="hu-HU"/>
             </w:rPr>
           </w:pPr>
-          <w:hyperlink w:anchor="_Toc218763010" w:history="1">
+          <w:hyperlink w:anchor="_Toc219100717" w:history="1">
             <w:r>
               <w:rPr>
                 <w:rStyle w:val="Hiperhivatkozs"/>
@@ -3307,7 +3397,7 @@
                 <w:noProof/>
                 <w:webHidden/>
               </w:rPr>
-              <w:instrText xml:space="preserve"> PAGEREF _Toc218763010 \h </w:instrText>
+              <w:instrText xml:space="preserve"> PAGEREF _Toc219100717 \h </w:instrText>
             </w:r>
             <w:r>
               <w:rPr>
@@ -3353,7 +3443,7 @@
               <w:lang w:val="hu-HU"/>
             </w:rPr>
           </w:pPr>
-          <w:hyperlink w:anchor="_Toc218763011" w:history="1">
+          <w:hyperlink w:anchor="_Toc219100718" w:history="1">
             <w:r>
               <w:rPr>
                 <w:rStyle w:val="Hiperhivatkozs"/>
@@ -3397,7 +3487,7 @@
                 <w:noProof/>
                 <w:webHidden/>
               </w:rPr>
-              <w:instrText xml:space="preserve"> PAGEREF _Toc218763011 \h </w:instrText>
+              <w:instrText xml:space="preserve"> PAGEREF _Toc219100718 \h </w:instrText>
             </w:r>
             <w:r>
               <w:rPr>
@@ -3443,7 +3533,7 @@
               <w:lang w:val="hu-HU"/>
             </w:rPr>
           </w:pPr>
-          <w:hyperlink w:anchor="_Toc218763012" w:history="1">
+          <w:hyperlink w:anchor="_Toc219100719" w:history="1">
             <w:r>
               <w:rPr>
                 <w:rStyle w:val="Hiperhivatkozs"/>
@@ -3487,7 +3577,7 @@
                 <w:noProof/>
                 <w:webHidden/>
               </w:rPr>
-              <w:instrText xml:space="preserve"> PAGEREF _Toc218763012 \h </w:instrText>
+              <w:instrText xml:space="preserve"> PAGEREF _Toc219100719 \h </w:instrText>
             </w:r>
             <w:r>
               <w:rPr>
@@ -3533,7 +3623,7 @@
               <w:lang w:val="hu-HU"/>
             </w:rPr>
           </w:pPr>
-          <w:hyperlink w:anchor="_Toc218763013" w:history="1">
+          <w:hyperlink w:anchor="_Toc219100720" w:history="1">
             <w:r>
               <w:rPr>
                 <w:rStyle w:val="Hiperhivatkozs"/>
@@ -3577,7 +3667,7 @@
                 <w:noProof/>
                 <w:webHidden/>
               </w:rPr>
-              <w:instrText xml:space="preserve"> PAGEREF _Toc218763013 \h </w:instrText>
+              <w:instrText xml:space="preserve"> PAGEREF _Toc219100720 \h </w:instrText>
             </w:r>
             <w:r>
               <w:rPr>
@@ -3623,7 +3713,7 @@
               <w:lang w:val="hu-HU"/>
             </w:rPr>
           </w:pPr>
-          <w:hyperlink w:anchor="_Toc218763014" w:history="1">
+          <w:hyperlink w:anchor="_Toc219100721" w:history="1">
             <w:r>
               <w:rPr>
                 <w:rStyle w:val="Hiperhivatkozs"/>
@@ -3667,7 +3757,7 @@
                 <w:noProof/>
                 <w:webHidden/>
               </w:rPr>
-              <w:instrText xml:space="preserve"> PAGEREF _Toc218763014 \h </w:instrText>
+              <w:instrText xml:space="preserve"> PAGEREF _Toc219100721 \h </w:instrText>
             </w:r>
             <w:r>
               <w:rPr>
@@ -3713,7 +3803,7 @@
               <w:lang w:val="hu-HU"/>
             </w:rPr>
           </w:pPr>
-          <w:hyperlink w:anchor="_Toc218763015" w:history="1">
+          <w:hyperlink w:anchor="_Toc219100722" w:history="1">
             <w:r>
               <w:rPr>
                 <w:rStyle w:val="Hiperhivatkozs"/>
@@ -3757,7 +3847,7 @@
                 <w:noProof/>
                 <w:webHidden/>
               </w:rPr>
-              <w:instrText xml:space="preserve"> PAGEREF _Toc218763015 \h </w:instrText>
+              <w:instrText xml:space="preserve"> PAGEREF _Toc219100722 \h </w:instrText>
             </w:r>
             <w:r>
               <w:rPr>
@@ -3803,7 +3893,7 @@
               <w:lang w:val="hu-HU"/>
             </w:rPr>
           </w:pPr>
-          <w:hyperlink w:anchor="_Toc218763016" w:history="1">
+          <w:hyperlink w:anchor="_Toc219100723" w:history="1">
             <w:r>
               <w:rPr>
                 <w:rStyle w:val="Hiperhivatkozs"/>
@@ -3847,7 +3937,7 @@
                 <w:noProof/>
                 <w:webHidden/>
               </w:rPr>
-              <w:instrText xml:space="preserve"> PAGEREF _Toc218763016 \h </w:instrText>
+              <w:instrText xml:space="preserve"> PAGEREF _Toc219100723 \h </w:instrText>
             </w:r>
             <w:r>
               <w:rPr>
@@ -3893,7 +3983,7 @@
               <w:lang w:val="hu-HU"/>
             </w:rPr>
           </w:pPr>
-          <w:hyperlink w:anchor="_Toc218763017" w:history="1">
+          <w:hyperlink w:anchor="_Toc219100724" w:history="1">
             <w:r>
               <w:rPr>
                 <w:rStyle w:val="Hiperhivatkozs"/>
@@ -3937,7 +4027,7 @@
                 <w:noProof/>
                 <w:webHidden/>
               </w:rPr>
-              <w:instrText xml:space="preserve"> PAGEREF _Toc218763017 \h </w:instrText>
+              <w:instrText xml:space="preserve"> PAGEREF _Toc219100724 \h </w:instrText>
             </w:r>
             <w:r>
               <w:rPr>
@@ -3957,7 +4047,7 @@
                 <w:noProof/>
                 <w:webHidden/>
               </w:rPr>
-              <w:t>12</w:t>
+              <w:t>13</w:t>
             </w:r>
             <w:r>
               <w:rPr>
@@ -3983,7 +4073,7 @@
               <w:lang w:val="hu-HU"/>
             </w:rPr>
           </w:pPr>
-          <w:hyperlink w:anchor="_Toc218763018" w:history="1">
+          <w:hyperlink w:anchor="_Toc219100725" w:history="1">
             <w:r>
               <w:rPr>
                 <w:rStyle w:val="Hiperhivatkozs"/>
@@ -4027,7 +4117,7 @@
                 <w:noProof/>
                 <w:webHidden/>
               </w:rPr>
-              <w:instrText xml:space="preserve"> PAGEREF _Toc218763018 \h </w:instrText>
+              <w:instrText xml:space="preserve"> PAGEREF _Toc219100725 \h </w:instrText>
             </w:r>
             <w:r>
               <w:rPr>
@@ -4073,7 +4163,7 @@
               <w:lang w:val="hu-HU"/>
             </w:rPr>
           </w:pPr>
-          <w:hyperlink w:anchor="_Toc218763019" w:history="1">
+          <w:hyperlink w:anchor="_Toc219100726" w:history="1">
             <w:r>
               <w:rPr>
                 <w:rStyle w:val="Hiperhivatkozs"/>
@@ -4117,7 +4207,7 @@
                 <w:noProof/>
                 <w:webHidden/>
               </w:rPr>
-              <w:instrText xml:space="preserve"> PAGEREF _Toc218763019 \h </w:instrText>
+              <w:instrText xml:space="preserve"> PAGEREF _Toc219100726 \h </w:instrText>
             </w:r>
             <w:r>
               <w:rPr>
@@ -4163,7 +4253,7 @@
               <w:lang w:val="hu-HU"/>
             </w:rPr>
           </w:pPr>
-          <w:hyperlink w:anchor="_Toc218763020" w:history="1">
+          <w:hyperlink w:anchor="_Toc219100727" w:history="1">
             <w:r>
               <w:rPr>
                 <w:rStyle w:val="Hiperhivatkozs"/>
@@ -4207,7 +4297,7 @@
                 <w:noProof/>
                 <w:webHidden/>
               </w:rPr>
-              <w:instrText xml:space="preserve"> PAGEREF _Toc218763020 \h </w:instrText>
+              <w:instrText xml:space="preserve"> PAGEREF _Toc219100727 \h </w:instrText>
             </w:r>
             <w:r>
               <w:rPr>
@@ -4253,7 +4343,7 @@
               <w:lang w:val="hu-HU"/>
             </w:rPr>
           </w:pPr>
-          <w:hyperlink w:anchor="_Toc218763021" w:history="1">
+          <w:hyperlink w:anchor="_Toc219100728" w:history="1">
             <w:r>
               <w:rPr>
                 <w:rStyle w:val="Hiperhivatkozs"/>
@@ -4297,7 +4387,7 @@
                 <w:noProof/>
                 <w:webHidden/>
               </w:rPr>
-              <w:instrText xml:space="preserve"> PAGEREF _Toc218763021 \h </w:instrText>
+              <w:instrText xml:space="preserve"> PAGEREF _Toc219100728 \h </w:instrText>
             </w:r>
             <w:r>
               <w:rPr>
@@ -4317,7 +4407,7 @@
                 <w:noProof/>
                 <w:webHidden/>
               </w:rPr>
-              <w:t>13</w:t>
+              <w:t>14</w:t>
             </w:r>
             <w:r>
               <w:rPr>
@@ -4343,7 +4433,7 @@
               <w:lang w:val="hu-HU"/>
             </w:rPr>
           </w:pPr>
-          <w:hyperlink w:anchor="_Toc218763022" w:history="1">
+          <w:hyperlink w:anchor="_Toc219100729" w:history="1">
             <w:r>
               <w:rPr>
                 <w:rStyle w:val="Hiperhivatkozs"/>
@@ -4387,7 +4477,7 @@
                 <w:noProof/>
                 <w:webHidden/>
               </w:rPr>
-              <w:instrText xml:space="preserve"> PAGEREF _Toc218763022 \h </w:instrText>
+              <w:instrText xml:space="preserve"> PAGEREF _Toc219100729 \h </w:instrText>
             </w:r>
             <w:r>
               <w:rPr>
@@ -4433,7 +4523,7 @@
               <w:lang w:val="hu-HU"/>
             </w:rPr>
           </w:pPr>
-          <w:hyperlink w:anchor="_Toc218763023" w:history="1">
+          <w:hyperlink w:anchor="_Toc219100730" w:history="1">
             <w:r>
               <w:rPr>
                 <w:rStyle w:val="Hiperhivatkozs"/>
@@ -4477,7 +4567,7 @@
                 <w:noProof/>
                 <w:webHidden/>
               </w:rPr>
-              <w:instrText xml:space="preserve"> PAGEREF _Toc218763023 \h </w:instrText>
+              <w:instrText xml:space="preserve"> PAGEREF _Toc219100730 \h </w:instrText>
             </w:r>
             <w:r>
               <w:rPr>
@@ -4522,7 +4612,7 @@
               <w:lang w:val="hu-HU"/>
             </w:rPr>
           </w:pPr>
-          <w:hyperlink w:anchor="_Toc218763024" w:history="1">
+          <w:hyperlink w:anchor="_Toc219100731" w:history="1">
             <w:r>
               <w:rPr>
                 <w:rStyle w:val="Hiperhivatkozs"/>
@@ -4549,7 +4639,7 @@
                 <w:noProof/>
                 <w:webHidden/>
               </w:rPr>
-              <w:instrText xml:space="preserve"> PAGEREF _Toc218763024 \h </w:instrText>
+              <w:instrText xml:space="preserve"> PAGEREF _Toc219100731 \h </w:instrText>
             </w:r>
             <w:r>
               <w:rPr>
@@ -4569,7 +4659,7 @@
                 <w:noProof/>
                 <w:webHidden/>
               </w:rPr>
-              <w:t>19</w:t>
+              <w:t>20</w:t>
             </w:r>
             <w:r>
               <w:rPr>
@@ -4595,7 +4685,7 @@
               <w:lang w:val="hu-HU"/>
             </w:rPr>
           </w:pPr>
-          <w:hyperlink w:anchor="_Toc218763025" w:history="1">
+          <w:hyperlink w:anchor="_Toc219100732" w:history="1">
             <w:r>
               <w:rPr>
                 <w:rStyle w:val="Hiperhivatkozs"/>
@@ -4639,7 +4729,7 @@
                 <w:noProof/>
                 <w:webHidden/>
               </w:rPr>
-              <w:instrText xml:space="preserve"> PAGEREF _Toc218763025 \h </w:instrText>
+              <w:instrText xml:space="preserve"> PAGEREF _Toc219100732 \h </w:instrText>
             </w:r>
             <w:r>
               <w:rPr>
@@ -4659,7 +4749,7 @@
                 <w:noProof/>
                 <w:webHidden/>
               </w:rPr>
-              <w:t>20</w:t>
+              <w:t>21</w:t>
             </w:r>
             <w:r>
               <w:rPr>
@@ -4696,7 +4786,7 @@
       </w:pPr>
       <w:bookmarkStart w:id="1" w:name="_heading=h.hhl5mmjbt6uc" w:colFirst="0" w:colLast="0"/>
       <w:bookmarkStart w:id="2" w:name="_Toc218585312"/>
-      <w:bookmarkStart w:id="3" w:name="_Toc218762981"/>
+      <w:bookmarkStart w:id="3" w:name="_Toc219100687"/>
       <w:bookmarkEnd w:id="1"/>
       <w:r>
         <w:lastRenderedPageBreak/>
@@ -4863,6 +4953,8 @@
       <w:r>
         <w:t xml:space="preserve"> Péter, Barnáné Kiss Éva és Juhász Zoltán – folyamatos támogatást és motivációt nyújtottak számunkra, ami nagy segítséget jelentett a projekt megvalósítása során.  </w:t>
       </w:r>
+      <w:bookmarkStart w:id="4" w:name="_GoBack"/>
+      <w:bookmarkEnd w:id="4"/>
     </w:p>
     <w:p/>
     <w:p>
@@ -5179,15 +5271,15 @@
           <w:numId w:val="1"/>
         </w:numPr>
       </w:pPr>
-      <w:bookmarkStart w:id="4" w:name="_heading=h.riq4btqiv3ff" w:colFirst="0" w:colLast="0"/>
-      <w:bookmarkStart w:id="5" w:name="_Toc218585313"/>
-      <w:bookmarkStart w:id="6" w:name="_Toc218762982"/>
-      <w:bookmarkEnd w:id="4"/>
+      <w:bookmarkStart w:id="5" w:name="_heading=h.riq4btqiv3ff" w:colFirst="0" w:colLast="0"/>
+      <w:bookmarkStart w:id="6" w:name="_Toc218585313"/>
+      <w:bookmarkStart w:id="7" w:name="_Toc219100688"/>
+      <w:bookmarkEnd w:id="5"/>
       <w:r>
         <w:t>Felhasználói dokumentáció - első szintű címsor</w:t>
       </w:r>
-      <w:bookmarkEnd w:id="5"/>
       <w:bookmarkEnd w:id="6"/>
+      <w:bookmarkEnd w:id="7"/>
     </w:p>
     <w:p>
       <w:pPr>
@@ -5197,15 +5289,15 @@
           <w:numId w:val="2"/>
         </w:numPr>
       </w:pPr>
-      <w:bookmarkStart w:id="7" w:name="_heading=h.ilpdxdwvaawq" w:colFirst="0" w:colLast="0"/>
-      <w:bookmarkStart w:id="8" w:name="_Toc218585314"/>
-      <w:bookmarkStart w:id="9" w:name="_Toc218762983"/>
-      <w:bookmarkEnd w:id="7"/>
+      <w:bookmarkStart w:id="8" w:name="_heading=h.ilpdxdwvaawq" w:colFirst="0" w:colLast="0"/>
+      <w:bookmarkStart w:id="9" w:name="_Toc218585314"/>
+      <w:bookmarkStart w:id="10" w:name="_Toc219100689"/>
+      <w:bookmarkEnd w:id="8"/>
       <w:r>
         <w:t>címsor 2</w:t>
       </w:r>
-      <w:bookmarkEnd w:id="8"/>
       <w:bookmarkEnd w:id="9"/>
+      <w:bookmarkEnd w:id="10"/>
       <w:r>
         <w:t xml:space="preserve"> </w:t>
       </w:r>
@@ -5223,15 +5315,15 @@
           <w:numId w:val="2"/>
         </w:numPr>
       </w:pPr>
-      <w:bookmarkStart w:id="10" w:name="_heading=h.fyntftlwk03z" w:colFirst="0" w:colLast="0"/>
-      <w:bookmarkStart w:id="11" w:name="_Toc218585315"/>
-      <w:bookmarkStart w:id="12" w:name="_Toc218762984"/>
-      <w:bookmarkEnd w:id="10"/>
+      <w:bookmarkStart w:id="11" w:name="_heading=h.fyntftlwk03z" w:colFirst="0" w:colLast="0"/>
+      <w:bookmarkStart w:id="12" w:name="_Toc218585315"/>
+      <w:bookmarkStart w:id="13" w:name="_Toc219100690"/>
+      <w:bookmarkEnd w:id="11"/>
       <w:r>
         <w:t>címsor 2</w:t>
       </w:r>
-      <w:bookmarkEnd w:id="11"/>
       <w:bookmarkEnd w:id="12"/>
+      <w:bookmarkEnd w:id="13"/>
     </w:p>
     <w:p>
       <w:pPr>
@@ -5241,15 +5333,15 @@
           <w:numId w:val="2"/>
         </w:numPr>
       </w:pPr>
-      <w:bookmarkStart w:id="13" w:name="_heading=h.e9zk3fj6s36u" w:colFirst="0" w:colLast="0"/>
-      <w:bookmarkStart w:id="14" w:name="_Toc218585316"/>
-      <w:bookmarkStart w:id="15" w:name="_Toc218762985"/>
-      <w:bookmarkEnd w:id="13"/>
+      <w:bookmarkStart w:id="14" w:name="_heading=h.e9zk3fj6s36u" w:colFirst="0" w:colLast="0"/>
+      <w:bookmarkStart w:id="15" w:name="_Toc218585316"/>
+      <w:bookmarkStart w:id="16" w:name="_Toc219100691"/>
+      <w:bookmarkEnd w:id="14"/>
       <w:r>
         <w:t>címsor 3</w:t>
       </w:r>
-      <w:bookmarkEnd w:id="14"/>
       <w:bookmarkEnd w:id="15"/>
+      <w:bookmarkEnd w:id="16"/>
     </w:p>
     <w:p>
       <w:pPr>
@@ -5275,16 +5367,16 @@
           <w:numId w:val="3"/>
         </w:numPr>
       </w:pPr>
-      <w:bookmarkStart w:id="16" w:name="_heading=h.hcmd6t9k38p7" w:colFirst="0" w:colLast="0"/>
-      <w:bookmarkStart w:id="17" w:name="_Toc218585317"/>
-      <w:bookmarkStart w:id="18" w:name="_Toc218762986"/>
-      <w:bookmarkEnd w:id="16"/>
+      <w:bookmarkStart w:id="17" w:name="_heading=h.hcmd6t9k38p7" w:colFirst="0" w:colLast="0"/>
+      <w:bookmarkStart w:id="18" w:name="_Toc218585317"/>
+      <w:bookmarkStart w:id="19" w:name="_Toc219100692"/>
+      <w:bookmarkEnd w:id="17"/>
       <w:r>
         <w:lastRenderedPageBreak/>
         <w:t>Fejlesztői dokumentáció – első szintű címsor</w:t>
       </w:r>
-      <w:bookmarkEnd w:id="17"/>
       <w:bookmarkEnd w:id="18"/>
+      <w:bookmarkEnd w:id="19"/>
     </w:p>
     <w:p>
       <w:pPr>
@@ -5294,18 +5386,18 @@
           <w:numId w:val="4"/>
         </w:numPr>
       </w:pPr>
-      <w:bookmarkStart w:id="19" w:name="_heading=h.onlvo1m5kyi9" w:colFirst="0" w:colLast="0"/>
-      <w:bookmarkEnd w:id="19"/>
+      <w:bookmarkStart w:id="20" w:name="_heading=h.onlvo1m5kyi9" w:colFirst="0" w:colLast="0"/>
+      <w:bookmarkEnd w:id="20"/>
       <w:r>
         <w:t xml:space="preserve"> </w:t>
       </w:r>
-      <w:bookmarkStart w:id="20" w:name="_Toc218585318"/>
-      <w:bookmarkStart w:id="21" w:name="_Toc218762987"/>
+      <w:bookmarkStart w:id="21" w:name="_Toc218585318"/>
+      <w:bookmarkStart w:id="22" w:name="_Toc219100693"/>
       <w:r>
         <w:t>Felhasznált technológiák</w:t>
       </w:r>
-      <w:bookmarkEnd w:id="20"/>
       <w:bookmarkEnd w:id="21"/>
+      <w:bookmarkEnd w:id="22"/>
     </w:p>
     <w:p>
       <w:pPr>
@@ -5318,13 +5410,13 @@
       <w:r>
         <w:t xml:space="preserve"> </w:t>
       </w:r>
-      <w:bookmarkStart w:id="22" w:name="_Toc218585319"/>
-      <w:bookmarkStart w:id="23" w:name="_Toc218762988"/>
+      <w:bookmarkStart w:id="23" w:name="_Toc218585319"/>
+      <w:bookmarkStart w:id="24" w:name="_Toc219100694"/>
       <w:r>
         <w:t>PHP</w:t>
       </w:r>
-      <w:bookmarkEnd w:id="22"/>
       <w:bookmarkEnd w:id="23"/>
+      <w:bookmarkEnd w:id="24"/>
       <w:r>
         <w:t xml:space="preserve">  </w:t>
       </w:r>
@@ -5333,7 +5425,7 @@
       <w:pPr>
         <w:ind w:left="1440"/>
       </w:pPr>
-      <w:bookmarkStart w:id="24" w:name="_Toc218585320"/>
+      <w:bookmarkStart w:id="25" w:name="_Toc218585320"/>
       <w:r>
         <w:t>A PHP (</w:t>
       </w:r>
@@ -5377,7 +5469,7 @@
       <w:r>
         <w:t xml:space="preserve"> funkciók, valamint az adatbázis-kezelés megvalósításában.</w:t>
       </w:r>
-      <w:bookmarkEnd w:id="24"/>
+      <w:bookmarkEnd w:id="25"/>
     </w:p>
     <w:p>
       <w:pPr>
@@ -5387,15 +5479,15 @@
           <w:numId w:val="4"/>
         </w:numPr>
       </w:pPr>
-      <w:bookmarkStart w:id="25" w:name="_heading=h.nlw3z0l7v49o" w:colFirst="0" w:colLast="0"/>
-      <w:bookmarkStart w:id="26" w:name="_Toc218585321"/>
-      <w:bookmarkStart w:id="27" w:name="_Toc218762989"/>
-      <w:bookmarkEnd w:id="25"/>
+      <w:bookmarkStart w:id="26" w:name="_heading=h.nlw3z0l7v49o" w:colFirst="0" w:colLast="0"/>
+      <w:bookmarkStart w:id="27" w:name="_Toc218585321"/>
+      <w:bookmarkStart w:id="28" w:name="_Toc219100695"/>
+      <w:bookmarkEnd w:id="26"/>
       <w:r>
         <w:t>HTML</w:t>
       </w:r>
-      <w:bookmarkEnd w:id="26"/>
       <w:bookmarkEnd w:id="27"/>
+      <w:bookmarkEnd w:id="28"/>
       <w:r>
         <w:t xml:space="preserve">  </w:t>
       </w:r>
@@ -5408,7 +5500,7 @@
           <w:bCs/>
         </w:rPr>
       </w:pPr>
-      <w:bookmarkStart w:id="28" w:name="_Toc218585322"/>
+      <w:bookmarkStart w:id="29" w:name="_Toc218585322"/>
       <w:r>
         <w:t>A HTML (</w:t>
       </w:r>
@@ -5444,7 +5536,7 @@
       <w:r>
         <w:t xml:space="preserve"> fejlesztése során a HTML biztosította az oldalak logikus és átlátható struktúráját, amelyre a további technológiák – például a CSS és a JavaScript – hatékonyan tudtak épülni.</w:t>
       </w:r>
-      <w:bookmarkEnd w:id="28"/>
+      <w:bookmarkEnd w:id="29"/>
     </w:p>
     <w:p>
       <w:pPr>
@@ -5454,15 +5546,15 @@
           <w:numId w:val="4"/>
         </w:numPr>
       </w:pPr>
-      <w:bookmarkStart w:id="29" w:name="_heading=h.kgx69r9oaew4" w:colFirst="0" w:colLast="0"/>
-      <w:bookmarkStart w:id="30" w:name="_Toc218585323"/>
-      <w:bookmarkStart w:id="31" w:name="_Toc218762990"/>
-      <w:bookmarkEnd w:id="29"/>
+      <w:bookmarkStart w:id="30" w:name="_heading=h.kgx69r9oaew4" w:colFirst="0" w:colLast="0"/>
+      <w:bookmarkStart w:id="31" w:name="_Toc218585323"/>
+      <w:bookmarkStart w:id="32" w:name="_Toc219100696"/>
+      <w:bookmarkEnd w:id="30"/>
       <w:r>
         <w:t>CSS</w:t>
       </w:r>
-      <w:bookmarkEnd w:id="30"/>
       <w:bookmarkEnd w:id="31"/>
+      <w:bookmarkEnd w:id="32"/>
       <w:r>
         <w:t xml:space="preserve"> </w:t>
       </w:r>
@@ -5475,7 +5567,7 @@
           <w:bCs/>
         </w:rPr>
       </w:pPr>
-      <w:bookmarkStart w:id="32" w:name="_Toc218585324"/>
+      <w:bookmarkStart w:id="33" w:name="_Toc218585324"/>
       <w:r>
         <w:t>A CSS (</w:t>
       </w:r>
@@ -5511,7 +5603,7 @@
       <w:r>
         <w:t xml:space="preserve"> esetében a CSS nagyban hozzájárult az esztétikus megjelenéshez és a felhasználói élmény javításához, különösen a modern, letisztult dizájn kialakításában.</w:t>
       </w:r>
-      <w:bookmarkEnd w:id="32"/>
+      <w:bookmarkEnd w:id="33"/>
     </w:p>
     <w:p>
       <w:pPr>
@@ -5521,14 +5613,14 @@
           <w:numId w:val="4"/>
         </w:numPr>
       </w:pPr>
-      <w:bookmarkStart w:id="33" w:name="_Toc218585325"/>
-      <w:bookmarkStart w:id="34" w:name="_Toc218762991"/>
+      <w:bookmarkStart w:id="34" w:name="_Toc218585325"/>
+      <w:bookmarkStart w:id="35" w:name="_Toc219100697"/>
       <w:r>
         <w:lastRenderedPageBreak/>
         <w:t>JavaScript</w:t>
       </w:r>
-      <w:bookmarkEnd w:id="33"/>
       <w:bookmarkEnd w:id="34"/>
+      <w:bookmarkEnd w:id="35"/>
       <w:r>
         <w:t xml:space="preserve"> </w:t>
       </w:r>
@@ -5541,7 +5633,7 @@
           <w:bCs/>
         </w:rPr>
       </w:pPr>
-      <w:bookmarkStart w:id="35" w:name="_Toc218585326"/>
+      <w:bookmarkStart w:id="36" w:name="_Toc218585326"/>
       <w:r>
         <w:t xml:space="preserve">A JavaScript egy széles körben elterjedt programozási nyelv, amelyet elsősorban weboldalak és webalkalmazások interaktív funkcióinak megvalósítására használnak. A JavaScript jellemzően kliensoldalon fut, vagyis a felhasználó böngészőjében kerül feldolgozásra. Segítségével dinamikus tartalmak, eseménykezelések és felhasználói interakciók hozhatók létre. A </w:t>
       </w:r>
@@ -5561,7 +5653,7 @@
       <w:r>
         <w:t xml:space="preserve"> kezelését, valamint az interaktív felhasználói elemek megvalósítását.</w:t>
       </w:r>
-      <w:bookmarkEnd w:id="35"/>
+      <w:bookmarkEnd w:id="36"/>
     </w:p>
     <w:p>
       <w:pPr>
@@ -5571,14 +5663,14 @@
           <w:numId w:val="4"/>
         </w:numPr>
       </w:pPr>
-      <w:bookmarkStart w:id="36" w:name="_Toc218585327"/>
-      <w:bookmarkStart w:id="37" w:name="_Toc218762992"/>
+      <w:bookmarkStart w:id="37" w:name="_Toc218585327"/>
+      <w:bookmarkStart w:id="38" w:name="_Toc219100698"/>
       <w:proofErr w:type="spellStart"/>
       <w:r>
         <w:t>TypeScript</w:t>
       </w:r>
-      <w:bookmarkEnd w:id="36"/>
       <w:bookmarkEnd w:id="37"/>
+      <w:bookmarkEnd w:id="38"/>
       <w:proofErr w:type="spellEnd"/>
       <w:r>
         <w:t xml:space="preserve"> </w:t>
@@ -5592,7 +5684,7 @@
           <w:bCs/>
         </w:rPr>
       </w:pPr>
-      <w:bookmarkStart w:id="38" w:name="_Toc218585328"/>
+      <w:bookmarkStart w:id="39" w:name="_Toc218585328"/>
       <w:r>
         <w:t xml:space="preserve">A </w:t>
       </w:r>
@@ -5636,7 +5728,7 @@
       <w:r>
         <w:t xml:space="preserve"> hozzájárult a frontend kód minőségének javításához és a hosszú távon fenntartható kódbázis kialakításához.</w:t>
       </w:r>
-      <w:bookmarkEnd w:id="38"/>
+      <w:bookmarkEnd w:id="39"/>
     </w:p>
     <w:p>
       <w:pPr>
@@ -5649,13 +5741,13 @@
       <w:r>
         <w:t xml:space="preserve"> </w:t>
       </w:r>
-      <w:bookmarkStart w:id="39" w:name="_Toc218585329"/>
-      <w:bookmarkStart w:id="40" w:name="_Toc218762993"/>
+      <w:bookmarkStart w:id="40" w:name="_Toc218585329"/>
+      <w:bookmarkStart w:id="41" w:name="_Toc219100699"/>
       <w:r>
         <w:t>JSON</w:t>
       </w:r>
-      <w:bookmarkEnd w:id="39"/>
       <w:bookmarkEnd w:id="40"/>
+      <w:bookmarkEnd w:id="41"/>
       <w:r>
         <w:t xml:space="preserve"> </w:t>
       </w:r>
@@ -5668,7 +5760,7 @@
           <w:bCs/>
         </w:rPr>
       </w:pPr>
-      <w:bookmarkStart w:id="41" w:name="_Toc218585330"/>
+      <w:bookmarkStart w:id="42" w:name="_Toc218585330"/>
       <w:r>
         <w:t xml:space="preserve">A JSON (JavaScript </w:t>
       </w:r>
@@ -5696,7 +5788,7 @@
       <w:r>
         <w:t xml:space="preserve"> alkalmazásban a JSON biztosította az adatok hatékony továbbítását, például a termékadatok, felhasználói információk és kosár tartalmának kezelésénél.</w:t>
       </w:r>
-      <w:bookmarkEnd w:id="41"/>
+      <w:bookmarkEnd w:id="42"/>
     </w:p>
     <w:p>
       <w:pPr>
@@ -5706,13 +5798,13 @@
           <w:numId w:val="4"/>
         </w:numPr>
       </w:pPr>
-      <w:bookmarkStart w:id="42" w:name="_Toc218585331"/>
-      <w:bookmarkStart w:id="43" w:name="_Toc218762994"/>
+      <w:bookmarkStart w:id="43" w:name="_Toc218585331"/>
+      <w:bookmarkStart w:id="44" w:name="_Toc219100700"/>
       <w:r>
         <w:t>SQL</w:t>
       </w:r>
-      <w:bookmarkEnd w:id="42"/>
       <w:bookmarkEnd w:id="43"/>
+      <w:bookmarkEnd w:id="44"/>
       <w:r>
         <w:t xml:space="preserve"> </w:t>
       </w:r>
@@ -5725,7 +5817,7 @@
           <w:bCs/>
         </w:rPr>
       </w:pPr>
-      <w:bookmarkStart w:id="44" w:name="_Toc218585332"/>
+      <w:bookmarkStart w:id="45" w:name="_Toc218585332"/>
       <w:r>
         <w:t>Az SQL (</w:t>
       </w:r>
@@ -5773,7 +5865,7 @@
       <w:r>
         <w:t xml:space="preserve"> adatok biztonságos és hatékony kezelésében.</w:t>
       </w:r>
-      <w:bookmarkEnd w:id="44"/>
+      <w:bookmarkEnd w:id="45"/>
     </w:p>
     <w:p>
       <w:pPr>
@@ -5783,14 +5875,14 @@
           <w:numId w:val="4"/>
         </w:numPr>
       </w:pPr>
-      <w:bookmarkStart w:id="45" w:name="_Toc218585333"/>
-      <w:bookmarkStart w:id="46" w:name="_Toc218762995"/>
+      <w:bookmarkStart w:id="46" w:name="_Toc218585333"/>
+      <w:bookmarkStart w:id="47" w:name="_Toc219100701"/>
       <w:proofErr w:type="spellStart"/>
       <w:r>
         <w:t>Bash</w:t>
       </w:r>
-      <w:bookmarkEnd w:id="45"/>
       <w:bookmarkEnd w:id="46"/>
+      <w:bookmarkEnd w:id="47"/>
       <w:proofErr w:type="spellEnd"/>
       <w:r>
         <w:t xml:space="preserve"> </w:t>
@@ -5804,7 +5896,7 @@
           <w:bCs/>
         </w:rPr>
       </w:pPr>
-      <w:bookmarkStart w:id="47" w:name="_Toc218585334"/>
+      <w:bookmarkStart w:id="48" w:name="_Toc218585334"/>
       <w:r>
         <w:t xml:space="preserve">A </w:t>
       </w:r>
@@ -5848,7 +5940,7 @@
       <w:r>
         <w:t xml:space="preserve"> hozzájárult a fejlesztési folyamatok egyszerűsítéséhez és hatékonyabbá tételéhez.</w:t>
       </w:r>
-      <w:bookmarkEnd w:id="47"/>
+      <w:bookmarkEnd w:id="48"/>
     </w:p>
     <w:p/>
     <w:p>
@@ -5859,16 +5951,16 @@
           <w:numId w:val="4"/>
         </w:numPr>
       </w:pPr>
-      <w:bookmarkStart w:id="48" w:name="_heading=h.io7weacftpb8" w:colFirst="0" w:colLast="0"/>
-      <w:bookmarkEnd w:id="48"/>
+      <w:bookmarkStart w:id="49" w:name="_heading=h.io7weacftpb8" w:colFirst="0" w:colLast="0"/>
+      <w:bookmarkEnd w:id="49"/>
       <w:r>
         <w:t xml:space="preserve"> </w:t>
       </w:r>
-      <w:bookmarkStart w:id="49" w:name="_Toc218762996"/>
+      <w:bookmarkStart w:id="50" w:name="_Toc219100702"/>
       <w:r>
         <w:t>Keretrendszerek</w:t>
       </w:r>
-      <w:bookmarkEnd w:id="49"/>
+      <w:bookmarkEnd w:id="50"/>
     </w:p>
     <w:p>
       <w:pPr>
@@ -5878,12 +5970,12 @@
           <w:numId w:val="4"/>
         </w:numPr>
       </w:pPr>
-      <w:bookmarkStart w:id="50" w:name="_Toc218762997"/>
+      <w:bookmarkStart w:id="51" w:name="_Toc219100703"/>
       <w:proofErr w:type="spellStart"/>
       <w:r>
         <w:t>React</w:t>
       </w:r>
-      <w:bookmarkEnd w:id="50"/>
+      <w:bookmarkEnd w:id="51"/>
       <w:proofErr w:type="spellEnd"/>
       <w:r>
         <w:t xml:space="preserve">  </w:t>
@@ -5937,12 +6029,12 @@
           <w:numId w:val="4"/>
         </w:numPr>
       </w:pPr>
-      <w:bookmarkStart w:id="51" w:name="_Toc218762998"/>
+      <w:bookmarkStart w:id="52" w:name="_Toc219100704"/>
       <w:proofErr w:type="spellStart"/>
       <w:r>
         <w:t>Angular</w:t>
       </w:r>
-      <w:bookmarkEnd w:id="51"/>
+      <w:bookmarkEnd w:id="52"/>
       <w:proofErr w:type="spellEnd"/>
       <w:r>
         <w:t xml:space="preserve"> </w:t>
@@ -5996,11 +6088,11 @@
           <w:numId w:val="4"/>
         </w:numPr>
       </w:pPr>
-      <w:bookmarkStart w:id="52" w:name="_Toc218762999"/>
+      <w:bookmarkStart w:id="53" w:name="_Toc219100705"/>
       <w:r>
         <w:t>Alpine.js</w:t>
       </w:r>
-      <w:bookmarkEnd w:id="52"/>
+      <w:bookmarkEnd w:id="53"/>
     </w:p>
     <w:p>
       <w:pPr>
@@ -6030,11 +6122,11 @@
           <w:numId w:val="4"/>
         </w:numPr>
       </w:pPr>
-      <w:bookmarkStart w:id="53" w:name="_Toc218763000"/>
+      <w:bookmarkStart w:id="54" w:name="_Toc219100706"/>
       <w:r>
         <w:t>p5.js</w:t>
       </w:r>
-      <w:bookmarkEnd w:id="53"/>
+      <w:bookmarkEnd w:id="54"/>
     </w:p>
     <w:p>
       <w:pPr>
@@ -6107,12 +6199,12 @@
           <w:numId w:val="4"/>
         </w:numPr>
       </w:pPr>
-      <w:bookmarkStart w:id="54" w:name="_Toc218763001"/>
+      <w:bookmarkStart w:id="55" w:name="_Toc219100707"/>
       <w:proofErr w:type="spellStart"/>
       <w:r>
         <w:t>Sketch</w:t>
       </w:r>
-      <w:bookmarkEnd w:id="54"/>
+      <w:bookmarkEnd w:id="55"/>
       <w:proofErr w:type="spellEnd"/>
     </w:p>
     <w:p>
@@ -6200,11 +6292,11 @@
           <w:numId w:val="4"/>
         </w:numPr>
       </w:pPr>
-      <w:bookmarkStart w:id="55" w:name="_Toc218763002"/>
+      <w:bookmarkStart w:id="56" w:name="_Toc219100708"/>
       <w:r>
         <w:t>GSAP</w:t>
       </w:r>
-      <w:bookmarkEnd w:id="55"/>
+      <w:bookmarkEnd w:id="56"/>
     </w:p>
     <w:p>
       <w:pPr>
@@ -6277,12 +6369,12 @@
           <w:numId w:val="4"/>
         </w:numPr>
       </w:pPr>
-      <w:bookmarkStart w:id="56" w:name="_Toc218763003"/>
+      <w:bookmarkStart w:id="57" w:name="_Toc219100709"/>
       <w:proofErr w:type="spellStart"/>
       <w:r>
         <w:t>Bootstrap</w:t>
       </w:r>
-      <w:bookmarkEnd w:id="56"/>
+      <w:bookmarkEnd w:id="57"/>
       <w:proofErr w:type="spellEnd"/>
     </w:p>
     <w:p>
@@ -6370,7 +6462,7 @@
           <w:numId w:val="4"/>
         </w:numPr>
       </w:pPr>
-      <w:bookmarkStart w:id="57" w:name="_Toc218763004"/>
+      <w:bookmarkStart w:id="58" w:name="_Toc219100710"/>
       <w:proofErr w:type="spellStart"/>
       <w:r>
         <w:lastRenderedPageBreak/>
@@ -6383,7 +6475,7 @@
       <w:r>
         <w:t xml:space="preserve"> CSS</w:t>
       </w:r>
-      <w:bookmarkEnd w:id="57"/>
+      <w:bookmarkEnd w:id="58"/>
     </w:p>
     <w:p>
       <w:pPr>
@@ -6501,13 +6593,13 @@
       <w:r>
         <w:t xml:space="preserve">  </w:t>
       </w:r>
-      <w:bookmarkStart w:id="58" w:name="_Toc218585336"/>
-      <w:bookmarkStart w:id="59" w:name="_Toc218763005"/>
+      <w:bookmarkStart w:id="59" w:name="_Toc218585336"/>
+      <w:bookmarkStart w:id="60" w:name="_Toc219100711"/>
       <w:r>
         <w:t>API-k</w:t>
       </w:r>
-      <w:bookmarkEnd w:id="58"/>
       <w:bookmarkEnd w:id="59"/>
+      <w:bookmarkEnd w:id="60"/>
     </w:p>
     <w:p>
       <w:pPr>
@@ -6517,13 +6609,13 @@
           <w:numId w:val="4"/>
         </w:numPr>
       </w:pPr>
-      <w:bookmarkStart w:id="60" w:name="_Toc218585337"/>
-      <w:bookmarkStart w:id="61" w:name="_Toc218763006"/>
+      <w:bookmarkStart w:id="61" w:name="_Toc218585337"/>
+      <w:bookmarkStart w:id="62" w:name="_Toc219100712"/>
       <w:r>
         <w:t>Chart.js</w:t>
       </w:r>
-      <w:bookmarkEnd w:id="60"/>
       <w:bookmarkEnd w:id="61"/>
+      <w:bookmarkEnd w:id="62"/>
       <w:r>
         <w:t xml:space="preserve"> </w:t>
       </w:r>
@@ -6536,7 +6628,7 @@
           <w:bCs/>
         </w:rPr>
       </w:pPr>
-      <w:bookmarkStart w:id="62" w:name="_Toc218585338"/>
+      <w:bookmarkStart w:id="63" w:name="_Toc218585338"/>
       <w:r>
         <w:t xml:space="preserve">A Chart.js egy JavaScript könyvtár, amely egyszerű és </w:t>
       </w:r>
@@ -6564,7 +6656,7 @@
       <w:r>
         <w:t xml:space="preserve"> és statisztikai elemek megjelenítésében játszott szerepet, lehetővé téve a termékek és felhasználói aktivitás vizuális értékelését.</w:t>
       </w:r>
-      <w:bookmarkEnd w:id="62"/>
+      <w:bookmarkEnd w:id="63"/>
     </w:p>
     <w:p>
       <w:pPr>
@@ -6574,8 +6666,8 @@
           <w:numId w:val="4"/>
         </w:numPr>
       </w:pPr>
-      <w:bookmarkStart w:id="63" w:name="_Toc218585339"/>
-      <w:bookmarkStart w:id="64" w:name="_Toc218763007"/>
+      <w:bookmarkStart w:id="64" w:name="_Toc218585339"/>
+      <w:bookmarkStart w:id="65" w:name="_Toc219100713"/>
       <w:proofErr w:type="spellStart"/>
       <w:r>
         <w:t>Flags</w:t>
@@ -6584,8 +6676,8 @@
       <w:r>
         <w:t xml:space="preserve"> API</w:t>
       </w:r>
-      <w:bookmarkEnd w:id="63"/>
       <w:bookmarkEnd w:id="64"/>
+      <w:bookmarkEnd w:id="65"/>
       <w:r>
         <w:t xml:space="preserve"> </w:t>
       </w:r>
@@ -6598,7 +6690,7 @@
           <w:bCs/>
         </w:rPr>
       </w:pPr>
-      <w:bookmarkStart w:id="65" w:name="_Toc218585340"/>
+      <w:bookmarkStart w:id="66" w:name="_Toc218585340"/>
       <w:r>
         <w:t xml:space="preserve">A </w:t>
       </w:r>
@@ -6626,7 +6718,7 @@
       <w:r>
         <w:t xml:space="preserve"> API hozzájárult a felhasználói élmény gazdagításához és a vizuális tájékozódás megkönnyítéséhez.</w:t>
       </w:r>
-      <w:bookmarkEnd w:id="65"/>
+      <w:bookmarkEnd w:id="66"/>
     </w:p>
     <w:p>
       <w:pPr>
@@ -6636,8 +6728,8 @@
           <w:numId w:val="4"/>
         </w:numPr>
       </w:pPr>
-      <w:bookmarkStart w:id="66" w:name="_Toc218585341"/>
-      <w:bookmarkStart w:id="67" w:name="_Toc218763008"/>
+      <w:bookmarkStart w:id="67" w:name="_Toc218585341"/>
+      <w:bookmarkStart w:id="68" w:name="_Toc219100714"/>
       <w:proofErr w:type="spellStart"/>
       <w:r>
         <w:t>Currency</w:t>
@@ -6646,8 +6738,8 @@
       <w:r>
         <w:t xml:space="preserve"> Exchange API</w:t>
       </w:r>
-      <w:bookmarkEnd w:id="66"/>
       <w:bookmarkEnd w:id="67"/>
+      <w:bookmarkEnd w:id="68"/>
       <w:r>
         <w:t xml:space="preserve"> </w:t>
       </w:r>
@@ -6660,7 +6752,7 @@
           <w:bCs/>
         </w:rPr>
       </w:pPr>
-      <w:bookmarkStart w:id="68" w:name="_Toc218585342"/>
+      <w:bookmarkStart w:id="69" w:name="_Toc218585342"/>
       <w:r>
         <w:t xml:space="preserve">A </w:t>
       </w:r>
@@ -6696,7 +6788,7 @@
       <w:r>
         <w:t xml:space="preserve"> Exchange API hozzájárult a nemzetközi felhasználók kiszolgálásához, valamint a termékek árainak rugalmas és naprakész megjelenítéséhez.</w:t>
       </w:r>
-      <w:bookmarkEnd w:id="68"/>
+      <w:bookmarkEnd w:id="69"/>
     </w:p>
     <w:p>
       <w:pPr>
@@ -6706,15 +6798,15 @@
           <w:numId w:val="4"/>
         </w:numPr>
       </w:pPr>
-      <w:bookmarkStart w:id="69" w:name="_Toc218585343"/>
-      <w:bookmarkStart w:id="70" w:name="_Toc218763009"/>
+      <w:bookmarkStart w:id="70" w:name="_Toc218585343"/>
+      <w:bookmarkStart w:id="71" w:name="_Toc219100715"/>
       <w:proofErr w:type="spellStart"/>
       <w:r>
         <w:lastRenderedPageBreak/>
         <w:t>EmailJS</w:t>
       </w:r>
-      <w:bookmarkEnd w:id="69"/>
       <w:bookmarkEnd w:id="70"/>
+      <w:bookmarkEnd w:id="71"/>
       <w:proofErr w:type="spellEnd"/>
       <w:r>
         <w:t xml:space="preserve"> </w:t>
@@ -6723,12 +6815,8 @@
     <w:p>
       <w:pPr>
         <w:ind w:left="1440"/>
-        <w:rPr>
-          <w:b/>
-          <w:bCs/>
-        </w:rPr>
-      </w:pPr>
-      <w:bookmarkStart w:id="71" w:name="_Toc218585344"/>
+      </w:pPr>
+      <w:bookmarkStart w:id="72" w:name="_Toc218585344"/>
       <w:r>
         <w:t xml:space="preserve">Az </w:t>
       </w:r>
@@ -6756,7 +6844,32 @@
       <w:r>
         <w:t xml:space="preserve"> segítségével valósult meg a kapcsolatfelvételi és értesítési funkciók, például a felhasználói kérdések vagy visszajelzések egyszerű kezelése, anélkül hogy külön backend e-mail szervert kellett volna konfigurálni.</w:t>
       </w:r>
-      <w:bookmarkEnd w:id="71"/>
+      <w:bookmarkEnd w:id="72"/>
+    </w:p>
+    <w:p>
+      <w:pPr>
+        <w:pStyle w:val="Cmsor3"/>
+        <w:numPr>
+          <w:ilvl w:val="2"/>
+          <w:numId w:val="4"/>
+        </w:numPr>
+      </w:pPr>
+      <w:bookmarkStart w:id="73" w:name="_Toc219100716"/>
+      <w:r>
+        <w:t>RAWG API</w:t>
+      </w:r>
+      <w:bookmarkEnd w:id="73"/>
+    </w:p>
+    <w:p>
+      <w:pPr>
+        <w:ind w:left="1440"/>
+      </w:pPr>
+      <w:r>
+        <w:t>A RAWG API egy nyilvános videojáték-adatbázisra épülő programozói felület, amely részletes információkat biztosít különböző videojátékokról. Az API segítségével lekérdezhetők többek között játéknevek, megjelenési dátumok, platformok, műfajok és egyéb, a játékokhoz kapcsolódó adatok. A RAWG API célja, hogy strukturált és könnyen feldolgozható formában biztosítson naprakész adatokat a videojátékok világából</w:t>
+      </w:r>
+      <w:r>
+        <w:t>.</w:t>
+      </w:r>
     </w:p>
     <w:p>
       <w:pPr>
@@ -6769,8 +6882,8 @@
       <w:r>
         <w:t xml:space="preserve"> </w:t>
       </w:r>
-      <w:bookmarkStart w:id="72" w:name="_Toc218763010"/>
-      <w:bookmarkStart w:id="73" w:name="_Toc218585345"/>
+      <w:bookmarkStart w:id="74" w:name="_Toc218585345"/>
+      <w:bookmarkStart w:id="75" w:name="_Toc219100717"/>
       <w:proofErr w:type="spellStart"/>
       <w:r>
         <w:t>Cloud</w:t>
@@ -6779,11 +6892,11 @@
       <w:r>
         <w:t xml:space="preserve"> service</w:t>
       </w:r>
-      <w:bookmarkEnd w:id="72"/>
+      <w:bookmarkEnd w:id="75"/>
       <w:r>
         <w:t xml:space="preserve"> </w:t>
       </w:r>
-      <w:bookmarkEnd w:id="73"/>
+      <w:bookmarkEnd w:id="74"/>
     </w:p>
     <w:p>
       <w:pPr>
@@ -6793,12 +6906,12 @@
           <w:numId w:val="4"/>
         </w:numPr>
       </w:pPr>
-      <w:bookmarkStart w:id="74" w:name="_Toc218763011"/>
+      <w:bookmarkStart w:id="76" w:name="_Toc219100718"/>
       <w:proofErr w:type="spellStart"/>
       <w:r>
         <w:t>Firebase</w:t>
       </w:r>
-      <w:bookmarkEnd w:id="74"/>
+      <w:bookmarkEnd w:id="76"/>
       <w:proofErr w:type="spellEnd"/>
     </w:p>
     <w:p>
@@ -6836,13 +6949,13 @@
       <w:r>
         <w:t xml:space="preserve"> </w:t>
       </w:r>
-      <w:bookmarkStart w:id="75" w:name="_Toc218585347"/>
-      <w:bookmarkStart w:id="76" w:name="_Toc218763012"/>
+      <w:bookmarkStart w:id="77" w:name="_Toc218585347"/>
+      <w:bookmarkStart w:id="78" w:name="_Toc219100719"/>
       <w:r>
         <w:t>Fejlesztési eszközök</w:t>
       </w:r>
-      <w:bookmarkEnd w:id="75"/>
-      <w:bookmarkEnd w:id="76"/>
+      <w:bookmarkEnd w:id="77"/>
+      <w:bookmarkEnd w:id="78"/>
     </w:p>
     <w:p>
       <w:pPr>
@@ -6852,8 +6965,8 @@
           <w:numId w:val="4"/>
         </w:numPr>
       </w:pPr>
-      <w:bookmarkStart w:id="77" w:name="_Toc218763013"/>
-      <w:bookmarkStart w:id="78" w:name="_Toc218585348"/>
+      <w:bookmarkStart w:id="79" w:name="_Toc218585348"/>
+      <w:bookmarkStart w:id="80" w:name="_Toc219100720"/>
       <w:r>
         <w:t xml:space="preserve">Visual </w:t>
       </w:r>
@@ -6869,7 +6982,7 @@
       <w:r>
         <w:t>Code</w:t>
       </w:r>
-      <w:bookmarkEnd w:id="77"/>
+      <w:bookmarkEnd w:id="80"/>
       <w:proofErr w:type="spellEnd"/>
     </w:p>
     <w:p>
@@ -6912,7 +7025,11 @@
       </w:r>
       <w:proofErr w:type="spellEnd"/>
       <w:r>
-        <w:t xml:space="preserve"> lehetővé teszi a különböző programozási nyelvek – például PHP, JavaScript, </w:t>
+        <w:t xml:space="preserve"> lehetővé teszi a </w:t>
+      </w:r>
+      <w:r>
+        <w:lastRenderedPageBreak/>
+        <w:t xml:space="preserve">különböző programozási nyelvek – például PHP, JavaScript, </w:t>
       </w:r>
       <w:proofErr w:type="spellStart"/>
       <w:r>
@@ -6930,7 +7047,7 @@
       <w:r>
         <w:t xml:space="preserve"> projekt fejlesztése során ez az eszköz biztosította az egységes munkakörnyezetet, amely jelentősen hozzájárult a hatékonyabb kódoláshoz és a hibák gyorsabb felismeréséhez.</w:t>
       </w:r>
-      <w:bookmarkEnd w:id="78"/>
+      <w:bookmarkEnd w:id="79"/>
     </w:p>
     <w:p>
       <w:pPr>
@@ -6940,14 +7057,13 @@
           <w:numId w:val="4"/>
         </w:numPr>
       </w:pPr>
-      <w:bookmarkStart w:id="79" w:name="_Toc218763014"/>
-      <w:bookmarkStart w:id="80" w:name="_Toc218585349"/>
-      <w:proofErr w:type="spellStart"/>
-      <w:r>
-        <w:lastRenderedPageBreak/>
+      <w:bookmarkStart w:id="81" w:name="_Toc218585349"/>
+      <w:bookmarkStart w:id="82" w:name="_Toc219100721"/>
+      <w:proofErr w:type="spellStart"/>
+      <w:r>
         <w:t>Figma</w:t>
       </w:r>
-      <w:bookmarkEnd w:id="79"/>
+      <w:bookmarkEnd w:id="82"/>
       <w:proofErr w:type="spellEnd"/>
     </w:p>
     <w:p>
@@ -6997,7 +7113,7 @@
       <w:r>
         <w:t xml:space="preserve"> hozzájárult ahhoz, hogy az oldal egységes megjelenéssel, átgondolt, struktúrával és felhasználóbarát dizájnnal valósuljon meg.</w:t>
       </w:r>
-      <w:bookmarkEnd w:id="80"/>
+      <w:bookmarkEnd w:id="81"/>
     </w:p>
     <w:p/>
     <w:p>
@@ -7008,13 +7124,13 @@
           <w:numId w:val="4"/>
         </w:numPr>
       </w:pPr>
-      <w:bookmarkStart w:id="81" w:name="_Toc218585350"/>
-      <w:bookmarkStart w:id="82" w:name="_Toc218763015"/>
+      <w:bookmarkStart w:id="83" w:name="_Toc218585350"/>
+      <w:bookmarkStart w:id="84" w:name="_Toc219100722"/>
       <w:r>
         <w:t>XAMPP</w:t>
       </w:r>
-      <w:bookmarkEnd w:id="81"/>
-      <w:bookmarkEnd w:id="82"/>
+      <w:bookmarkEnd w:id="83"/>
+      <w:bookmarkEnd w:id="84"/>
       <w:r>
         <w:t xml:space="preserve">  </w:t>
       </w:r>
@@ -7023,7 +7139,7 @@
       <w:pPr>
         <w:ind w:left="1440"/>
       </w:pPr>
-      <w:bookmarkStart w:id="83" w:name="_Toc218585351"/>
+      <w:bookmarkStart w:id="85" w:name="_Toc218585351"/>
       <w:r>
         <w:t xml:space="preserve">A XAMPP egy ingyenes, nyílt forráskódú szervercsomag, amely helyi fejlesztési környezetet biztosít webalkalmazások készítéséhez és teszteléséhez. A csomag tartalmazza az </w:t>
       </w:r>
@@ -7059,7 +7175,7 @@
       <w:r>
         <w:t xml:space="preserve"> projektben a XAMPP kulcsfontosságú szerepet játszott a PHP-alapú backend és az adatbázis funkciók fejlesztésében és ellenőrzésében.</w:t>
       </w:r>
-      <w:bookmarkEnd w:id="83"/>
+      <w:bookmarkEnd w:id="85"/>
       <w:r>
         <w:t xml:space="preserve">  </w:t>
       </w:r>
@@ -7072,13 +7188,13 @@
           <w:numId w:val="4"/>
         </w:numPr>
       </w:pPr>
-      <w:bookmarkStart w:id="84" w:name="_Toc218585352"/>
-      <w:bookmarkStart w:id="85" w:name="_Toc218763016"/>
+      <w:bookmarkStart w:id="86" w:name="_Toc218585352"/>
+      <w:bookmarkStart w:id="87" w:name="_Toc219100723"/>
       <w:r>
         <w:t>GitHub</w:t>
       </w:r>
-      <w:bookmarkEnd w:id="84"/>
-      <w:bookmarkEnd w:id="85"/>
+      <w:bookmarkEnd w:id="86"/>
+      <w:bookmarkEnd w:id="87"/>
       <w:r>
         <w:t xml:space="preserve">  </w:t>
       </w:r>
@@ -7087,7 +7203,7 @@
       <w:pPr>
         <w:ind w:left="1440"/>
       </w:pPr>
-      <w:bookmarkStart w:id="86" w:name="_Toc218585353"/>
+      <w:bookmarkStart w:id="88" w:name="_Toc218585353"/>
       <w:r>
         <w:t xml:space="preserve">A GitHub egy verziókezelő és együttműködési platform, amely a </w:t>
       </w:r>
@@ -7105,7 +7221,11 @@
       </w:r>
       <w:proofErr w:type="spellEnd"/>
       <w:r>
-        <w:t xml:space="preserve"> projekt teljes fejlesztési folyamata GitHub segítségével zajlott, ahol a publikus </w:t>
+        <w:t xml:space="preserve"> </w:t>
+      </w:r>
+      <w:r>
+        <w:lastRenderedPageBreak/>
+        <w:t xml:space="preserve">projekt teljes fejlesztési folyamata GitHub segítségével zajlott, ahol a publikus </w:t>
       </w:r>
       <w:proofErr w:type="spellStart"/>
       <w:r>
@@ -7123,7 +7243,7 @@
       <w:r>
         <w:t xml:space="preserve"> és a projekt hosszú távú fenntarthatóságát.</w:t>
       </w:r>
-      <w:bookmarkEnd w:id="86"/>
+      <w:bookmarkEnd w:id="88"/>
       <w:r>
         <w:t xml:space="preserve">  </w:t>
       </w:r>
@@ -7136,14 +7256,14 @@
           <w:numId w:val="4"/>
         </w:numPr>
       </w:pPr>
-      <w:bookmarkStart w:id="87" w:name="_Toc218585354"/>
-      <w:bookmarkStart w:id="88" w:name="_Toc218763017"/>
+      <w:bookmarkStart w:id="89" w:name="_Toc218585354"/>
+      <w:bookmarkStart w:id="90" w:name="_Toc219100724"/>
       <w:proofErr w:type="spellStart"/>
       <w:r>
         <w:t>Vite</w:t>
       </w:r>
-      <w:bookmarkEnd w:id="87"/>
-      <w:bookmarkEnd w:id="88"/>
+      <w:bookmarkEnd w:id="89"/>
+      <w:bookmarkEnd w:id="90"/>
       <w:proofErr w:type="spellEnd"/>
       <w:r>
         <w:t xml:space="preserve">  </w:t>
@@ -7153,7 +7273,7 @@
       <w:pPr>
         <w:ind w:left="1440"/>
       </w:pPr>
-      <w:bookmarkStart w:id="89" w:name="_Toc218585355"/>
+      <w:bookmarkStart w:id="91" w:name="_Toc218585355"/>
       <w:r>
         <w:t xml:space="preserve">A </w:t>
       </w:r>
@@ -7187,11 +7307,7 @@
       </w:r>
       <w:proofErr w:type="spellEnd"/>
       <w:r>
-        <w:t xml:space="preserve"> azonnali fejlesztői környezetet </w:t>
-      </w:r>
-      <w:r>
-        <w:lastRenderedPageBreak/>
-        <w:t xml:space="preserve">biztosít, így a változtatások szinte azonnal megjelennek a böngészőben. A </w:t>
+        <w:t xml:space="preserve"> azonnali fejlesztői környezetet biztosít, így a változtatások szinte azonnal megjelennek a böngészőben. A </w:t>
       </w:r>
       <w:proofErr w:type="spellStart"/>
       <w:r>
@@ -7233,7 +7349,7 @@
       <w:r>
         <w:t xml:space="preserve"> jelentősen felgyorsította a frontend fejlesztési folyamatot és hozzájárult a hatékonyabb munkavégzéshez.</w:t>
       </w:r>
-      <w:bookmarkEnd w:id="89"/>
+      <w:bookmarkEnd w:id="91"/>
     </w:p>
     <w:p>
       <w:pPr>
@@ -7243,12 +7359,12 @@
           <w:numId w:val="4"/>
         </w:numPr>
       </w:pPr>
-      <w:bookmarkStart w:id="90" w:name="_Toc218763018"/>
+      <w:bookmarkStart w:id="92" w:name="_Toc219100725"/>
       <w:proofErr w:type="spellStart"/>
       <w:r>
         <w:t>Discord</w:t>
       </w:r>
-      <w:bookmarkEnd w:id="90"/>
+      <w:bookmarkEnd w:id="92"/>
       <w:proofErr w:type="spellEnd"/>
     </w:p>
     <w:p>
@@ -7319,11 +7435,11 @@
       <w:r>
         <w:t xml:space="preserve"> </w:t>
       </w:r>
-      <w:bookmarkStart w:id="91" w:name="_Toc218763019"/>
+      <w:bookmarkStart w:id="93" w:name="_Toc219100726"/>
       <w:r>
         <w:t>Adatbázis</w:t>
       </w:r>
-      <w:bookmarkEnd w:id="91"/>
+      <w:bookmarkEnd w:id="93"/>
     </w:p>
     <w:p>
       <w:pPr>
@@ -7333,11 +7449,11 @@
           <w:numId w:val="4"/>
         </w:numPr>
       </w:pPr>
-      <w:bookmarkStart w:id="92" w:name="_Toc218763020"/>
+      <w:bookmarkStart w:id="94" w:name="_Toc219100727"/>
       <w:r>
         <w:t>Adatbázis tervezése</w:t>
       </w:r>
-      <w:bookmarkEnd w:id="92"/>
+      <w:bookmarkEnd w:id="94"/>
     </w:p>
     <w:p>
       <w:pPr>
@@ -7352,11 +7468,12 @@
           <w:numId w:val="4"/>
         </w:numPr>
       </w:pPr>
-      <w:bookmarkStart w:id="93" w:name="_Toc218763021"/>
-      <w:r>
+      <w:bookmarkStart w:id="95" w:name="_Toc219100728"/>
+      <w:r>
+        <w:lastRenderedPageBreak/>
         <w:t>Adatbázisok</w:t>
       </w:r>
-      <w:bookmarkEnd w:id="93"/>
+      <w:bookmarkEnd w:id="95"/>
     </w:p>
     <w:p>
       <w:pPr>
@@ -7501,7 +7618,6 @@
       </w:pPr>
       <w:proofErr w:type="spellStart"/>
       <w:r>
-        <w:lastRenderedPageBreak/>
         <w:t>release_date</w:t>
       </w:r>
       <w:proofErr w:type="spellEnd"/>
@@ -7957,6 +8073,7 @@
       </w:pPr>
       <w:proofErr w:type="spellStart"/>
       <w:r>
+        <w:lastRenderedPageBreak/>
         <w:t>developer_awards</w:t>
       </w:r>
       <w:proofErr w:type="spellEnd"/>
@@ -8019,7 +8136,6 @@
         </w:numPr>
       </w:pPr>
       <w:r>
-        <w:lastRenderedPageBreak/>
         <w:t>Kapcsolatok</w:t>
       </w:r>
     </w:p>
@@ -8525,6 +8641,7 @@
         </w:numPr>
       </w:pPr>
       <w:r>
+        <w:lastRenderedPageBreak/>
         <w:t xml:space="preserve"> </w:t>
       </w:r>
       <w:proofErr w:type="spellStart"/>
@@ -8638,12 +8755,11 @@
           <w:numId w:val="4"/>
         </w:numPr>
       </w:pPr>
-      <w:bookmarkStart w:id="94" w:name="_Toc218763022"/>
-      <w:r>
-        <w:lastRenderedPageBreak/>
+      <w:bookmarkStart w:id="96" w:name="_Toc219100729"/>
+      <w:r>
         <w:t>Továbbfejlesztési lehetőség</w:t>
       </w:r>
-      <w:bookmarkEnd w:id="94"/>
+      <w:bookmarkEnd w:id="96"/>
     </w:p>
     <w:p>
       <w:pPr>
@@ -8718,18 +8834,18 @@
           <w:numId w:val="4"/>
         </w:numPr>
       </w:pPr>
-      <w:bookmarkStart w:id="95" w:name="_heading=h.hl4y4mp16i51" w:colFirst="0" w:colLast="0"/>
-      <w:bookmarkEnd w:id="95"/>
+      <w:bookmarkStart w:id="97" w:name="_heading=h.hl4y4mp16i51" w:colFirst="0" w:colLast="0"/>
+      <w:bookmarkEnd w:id="97"/>
       <w:r>
         <w:t xml:space="preserve"> </w:t>
       </w:r>
-      <w:bookmarkStart w:id="96" w:name="_Toc218585356"/>
-      <w:bookmarkStart w:id="97" w:name="_Toc218763023"/>
+      <w:bookmarkStart w:id="98" w:name="_Toc218585356"/>
+      <w:bookmarkStart w:id="99" w:name="_Toc219100730"/>
       <w:r>
         <w:t>Felmerült akadályok</w:t>
       </w:r>
-      <w:bookmarkEnd w:id="96"/>
-      <w:bookmarkEnd w:id="97"/>
+      <w:bookmarkEnd w:id="98"/>
+      <w:bookmarkEnd w:id="99"/>
     </w:p>
     <w:p>
       <w:pPr>
@@ -9216,7 +9332,15 @@
           <w:bCs/>
           <w:color w:val="000000"/>
         </w:rPr>
-        <w:t>A szellemek AI – ja úgy van kivitelezve, hogy képtelenek a kezdő helyükről (dobozukról) kijönni. Megoldás az lenne, hogy a kiinduló irányok választásánál minden szellemet felfele toljuk.</w:t>
+        <w:t xml:space="preserve">A szellemek AI – ja úgy van kivitelezve, hogy képtelenek a kezdő helyükről (dobozukról) kijönni. Megoldás az lenne, hogy a kiinduló irányok választásánál </w:t>
+      </w:r>
+      <w:r>
+        <w:rPr>
+          <w:bCs/>
+          <w:color w:val="000000"/>
+        </w:rPr>
+        <w:lastRenderedPageBreak/>
+        <w:t>minden szellemet felfele toljuk.</w:t>
       </w:r>
       <w:r>
         <w:rPr>
@@ -9352,7 +9476,6 @@
           <w:bCs/>
           <w:color w:val="000000"/>
         </w:rPr>
-        <w:lastRenderedPageBreak/>
         <w:t xml:space="preserve">A </w:t>
       </w:r>
       <w:proofErr w:type="spellStart"/>
@@ -10072,7 +10195,17 @@
           <w:sz w:val="22"/>
           <w:szCs w:val="22"/>
         </w:rPr>
-        <w:t xml:space="preserve"> megeszik egy ételt akkor lefut egy függvény amely megnöveli eggyel a </w:t>
+        <w:t xml:space="preserve"> megeszik egy ételt akkor lefut egy függvény amely </w:t>
+      </w:r>
+      <w:r>
+        <w:rPr>
+          <w:rFonts w:ascii="Arial" w:hAnsi="Arial" w:cs="Arial"/>
+          <w:color w:val="000000"/>
+          <w:sz w:val="22"/>
+          <w:szCs w:val="22"/>
+        </w:rPr>
+        <w:lastRenderedPageBreak/>
+        <w:t xml:space="preserve">megnöveli eggyel a </w:t>
       </w:r>
       <w:proofErr w:type="spellStart"/>
       <w:r>
@@ -10346,7 +10479,6 @@
           <w:sz w:val="22"/>
           <w:szCs w:val="22"/>
         </w:rPr>
-        <w:lastRenderedPageBreak/>
         <w:t xml:space="preserve">A </w:t>
       </w:r>
       <w:proofErr w:type="spellStart"/>
@@ -10945,8 +11077,6 @@
         </w:rPr>
         <w:t xml:space="preserve"> a kígyó testén és annyiszor fog lefutni amilyen hosszú a kígyó, így tudja legenerálni az összes testrészt a kígyónak.</w:t>
       </w:r>
-      <w:bookmarkStart w:id="98" w:name="_GoBack"/>
-      <w:bookmarkEnd w:id="98"/>
     </w:p>
     <w:p>
       <w:pPr>
@@ -11252,6 +11382,7 @@
           <w:bCs/>
           <w:color w:val="000000"/>
         </w:rPr>
+        <w:lastRenderedPageBreak/>
         <w:t>Tetrominó</w:t>
       </w:r>
       <w:proofErr w:type="spellEnd"/>
@@ -11399,7 +11530,6 @@
           <w:bCs/>
           <w:color w:val="000000"/>
         </w:rPr>
-        <w:lastRenderedPageBreak/>
         <w:t xml:space="preserve">A </w:t>
       </w:r>
       <w:proofErr w:type="spellStart"/>
@@ -12002,7 +12132,15 @@
           <w:bCs/>
           <w:color w:val="000000"/>
         </w:rPr>
-        <w:t xml:space="preserve">. Ezt egy jobb tovább fejlesztett logikával oldottuk meg. Amely most már nem csak random kiválasztott egy játékot, hanem most már a fejlesztő vagy a </w:t>
+        <w:t xml:space="preserve">. Ezt egy jobb tovább fejlesztett logikával oldottuk meg. Amely most már nem csak random kiválasztott egy játékot, hanem most már a </w:t>
+      </w:r>
+      <w:r>
+        <w:rPr>
+          <w:bCs/>
+          <w:color w:val="000000"/>
+        </w:rPr>
+        <w:lastRenderedPageBreak/>
+        <w:t xml:space="preserve">fejlesztő vagy a </w:t>
       </w:r>
       <w:proofErr w:type="spellStart"/>
       <w:r>
@@ -12232,15 +12370,7 @@
           <w:bCs/>
           <w:color w:val="000000"/>
         </w:rPr>
-        <w:t xml:space="preserve"> logikán belül, ha bevolt </w:t>
-      </w:r>
-      <w:r>
-        <w:rPr>
-          <w:bCs/>
-          <w:color w:val="000000"/>
-        </w:rPr>
-        <w:lastRenderedPageBreak/>
-        <w:t xml:space="preserve">nyomva az a gomb akkor lefutott egy elágazás ami megnézte a kettő közül melyik állapotban van bevan kapcsolva vagy pedig nincs, ha nem volt akkor az </w:t>
+        <w:t xml:space="preserve"> logikán belül, ha bevolt nyomva az a gomb akkor lefutott egy elágazás ami megnézte a kettő közül melyik állapotban van bevan kapcsolva vagy pedig nincs, ha nem volt akkor az </w:t>
       </w:r>
       <w:proofErr w:type="spellStart"/>
       <w:r>
@@ -12713,15 +12843,15 @@
       <w:pPr>
         <w:pStyle w:val="Cmsor1"/>
       </w:pPr>
-      <w:bookmarkStart w:id="99" w:name="_heading=h.gnrmskoad7oj" w:colFirst="0" w:colLast="0"/>
-      <w:bookmarkStart w:id="100" w:name="_Toc218585357"/>
-      <w:bookmarkStart w:id="101" w:name="_Toc218763024"/>
-      <w:bookmarkEnd w:id="99"/>
+      <w:bookmarkStart w:id="100" w:name="_heading=h.gnrmskoad7oj" w:colFirst="0" w:colLast="0"/>
+      <w:bookmarkStart w:id="101" w:name="_Toc218585357"/>
+      <w:bookmarkStart w:id="102" w:name="_Toc219100731"/>
+      <w:bookmarkEnd w:id="100"/>
       <w:r>
         <w:t>Összefoglalás</w:t>
       </w:r>
-      <w:bookmarkEnd w:id="100"/>
       <w:bookmarkEnd w:id="101"/>
+      <w:bookmarkEnd w:id="102"/>
     </w:p>
     <w:p>
       <w:r>
@@ -12757,16 +12887,16 @@
           <w:numId w:val="4"/>
         </w:numPr>
       </w:pPr>
-      <w:bookmarkStart w:id="102" w:name="_heading=h.lhelqd79oykq" w:colFirst="0" w:colLast="0"/>
-      <w:bookmarkStart w:id="103" w:name="_Toc218585358"/>
-      <w:bookmarkStart w:id="104" w:name="_Toc218763025"/>
-      <w:bookmarkEnd w:id="102"/>
+      <w:bookmarkStart w:id="103" w:name="_heading=h.lhelqd79oykq" w:colFirst="0" w:colLast="0"/>
+      <w:bookmarkStart w:id="104" w:name="_Toc218585358"/>
+      <w:bookmarkStart w:id="105" w:name="_Toc219100732"/>
+      <w:bookmarkEnd w:id="103"/>
       <w:r>
         <w:lastRenderedPageBreak/>
         <w:t>Források:</w:t>
       </w:r>
-      <w:bookmarkEnd w:id="103"/>
       <w:bookmarkEnd w:id="104"/>
+      <w:bookmarkEnd w:id="105"/>
     </w:p>
     <w:p>
       <w:r>
@@ -15613,7 +15743,7 @@
 </file>
 
 <file path=customXml/itemProps2.xml><?xml version="1.0" encoding="utf-8"?>
-<ds:datastoreItem xmlns:ds="http://schemas.openxmlformats.org/officeDocument/2006/customXml" ds:itemID="{DE72DAB2-CB47-40C5-B68F-4833762FE5F7}">
+<ds:datastoreItem xmlns:ds="http://schemas.openxmlformats.org/officeDocument/2006/customXml" ds:itemID="{6DE8D5A6-12FF-4E7B-8DC2-B1D57E95CAFA}">
   <ds:schemaRefs>
     <ds:schemaRef ds:uri="http://schemas.openxmlformats.org/officeDocument/2006/bibliography"/>
   </ds:schemaRefs>

</xml_diff>

<commit_message>
Start of User interfae doc
</commit_message>
<xml_diff>
--- a/documentation/documentation.docx
+++ b/documentation/documentation.docx
@@ -4795,21 +4795,6 @@
       <w:bookmarkEnd w:id="2"/>
       <w:bookmarkEnd w:id="3"/>
     </w:p>
-    <w:p>
-      <w:r>
-        <w:t>kb. 1-3 oldal</w:t>
-      </w:r>
-    </w:p>
-    <w:p>
-      <w:r>
-        <w:t>jelen esetben, a munkamegosztás, ki mit csinált</w:t>
-      </w:r>
-    </w:p>
-    <w:p>
-      <w:r>
-        <w:t>ötletek, ki mit csinált a projektben</w:t>
-      </w:r>
-    </w:p>
     <w:p/>
     <w:p>
       <w:r>
@@ -4953,206 +4938,200 @@
       <w:r>
         <w:t xml:space="preserve"> Péter, Barnáné Kiss Éva és Juhász Zoltán – folyamatos támogatást és motivációt nyújtottak számunkra, ami nagy segítséget jelentett a projekt megvalósítása során.  </w:t>
       </w:r>
-      <w:bookmarkStart w:id="4" w:name="_GoBack"/>
-      <w:bookmarkEnd w:id="4"/>
     </w:p>
     <w:p/>
     <w:p>
       <w:r>
+        <w:t xml:space="preserve">A projekt fejlesztése végig </w:t>
+      </w:r>
+      <w:proofErr w:type="spellStart"/>
+      <w:r>
+        <w:t>Git</w:t>
+      </w:r>
+      <w:proofErr w:type="spellEnd"/>
+      <w:r>
+        <w:t xml:space="preserve"> verziókezelő rendszerrel történt, a forráskód egy publikus GitHub </w:t>
+      </w:r>
+      <w:proofErr w:type="spellStart"/>
+      <w:r>
+        <w:t>repositoryban</w:t>
+      </w:r>
+      <w:proofErr w:type="spellEnd"/>
+      <w:r>
+        <w:t xml:space="preserve"> érhető el. A </w:t>
+      </w:r>
+      <w:proofErr w:type="spellStart"/>
+      <w:r>
+        <w:t>repository</w:t>
+      </w:r>
+      <w:proofErr w:type="spellEnd"/>
+      <w:r>
+        <w:t xml:space="preserve"> a https://github.com/VTom21/Fragstore-Webshop  címen található meg, ahol a fejlesztési folyamat nyomon követhető, valamint a projekthez kapcsolódó dokumentáció is elérhető.</w:t>
+      </w:r>
+    </w:p>
+    <w:p/>
+    <w:p>
+      <w:r>
+        <w:t xml:space="preserve">A </w:t>
+      </w:r>
+      <w:proofErr w:type="spellStart"/>
+      <w:r>
+        <w:t>Fragstore</w:t>
+      </w:r>
+      <w:proofErr w:type="spellEnd"/>
+      <w:r>
+        <w:t xml:space="preserve"> webalkalmazás fejlesztése során számos modern webes technológiát, keretrendszert és fejlesztői eszközt alkalmaztunk annak érdekében, hogy egy stabil, jól skálázható és felhasználóbarát rendszert hozzunk létre. A backend megvalósításához PHP-t és SQL adatbázist használtunk, amelyek lehetővé tették a felhasználói adatok, termékek, kosár- és </w:t>
+      </w:r>
+      <w:proofErr w:type="spellStart"/>
+      <w:r>
+        <w:t>wishlist</w:t>
+      </w:r>
+      <w:proofErr w:type="spellEnd"/>
+      <w:r>
+        <w:t xml:space="preserve"> funkciók biztonságos kezelését, valamint az üzleti logika hatékony megvalósítását. A frontend oldalon HTML, CSS és JavaScript alkotta az alapot, amelyet különböző JavaScript-alapú megoldásokkal egészítettünk ki annak érdekében, hogy az oldal dinamikus és interaktív működést biztosítson. </w:t>
+      </w:r>
+    </w:p>
+    <w:p/>
+    <w:p>
+      <w:r>
+        <w:t xml:space="preserve"> A JavaScript ökoszisztémán belül több különböző megközelítést is alkalmaztunk. A komplexebb, komponensalapú felületek kialakításában </w:t>
+      </w:r>
+      <w:proofErr w:type="spellStart"/>
+      <w:r>
+        <w:t>React</w:t>
+      </w:r>
+      <w:proofErr w:type="spellEnd"/>
+      <w:r>
+        <w:t xml:space="preserve"> és </w:t>
+      </w:r>
+      <w:proofErr w:type="spellStart"/>
+      <w:r>
+        <w:t>Angular</w:t>
+      </w:r>
+      <w:proofErr w:type="spellEnd"/>
+      <w:r>
+        <w:t xml:space="preserve"> keretrendszerek segítették a strukturált fejlesztést, míg az egyszerűbb interakciók és kisebb dinamikus elemek megvalósításához Alpine.js bizonyult hatékony megoldásnak. A </w:t>
+      </w:r>
+      <w:proofErr w:type="spellStart"/>
+      <w:r>
+        <w:t>TypeScript</w:t>
+      </w:r>
+      <w:proofErr w:type="spellEnd"/>
+      <w:r>
+        <w:t xml:space="preserve"> használata hozzájárult a kód minőségének javításához, mivel a típusosság révén csökkentette a </w:t>
+      </w:r>
+      <w:proofErr w:type="spellStart"/>
+      <w:r>
+        <w:t>futásidejű</w:t>
+      </w:r>
+      <w:proofErr w:type="spellEnd"/>
+      <w:r>
+        <w:t xml:space="preserve"> hibák számát. Az adatok strukturált továbbítását JSON formátum biztosította a frontend és a backend között.  </w:t>
+      </w:r>
+    </w:p>
+    <w:p/>
+    <w:p>
+      <w:r>
+        <w:t xml:space="preserve">A megjelenés és a felhasználói élmény fejlesztése során különös hangsúlyt fektettünk a </w:t>
+      </w:r>
+      <w:proofErr w:type="spellStart"/>
+      <w:r>
+        <w:t>reszponzivitásra</w:t>
+      </w:r>
+      <w:proofErr w:type="spellEnd"/>
+      <w:r>
+        <w:t xml:space="preserve"> és a vizuális élményre. Ebben nagy segítséget nyújtott a </w:t>
+      </w:r>
+      <w:proofErr w:type="spellStart"/>
+      <w:r>
+        <w:t>Bootstrap</w:t>
+      </w:r>
+      <w:proofErr w:type="spellEnd"/>
+      <w:r>
+        <w:t xml:space="preserve"> és a </w:t>
+      </w:r>
+      <w:proofErr w:type="spellStart"/>
+      <w:r>
+        <w:t>Tailwind</w:t>
+      </w:r>
+      <w:proofErr w:type="spellEnd"/>
+      <w:r>
+        <w:t xml:space="preserve"> CSS, amelyek lehetővé tették a különböző képernyőméretekhez való gyors és hatékony alkalmazkodást. Az animációk és látványos átmenetek megvalósításához GSAP könyvtárat használtunk, míg a kreatívabb, játékosabb elemek és </w:t>
+      </w:r>
+      <w:proofErr w:type="spellStart"/>
+      <w:r>
+        <w:t>easter</w:t>
+      </w:r>
+      <w:proofErr w:type="spellEnd"/>
+      <w:r>
+        <w:t xml:space="preserve"> </w:t>
+      </w:r>
+      <w:proofErr w:type="spellStart"/>
+      <w:r>
+        <w:t>egg</w:t>
+      </w:r>
+      <w:proofErr w:type="spellEnd"/>
+      <w:r>
+        <w:t xml:space="preserve"> funkciók fejlesztésében a p5.js játszott fontos szerepet. A felhasználói felület megtervezése és az oldal vizuális koncepciójának kialakítása </w:t>
+      </w:r>
+      <w:proofErr w:type="spellStart"/>
+      <w:r>
+        <w:t>Figma</w:t>
+      </w:r>
+      <w:proofErr w:type="spellEnd"/>
+      <w:r>
+        <w:t xml:space="preserve"> és </w:t>
+      </w:r>
+      <w:proofErr w:type="spellStart"/>
+      <w:r>
+        <w:t>Sketch</w:t>
+      </w:r>
+      <w:proofErr w:type="spellEnd"/>
+      <w:r>
+        <w:t xml:space="preserve"> segítségével történt, amelyek elősegítették az egységes dizájn kialakítását már a fejlesztés korai szakaszában. </w:t>
+      </w:r>
+    </w:p>
+    <w:p>
+      <w:r>
+        <w:t xml:space="preserve"> Az alkalmazás funkcionalitását külső szolgáltatások és API-k is bővítették. A Chart.js lehetőséget biztosított adatok grafikus megjelenítésére, amely elsősorban statisztikai vagy adminisztrációs </w:t>
+      </w:r>
+      <w:proofErr w:type="spellStart"/>
+      <w:r>
+        <w:t>nézetekben</w:t>
+      </w:r>
+      <w:proofErr w:type="spellEnd"/>
+      <w:r>
+        <w:t xml:space="preserve"> volt hasznos. A </w:t>
+      </w:r>
+      <w:proofErr w:type="spellStart"/>
+      <w:r>
+        <w:t>Flags</w:t>
+      </w:r>
+      <w:proofErr w:type="spellEnd"/>
+      <w:r>
+        <w:t xml:space="preserve"> API segítségével országokhoz kötődő vizuális elemeket tudtunk megjeleníteni, míg a </w:t>
+      </w:r>
+      <w:proofErr w:type="spellStart"/>
+      <w:r>
+        <w:t>Currency</w:t>
+      </w:r>
+      <w:proofErr w:type="spellEnd"/>
+      <w:r>
+        <w:t xml:space="preserve"> Exchange API lehetővé tette az árak különböző pénznemek közötti átváltását. Az </w:t>
+      </w:r>
+      <w:proofErr w:type="spellStart"/>
+      <w:r>
+        <w:t>EmailJS</w:t>
+      </w:r>
+      <w:proofErr w:type="spellEnd"/>
+      <w:r>
+        <w:t xml:space="preserve"> integrálása biztosította az értesítések és kapcsolatfelvételi funkciók egyszerű megvalósítását, külön backend email szerver konfigurálása nélkül. </w:t>
+      </w:r>
+    </w:p>
+    <w:p/>
+    <w:p>
+      <w:r>
         <w:lastRenderedPageBreak/>
-        <w:t xml:space="preserve">A projekt fejlesztése végig </w:t>
-      </w:r>
-      <w:proofErr w:type="spellStart"/>
-      <w:r>
-        <w:t>Git</w:t>
-      </w:r>
-      <w:proofErr w:type="spellEnd"/>
-      <w:r>
-        <w:t xml:space="preserve"> verziókezelő rendszerrel történt, a forráskód egy publikus GitHub </w:t>
-      </w:r>
-      <w:proofErr w:type="spellStart"/>
-      <w:r>
-        <w:t>repositoryban</w:t>
-      </w:r>
-      <w:proofErr w:type="spellEnd"/>
-      <w:r>
-        <w:t xml:space="preserve"> érhető el. A </w:t>
-      </w:r>
-      <w:proofErr w:type="spellStart"/>
-      <w:r>
-        <w:t>repository</w:t>
-      </w:r>
-      <w:proofErr w:type="spellEnd"/>
-      <w:r>
-        <w:t xml:space="preserve"> a https://github.com/VTom21/Fragstore-Webshop  címen található meg, ahol a fejlesztési folyamat nyomon követhető, valamint a projekthez kapcsolódó dokumentáció is elérhető.</w:t>
-      </w:r>
-    </w:p>
-    <w:p/>
-    <w:p>
-      <w:r>
-        <w:t xml:space="preserve">A </w:t>
-      </w:r>
-      <w:proofErr w:type="spellStart"/>
-      <w:r>
-        <w:t>Fragstore</w:t>
-      </w:r>
-      <w:proofErr w:type="spellEnd"/>
-      <w:r>
-        <w:t xml:space="preserve"> webalkalmazás fejlesztése során számos modern webes technológiát, keretrendszert és fejlesztői eszközt alkalmaztunk annak érdekében, hogy egy stabil, jól skálázható és felhasználóbarát rendszert hozzunk létre. A backend megvalósításához PHP-t és SQL adatbázist használtunk, amelyek lehetővé tették a felhasználói adatok, termékek, kosár- és </w:t>
-      </w:r>
-      <w:proofErr w:type="spellStart"/>
-      <w:r>
-        <w:t>wishlist</w:t>
-      </w:r>
-      <w:proofErr w:type="spellEnd"/>
-      <w:r>
-        <w:t xml:space="preserve"> funkciók biztonságos kezelését, valamint az üzleti logika hatékony megvalósítását. A frontend oldalon HTML, CSS és JavaScript alkotta az alapot, amelyet különböző JavaScript-alapú megoldásokkal egészítettünk ki annak érdekében, hogy az oldal dinamikus és interaktív működést biztosítson. </w:t>
-      </w:r>
-    </w:p>
-    <w:p/>
-    <w:p>
-      <w:r>
-        <w:t xml:space="preserve"> A JavaScript ökoszisztémán belül több különböző megközelítést is alkalmaztunk. A komplexebb, komponensalapú felületek kialakításában </w:t>
-      </w:r>
-      <w:proofErr w:type="spellStart"/>
-      <w:r>
-        <w:t>React</w:t>
-      </w:r>
-      <w:proofErr w:type="spellEnd"/>
-      <w:r>
-        <w:t xml:space="preserve"> és </w:t>
-      </w:r>
-      <w:proofErr w:type="spellStart"/>
-      <w:r>
-        <w:t>Angular</w:t>
-      </w:r>
-      <w:proofErr w:type="spellEnd"/>
-      <w:r>
-        <w:t xml:space="preserve"> keretrendszerek segítették a strukturált fejlesztést, míg az egyszerűbb interakciók és kisebb dinamikus elemek megvalósításához Alpine.js bizonyult hatékony megoldásnak. A </w:t>
-      </w:r>
-      <w:proofErr w:type="spellStart"/>
-      <w:r>
-        <w:t>TypeScript</w:t>
-      </w:r>
-      <w:proofErr w:type="spellEnd"/>
-      <w:r>
-        <w:t xml:space="preserve"> használata hozzájárult a kód minőségének javításához, mivel a típusosság révén csökkentette a </w:t>
-      </w:r>
-      <w:proofErr w:type="spellStart"/>
-      <w:r>
-        <w:t>futásidejű</w:t>
-      </w:r>
-      <w:proofErr w:type="spellEnd"/>
-      <w:r>
-        <w:t xml:space="preserve"> hibák számát. Az adatok strukturált továbbítását JSON formátum biztosította a frontend és a backend között.  </w:t>
-      </w:r>
-    </w:p>
-    <w:p/>
-    <w:p>
-      <w:r>
-        <w:t xml:space="preserve">A megjelenés és a felhasználói élmény fejlesztése során különös hangsúlyt fektettünk a </w:t>
-      </w:r>
-      <w:proofErr w:type="spellStart"/>
-      <w:r>
-        <w:t>reszponzivitásra</w:t>
-      </w:r>
-      <w:proofErr w:type="spellEnd"/>
-      <w:r>
-        <w:t xml:space="preserve"> és a vizuális élményre. Ebben nagy segítséget nyújtott a </w:t>
-      </w:r>
-      <w:proofErr w:type="spellStart"/>
-      <w:r>
-        <w:t>Bootstrap</w:t>
-      </w:r>
-      <w:proofErr w:type="spellEnd"/>
-      <w:r>
-        <w:t xml:space="preserve"> és a </w:t>
-      </w:r>
-      <w:proofErr w:type="spellStart"/>
-      <w:r>
-        <w:t>Tailwind</w:t>
-      </w:r>
-      <w:proofErr w:type="spellEnd"/>
-      <w:r>
-        <w:t xml:space="preserve"> CSS, amelyek lehetővé tették a különböző képernyőméretekhez való gyors és hatékony alkalmazkodást. Az animációk és látványos átmenetek megvalósításához GSAP könyvtárat használtunk, míg a kreatívabb, játékosabb elemek és </w:t>
-      </w:r>
-      <w:proofErr w:type="spellStart"/>
-      <w:r>
-        <w:t>easter</w:t>
-      </w:r>
-      <w:proofErr w:type="spellEnd"/>
-      <w:r>
-        <w:t xml:space="preserve"> </w:t>
-      </w:r>
-      <w:proofErr w:type="spellStart"/>
-      <w:r>
-        <w:t>egg</w:t>
-      </w:r>
-      <w:proofErr w:type="spellEnd"/>
-      <w:r>
-        <w:t xml:space="preserve"> funkciók fejlesztésében a p5.js játszott fontos szerepet. A felhasználói felület megtervezése és az oldal vizuális koncepciójának kialakítása </w:t>
-      </w:r>
-      <w:proofErr w:type="spellStart"/>
-      <w:r>
-        <w:t>Figma</w:t>
-      </w:r>
-      <w:proofErr w:type="spellEnd"/>
-      <w:r>
-        <w:t xml:space="preserve"> és </w:t>
-      </w:r>
-      <w:proofErr w:type="spellStart"/>
-      <w:r>
-        <w:t>Sketch</w:t>
-      </w:r>
-      <w:proofErr w:type="spellEnd"/>
-      <w:r>
-        <w:t xml:space="preserve"> segítségével történt, amelyek elősegítették az egységes dizájn kialakítását már a fejlesztés korai szakaszában. </w:t>
-      </w:r>
-    </w:p>
-    <w:p>
-      <w:r>
-        <w:t xml:space="preserve"> Az alkalmazás funkcionalitását külső szolgáltatások és API-k is bővítették. A Chart.js lehetőséget biztosított adatok grafikus megjelenítésére, amely elsősorban statisztikai vagy adminisztrációs </w:t>
-      </w:r>
-      <w:proofErr w:type="spellStart"/>
-      <w:r>
-        <w:t>nézetekben</w:t>
-      </w:r>
-      <w:proofErr w:type="spellEnd"/>
-      <w:r>
-        <w:t xml:space="preserve"> volt hasznos. A </w:t>
-      </w:r>
-      <w:proofErr w:type="spellStart"/>
-      <w:r>
-        <w:t>Flags</w:t>
-      </w:r>
-      <w:proofErr w:type="spellEnd"/>
-      <w:r>
-        <w:t xml:space="preserve"> API segítségével országokhoz kötődő vizuális elemeket tudtunk megjeleníteni, míg a </w:t>
-      </w:r>
-      <w:proofErr w:type="spellStart"/>
-      <w:r>
-        <w:t>Currency</w:t>
-      </w:r>
-      <w:proofErr w:type="spellEnd"/>
-      <w:r>
-        <w:t xml:space="preserve"> Exchange API lehetővé tette az árak </w:t>
-      </w:r>
-      <w:r>
-        <w:lastRenderedPageBreak/>
-        <w:t xml:space="preserve">különböző pénznemek közötti átváltását. Az </w:t>
-      </w:r>
-      <w:proofErr w:type="spellStart"/>
-      <w:r>
-        <w:t>EmailJS</w:t>
-      </w:r>
-      <w:proofErr w:type="spellEnd"/>
-      <w:r>
-        <w:t xml:space="preserve"> integrálása biztosította az értesítések és kapcsolatfelvételi funkciók egyszerű megvalósítását, külön backend email szerver konfigurálása nélkül. </w:t>
-      </w:r>
-    </w:p>
-    <w:p/>
-    <w:p>
-      <w:r>
         <w:t xml:space="preserve"> A fejlesztési folyamat során kiemelt szerepet kaptak a modern fejlesztői eszközök is. A Visual </w:t>
       </w:r>
       <w:proofErr w:type="spellStart"/>
@@ -5271,15 +5250,15 @@
           <w:numId w:val="1"/>
         </w:numPr>
       </w:pPr>
-      <w:bookmarkStart w:id="5" w:name="_heading=h.riq4btqiv3ff" w:colFirst="0" w:colLast="0"/>
-      <w:bookmarkStart w:id="6" w:name="_Toc218585313"/>
-      <w:bookmarkStart w:id="7" w:name="_Toc219100688"/>
+      <w:bookmarkStart w:id="4" w:name="_heading=h.riq4btqiv3ff" w:colFirst="0" w:colLast="0"/>
+      <w:bookmarkStart w:id="5" w:name="_Toc218585313"/>
+      <w:bookmarkStart w:id="6" w:name="_Toc219100688"/>
+      <w:bookmarkEnd w:id="4"/>
+      <w:r>
+        <w:t>Felhasználói dokumentáció - első szintű címsor</w:t>
+      </w:r>
       <w:bookmarkEnd w:id="5"/>
-      <w:r>
-        <w:t>Felhasználói dokumentáció - első szintű címsor</w:t>
-      </w:r>
       <w:bookmarkEnd w:id="6"/>
-      <w:bookmarkEnd w:id="7"/>
     </w:p>
     <w:p>
       <w:pPr>
@@ -5289,15 +5268,15 @@
           <w:numId w:val="2"/>
         </w:numPr>
       </w:pPr>
-      <w:bookmarkStart w:id="8" w:name="_heading=h.ilpdxdwvaawq" w:colFirst="0" w:colLast="0"/>
-      <w:bookmarkStart w:id="9" w:name="_Toc218585314"/>
-      <w:bookmarkStart w:id="10" w:name="_Toc219100689"/>
+      <w:bookmarkStart w:id="7" w:name="_heading=h.ilpdxdwvaawq" w:colFirst="0" w:colLast="0"/>
+      <w:bookmarkStart w:id="8" w:name="_Toc218585314"/>
+      <w:bookmarkStart w:id="9" w:name="_Toc219100689"/>
+      <w:bookmarkEnd w:id="7"/>
+      <w:r>
+        <w:t>címsor 2</w:t>
+      </w:r>
       <w:bookmarkEnd w:id="8"/>
-      <w:r>
-        <w:t>címsor 2</w:t>
-      </w:r>
       <w:bookmarkEnd w:id="9"/>
-      <w:bookmarkEnd w:id="10"/>
       <w:r>
         <w:t xml:space="preserve"> </w:t>
       </w:r>
@@ -5315,15 +5294,26 @@
           <w:numId w:val="2"/>
         </w:numPr>
       </w:pPr>
-      <w:bookmarkStart w:id="11" w:name="_heading=h.fyntftlwk03z" w:colFirst="0" w:colLast="0"/>
-      <w:bookmarkStart w:id="12" w:name="_Toc218585315"/>
-      <w:bookmarkStart w:id="13" w:name="_Toc219100690"/>
+      <w:bookmarkStart w:id="10" w:name="_heading=h.fyntftlwk03z" w:colFirst="0" w:colLast="0"/>
+      <w:bookmarkStart w:id="11" w:name="_Toc218585315"/>
+      <w:bookmarkStart w:id="12" w:name="_Toc219100690"/>
+      <w:bookmarkEnd w:id="10"/>
+      <w:r>
+        <w:t xml:space="preserve"> </w:t>
+      </w:r>
       <w:bookmarkEnd w:id="11"/>
-      <w:r>
-        <w:t>címsor 2</w:t>
-      </w:r>
       <w:bookmarkEnd w:id="12"/>
-      <w:bookmarkEnd w:id="13"/>
+      <w:r>
+        <w:t xml:space="preserve">A </w:t>
+      </w:r>
+      <w:proofErr w:type="spellStart"/>
+      <w:r>
+        <w:t>home</w:t>
+      </w:r>
+      <w:proofErr w:type="spellEnd"/>
+      <w:r>
+        <w:t xml:space="preserve"> weboldal</w:t>
+      </w:r>
     </w:p>
     <w:p>
       <w:pPr>
@@ -5333,16 +5323,639 @@
           <w:numId w:val="2"/>
         </w:numPr>
       </w:pPr>
-      <w:bookmarkStart w:id="14" w:name="_heading=h.e9zk3fj6s36u" w:colFirst="0" w:colLast="0"/>
-      <w:bookmarkStart w:id="15" w:name="_Toc218585316"/>
-      <w:bookmarkStart w:id="16" w:name="_Toc219100691"/>
+      <w:bookmarkStart w:id="13" w:name="_heading=h.e9zk3fj6s36u" w:colFirst="0" w:colLast="0"/>
+      <w:bookmarkEnd w:id="13"/>
+      <w:r>
+        <w:t xml:space="preserve">A </w:t>
+      </w:r>
+      <w:proofErr w:type="spellStart"/>
+      <w:r>
+        <w:t>navbar</w:t>
+      </w:r>
+      <w:proofErr w:type="spellEnd"/>
+      <w:r>
+        <w:t xml:space="preserve">, </w:t>
+      </w:r>
+      <w:proofErr w:type="spellStart"/>
+      <w:r>
+        <w:t>hero</w:t>
+      </w:r>
+      <w:proofErr w:type="spellEnd"/>
+      <w:r>
+        <w:t xml:space="preserve"> és </w:t>
+      </w:r>
+      <w:r>
+        <w:t>felső banner</w:t>
+      </w:r>
+    </w:p>
+    <w:p>
+      <w:r>
+        <w:drawing>
+          <wp:inline distT="0" distB="0" distL="0" distR="0" wp14:anchorId="6EBF7290" wp14:editId="5EE6E883">
+            <wp:extent cx="5759450" cy="2755265"/>
+            <wp:effectExtent l="0" t="0" r="0" b="6985"/>
+            <wp:docPr id="5" name="Kép 5"/>
+            <wp:cNvGraphicFramePr>
+              <a:graphicFrameLocks xmlns:a="http://schemas.openxmlformats.org/drawingml/2006/main" noChangeAspect="1"/>
+            </wp:cNvGraphicFramePr>
+            <a:graphic xmlns:a="http://schemas.openxmlformats.org/drawingml/2006/main">
+              <a:graphicData uri="http://schemas.openxmlformats.org/drawingml/2006/picture">
+                <pic:pic xmlns:pic="http://schemas.openxmlformats.org/drawingml/2006/picture">
+                  <pic:nvPicPr>
+                    <pic:cNvPr id="1" name=""/>
+                    <pic:cNvPicPr/>
+                  </pic:nvPicPr>
+                  <pic:blipFill>
+                    <a:blip r:embed="rId11"/>
+                    <a:stretch>
+                      <a:fillRect/>
+                    </a:stretch>
+                  </pic:blipFill>
+                  <pic:spPr>
+                    <a:xfrm>
+                      <a:off x="0" y="0"/>
+                      <a:ext cx="5759450" cy="2755265"/>
+                    </a:xfrm>
+                    <a:prstGeom prst="rect">
+                      <a:avLst/>
+                    </a:prstGeom>
+                  </pic:spPr>
+                </pic:pic>
+              </a:graphicData>
+            </a:graphic>
+          </wp:inline>
+        </w:drawing>
+      </w:r>
+    </w:p>
+    <w:p>
+      <w:pPr>
+        <w:pStyle w:val="Cmsor4"/>
+        <w:numPr>
+          <w:ilvl w:val="3"/>
+          <w:numId w:val="19"/>
+        </w:numPr>
+      </w:pPr>
+      <w:r>
+        <w:lastRenderedPageBreak/>
+        <w:t xml:space="preserve">A </w:t>
+      </w:r>
+      <w:proofErr w:type="spellStart"/>
+      <w:r>
+        <w:t>hero</w:t>
+      </w:r>
+      <w:proofErr w:type="spellEnd"/>
+    </w:p>
+    <w:p>
+      <w:pPr>
+        <w:ind w:left="2160"/>
+      </w:pPr>
+      <w:r>
+        <w:t xml:space="preserve">A kezdőlap központi eleme a nagy méretű </w:t>
+      </w:r>
+      <w:proofErr w:type="spellStart"/>
+      <w:r>
+        <w:t>hero</w:t>
+      </w:r>
+      <w:proofErr w:type="spellEnd"/>
+      <w:r>
+        <w:t xml:space="preserve"> szekció, amely azonnal megragadja a látogatók figyelmét. A háttérben egy Xbox kontroller részlete látható, amely vizuálisan is közvetíti a </w:t>
+      </w:r>
+      <w:proofErr w:type="spellStart"/>
+      <w:r>
+        <w:t>gaming</w:t>
+      </w:r>
+      <w:proofErr w:type="spellEnd"/>
+      <w:r>
+        <w:t xml:space="preserve"> témát és modern, technológiai hangulatot teremt. Főbb elemek: Főcím: A képernyő közepén elhelyezett "UNLOCK THE FUTURE OF GAMING" felirat ciánkék színnel kiemelve, amely azonnal kommunikálja az oldal célját és </w:t>
+      </w:r>
+      <w:proofErr w:type="spellStart"/>
+      <w:r>
+        <w:t>brandidentitását</w:t>
+      </w:r>
+      <w:proofErr w:type="spellEnd"/>
+      <w:r>
+        <w:t>. A nagybetűs szöveg látványos és figyelemfelkeltő, amely segít felkelteni a felhasználók érdeklődését. Alcím: A főcím alatt egy rövid leírás található: "</w:t>
+      </w:r>
+      <w:proofErr w:type="spellStart"/>
+      <w:r>
+        <w:t>Discover</w:t>
+      </w:r>
+      <w:proofErr w:type="spellEnd"/>
+      <w:r>
+        <w:t xml:space="preserve"> </w:t>
+      </w:r>
+      <w:proofErr w:type="spellStart"/>
+      <w:r>
+        <w:t>exclusive</w:t>
+      </w:r>
+      <w:proofErr w:type="spellEnd"/>
+      <w:r>
+        <w:t xml:space="preserve"> </w:t>
+      </w:r>
+      <w:proofErr w:type="spellStart"/>
+      <w:r>
+        <w:t>deals</w:t>
+      </w:r>
+      <w:proofErr w:type="spellEnd"/>
+      <w:r>
+        <w:t xml:space="preserve">, </w:t>
+      </w:r>
+      <w:proofErr w:type="spellStart"/>
+      <w:r>
+        <w:t>rare</w:t>
+      </w:r>
+      <w:proofErr w:type="spellEnd"/>
+      <w:r>
+        <w:t xml:space="preserve"> </w:t>
+      </w:r>
+      <w:proofErr w:type="spellStart"/>
+      <w:r>
+        <w:t>collectibles</w:t>
+      </w:r>
+      <w:proofErr w:type="spellEnd"/>
+      <w:r>
+        <w:t xml:space="preserve">, and </w:t>
+      </w:r>
+      <w:proofErr w:type="spellStart"/>
+      <w:r>
+        <w:t>your</w:t>
+      </w:r>
+      <w:proofErr w:type="spellEnd"/>
+      <w:r>
+        <w:t xml:space="preserve"> </w:t>
+      </w:r>
+      <w:proofErr w:type="spellStart"/>
+      <w:r>
+        <w:t>next</w:t>
+      </w:r>
+      <w:proofErr w:type="spellEnd"/>
+      <w:r>
+        <w:t xml:space="preserve"> </w:t>
+      </w:r>
+      <w:proofErr w:type="spellStart"/>
+      <w:r>
+        <w:t>favorite</w:t>
+      </w:r>
+      <w:proofErr w:type="spellEnd"/>
+      <w:r>
+        <w:t xml:space="preserve"> </w:t>
+      </w:r>
+      <w:proofErr w:type="spellStart"/>
+      <w:r>
+        <w:t>adventure</w:t>
+      </w:r>
+      <w:proofErr w:type="spellEnd"/>
+      <w:r>
+        <w:t xml:space="preserve"> — </w:t>
+      </w:r>
+      <w:proofErr w:type="spellStart"/>
+      <w:r>
+        <w:t>all</w:t>
+      </w:r>
+      <w:proofErr w:type="spellEnd"/>
+      <w:r>
+        <w:t xml:space="preserve"> in </w:t>
+      </w:r>
+      <w:proofErr w:type="spellStart"/>
+      <w:r>
+        <w:t>one</w:t>
+      </w:r>
+      <w:proofErr w:type="spellEnd"/>
+      <w:r>
+        <w:t xml:space="preserve"> </w:t>
+      </w:r>
+      <w:proofErr w:type="spellStart"/>
+      <w:r>
+        <w:t>place</w:t>
+      </w:r>
+      <w:proofErr w:type="spellEnd"/>
+      <w:r>
+        <w:t xml:space="preserve">." Ez a szöveg tömören összefoglalja az oldal értékajánlatát, és elmagyarázza a felhasználóknak, hogy mit találhatnak az oldalon. CTA gombok: Két jól elkülönülő </w:t>
+      </w:r>
+      <w:proofErr w:type="spellStart"/>
+      <w:r>
+        <w:t>call-to-action</w:t>
+      </w:r>
+      <w:proofErr w:type="spellEnd"/>
+      <w:r>
+        <w:t xml:space="preserve"> gomb található a </w:t>
+      </w:r>
+      <w:proofErr w:type="spellStart"/>
+      <w:r>
+        <w:t>hero</w:t>
+      </w:r>
+      <w:proofErr w:type="spellEnd"/>
+      <w:r>
+        <w:t xml:space="preserve"> szekcióban:  "</w:t>
+      </w:r>
+      <w:proofErr w:type="spellStart"/>
+      <w:r>
+        <w:t>Explore</w:t>
+      </w:r>
+      <w:proofErr w:type="spellEnd"/>
+      <w:r>
+        <w:t xml:space="preserve"> </w:t>
+      </w:r>
+      <w:proofErr w:type="spellStart"/>
+      <w:r>
+        <w:t>Games</w:t>
+      </w:r>
+      <w:proofErr w:type="spellEnd"/>
+      <w:r>
+        <w:t>" - ciánkék kerettel, átlátszó háttérrel "</w:t>
+      </w:r>
+      <w:proofErr w:type="spellStart"/>
+      <w:r>
+        <w:t>Buy</w:t>
+      </w:r>
+      <w:proofErr w:type="spellEnd"/>
+      <w:r>
+        <w:t xml:space="preserve"> </w:t>
+      </w:r>
+      <w:proofErr w:type="spellStart"/>
+      <w:r>
+        <w:t>Gift</w:t>
+      </w:r>
+      <w:proofErr w:type="spellEnd"/>
+      <w:r>
+        <w:t xml:space="preserve"> </w:t>
+      </w:r>
+      <w:proofErr w:type="spellStart"/>
+      <w:r>
+        <w:t>Cards</w:t>
+      </w:r>
+      <w:proofErr w:type="spellEnd"/>
+      <w:r>
+        <w:t>" - arany/sárga kerettel, átlátszó háttérrel  Ezek a gombok közvetlen navigációs lehetőséget biztosítanak a felhasználók számára, hogy azonnal elérjék a számukra érdekes tartalmakat anélkül, hogy további menüpontokat kellene keresniük.</w:t>
+      </w:r>
+    </w:p>
+    <w:p>
+      <w:pPr>
+        <w:pStyle w:val="Cmsor4"/>
+        <w:numPr>
+          <w:ilvl w:val="3"/>
+          <w:numId w:val="2"/>
+        </w:numPr>
+      </w:pPr>
+      <w:r>
+        <w:t>Navigációs menü</w:t>
+      </w:r>
+    </w:p>
+    <w:p>
+      <w:pPr>
+        <w:ind w:left="2160"/>
+      </w:pPr>
+      <w:r>
+        <w:t xml:space="preserve">A banner alatt található a fő navigációs sáv, sötét, áttetsző háttérrel, amely lehetővé teszi a háttérkép átsejlését, miközben biztosítja az </w:t>
+      </w:r>
+      <w:proofErr w:type="spellStart"/>
+      <w:r>
+        <w:t>olvashatóságot</w:t>
+      </w:r>
+      <w:proofErr w:type="spellEnd"/>
+      <w:r>
+        <w:t>.</w:t>
+      </w:r>
+    </w:p>
+    <w:p>
+      <w:pPr>
+        <w:ind w:left="2160"/>
+      </w:pPr>
+      <w:r>
+        <w:t xml:space="preserve"> </w:t>
+      </w:r>
+      <w:r>
+        <w:rPr>
+          <w:b/>
+        </w:rPr>
+        <w:t>Bal oldal</w:t>
+      </w:r>
+      <w:r>
+        <w:t>: Az oldal logója (kék színű doboz ikon), amely egyben a főoldalra visszavezető link is.</w:t>
+      </w:r>
+    </w:p>
+    <w:p>
+      <w:pPr>
+        <w:ind w:left="2160"/>
+      </w:pPr>
+      <w:r>
+        <w:rPr>
+          <w:b/>
+        </w:rPr>
+        <w:t>Közép:</w:t>
+      </w:r>
+      <w:r>
+        <w:t xml:space="preserve"> A fő menüpontok vízszintesen elrendezve:  </w:t>
+      </w:r>
+      <w:proofErr w:type="spellStart"/>
+      <w:r>
+        <w:rPr>
+          <w:i/>
+        </w:rPr>
+        <w:t>Games</w:t>
+      </w:r>
+      <w:proofErr w:type="spellEnd"/>
+      <w:r>
+        <w:rPr>
+          <w:i/>
+        </w:rPr>
+        <w:t>,</w:t>
+      </w:r>
+      <w:r>
+        <w:rPr>
+          <w:i/>
+        </w:rPr>
+        <w:t xml:space="preserve"> </w:t>
+      </w:r>
+      <w:proofErr w:type="spellStart"/>
+      <w:r>
+        <w:rPr>
+          <w:i/>
+        </w:rPr>
+        <w:t>Gift</w:t>
+      </w:r>
+      <w:proofErr w:type="spellEnd"/>
+      <w:r>
+        <w:rPr>
+          <w:i/>
+        </w:rPr>
+        <w:t>,</w:t>
+      </w:r>
+      <w:r>
+        <w:rPr>
+          <w:i/>
+        </w:rPr>
+        <w:t xml:space="preserve"> </w:t>
+      </w:r>
+      <w:proofErr w:type="spellStart"/>
+      <w:r>
+        <w:rPr>
+          <w:i/>
+        </w:rPr>
+        <w:t>Cards</w:t>
+      </w:r>
+      <w:proofErr w:type="spellEnd"/>
+      <w:r>
+        <w:rPr>
+          <w:i/>
+        </w:rPr>
+        <w:t xml:space="preserve"> </w:t>
+      </w:r>
+      <w:proofErr w:type="spellStart"/>
+      <w:r>
+        <w:rPr>
+          <w:i/>
+        </w:rPr>
+        <w:t>Genres</w:t>
+      </w:r>
+      <w:proofErr w:type="spellEnd"/>
+      <w:r>
+        <w:rPr>
+          <w:i/>
+        </w:rPr>
+        <w:t>,</w:t>
+      </w:r>
+      <w:r>
+        <w:rPr>
+          <w:i/>
+        </w:rPr>
+        <w:t xml:space="preserve"> </w:t>
+      </w:r>
+      <w:proofErr w:type="spellStart"/>
+      <w:r>
+        <w:rPr>
+          <w:i/>
+        </w:rPr>
+        <w:t>Contact</w:t>
+      </w:r>
+      <w:proofErr w:type="spellEnd"/>
+      <w:r>
+        <w:rPr>
+          <w:i/>
+        </w:rPr>
+        <w:t>,</w:t>
+      </w:r>
+      <w:r>
+        <w:rPr>
+          <w:i/>
+        </w:rPr>
+        <w:t xml:space="preserve"> </w:t>
+      </w:r>
+      <w:proofErr w:type="spellStart"/>
+      <w:r>
+        <w:rPr>
+          <w:i/>
+        </w:rPr>
+        <w:t>About</w:t>
+      </w:r>
+      <w:proofErr w:type="spellEnd"/>
+      <w:r>
+        <w:rPr>
+          <w:i/>
+        </w:rPr>
+        <w:t xml:space="preserve"> </w:t>
+      </w:r>
+      <w:proofErr w:type="spellStart"/>
+      <w:r>
+        <w:rPr>
+          <w:i/>
+        </w:rPr>
+        <w:t>Us</w:t>
+      </w:r>
+      <w:proofErr w:type="spellEnd"/>
+      <w:r>
+        <w:t xml:space="preserve">  </w:t>
+      </w:r>
+    </w:p>
+    <w:p>
+      <w:pPr>
+        <w:ind w:left="2160"/>
+      </w:pPr>
+      <w:r>
+        <w:rPr>
+          <w:b/>
+        </w:rPr>
+        <w:t>Jobb oldal</w:t>
+      </w:r>
+      <w:r>
+        <w:t>: Felhasználói műveletek gombjai:  "</w:t>
+      </w:r>
+      <w:r>
+        <w:rPr>
+          <w:i/>
+        </w:rPr>
+        <w:t>Log in</w:t>
+      </w:r>
+      <w:r>
+        <w:t>" - ciánkék kerettel "</w:t>
+      </w:r>
+      <w:proofErr w:type="spellStart"/>
+      <w:r>
+        <w:rPr>
+          <w:i/>
+        </w:rPr>
+        <w:t>Sign</w:t>
+      </w:r>
+      <w:proofErr w:type="spellEnd"/>
+      <w:r>
+        <w:rPr>
+          <w:i/>
+        </w:rPr>
+        <w:t xml:space="preserve"> </w:t>
+      </w:r>
+      <w:proofErr w:type="spellStart"/>
+      <w:r>
+        <w:rPr>
+          <w:i/>
+        </w:rPr>
+        <w:t>up</w:t>
+      </w:r>
+      <w:proofErr w:type="spellEnd"/>
+      <w:r>
+        <w:t>" - ciánkék kitöltéssel</w:t>
+      </w:r>
+      <w:bookmarkStart w:id="14" w:name="_GoBack"/>
       <w:bookmarkEnd w:id="14"/>
-      <w:r>
-        <w:t>címsor 3</w:t>
-      </w:r>
-      <w:bookmarkEnd w:id="15"/>
-      <w:bookmarkEnd w:id="16"/>
-    </w:p>
+    </w:p>
+    <w:p>
+      <w:pPr>
+        <w:pStyle w:val="Cmsor4"/>
+        <w:numPr>
+          <w:ilvl w:val="3"/>
+          <w:numId w:val="23"/>
+        </w:numPr>
+      </w:pPr>
+      <w:r>
+        <w:t>Felső banner</w:t>
+      </w:r>
+    </w:p>
+    <w:p>
+      <w:pPr>
+        <w:ind w:left="2160"/>
+      </w:pPr>
+      <w:r>
+        <w:t>Az oldal legtetején egy figyelemfelkeltő banner található sötét háttérrel és piros díszítő elemekkel a széleken. A banner tartalma: "</w:t>
+      </w:r>
+      <w:proofErr w:type="spellStart"/>
+      <w:r>
+        <w:t>Call</w:t>
+      </w:r>
+      <w:proofErr w:type="spellEnd"/>
+      <w:r>
+        <w:t xml:space="preserve"> of </w:t>
+      </w:r>
+      <w:proofErr w:type="spellStart"/>
+      <w:r>
+        <w:t>Duty</w:t>
+      </w:r>
+      <w:proofErr w:type="spellEnd"/>
+      <w:r>
+        <w:t xml:space="preserve"> </w:t>
+      </w:r>
+      <w:r>
+        <w:lastRenderedPageBreak/>
+        <w:t xml:space="preserve">Franchise </w:t>
+      </w:r>
+      <w:proofErr w:type="spellStart"/>
+      <w:r>
+        <w:t>Sale</w:t>
+      </w:r>
+      <w:proofErr w:type="spellEnd"/>
+      <w:r>
+        <w:t xml:space="preserve"> - </w:t>
+      </w:r>
+      <w:proofErr w:type="spellStart"/>
+      <w:r>
+        <w:t>Grab</w:t>
+      </w:r>
+      <w:proofErr w:type="spellEnd"/>
+      <w:r>
+        <w:t xml:space="preserve"> </w:t>
+      </w:r>
+      <w:proofErr w:type="spellStart"/>
+      <w:r>
+        <w:t>the</w:t>
+      </w:r>
+      <w:proofErr w:type="spellEnd"/>
+      <w:r>
+        <w:t xml:space="preserve"> </w:t>
+      </w:r>
+      <w:proofErr w:type="spellStart"/>
+      <w:r>
+        <w:t>best</w:t>
+      </w:r>
+      <w:proofErr w:type="spellEnd"/>
+      <w:r>
+        <w:t xml:space="preserve"> </w:t>
+      </w:r>
+      <w:proofErr w:type="spellStart"/>
+      <w:r>
+        <w:t>cod</w:t>
+      </w:r>
+      <w:proofErr w:type="spellEnd"/>
+      <w:r>
+        <w:t xml:space="preserve"> </w:t>
+      </w:r>
+      <w:proofErr w:type="spellStart"/>
+      <w:r>
+        <w:t>games</w:t>
+      </w:r>
+      <w:proofErr w:type="spellEnd"/>
+      <w:r>
+        <w:t xml:space="preserve"> </w:t>
+      </w:r>
+      <w:proofErr w:type="spellStart"/>
+      <w:r>
+        <w:t>before</w:t>
+      </w:r>
+      <w:proofErr w:type="spellEnd"/>
+      <w:r>
+        <w:t xml:space="preserve"> </w:t>
+      </w:r>
+      <w:proofErr w:type="spellStart"/>
+      <w:r>
+        <w:t>they're</w:t>
+      </w:r>
+      <w:proofErr w:type="spellEnd"/>
+      <w:r>
+        <w:t xml:space="preserve"> </w:t>
+      </w:r>
+      <w:proofErr w:type="spellStart"/>
+      <w:r>
+        <w:t>gone</w:t>
+      </w:r>
+      <w:proofErr w:type="spellEnd"/>
+      <w:r>
+        <w:t>!" Ez az elem időérzékeny akciókra hívja fel a figyelmet, és sürgősséget kelt a látogatókban, ösztönözve őket a gyors vásárlásra.</w:t>
+      </w:r>
+    </w:p>
+    <w:p>
+      <w:pPr>
+        <w:pStyle w:val="Cmsor4"/>
+        <w:numPr>
+          <w:ilvl w:val="3"/>
+          <w:numId w:val="19"/>
+        </w:numPr>
+      </w:pPr>
+      <w:r>
+        <w:t>Nyelv választó</w:t>
+      </w:r>
+    </w:p>
+    <w:p>
+      <w:pPr>
+        <w:ind w:left="2160"/>
+      </w:pPr>
+      <w:r>
+        <w:t>A navigációs sáv alatt, a bal felső sarokban található az amerikai zászlós nyelv választó ("English" felirattal), amely lehetővé teszi a felhasználók számára, hogy megváltoztassák az oldal nyelvét. Ez a funkció különösen hasznos nemzetközi közönség esetén, és javítja az oldal hozzáférhetőségét.</w:t>
+      </w:r>
+    </w:p>
+    <w:p>
+      <w:r>
+        <w:tab/>
+      </w:r>
+    </w:p>
+    <w:p/>
+    <w:p/>
     <w:p>
       <w:pPr>
         <w:spacing w:after="160" w:line="259" w:lineRule="auto"/>
@@ -5367,16 +5980,16 @@
           <w:numId w:val="3"/>
         </w:numPr>
       </w:pPr>
-      <w:bookmarkStart w:id="17" w:name="_heading=h.hcmd6t9k38p7" w:colFirst="0" w:colLast="0"/>
-      <w:bookmarkStart w:id="18" w:name="_Toc218585317"/>
-      <w:bookmarkStart w:id="19" w:name="_Toc219100692"/>
-      <w:bookmarkEnd w:id="17"/>
+      <w:bookmarkStart w:id="15" w:name="_heading=h.hcmd6t9k38p7" w:colFirst="0" w:colLast="0"/>
+      <w:bookmarkStart w:id="16" w:name="_Toc218585317"/>
+      <w:bookmarkStart w:id="17" w:name="_Toc219100692"/>
+      <w:bookmarkEnd w:id="15"/>
       <w:r>
         <w:lastRenderedPageBreak/>
         <w:t>Fejlesztői dokumentáció – első szintű címsor</w:t>
       </w:r>
-      <w:bookmarkEnd w:id="18"/>
-      <w:bookmarkEnd w:id="19"/>
+      <w:bookmarkEnd w:id="16"/>
+      <w:bookmarkEnd w:id="17"/>
     </w:p>
     <w:p>
       <w:pPr>
@@ -5386,18 +5999,18 @@
           <w:numId w:val="4"/>
         </w:numPr>
       </w:pPr>
-      <w:bookmarkStart w:id="20" w:name="_heading=h.onlvo1m5kyi9" w:colFirst="0" w:colLast="0"/>
+      <w:bookmarkStart w:id="18" w:name="_heading=h.onlvo1m5kyi9" w:colFirst="0" w:colLast="0"/>
+      <w:bookmarkEnd w:id="18"/>
+      <w:r>
+        <w:t xml:space="preserve"> </w:t>
+      </w:r>
+      <w:bookmarkStart w:id="19" w:name="_Toc218585318"/>
+      <w:bookmarkStart w:id="20" w:name="_Toc219100693"/>
+      <w:r>
+        <w:t>Felhasznált technológiák</w:t>
+      </w:r>
+      <w:bookmarkEnd w:id="19"/>
       <w:bookmarkEnd w:id="20"/>
-      <w:r>
-        <w:t xml:space="preserve"> </w:t>
-      </w:r>
-      <w:bookmarkStart w:id="21" w:name="_Toc218585318"/>
-      <w:bookmarkStart w:id="22" w:name="_Toc219100693"/>
-      <w:r>
-        <w:t>Felhasznált technológiák</w:t>
-      </w:r>
-      <w:bookmarkEnd w:id="21"/>
-      <w:bookmarkEnd w:id="22"/>
     </w:p>
     <w:p>
       <w:pPr>
@@ -5410,66 +6023,66 @@
       <w:r>
         <w:t xml:space="preserve"> </w:t>
       </w:r>
-      <w:bookmarkStart w:id="23" w:name="_Toc218585319"/>
-      <w:bookmarkStart w:id="24" w:name="_Toc219100694"/>
+      <w:bookmarkStart w:id="21" w:name="_Toc218585319"/>
+      <w:bookmarkStart w:id="22" w:name="_Toc219100694"/>
       <w:r>
         <w:t>PHP</w:t>
       </w:r>
+      <w:bookmarkEnd w:id="21"/>
+      <w:bookmarkEnd w:id="22"/>
+      <w:r>
+        <w:t xml:space="preserve">  </w:t>
+      </w:r>
+    </w:p>
+    <w:p>
+      <w:pPr>
+        <w:ind w:left="1440"/>
+      </w:pPr>
+      <w:bookmarkStart w:id="23" w:name="_Toc218585320"/>
+      <w:r>
+        <w:t>A PHP (</w:t>
+      </w:r>
+      <w:proofErr w:type="spellStart"/>
+      <w:r>
+        <w:t>Hypertext</w:t>
+      </w:r>
+      <w:proofErr w:type="spellEnd"/>
+      <w:r>
+        <w:t xml:space="preserve"> </w:t>
+      </w:r>
+      <w:proofErr w:type="spellStart"/>
+      <w:r>
+        <w:t>Preprocessor</w:t>
+      </w:r>
+      <w:proofErr w:type="spellEnd"/>
+      <w:r>
+        <w:t xml:space="preserve">) egy szerveroldali </w:t>
+      </w:r>
+      <w:proofErr w:type="spellStart"/>
+      <w:r>
+        <w:t>szkriptnyelv</w:t>
+      </w:r>
+      <w:proofErr w:type="spellEnd"/>
+      <w:r>
+        <w:t xml:space="preserve">, amelyet elsősorban dinamikus weboldalak és webalkalmazások fejlesztésére használnak. A PHP lehetővé teszi a szerver és a kliens közötti kommunikáció kezelését, valamint az adatbázisokkal való hatékony kapcsolattartást. A nyelv segítségével a fejlesztők dinamikusan generált tartalmakat hozhatnak létre, feldolgozhatják a felhasználói adatokat, valamint megvalósíthatják az üzleti logikát. A </w:t>
+      </w:r>
+      <w:proofErr w:type="spellStart"/>
+      <w:r>
+        <w:t>Fragstore</w:t>
+      </w:r>
+      <w:proofErr w:type="spellEnd"/>
+      <w:r>
+        <w:t xml:space="preserve"> projekt esetében a PHP kulcsszerepet játszott a backend működésében, például a bejelentkezési és regisztrációs folyamatok, a kosár és a </w:t>
+      </w:r>
+      <w:proofErr w:type="spellStart"/>
+      <w:r>
+        <w:t>wishlist</w:t>
+      </w:r>
+      <w:proofErr w:type="spellEnd"/>
+      <w:r>
+        <w:t xml:space="preserve"> funkciók, valamint az adatbázis-kezelés megvalósításában.</w:t>
+      </w:r>
       <w:bookmarkEnd w:id="23"/>
-      <w:bookmarkEnd w:id="24"/>
-      <w:r>
-        <w:t xml:space="preserve">  </w:t>
-      </w:r>
-    </w:p>
-    <w:p>
-      <w:pPr>
-        <w:ind w:left="1440"/>
-      </w:pPr>
-      <w:bookmarkStart w:id="25" w:name="_Toc218585320"/>
-      <w:r>
-        <w:t>A PHP (</w:t>
-      </w:r>
-      <w:proofErr w:type="spellStart"/>
-      <w:r>
-        <w:t>Hypertext</w:t>
-      </w:r>
-      <w:proofErr w:type="spellEnd"/>
-      <w:r>
-        <w:t xml:space="preserve"> </w:t>
-      </w:r>
-      <w:proofErr w:type="spellStart"/>
-      <w:r>
-        <w:t>Preprocessor</w:t>
-      </w:r>
-      <w:proofErr w:type="spellEnd"/>
-      <w:r>
-        <w:t xml:space="preserve">) egy szerveroldali </w:t>
-      </w:r>
-      <w:proofErr w:type="spellStart"/>
-      <w:r>
-        <w:t>szkriptnyelv</w:t>
-      </w:r>
-      <w:proofErr w:type="spellEnd"/>
-      <w:r>
-        <w:t xml:space="preserve">, amelyet elsősorban dinamikus weboldalak és webalkalmazások fejlesztésére használnak. A PHP lehetővé teszi a szerver és a kliens közötti kommunikáció kezelését, valamint az adatbázisokkal való hatékony kapcsolattartást. A nyelv segítségével a fejlesztők dinamikusan generált tartalmakat hozhatnak létre, feldolgozhatják a felhasználói adatokat, valamint megvalósíthatják az üzleti logikát. A </w:t>
-      </w:r>
-      <w:proofErr w:type="spellStart"/>
-      <w:r>
-        <w:t>Fragstore</w:t>
-      </w:r>
-      <w:proofErr w:type="spellEnd"/>
-      <w:r>
-        <w:t xml:space="preserve"> projekt esetében a PHP kulcsszerepet játszott a backend működésében, például a bejelentkezési és regisztrációs folyamatok, a kosár és a </w:t>
-      </w:r>
-      <w:proofErr w:type="spellStart"/>
-      <w:r>
-        <w:t>wishlist</w:t>
-      </w:r>
-      <w:proofErr w:type="spellEnd"/>
-      <w:r>
-        <w:t xml:space="preserve"> funkciók, valamint az adatbázis-kezelés megvalósításában.</w:t>
-      </w:r>
-      <w:bookmarkEnd w:id="25"/>
     </w:p>
     <w:p>
       <w:pPr>
@@ -5479,64 +6092,64 @@
           <w:numId w:val="4"/>
         </w:numPr>
       </w:pPr>
-      <w:bookmarkStart w:id="26" w:name="_heading=h.nlw3z0l7v49o" w:colFirst="0" w:colLast="0"/>
-      <w:bookmarkStart w:id="27" w:name="_Toc218585321"/>
-      <w:bookmarkStart w:id="28" w:name="_Toc219100695"/>
+      <w:bookmarkStart w:id="24" w:name="_heading=h.nlw3z0l7v49o" w:colFirst="0" w:colLast="0"/>
+      <w:bookmarkStart w:id="25" w:name="_Toc218585321"/>
+      <w:bookmarkStart w:id="26" w:name="_Toc219100695"/>
+      <w:bookmarkEnd w:id="24"/>
+      <w:r>
+        <w:t>HTML</w:t>
+      </w:r>
+      <w:bookmarkEnd w:id="25"/>
       <w:bookmarkEnd w:id="26"/>
       <w:r>
-        <w:t>HTML</w:t>
+        <w:t xml:space="preserve">  </w:t>
+      </w:r>
+    </w:p>
+    <w:p>
+      <w:pPr>
+        <w:ind w:left="1440"/>
+        <w:rPr>
+          <w:b/>
+          <w:bCs/>
+        </w:rPr>
+      </w:pPr>
+      <w:bookmarkStart w:id="27" w:name="_Toc218585322"/>
+      <w:r>
+        <w:t>A HTML (</w:t>
+      </w:r>
+      <w:proofErr w:type="spellStart"/>
+      <w:r>
+        <w:t>Hypertext</w:t>
+      </w:r>
+      <w:proofErr w:type="spellEnd"/>
+      <w:r>
+        <w:t xml:space="preserve"> </w:t>
+      </w:r>
+      <w:proofErr w:type="spellStart"/>
+      <w:r>
+        <w:t>Markup</w:t>
+      </w:r>
+      <w:proofErr w:type="spellEnd"/>
+      <w:r>
+        <w:t xml:space="preserve"> </w:t>
+      </w:r>
+      <w:proofErr w:type="spellStart"/>
+      <w:r>
+        <w:t>Language</w:t>
+      </w:r>
+      <w:proofErr w:type="spellEnd"/>
+      <w:r>
+        <w:t xml:space="preserve">) a weboldalak szerkezetének kialakítására szolgáló jelölőnyelv. Segítségével határozható meg egy weboldal tartalma és annak hierarchikus felépítése, például szövegek, képek, űrlapok és egyéb elemek elhelyezése. A HTML a webfejlesztés alapját képezi, mivel minden weboldal erre épül. A </w:t>
+      </w:r>
+      <w:proofErr w:type="spellStart"/>
+      <w:r>
+        <w:t>Fragstore</w:t>
+      </w:r>
+      <w:proofErr w:type="spellEnd"/>
+      <w:r>
+        <w:t xml:space="preserve"> fejlesztése során a HTML biztosította az oldalak logikus és átlátható struktúráját, amelyre a további technológiák – például a CSS és a JavaScript – hatékonyan tudtak épülni.</w:t>
       </w:r>
       <w:bookmarkEnd w:id="27"/>
-      <w:bookmarkEnd w:id="28"/>
-      <w:r>
-        <w:t xml:space="preserve">  </w:t>
-      </w:r>
-    </w:p>
-    <w:p>
-      <w:pPr>
-        <w:ind w:left="1440"/>
-        <w:rPr>
-          <w:b/>
-          <w:bCs/>
-        </w:rPr>
-      </w:pPr>
-      <w:bookmarkStart w:id="29" w:name="_Toc218585322"/>
-      <w:r>
-        <w:t>A HTML (</w:t>
-      </w:r>
-      <w:proofErr w:type="spellStart"/>
-      <w:r>
-        <w:t>Hypertext</w:t>
-      </w:r>
-      <w:proofErr w:type="spellEnd"/>
-      <w:r>
-        <w:t xml:space="preserve"> </w:t>
-      </w:r>
-      <w:proofErr w:type="spellStart"/>
-      <w:r>
-        <w:t>Markup</w:t>
-      </w:r>
-      <w:proofErr w:type="spellEnd"/>
-      <w:r>
-        <w:t xml:space="preserve"> </w:t>
-      </w:r>
-      <w:proofErr w:type="spellStart"/>
-      <w:r>
-        <w:t>Language</w:t>
-      </w:r>
-      <w:proofErr w:type="spellEnd"/>
-      <w:r>
-        <w:t xml:space="preserve">) a weboldalak szerkezetének kialakítására szolgáló jelölőnyelv. Segítségével határozható meg egy weboldal tartalma és annak hierarchikus felépítése, például szövegek, képek, űrlapok és egyéb elemek elhelyezése. A HTML a webfejlesztés alapját képezi, mivel minden weboldal erre épül. A </w:t>
-      </w:r>
-      <w:proofErr w:type="spellStart"/>
-      <w:r>
-        <w:t>Fragstore</w:t>
-      </w:r>
-      <w:proofErr w:type="spellEnd"/>
-      <w:r>
-        <w:t xml:space="preserve"> fejlesztése során a HTML biztosította az oldalak logikus és átlátható struktúráját, amelyre a további technológiák – például a CSS és a JavaScript – hatékonyan tudtak épülni.</w:t>
-      </w:r>
-      <w:bookmarkEnd w:id="29"/>
     </w:p>
     <w:p>
       <w:pPr>
@@ -5546,64 +6159,64 @@
           <w:numId w:val="4"/>
         </w:numPr>
       </w:pPr>
-      <w:bookmarkStart w:id="30" w:name="_heading=h.kgx69r9oaew4" w:colFirst="0" w:colLast="0"/>
-      <w:bookmarkStart w:id="31" w:name="_Toc218585323"/>
-      <w:bookmarkStart w:id="32" w:name="_Toc219100696"/>
+      <w:bookmarkStart w:id="28" w:name="_heading=h.kgx69r9oaew4" w:colFirst="0" w:colLast="0"/>
+      <w:bookmarkStart w:id="29" w:name="_Toc218585323"/>
+      <w:bookmarkStart w:id="30" w:name="_Toc219100696"/>
+      <w:bookmarkEnd w:id="28"/>
+      <w:r>
+        <w:t>CSS</w:t>
+      </w:r>
+      <w:bookmarkEnd w:id="29"/>
       <w:bookmarkEnd w:id="30"/>
       <w:r>
-        <w:t>CSS</w:t>
+        <w:t xml:space="preserve"> </w:t>
+      </w:r>
+    </w:p>
+    <w:p>
+      <w:pPr>
+        <w:ind w:left="1440"/>
+        <w:rPr>
+          <w:b/>
+          <w:bCs/>
+        </w:rPr>
+      </w:pPr>
+      <w:bookmarkStart w:id="31" w:name="_Toc218585324"/>
+      <w:r>
+        <w:t>A CSS (</w:t>
+      </w:r>
+      <w:proofErr w:type="spellStart"/>
+      <w:r>
+        <w:t>Cascading</w:t>
+      </w:r>
+      <w:proofErr w:type="spellEnd"/>
+      <w:r>
+        <w:t xml:space="preserve"> </w:t>
+      </w:r>
+      <w:proofErr w:type="spellStart"/>
+      <w:r>
+        <w:t>Style</w:t>
+      </w:r>
+      <w:proofErr w:type="spellEnd"/>
+      <w:r>
+        <w:t xml:space="preserve"> </w:t>
+      </w:r>
+      <w:proofErr w:type="spellStart"/>
+      <w:r>
+        <w:t>Sheets</w:t>
+      </w:r>
+      <w:proofErr w:type="spellEnd"/>
+      <w:r>
+        <w:t xml:space="preserve">) egy stíluslapnyelv, amely a weboldalak megjelenésének és vizuális stílusának meghatározására szolgál. A CSS lehetővé teszi a tartalom és a megjelenés elkülönítését, így a HTML kizárólag a szerkezetért, míg a CSS a formázásért felel. A CSS segítségével szabályozható az oldalak színvilága, betűtípusai, elrendezése és reszponzív viselkedése. A </w:t>
+      </w:r>
+      <w:proofErr w:type="spellStart"/>
+      <w:r>
+        <w:t>Fragstore</w:t>
+      </w:r>
+      <w:proofErr w:type="spellEnd"/>
+      <w:r>
+        <w:t xml:space="preserve"> esetében a CSS nagyban hozzájárult az esztétikus megjelenéshez és a felhasználói élmény javításához, különösen a modern, letisztult dizájn kialakításában.</w:t>
       </w:r>
       <w:bookmarkEnd w:id="31"/>
-      <w:bookmarkEnd w:id="32"/>
-      <w:r>
-        <w:t xml:space="preserve"> </w:t>
-      </w:r>
-    </w:p>
-    <w:p>
-      <w:pPr>
-        <w:ind w:left="1440"/>
-        <w:rPr>
-          <w:b/>
-          <w:bCs/>
-        </w:rPr>
-      </w:pPr>
-      <w:bookmarkStart w:id="33" w:name="_Toc218585324"/>
-      <w:r>
-        <w:t>A CSS (</w:t>
-      </w:r>
-      <w:proofErr w:type="spellStart"/>
-      <w:r>
-        <w:t>Cascading</w:t>
-      </w:r>
-      <w:proofErr w:type="spellEnd"/>
-      <w:r>
-        <w:t xml:space="preserve"> </w:t>
-      </w:r>
-      <w:proofErr w:type="spellStart"/>
-      <w:r>
-        <w:t>Style</w:t>
-      </w:r>
-      <w:proofErr w:type="spellEnd"/>
-      <w:r>
-        <w:t xml:space="preserve"> </w:t>
-      </w:r>
-      <w:proofErr w:type="spellStart"/>
-      <w:r>
-        <w:t>Sheets</w:t>
-      </w:r>
-      <w:proofErr w:type="spellEnd"/>
-      <w:r>
-        <w:t xml:space="preserve">) egy stíluslapnyelv, amely a weboldalak megjelenésének és vizuális stílusának meghatározására szolgál. A CSS lehetővé teszi a tartalom és a megjelenés elkülönítését, így a HTML kizárólag a szerkezetért, míg a CSS a formázásért felel. A CSS segítségével szabályozható az oldalak színvilága, betűtípusai, elrendezése és reszponzív viselkedése. A </w:t>
-      </w:r>
-      <w:proofErr w:type="spellStart"/>
-      <w:r>
-        <w:t>Fragstore</w:t>
-      </w:r>
-      <w:proofErr w:type="spellEnd"/>
-      <w:r>
-        <w:t xml:space="preserve"> esetében a CSS nagyban hozzájárult az esztétikus megjelenéshez és a felhasználói élmény javításához, különösen a modern, letisztult dizájn kialakításában.</w:t>
-      </w:r>
-      <w:bookmarkEnd w:id="33"/>
     </w:p>
     <w:p>
       <w:pPr>
@@ -5613,47 +6226,47 @@
           <w:numId w:val="4"/>
         </w:numPr>
       </w:pPr>
-      <w:bookmarkStart w:id="34" w:name="_Toc218585325"/>
-      <w:bookmarkStart w:id="35" w:name="_Toc219100697"/>
+      <w:bookmarkStart w:id="32" w:name="_Toc218585325"/>
+      <w:bookmarkStart w:id="33" w:name="_Toc219100697"/>
       <w:r>
         <w:lastRenderedPageBreak/>
         <w:t>JavaScript</w:t>
       </w:r>
+      <w:bookmarkEnd w:id="32"/>
+      <w:bookmarkEnd w:id="33"/>
+      <w:r>
+        <w:t xml:space="preserve"> </w:t>
+      </w:r>
+    </w:p>
+    <w:p>
+      <w:pPr>
+        <w:ind w:left="1440"/>
+        <w:rPr>
+          <w:b/>
+          <w:bCs/>
+        </w:rPr>
+      </w:pPr>
+      <w:bookmarkStart w:id="34" w:name="_Toc218585326"/>
+      <w:r>
+        <w:t xml:space="preserve">A JavaScript egy széles körben elterjedt programozási nyelv, amelyet elsősorban weboldalak és webalkalmazások interaktív funkcióinak megvalósítására használnak. A JavaScript jellemzően kliensoldalon fut, vagyis a felhasználó böngészőjében kerül feldolgozásra. Segítségével dinamikus tartalmak, eseménykezelések és felhasználói interakciók hozhatók létre. A </w:t>
+      </w:r>
+      <w:proofErr w:type="spellStart"/>
+      <w:r>
+        <w:t>Fragstore</w:t>
+      </w:r>
+      <w:proofErr w:type="spellEnd"/>
+      <w:r>
+        <w:t xml:space="preserve"> projektben a JavaScript biztosította az oldal élő működését, például a kosár frissítését, a </w:t>
+      </w:r>
+      <w:proofErr w:type="spellStart"/>
+      <w:r>
+        <w:t>wishlist</w:t>
+      </w:r>
+      <w:proofErr w:type="spellEnd"/>
+      <w:r>
+        <w:t xml:space="preserve"> kezelését, valamint az interaktív felhasználói elemek megvalósítását.</w:t>
+      </w:r>
       <w:bookmarkEnd w:id="34"/>
-      <w:bookmarkEnd w:id="35"/>
-      <w:r>
-        <w:t xml:space="preserve"> </w:t>
-      </w:r>
-    </w:p>
-    <w:p>
-      <w:pPr>
-        <w:ind w:left="1440"/>
-        <w:rPr>
-          <w:b/>
-          <w:bCs/>
-        </w:rPr>
-      </w:pPr>
-      <w:bookmarkStart w:id="36" w:name="_Toc218585326"/>
-      <w:r>
-        <w:t xml:space="preserve">A JavaScript egy széles körben elterjedt programozási nyelv, amelyet elsősorban weboldalak és webalkalmazások interaktív funkcióinak megvalósítására használnak. A JavaScript jellemzően kliensoldalon fut, vagyis a felhasználó böngészőjében kerül feldolgozásra. Segítségével dinamikus tartalmak, eseménykezelések és felhasználói interakciók hozhatók létre. A </w:t>
-      </w:r>
-      <w:proofErr w:type="spellStart"/>
-      <w:r>
-        <w:t>Fragstore</w:t>
-      </w:r>
-      <w:proofErr w:type="spellEnd"/>
-      <w:r>
-        <w:t xml:space="preserve"> projektben a JavaScript biztosította az oldal élő működését, például a kosár frissítését, a </w:t>
-      </w:r>
-      <w:proofErr w:type="spellStart"/>
-      <w:r>
-        <w:t>wishlist</w:t>
-      </w:r>
-      <w:proofErr w:type="spellEnd"/>
-      <w:r>
-        <w:t xml:space="preserve"> kezelését, valamint az interaktív felhasználói elemek megvalósítását.</w:t>
-      </w:r>
-      <w:bookmarkEnd w:id="36"/>
     </w:p>
     <w:p>
       <w:pPr>
@@ -5663,72 +6276,72 @@
           <w:numId w:val="4"/>
         </w:numPr>
       </w:pPr>
-      <w:bookmarkStart w:id="37" w:name="_Toc218585327"/>
-      <w:bookmarkStart w:id="38" w:name="_Toc219100698"/>
+      <w:bookmarkStart w:id="35" w:name="_Toc218585327"/>
+      <w:bookmarkStart w:id="36" w:name="_Toc219100698"/>
       <w:proofErr w:type="spellStart"/>
       <w:r>
         <w:t>TypeScript</w:t>
       </w:r>
+      <w:bookmarkEnd w:id="35"/>
+      <w:bookmarkEnd w:id="36"/>
+      <w:proofErr w:type="spellEnd"/>
+      <w:r>
+        <w:t xml:space="preserve"> </w:t>
+      </w:r>
+    </w:p>
+    <w:p>
+      <w:pPr>
+        <w:ind w:left="1440"/>
+        <w:rPr>
+          <w:b/>
+          <w:bCs/>
+        </w:rPr>
+      </w:pPr>
+      <w:bookmarkStart w:id="37" w:name="_Toc218585328"/>
+      <w:r>
+        <w:t xml:space="preserve">A </w:t>
+      </w:r>
+      <w:proofErr w:type="spellStart"/>
+      <w:r>
+        <w:t>TypeScript</w:t>
+      </w:r>
+      <w:proofErr w:type="spellEnd"/>
+      <w:r>
+        <w:t xml:space="preserve"> a JavaScript egy kibővített változata, amely statikus </w:t>
+      </w:r>
+      <w:proofErr w:type="spellStart"/>
+      <w:r>
+        <w:t>típusosságot</w:t>
+      </w:r>
+      <w:proofErr w:type="spellEnd"/>
+      <w:r>
+        <w:t xml:space="preserve"> vezet be a nyelvbe. Ez lehetővé teszi a fejlesztők számára, hogy már a fejlesztési folyamat során felismerjék az esetleges hibákat, ezáltal növelve a kód megbízhatóságát és karbantarthatóságát. A </w:t>
+      </w:r>
+      <w:proofErr w:type="spellStart"/>
+      <w:r>
+        <w:t>TypeScript</w:t>
+      </w:r>
+      <w:proofErr w:type="spellEnd"/>
+      <w:r>
+        <w:t xml:space="preserve"> különösen hasznos nagyobb, összetettebb projektek esetén, ahol a kód átláthatósága kiemelt szempont. A </w:t>
+      </w:r>
+      <w:proofErr w:type="spellStart"/>
+      <w:r>
+        <w:t>Fragstore</w:t>
+      </w:r>
+      <w:proofErr w:type="spellEnd"/>
+      <w:r>
+        <w:t xml:space="preserve"> fejlesztése során a </w:t>
+      </w:r>
+      <w:proofErr w:type="spellStart"/>
+      <w:r>
+        <w:t>TypeScript</w:t>
+      </w:r>
+      <w:proofErr w:type="spellEnd"/>
+      <w:r>
+        <w:t xml:space="preserve"> hozzájárult a frontend kód minőségének javításához és a hosszú távon fenntartható kódbázis kialakításához.</w:t>
+      </w:r>
       <w:bookmarkEnd w:id="37"/>
-      <w:bookmarkEnd w:id="38"/>
-      <w:proofErr w:type="spellEnd"/>
-      <w:r>
-        <w:t xml:space="preserve"> </w:t>
-      </w:r>
-    </w:p>
-    <w:p>
-      <w:pPr>
-        <w:ind w:left="1440"/>
-        <w:rPr>
-          <w:b/>
-          <w:bCs/>
-        </w:rPr>
-      </w:pPr>
-      <w:bookmarkStart w:id="39" w:name="_Toc218585328"/>
-      <w:r>
-        <w:t xml:space="preserve">A </w:t>
-      </w:r>
-      <w:proofErr w:type="spellStart"/>
-      <w:r>
-        <w:t>TypeScript</w:t>
-      </w:r>
-      <w:proofErr w:type="spellEnd"/>
-      <w:r>
-        <w:t xml:space="preserve"> a JavaScript egy kibővített változata, amely statikus </w:t>
-      </w:r>
-      <w:proofErr w:type="spellStart"/>
-      <w:r>
-        <w:t>típusosságot</w:t>
-      </w:r>
-      <w:proofErr w:type="spellEnd"/>
-      <w:r>
-        <w:t xml:space="preserve"> vezet be a nyelvbe. Ez lehetővé teszi a fejlesztők számára, hogy már a fejlesztési folyamat során felismerjék az esetleges hibákat, ezáltal növelve a kód megbízhatóságát és karbantarthatóságát. A </w:t>
-      </w:r>
-      <w:proofErr w:type="spellStart"/>
-      <w:r>
-        <w:t>TypeScript</w:t>
-      </w:r>
-      <w:proofErr w:type="spellEnd"/>
-      <w:r>
-        <w:t xml:space="preserve"> különösen hasznos nagyobb, összetettebb projektek esetén, ahol a kód átláthatósága kiemelt szempont. A </w:t>
-      </w:r>
-      <w:proofErr w:type="spellStart"/>
-      <w:r>
-        <w:t>Fragstore</w:t>
-      </w:r>
-      <w:proofErr w:type="spellEnd"/>
-      <w:r>
-        <w:t xml:space="preserve"> fejlesztése során a </w:t>
-      </w:r>
-      <w:proofErr w:type="spellStart"/>
-      <w:r>
-        <w:t>TypeScript</w:t>
-      </w:r>
-      <w:proofErr w:type="spellEnd"/>
-      <w:r>
-        <w:t xml:space="preserve"> hozzájárult a frontend kód minőségének javításához és a hosszú távon fenntartható kódbázis kialakításához.</w:t>
-      </w:r>
-      <w:bookmarkEnd w:id="39"/>
     </w:p>
     <w:p>
       <w:pPr>
@@ -5741,54 +6354,54 @@
       <w:r>
         <w:t xml:space="preserve"> </w:t>
       </w:r>
-      <w:bookmarkStart w:id="40" w:name="_Toc218585329"/>
-      <w:bookmarkStart w:id="41" w:name="_Toc219100699"/>
+      <w:bookmarkStart w:id="38" w:name="_Toc218585329"/>
+      <w:bookmarkStart w:id="39" w:name="_Toc219100699"/>
       <w:r>
         <w:t>JSON</w:t>
       </w:r>
+      <w:bookmarkEnd w:id="38"/>
+      <w:bookmarkEnd w:id="39"/>
+      <w:r>
+        <w:t xml:space="preserve"> </w:t>
+      </w:r>
+    </w:p>
+    <w:p>
+      <w:pPr>
+        <w:ind w:left="1440"/>
+        <w:rPr>
+          <w:b/>
+          <w:bCs/>
+        </w:rPr>
+      </w:pPr>
+      <w:bookmarkStart w:id="40" w:name="_Toc218585330"/>
+      <w:r>
+        <w:t xml:space="preserve">A JSON (JavaScript </w:t>
+      </w:r>
+      <w:proofErr w:type="spellStart"/>
+      <w:r>
+        <w:t>Object</w:t>
+      </w:r>
+      <w:proofErr w:type="spellEnd"/>
+      <w:r>
+        <w:t xml:space="preserve"> </w:t>
+      </w:r>
+      <w:proofErr w:type="spellStart"/>
+      <w:r>
+        <w:t>Notation</w:t>
+      </w:r>
+      <w:proofErr w:type="spellEnd"/>
+      <w:r>
+        <w:t xml:space="preserve">) egy könnyen olvasható és strukturált adatformátum, amelyet leggyakrabban adatcserére használnak különböző rendszerek között. A JSON formátum egyszerűsége és rugalmassága miatt ideális a frontend és a backend közötti kommunikációhoz. A </w:t>
+      </w:r>
+      <w:proofErr w:type="spellStart"/>
+      <w:r>
+        <w:t>Fragstore</w:t>
+      </w:r>
+      <w:proofErr w:type="spellEnd"/>
+      <w:r>
+        <w:t xml:space="preserve"> alkalmazásban a JSON biztosította az adatok hatékony továbbítását, például a termékadatok, felhasználói információk és kosár tartalmának kezelésénél.</w:t>
+      </w:r>
       <w:bookmarkEnd w:id="40"/>
-      <w:bookmarkEnd w:id="41"/>
-      <w:r>
-        <w:t xml:space="preserve"> </w:t>
-      </w:r>
-    </w:p>
-    <w:p>
-      <w:pPr>
-        <w:ind w:left="1440"/>
-        <w:rPr>
-          <w:b/>
-          <w:bCs/>
-        </w:rPr>
-      </w:pPr>
-      <w:bookmarkStart w:id="42" w:name="_Toc218585330"/>
-      <w:r>
-        <w:t xml:space="preserve">A JSON (JavaScript </w:t>
-      </w:r>
-      <w:proofErr w:type="spellStart"/>
-      <w:r>
-        <w:t>Object</w:t>
-      </w:r>
-      <w:proofErr w:type="spellEnd"/>
-      <w:r>
-        <w:t xml:space="preserve"> </w:t>
-      </w:r>
-      <w:proofErr w:type="spellStart"/>
-      <w:r>
-        <w:t>Notation</w:t>
-      </w:r>
-      <w:proofErr w:type="spellEnd"/>
-      <w:r>
-        <w:t xml:space="preserve">) egy könnyen olvasható és strukturált adatformátum, amelyet leggyakrabban adatcserére használnak különböző rendszerek között. A JSON formátum egyszerűsége és rugalmassága miatt ideális a frontend és a backend közötti kommunikációhoz. A </w:t>
-      </w:r>
-      <w:proofErr w:type="spellStart"/>
-      <w:r>
-        <w:t>Fragstore</w:t>
-      </w:r>
-      <w:proofErr w:type="spellEnd"/>
-      <w:r>
-        <w:t xml:space="preserve"> alkalmazásban a JSON biztosította az adatok hatékony továbbítását, például a termékadatok, felhasználói információk és kosár tartalmának kezelésénél.</w:t>
-      </w:r>
-      <w:bookmarkEnd w:id="42"/>
     </w:p>
     <w:p>
       <w:pPr>
@@ -5798,13 +6411,13 @@
           <w:numId w:val="4"/>
         </w:numPr>
       </w:pPr>
-      <w:bookmarkStart w:id="43" w:name="_Toc218585331"/>
-      <w:bookmarkStart w:id="44" w:name="_Toc219100700"/>
+      <w:bookmarkStart w:id="41" w:name="_Toc218585331"/>
+      <w:bookmarkStart w:id="42" w:name="_Toc219100700"/>
       <w:r>
         <w:t>SQL</w:t>
       </w:r>
-      <w:bookmarkEnd w:id="43"/>
-      <w:bookmarkEnd w:id="44"/>
+      <w:bookmarkEnd w:id="41"/>
+      <w:bookmarkEnd w:id="42"/>
       <w:r>
         <w:t xml:space="preserve"> </w:t>
       </w:r>
@@ -5817,7 +6430,7 @@
           <w:bCs/>
         </w:rPr>
       </w:pPr>
-      <w:bookmarkStart w:id="45" w:name="_Toc218585332"/>
+      <w:bookmarkStart w:id="43" w:name="_Toc218585332"/>
       <w:r>
         <w:t>Az SQL (</w:t>
       </w:r>
@@ -5865,7 +6478,7 @@
       <w:r>
         <w:t xml:space="preserve"> adatok biztonságos és hatékony kezelésében.</w:t>
       </w:r>
-      <w:bookmarkEnd w:id="45"/>
+      <w:bookmarkEnd w:id="43"/>
     </w:p>
     <w:p>
       <w:pPr>
@@ -5875,72 +6488,72 @@
           <w:numId w:val="4"/>
         </w:numPr>
       </w:pPr>
-      <w:bookmarkStart w:id="46" w:name="_Toc218585333"/>
-      <w:bookmarkStart w:id="47" w:name="_Toc219100701"/>
+      <w:bookmarkStart w:id="44" w:name="_Toc218585333"/>
+      <w:bookmarkStart w:id="45" w:name="_Toc219100701"/>
       <w:proofErr w:type="spellStart"/>
       <w:r>
         <w:t>Bash</w:t>
       </w:r>
+      <w:bookmarkEnd w:id="44"/>
+      <w:bookmarkEnd w:id="45"/>
+      <w:proofErr w:type="spellEnd"/>
+      <w:r>
+        <w:t xml:space="preserve"> </w:t>
+      </w:r>
+    </w:p>
+    <w:p>
+      <w:pPr>
+        <w:ind w:left="1440"/>
+        <w:rPr>
+          <w:b/>
+          <w:bCs/>
+        </w:rPr>
+      </w:pPr>
+      <w:bookmarkStart w:id="46" w:name="_Toc218585334"/>
+      <w:r>
+        <w:t xml:space="preserve">A </w:t>
+      </w:r>
+      <w:proofErr w:type="spellStart"/>
+      <w:r>
+        <w:t>Bash</w:t>
+      </w:r>
+      <w:proofErr w:type="spellEnd"/>
+      <w:r>
+        <w:t xml:space="preserve"> egy parancssori értelmező és </w:t>
+      </w:r>
+      <w:proofErr w:type="spellStart"/>
+      <w:r>
+        <w:t>szkriptnyelv</w:t>
+      </w:r>
+      <w:proofErr w:type="spellEnd"/>
+      <w:r>
+        <w:t xml:space="preserve">, amelyet elsősorban fejlesztési és automatizálási feladatok során használnak. Lehetővé teszi különböző parancsok és folyamatok gyors végrehajtását, például </w:t>
+      </w:r>
+      <w:proofErr w:type="spellStart"/>
+      <w:r>
+        <w:t>buildelési</w:t>
+      </w:r>
+      <w:proofErr w:type="spellEnd"/>
+      <w:r>
+        <w:t xml:space="preserve">, fájlkezelési vagy verziókezelési műveletek esetén. A </w:t>
+      </w:r>
+      <w:proofErr w:type="spellStart"/>
+      <w:r>
+        <w:t>Fragstore</w:t>
+      </w:r>
+      <w:proofErr w:type="spellEnd"/>
+      <w:r>
+        <w:t xml:space="preserve"> fejlesztése során a </w:t>
+      </w:r>
+      <w:proofErr w:type="spellStart"/>
+      <w:r>
+        <w:t>Bash</w:t>
+      </w:r>
+      <w:proofErr w:type="spellEnd"/>
+      <w:r>
+        <w:t xml:space="preserve"> hozzájárult a fejlesztési folyamatok egyszerűsítéséhez és hatékonyabbá tételéhez.</w:t>
+      </w:r>
       <w:bookmarkEnd w:id="46"/>
-      <w:bookmarkEnd w:id="47"/>
-      <w:proofErr w:type="spellEnd"/>
-      <w:r>
-        <w:t xml:space="preserve"> </w:t>
-      </w:r>
-    </w:p>
-    <w:p>
-      <w:pPr>
-        <w:ind w:left="1440"/>
-        <w:rPr>
-          <w:b/>
-          <w:bCs/>
-        </w:rPr>
-      </w:pPr>
-      <w:bookmarkStart w:id="48" w:name="_Toc218585334"/>
-      <w:r>
-        <w:t xml:space="preserve">A </w:t>
-      </w:r>
-      <w:proofErr w:type="spellStart"/>
-      <w:r>
-        <w:t>Bash</w:t>
-      </w:r>
-      <w:proofErr w:type="spellEnd"/>
-      <w:r>
-        <w:t xml:space="preserve"> egy parancssori értelmező és </w:t>
-      </w:r>
-      <w:proofErr w:type="spellStart"/>
-      <w:r>
-        <w:t>szkriptnyelv</w:t>
-      </w:r>
-      <w:proofErr w:type="spellEnd"/>
-      <w:r>
-        <w:t xml:space="preserve">, amelyet elsősorban fejlesztési és automatizálási feladatok során használnak. Lehetővé teszi különböző parancsok és folyamatok gyors végrehajtását, például </w:t>
-      </w:r>
-      <w:proofErr w:type="spellStart"/>
-      <w:r>
-        <w:t>buildelési</w:t>
-      </w:r>
-      <w:proofErr w:type="spellEnd"/>
-      <w:r>
-        <w:t xml:space="preserve">, fájlkezelési vagy verziókezelési műveletek esetén. A </w:t>
-      </w:r>
-      <w:proofErr w:type="spellStart"/>
-      <w:r>
-        <w:t>Fragstore</w:t>
-      </w:r>
-      <w:proofErr w:type="spellEnd"/>
-      <w:r>
-        <w:t xml:space="preserve"> fejlesztése során a </w:t>
-      </w:r>
-      <w:proofErr w:type="spellStart"/>
-      <w:r>
-        <w:t>Bash</w:t>
-      </w:r>
-      <w:proofErr w:type="spellEnd"/>
-      <w:r>
-        <w:t xml:space="preserve"> hozzájárult a fejlesztési folyamatok egyszerűsítéséhez és hatékonyabbá tételéhez.</w:t>
-      </w:r>
-      <w:bookmarkEnd w:id="48"/>
     </w:p>
     <w:p/>
     <w:p>
@@ -5951,16 +6564,16 @@
           <w:numId w:val="4"/>
         </w:numPr>
       </w:pPr>
-      <w:bookmarkStart w:id="49" w:name="_heading=h.io7weacftpb8" w:colFirst="0" w:colLast="0"/>
-      <w:bookmarkEnd w:id="49"/>
+      <w:bookmarkStart w:id="47" w:name="_heading=h.io7weacftpb8" w:colFirst="0" w:colLast="0"/>
+      <w:bookmarkEnd w:id="47"/>
       <w:r>
         <w:t xml:space="preserve"> </w:t>
       </w:r>
-      <w:bookmarkStart w:id="50" w:name="_Toc219100702"/>
+      <w:bookmarkStart w:id="48" w:name="_Toc219100702"/>
       <w:r>
         <w:t>Keretrendszerek</w:t>
       </w:r>
-      <w:bookmarkEnd w:id="50"/>
+      <w:bookmarkEnd w:id="48"/>
     </w:p>
     <w:p>
       <w:pPr>
@@ -5970,12 +6583,12 @@
           <w:numId w:val="4"/>
         </w:numPr>
       </w:pPr>
-      <w:bookmarkStart w:id="51" w:name="_Toc219100703"/>
+      <w:bookmarkStart w:id="49" w:name="_Toc219100703"/>
       <w:proofErr w:type="spellStart"/>
       <w:r>
         <w:t>React</w:t>
       </w:r>
-      <w:bookmarkEnd w:id="51"/>
+      <w:bookmarkEnd w:id="49"/>
       <w:proofErr w:type="spellEnd"/>
       <w:r>
         <w:t xml:space="preserve">  </w:t>
@@ -6029,12 +6642,12 @@
           <w:numId w:val="4"/>
         </w:numPr>
       </w:pPr>
-      <w:bookmarkStart w:id="52" w:name="_Toc219100704"/>
+      <w:bookmarkStart w:id="50" w:name="_Toc219100704"/>
       <w:proofErr w:type="spellStart"/>
       <w:r>
         <w:t>Angular</w:t>
       </w:r>
-      <w:bookmarkEnd w:id="52"/>
+      <w:bookmarkEnd w:id="50"/>
       <w:proofErr w:type="spellEnd"/>
       <w:r>
         <w:t xml:space="preserve"> </w:t>
@@ -6088,11 +6701,11 @@
           <w:numId w:val="4"/>
         </w:numPr>
       </w:pPr>
-      <w:bookmarkStart w:id="53" w:name="_Toc219100705"/>
+      <w:bookmarkStart w:id="51" w:name="_Toc219100705"/>
       <w:r>
         <w:t>Alpine.js</w:t>
       </w:r>
-      <w:bookmarkEnd w:id="53"/>
+      <w:bookmarkEnd w:id="51"/>
     </w:p>
     <w:p>
       <w:pPr>
@@ -6122,11 +6735,11 @@
           <w:numId w:val="4"/>
         </w:numPr>
       </w:pPr>
-      <w:bookmarkStart w:id="54" w:name="_Toc219100706"/>
+      <w:bookmarkStart w:id="52" w:name="_Toc219100706"/>
       <w:r>
         <w:t>p5.js</w:t>
       </w:r>
-      <w:bookmarkEnd w:id="54"/>
+      <w:bookmarkEnd w:id="52"/>
     </w:p>
     <w:p>
       <w:pPr>
@@ -6199,12 +6812,12 @@
           <w:numId w:val="4"/>
         </w:numPr>
       </w:pPr>
-      <w:bookmarkStart w:id="55" w:name="_Toc219100707"/>
+      <w:bookmarkStart w:id="53" w:name="_Toc219100707"/>
       <w:proofErr w:type="spellStart"/>
       <w:r>
         <w:t>Sketch</w:t>
       </w:r>
-      <w:bookmarkEnd w:id="55"/>
+      <w:bookmarkEnd w:id="53"/>
       <w:proofErr w:type="spellEnd"/>
     </w:p>
     <w:p>
@@ -6292,11 +6905,11 @@
           <w:numId w:val="4"/>
         </w:numPr>
       </w:pPr>
-      <w:bookmarkStart w:id="56" w:name="_Toc219100708"/>
+      <w:bookmarkStart w:id="54" w:name="_Toc219100708"/>
       <w:r>
         <w:t>GSAP</w:t>
       </w:r>
-      <w:bookmarkEnd w:id="56"/>
+      <w:bookmarkEnd w:id="54"/>
     </w:p>
     <w:p>
       <w:pPr>
@@ -6369,12 +6982,12 @@
           <w:numId w:val="4"/>
         </w:numPr>
       </w:pPr>
-      <w:bookmarkStart w:id="57" w:name="_Toc219100709"/>
+      <w:bookmarkStart w:id="55" w:name="_Toc219100709"/>
       <w:proofErr w:type="spellStart"/>
       <w:r>
         <w:t>Bootstrap</w:t>
       </w:r>
-      <w:bookmarkEnd w:id="57"/>
+      <w:bookmarkEnd w:id="55"/>
       <w:proofErr w:type="spellEnd"/>
     </w:p>
     <w:p>
@@ -6462,7 +7075,7 @@
           <w:numId w:val="4"/>
         </w:numPr>
       </w:pPr>
-      <w:bookmarkStart w:id="58" w:name="_Toc219100710"/>
+      <w:bookmarkStart w:id="56" w:name="_Toc219100710"/>
       <w:proofErr w:type="spellStart"/>
       <w:r>
         <w:lastRenderedPageBreak/>
@@ -6475,7 +7088,7 @@
       <w:r>
         <w:t xml:space="preserve"> CSS</w:t>
       </w:r>
-      <w:bookmarkEnd w:id="58"/>
+      <w:bookmarkEnd w:id="56"/>
     </w:p>
     <w:p>
       <w:pPr>
@@ -6593,13 +7206,13 @@
       <w:r>
         <w:t xml:space="preserve">  </w:t>
       </w:r>
-      <w:bookmarkStart w:id="59" w:name="_Toc218585336"/>
-      <w:bookmarkStart w:id="60" w:name="_Toc219100711"/>
+      <w:bookmarkStart w:id="57" w:name="_Toc218585336"/>
+      <w:bookmarkStart w:id="58" w:name="_Toc219100711"/>
       <w:r>
         <w:t>API-k</w:t>
       </w:r>
-      <w:bookmarkEnd w:id="59"/>
-      <w:bookmarkEnd w:id="60"/>
+      <w:bookmarkEnd w:id="57"/>
+      <w:bookmarkEnd w:id="58"/>
     </w:p>
     <w:p>
       <w:pPr>
@@ -6609,54 +7222,54 @@
           <w:numId w:val="4"/>
         </w:numPr>
       </w:pPr>
-      <w:bookmarkStart w:id="61" w:name="_Toc218585337"/>
-      <w:bookmarkStart w:id="62" w:name="_Toc219100712"/>
+      <w:bookmarkStart w:id="59" w:name="_Toc218585337"/>
+      <w:bookmarkStart w:id="60" w:name="_Toc219100712"/>
       <w:r>
         <w:t>Chart.js</w:t>
       </w:r>
+      <w:bookmarkEnd w:id="59"/>
+      <w:bookmarkEnd w:id="60"/>
+      <w:r>
+        <w:t xml:space="preserve"> </w:t>
+      </w:r>
+    </w:p>
+    <w:p>
+      <w:pPr>
+        <w:ind w:left="1440"/>
+        <w:rPr>
+          <w:b/>
+          <w:bCs/>
+        </w:rPr>
+      </w:pPr>
+      <w:bookmarkStart w:id="61" w:name="_Toc218585338"/>
+      <w:r>
+        <w:t xml:space="preserve">A Chart.js egy JavaScript könyvtár, amely egyszerű és </w:t>
+      </w:r>
+      <w:proofErr w:type="spellStart"/>
+      <w:r>
+        <w:t>testreszabható</w:t>
+      </w:r>
+      <w:proofErr w:type="spellEnd"/>
+      <w:r>
+        <w:t xml:space="preserve"> grafikonok készítését teszi lehetővé weboldalakon és webalkalmazásokban. Segítségével vizuálisan átlátható módon lehet megjeleníteni adatokat, például statisztikákat vagy elemzéseket. A </w:t>
+      </w:r>
+      <w:proofErr w:type="spellStart"/>
+      <w:r>
+        <w:t>Fragstore</w:t>
+      </w:r>
+      <w:proofErr w:type="spellEnd"/>
+      <w:r>
+        <w:t xml:space="preserve"> projektben a Chart.js főként adminisztrációs </w:t>
+      </w:r>
+      <w:proofErr w:type="spellStart"/>
+      <w:r>
+        <w:t>nézetekben</w:t>
+      </w:r>
+      <w:proofErr w:type="spellEnd"/>
+      <w:r>
+        <w:t xml:space="preserve"> és statisztikai elemek megjelenítésében játszott szerepet, lehetővé téve a termékek és felhasználói aktivitás vizuális értékelését.</w:t>
+      </w:r>
       <w:bookmarkEnd w:id="61"/>
-      <w:bookmarkEnd w:id="62"/>
-      <w:r>
-        <w:t xml:space="preserve"> </w:t>
-      </w:r>
-    </w:p>
-    <w:p>
-      <w:pPr>
-        <w:ind w:left="1440"/>
-        <w:rPr>
-          <w:b/>
-          <w:bCs/>
-        </w:rPr>
-      </w:pPr>
-      <w:bookmarkStart w:id="63" w:name="_Toc218585338"/>
-      <w:r>
-        <w:t xml:space="preserve">A Chart.js egy JavaScript könyvtár, amely egyszerű és </w:t>
-      </w:r>
-      <w:proofErr w:type="spellStart"/>
-      <w:r>
-        <w:t>testreszabható</w:t>
-      </w:r>
-      <w:proofErr w:type="spellEnd"/>
-      <w:r>
-        <w:t xml:space="preserve"> grafikonok készítését teszi lehetővé weboldalakon és webalkalmazásokban. Segítségével vizuálisan átlátható módon lehet megjeleníteni adatokat, például statisztikákat vagy elemzéseket. A </w:t>
-      </w:r>
-      <w:proofErr w:type="spellStart"/>
-      <w:r>
-        <w:t>Fragstore</w:t>
-      </w:r>
-      <w:proofErr w:type="spellEnd"/>
-      <w:r>
-        <w:t xml:space="preserve"> projektben a Chart.js főként adminisztrációs </w:t>
-      </w:r>
-      <w:proofErr w:type="spellStart"/>
-      <w:r>
-        <w:t>nézetekben</w:t>
-      </w:r>
-      <w:proofErr w:type="spellEnd"/>
-      <w:r>
-        <w:t xml:space="preserve"> és statisztikai elemek megjelenítésében játszott szerepet, lehetővé téve a termékek és felhasználói aktivitás vizuális értékelését.</w:t>
-      </w:r>
-      <w:bookmarkEnd w:id="63"/>
     </w:p>
     <w:p>
       <w:pPr>
@@ -6666,8 +7279,8 @@
           <w:numId w:val="4"/>
         </w:numPr>
       </w:pPr>
-      <w:bookmarkStart w:id="64" w:name="_Toc218585339"/>
-      <w:bookmarkStart w:id="65" w:name="_Toc219100713"/>
+      <w:bookmarkStart w:id="62" w:name="_Toc218585339"/>
+      <w:bookmarkStart w:id="63" w:name="_Toc219100713"/>
       <w:proofErr w:type="spellStart"/>
       <w:r>
         <w:t>Flags</w:t>
@@ -6676,49 +7289,49 @@
       <w:r>
         <w:t xml:space="preserve"> API</w:t>
       </w:r>
+      <w:bookmarkEnd w:id="62"/>
+      <w:bookmarkEnd w:id="63"/>
+      <w:r>
+        <w:t xml:space="preserve"> </w:t>
+      </w:r>
+    </w:p>
+    <w:p>
+      <w:pPr>
+        <w:ind w:left="1440"/>
+        <w:rPr>
+          <w:b/>
+          <w:bCs/>
+        </w:rPr>
+      </w:pPr>
+      <w:bookmarkStart w:id="64" w:name="_Toc218585340"/>
+      <w:r>
+        <w:t xml:space="preserve">A </w:t>
+      </w:r>
+      <w:proofErr w:type="spellStart"/>
+      <w:r>
+        <w:t>Flags</w:t>
+      </w:r>
+      <w:proofErr w:type="spellEnd"/>
+      <w:r>
+        <w:t xml:space="preserve"> API egy külső szolgáltatás, amely országok zászlóinak megjelenítésére alkalmas. Segítségével egyszerűen lehet vizuális információt nyújtani a felhasználóknak, például nemzetközi termékekhez vagy felhasználói beállításokhoz kapcsolódóan. A </w:t>
+      </w:r>
+      <w:proofErr w:type="spellStart"/>
+      <w:r>
+        <w:t>Fragstore</w:t>
+      </w:r>
+      <w:proofErr w:type="spellEnd"/>
+      <w:r>
+        <w:t xml:space="preserve"> alkalmazásban a </w:t>
+      </w:r>
+      <w:proofErr w:type="spellStart"/>
+      <w:r>
+        <w:t>Flags</w:t>
+      </w:r>
+      <w:proofErr w:type="spellEnd"/>
+      <w:r>
+        <w:t xml:space="preserve"> API hozzájárult a felhasználói élmény gazdagításához és a vizuális tájékozódás megkönnyítéséhez.</w:t>
+      </w:r>
       <w:bookmarkEnd w:id="64"/>
-      <w:bookmarkEnd w:id="65"/>
-      <w:r>
-        <w:t xml:space="preserve"> </w:t>
-      </w:r>
-    </w:p>
-    <w:p>
-      <w:pPr>
-        <w:ind w:left="1440"/>
-        <w:rPr>
-          <w:b/>
-          <w:bCs/>
-        </w:rPr>
-      </w:pPr>
-      <w:bookmarkStart w:id="66" w:name="_Toc218585340"/>
-      <w:r>
-        <w:t xml:space="preserve">A </w:t>
-      </w:r>
-      <w:proofErr w:type="spellStart"/>
-      <w:r>
-        <w:t>Flags</w:t>
-      </w:r>
-      <w:proofErr w:type="spellEnd"/>
-      <w:r>
-        <w:t xml:space="preserve"> API egy külső szolgáltatás, amely országok zászlóinak megjelenítésére alkalmas. Segítségével egyszerűen lehet vizuális információt nyújtani a felhasználóknak, például nemzetközi termékekhez vagy felhasználói beállításokhoz kapcsolódóan. A </w:t>
-      </w:r>
-      <w:proofErr w:type="spellStart"/>
-      <w:r>
-        <w:t>Fragstore</w:t>
-      </w:r>
-      <w:proofErr w:type="spellEnd"/>
-      <w:r>
-        <w:t xml:space="preserve"> alkalmazásban a </w:t>
-      </w:r>
-      <w:proofErr w:type="spellStart"/>
-      <w:r>
-        <w:t>Flags</w:t>
-      </w:r>
-      <w:proofErr w:type="spellEnd"/>
-      <w:r>
-        <w:t xml:space="preserve"> API hozzájárult a felhasználói élmény gazdagításához és a vizuális tájékozódás megkönnyítéséhez.</w:t>
-      </w:r>
-      <w:bookmarkEnd w:id="66"/>
     </w:p>
     <w:p>
       <w:pPr>
@@ -6728,8 +7341,8 @@
           <w:numId w:val="4"/>
         </w:numPr>
       </w:pPr>
-      <w:bookmarkStart w:id="67" w:name="_Toc218585341"/>
-      <w:bookmarkStart w:id="68" w:name="_Toc219100714"/>
+      <w:bookmarkStart w:id="65" w:name="_Toc218585341"/>
+      <w:bookmarkStart w:id="66" w:name="_Toc219100714"/>
       <w:proofErr w:type="spellStart"/>
       <w:r>
         <w:t>Currency</w:t>
@@ -6738,57 +7351,57 @@
       <w:r>
         <w:t xml:space="preserve"> Exchange API</w:t>
       </w:r>
+      <w:bookmarkEnd w:id="65"/>
+      <w:bookmarkEnd w:id="66"/>
+      <w:r>
+        <w:t xml:space="preserve"> </w:t>
+      </w:r>
+    </w:p>
+    <w:p>
+      <w:pPr>
+        <w:ind w:left="1440"/>
+        <w:rPr>
+          <w:b/>
+          <w:bCs/>
+        </w:rPr>
+      </w:pPr>
+      <w:bookmarkStart w:id="67" w:name="_Toc218585342"/>
+      <w:r>
+        <w:t xml:space="preserve">A </w:t>
+      </w:r>
+      <w:proofErr w:type="spellStart"/>
+      <w:r>
+        <w:t>Currency</w:t>
+      </w:r>
+      <w:proofErr w:type="spellEnd"/>
+      <w:r>
+        <w:t xml:space="preserve"> Exchange API lehetővé teszi az árak különböző pénznemek közötti automatikus átváltását. Ez különösen hasznos nemzetközi felhasználók vagy több pénznemű </w:t>
+      </w:r>
+      <w:proofErr w:type="spellStart"/>
+      <w:r>
+        <w:t>árlisták</w:t>
+      </w:r>
+      <w:proofErr w:type="spellEnd"/>
+      <w:r>
+        <w:t xml:space="preserve"> esetén, mivel valós idejű és pontos átváltást biztosít. A </w:t>
+      </w:r>
+      <w:proofErr w:type="spellStart"/>
+      <w:r>
+        <w:t>Fragstore</w:t>
+      </w:r>
+      <w:proofErr w:type="spellEnd"/>
+      <w:r>
+        <w:t xml:space="preserve"> projektben a </w:t>
+      </w:r>
+      <w:proofErr w:type="spellStart"/>
+      <w:r>
+        <w:t>Currency</w:t>
+      </w:r>
+      <w:proofErr w:type="spellEnd"/>
+      <w:r>
+        <w:t xml:space="preserve"> Exchange API hozzájárult a nemzetközi felhasználók kiszolgálásához, valamint a termékek árainak rugalmas és naprakész megjelenítéséhez.</w:t>
+      </w:r>
       <w:bookmarkEnd w:id="67"/>
-      <w:bookmarkEnd w:id="68"/>
-      <w:r>
-        <w:t xml:space="preserve"> </w:t>
-      </w:r>
-    </w:p>
-    <w:p>
-      <w:pPr>
-        <w:ind w:left="1440"/>
-        <w:rPr>
-          <w:b/>
-          <w:bCs/>
-        </w:rPr>
-      </w:pPr>
-      <w:bookmarkStart w:id="69" w:name="_Toc218585342"/>
-      <w:r>
-        <w:t xml:space="preserve">A </w:t>
-      </w:r>
-      <w:proofErr w:type="spellStart"/>
-      <w:r>
-        <w:t>Currency</w:t>
-      </w:r>
-      <w:proofErr w:type="spellEnd"/>
-      <w:r>
-        <w:t xml:space="preserve"> Exchange API lehetővé teszi az árak különböző pénznemek közötti automatikus átváltását. Ez különösen hasznos nemzetközi felhasználók vagy több pénznemű </w:t>
-      </w:r>
-      <w:proofErr w:type="spellStart"/>
-      <w:r>
-        <w:t>árlisták</w:t>
-      </w:r>
-      <w:proofErr w:type="spellEnd"/>
-      <w:r>
-        <w:t xml:space="preserve"> esetén, mivel valós idejű és pontos átváltást biztosít. A </w:t>
-      </w:r>
-      <w:proofErr w:type="spellStart"/>
-      <w:r>
-        <w:t>Fragstore</w:t>
-      </w:r>
-      <w:proofErr w:type="spellEnd"/>
-      <w:r>
-        <w:t xml:space="preserve"> projektben a </w:t>
-      </w:r>
-      <w:proofErr w:type="spellStart"/>
-      <w:r>
-        <w:t>Currency</w:t>
-      </w:r>
-      <w:proofErr w:type="spellEnd"/>
-      <w:r>
-        <w:t xml:space="preserve"> Exchange API hozzájárult a nemzetközi felhasználók kiszolgálásához, valamint a termékek árainak rugalmas és naprakész megjelenítéséhez.</w:t>
-      </w:r>
-      <w:bookmarkEnd w:id="69"/>
     </w:p>
     <w:p>
       <w:pPr>
@@ -6798,53 +7411,53 @@
           <w:numId w:val="4"/>
         </w:numPr>
       </w:pPr>
-      <w:bookmarkStart w:id="70" w:name="_Toc218585343"/>
-      <w:bookmarkStart w:id="71" w:name="_Toc219100715"/>
+      <w:bookmarkStart w:id="68" w:name="_Toc218585343"/>
+      <w:bookmarkStart w:id="69" w:name="_Toc219100715"/>
       <w:proofErr w:type="spellStart"/>
       <w:r>
         <w:lastRenderedPageBreak/>
         <w:t>EmailJS</w:t>
       </w:r>
+      <w:bookmarkEnd w:id="68"/>
+      <w:bookmarkEnd w:id="69"/>
+      <w:proofErr w:type="spellEnd"/>
+      <w:r>
+        <w:t xml:space="preserve"> </w:t>
+      </w:r>
+    </w:p>
+    <w:p>
+      <w:pPr>
+        <w:ind w:left="1440"/>
+      </w:pPr>
+      <w:bookmarkStart w:id="70" w:name="_Toc218585344"/>
+      <w:r>
+        <w:t xml:space="preserve">Az </w:t>
+      </w:r>
+      <w:proofErr w:type="spellStart"/>
+      <w:r>
+        <w:t>EmailJS</w:t>
+      </w:r>
+      <w:proofErr w:type="spellEnd"/>
+      <w:r>
+        <w:t xml:space="preserve"> egy külső szolgáltatás, amely lehetővé teszi e-mailek küldését közvetlenül a frontendből, anélkül, hogy a fejlesztőnek külön szerveroldali e-mail kezelést kellene beállítania. A </w:t>
+      </w:r>
+      <w:proofErr w:type="spellStart"/>
+      <w:r>
+        <w:t>Fragstore</w:t>
+      </w:r>
+      <w:proofErr w:type="spellEnd"/>
+      <w:r>
+        <w:t xml:space="preserve"> projektben az </w:t>
+      </w:r>
+      <w:proofErr w:type="spellStart"/>
+      <w:r>
+        <w:t>EmailJS</w:t>
+      </w:r>
+      <w:proofErr w:type="spellEnd"/>
+      <w:r>
+        <w:t xml:space="preserve"> segítségével valósult meg a kapcsolatfelvételi és értesítési funkciók, például a felhasználói kérdések vagy visszajelzések egyszerű kezelése, anélkül hogy külön backend e-mail szervert kellett volna konfigurálni.</w:t>
+      </w:r>
       <w:bookmarkEnd w:id="70"/>
-      <w:bookmarkEnd w:id="71"/>
-      <w:proofErr w:type="spellEnd"/>
-      <w:r>
-        <w:t xml:space="preserve"> </w:t>
-      </w:r>
-    </w:p>
-    <w:p>
-      <w:pPr>
-        <w:ind w:left="1440"/>
-      </w:pPr>
-      <w:bookmarkStart w:id="72" w:name="_Toc218585344"/>
-      <w:r>
-        <w:t xml:space="preserve">Az </w:t>
-      </w:r>
-      <w:proofErr w:type="spellStart"/>
-      <w:r>
-        <w:t>EmailJS</w:t>
-      </w:r>
-      <w:proofErr w:type="spellEnd"/>
-      <w:r>
-        <w:t xml:space="preserve"> egy külső szolgáltatás, amely lehetővé teszi e-mailek küldését közvetlenül a frontendből, anélkül, hogy a fejlesztőnek külön szerveroldali e-mail kezelést kellene beállítania. A </w:t>
-      </w:r>
-      <w:proofErr w:type="spellStart"/>
-      <w:r>
-        <w:t>Fragstore</w:t>
-      </w:r>
-      <w:proofErr w:type="spellEnd"/>
-      <w:r>
-        <w:t xml:space="preserve"> projektben az </w:t>
-      </w:r>
-      <w:proofErr w:type="spellStart"/>
-      <w:r>
-        <w:t>EmailJS</w:t>
-      </w:r>
-      <w:proofErr w:type="spellEnd"/>
-      <w:r>
-        <w:t xml:space="preserve"> segítségével valósult meg a kapcsolatfelvételi és értesítési funkciók, például a felhasználói kérdések vagy visszajelzések egyszerű kezelése, anélkül hogy külön backend e-mail szervert kellett volna konfigurálni.</w:t>
-      </w:r>
-      <w:bookmarkEnd w:id="72"/>
     </w:p>
     <w:p>
       <w:pPr>
@@ -6854,11 +7467,11 @@
           <w:numId w:val="4"/>
         </w:numPr>
       </w:pPr>
-      <w:bookmarkStart w:id="73" w:name="_Toc219100716"/>
+      <w:bookmarkStart w:id="71" w:name="_Toc219100716"/>
       <w:r>
         <w:t>RAWG API</w:t>
       </w:r>
-      <w:bookmarkEnd w:id="73"/>
+      <w:bookmarkEnd w:id="71"/>
     </w:p>
     <w:p>
       <w:pPr>
@@ -6882,8 +7495,8 @@
       <w:r>
         <w:t xml:space="preserve"> </w:t>
       </w:r>
-      <w:bookmarkStart w:id="74" w:name="_Toc218585345"/>
-      <w:bookmarkStart w:id="75" w:name="_Toc219100717"/>
+      <w:bookmarkStart w:id="72" w:name="_Toc219100717"/>
+      <w:bookmarkStart w:id="73" w:name="_Toc218585345"/>
       <w:proofErr w:type="spellStart"/>
       <w:r>
         <w:t>Cloud</w:t>
@@ -6892,11 +7505,11 @@
       <w:r>
         <w:t xml:space="preserve"> service</w:t>
       </w:r>
-      <w:bookmarkEnd w:id="75"/>
+      <w:bookmarkEnd w:id="72"/>
       <w:r>
         <w:t xml:space="preserve"> </w:t>
       </w:r>
-      <w:bookmarkEnd w:id="74"/>
+      <w:bookmarkEnd w:id="73"/>
     </w:p>
     <w:p>
       <w:pPr>
@@ -6906,12 +7519,12 @@
           <w:numId w:val="4"/>
         </w:numPr>
       </w:pPr>
-      <w:bookmarkStart w:id="76" w:name="_Toc219100718"/>
+      <w:bookmarkStart w:id="74" w:name="_Toc219100718"/>
       <w:proofErr w:type="spellStart"/>
       <w:r>
         <w:t>Firebase</w:t>
       </w:r>
-      <w:bookmarkEnd w:id="76"/>
+      <w:bookmarkEnd w:id="74"/>
       <w:proofErr w:type="spellEnd"/>
     </w:p>
     <w:p>
@@ -6949,13 +7562,13 @@
       <w:r>
         <w:t xml:space="preserve"> </w:t>
       </w:r>
-      <w:bookmarkStart w:id="77" w:name="_Toc218585347"/>
-      <w:bookmarkStart w:id="78" w:name="_Toc219100719"/>
+      <w:bookmarkStart w:id="75" w:name="_Toc218585347"/>
+      <w:bookmarkStart w:id="76" w:name="_Toc219100719"/>
       <w:r>
         <w:t>Fejlesztési eszközök</w:t>
       </w:r>
-      <w:bookmarkEnd w:id="77"/>
-      <w:bookmarkEnd w:id="78"/>
+      <w:bookmarkEnd w:id="75"/>
+      <w:bookmarkEnd w:id="76"/>
     </w:p>
     <w:p>
       <w:pPr>
@@ -6965,8 +7578,8 @@
           <w:numId w:val="4"/>
         </w:numPr>
       </w:pPr>
-      <w:bookmarkStart w:id="79" w:name="_Toc218585348"/>
-      <w:bookmarkStart w:id="80" w:name="_Toc219100720"/>
+      <w:bookmarkStart w:id="77" w:name="_Toc219100720"/>
+      <w:bookmarkStart w:id="78" w:name="_Toc218585348"/>
       <w:r>
         <w:t xml:space="preserve">Visual </w:t>
       </w:r>
@@ -6982,7 +7595,7 @@
       <w:r>
         <w:t>Code</w:t>
       </w:r>
-      <w:bookmarkEnd w:id="80"/>
+      <w:bookmarkEnd w:id="77"/>
       <w:proofErr w:type="spellEnd"/>
     </w:p>
     <w:p>
@@ -7047,7 +7660,7 @@
       <w:r>
         <w:t xml:space="preserve"> projekt fejlesztése során ez az eszköz biztosította az egységes munkakörnyezetet, amely jelentősen hozzájárult a hatékonyabb kódoláshoz és a hibák gyorsabb felismeréséhez.</w:t>
       </w:r>
-      <w:bookmarkEnd w:id="79"/>
+      <w:bookmarkEnd w:id="78"/>
     </w:p>
     <w:p>
       <w:pPr>
@@ -7057,13 +7670,13 @@
           <w:numId w:val="4"/>
         </w:numPr>
       </w:pPr>
-      <w:bookmarkStart w:id="81" w:name="_Toc218585349"/>
-      <w:bookmarkStart w:id="82" w:name="_Toc219100721"/>
+      <w:bookmarkStart w:id="79" w:name="_Toc219100721"/>
+      <w:bookmarkStart w:id="80" w:name="_Toc218585349"/>
       <w:proofErr w:type="spellStart"/>
       <w:r>
         <w:t>Figma</w:t>
       </w:r>
-      <w:bookmarkEnd w:id="82"/>
+      <w:bookmarkEnd w:id="79"/>
       <w:proofErr w:type="spellEnd"/>
     </w:p>
     <w:p>
@@ -7113,7 +7726,7 @@
       <w:r>
         <w:t xml:space="preserve"> hozzájárult ahhoz, hogy az oldal egységes megjelenéssel, átgondolt, struktúrával és felhasználóbarát dizájnnal valósuljon meg.</w:t>
       </w:r>
-      <w:bookmarkEnd w:id="81"/>
+      <w:bookmarkEnd w:id="80"/>
     </w:p>
     <w:p/>
     <w:p>
@@ -7124,58 +7737,58 @@
           <w:numId w:val="4"/>
         </w:numPr>
       </w:pPr>
-      <w:bookmarkStart w:id="83" w:name="_Toc218585350"/>
-      <w:bookmarkStart w:id="84" w:name="_Toc219100722"/>
+      <w:bookmarkStart w:id="81" w:name="_Toc218585350"/>
+      <w:bookmarkStart w:id="82" w:name="_Toc219100722"/>
       <w:r>
         <w:t>XAMPP</w:t>
       </w:r>
+      <w:bookmarkEnd w:id="81"/>
+      <w:bookmarkEnd w:id="82"/>
+      <w:r>
+        <w:t xml:space="preserve">  </w:t>
+      </w:r>
+    </w:p>
+    <w:p>
+      <w:pPr>
+        <w:ind w:left="1440"/>
+      </w:pPr>
+      <w:bookmarkStart w:id="83" w:name="_Toc218585351"/>
+      <w:r>
+        <w:t xml:space="preserve">A XAMPP egy ingyenes, nyílt forráskódú szervercsomag, amely helyi fejlesztési környezetet biztosít webalkalmazások készítéséhez és teszteléséhez. A csomag tartalmazza az </w:t>
+      </w:r>
+      <w:proofErr w:type="spellStart"/>
+      <w:r>
+        <w:t>Apache</w:t>
+      </w:r>
+      <w:proofErr w:type="spellEnd"/>
+      <w:r>
+        <w:t xml:space="preserve"> webszervert, a </w:t>
+      </w:r>
+      <w:proofErr w:type="spellStart"/>
+      <w:r>
+        <w:t>MySQL</w:t>
+      </w:r>
+      <w:proofErr w:type="spellEnd"/>
+      <w:r>
+        <w:t>/</w:t>
+      </w:r>
+      <w:proofErr w:type="spellStart"/>
+      <w:r>
+        <w:t>MariaDB</w:t>
+      </w:r>
+      <w:proofErr w:type="spellEnd"/>
+      <w:r>
+        <w:t xml:space="preserve"> adatbáziskezelőt, valamint a PHP futtatókörnyezetet. A XAMPP használata lehetővé teszi, hogy a fejlesztők internetkapcsolat nélkül, lokális környezetben teszteljék az alkalmazás backend működését. A </w:t>
+      </w:r>
+      <w:proofErr w:type="spellStart"/>
+      <w:r>
+        <w:t>Fragstore</w:t>
+      </w:r>
+      <w:proofErr w:type="spellEnd"/>
+      <w:r>
+        <w:t xml:space="preserve"> projektben a XAMPP kulcsfontosságú szerepet játszott a PHP-alapú backend és az adatbázis funkciók fejlesztésében és ellenőrzésében.</w:t>
+      </w:r>
       <w:bookmarkEnd w:id="83"/>
-      <w:bookmarkEnd w:id="84"/>
-      <w:r>
-        <w:t xml:space="preserve">  </w:t>
-      </w:r>
-    </w:p>
-    <w:p>
-      <w:pPr>
-        <w:ind w:left="1440"/>
-      </w:pPr>
-      <w:bookmarkStart w:id="85" w:name="_Toc218585351"/>
-      <w:r>
-        <w:t xml:space="preserve">A XAMPP egy ingyenes, nyílt forráskódú szervercsomag, amely helyi fejlesztési környezetet biztosít webalkalmazások készítéséhez és teszteléséhez. A csomag tartalmazza az </w:t>
-      </w:r>
-      <w:proofErr w:type="spellStart"/>
-      <w:r>
-        <w:t>Apache</w:t>
-      </w:r>
-      <w:proofErr w:type="spellEnd"/>
-      <w:r>
-        <w:t xml:space="preserve"> webszervert, a </w:t>
-      </w:r>
-      <w:proofErr w:type="spellStart"/>
-      <w:r>
-        <w:t>MySQL</w:t>
-      </w:r>
-      <w:proofErr w:type="spellEnd"/>
-      <w:r>
-        <w:t>/</w:t>
-      </w:r>
-      <w:proofErr w:type="spellStart"/>
-      <w:r>
-        <w:t>MariaDB</w:t>
-      </w:r>
-      <w:proofErr w:type="spellEnd"/>
-      <w:r>
-        <w:t xml:space="preserve"> adatbáziskezelőt, valamint a PHP futtatókörnyezetet. A XAMPP használata lehetővé teszi, hogy a fejlesztők internetkapcsolat nélkül, lokális környezetben teszteljék az alkalmazás backend működését. A </w:t>
-      </w:r>
-      <w:proofErr w:type="spellStart"/>
-      <w:r>
-        <w:t>Fragstore</w:t>
-      </w:r>
-      <w:proofErr w:type="spellEnd"/>
-      <w:r>
-        <w:t xml:space="preserve"> projektben a XAMPP kulcsfontosságú szerepet játszott a PHP-alapú backend és az adatbázis funkciók fejlesztésében és ellenőrzésében.</w:t>
-      </w:r>
-      <w:bookmarkEnd w:id="85"/>
       <w:r>
         <w:t xml:space="preserve">  </w:t>
       </w:r>
@@ -7188,13 +7801,13 @@
           <w:numId w:val="4"/>
         </w:numPr>
       </w:pPr>
-      <w:bookmarkStart w:id="86" w:name="_Toc218585352"/>
-      <w:bookmarkStart w:id="87" w:name="_Toc219100723"/>
+      <w:bookmarkStart w:id="84" w:name="_Toc218585352"/>
+      <w:bookmarkStart w:id="85" w:name="_Toc219100723"/>
       <w:r>
         <w:t>GitHub</w:t>
       </w:r>
-      <w:bookmarkEnd w:id="86"/>
-      <w:bookmarkEnd w:id="87"/>
+      <w:bookmarkEnd w:id="84"/>
+      <w:bookmarkEnd w:id="85"/>
       <w:r>
         <w:t xml:space="preserve">  </w:t>
       </w:r>
@@ -7203,7 +7816,7 @@
       <w:pPr>
         <w:ind w:left="1440"/>
       </w:pPr>
-      <w:bookmarkStart w:id="88" w:name="_Toc218585353"/>
+      <w:bookmarkStart w:id="86" w:name="_Toc218585353"/>
       <w:r>
         <w:t xml:space="preserve">A GitHub egy verziókezelő és együttműködési platform, amely a </w:t>
       </w:r>
@@ -7243,7 +7856,7 @@
       <w:r>
         <w:t xml:space="preserve"> és a projekt hosszú távú fenntarthatóságát.</w:t>
       </w:r>
-      <w:bookmarkEnd w:id="88"/>
+      <w:bookmarkEnd w:id="86"/>
       <w:r>
         <w:t xml:space="preserve">  </w:t>
       </w:r>
@@ -7256,100 +7869,100 @@
           <w:numId w:val="4"/>
         </w:numPr>
       </w:pPr>
-      <w:bookmarkStart w:id="89" w:name="_Toc218585354"/>
-      <w:bookmarkStart w:id="90" w:name="_Toc219100724"/>
+      <w:bookmarkStart w:id="87" w:name="_Toc218585354"/>
+      <w:bookmarkStart w:id="88" w:name="_Toc219100724"/>
       <w:proofErr w:type="spellStart"/>
       <w:r>
         <w:t>Vite</w:t>
       </w:r>
+      <w:bookmarkEnd w:id="87"/>
+      <w:bookmarkEnd w:id="88"/>
+      <w:proofErr w:type="spellEnd"/>
+      <w:r>
+        <w:t xml:space="preserve">  </w:t>
+      </w:r>
+    </w:p>
+    <w:p>
+      <w:pPr>
+        <w:ind w:left="1440"/>
+      </w:pPr>
+      <w:bookmarkStart w:id="89" w:name="_Toc218585355"/>
+      <w:r>
+        <w:t xml:space="preserve">A </w:t>
+      </w:r>
+      <w:proofErr w:type="spellStart"/>
+      <w:r>
+        <w:t>Vite</w:t>
+      </w:r>
+      <w:proofErr w:type="spellEnd"/>
+      <w:r>
+        <w:t xml:space="preserve"> egy modern frontend </w:t>
+      </w:r>
+      <w:proofErr w:type="spellStart"/>
+      <w:r>
+        <w:t>build</w:t>
+      </w:r>
+      <w:proofErr w:type="spellEnd"/>
+      <w:r>
+        <w:t xml:space="preserve"> eszköz és fejlesztői szerver, amely a gyors betöltési időre és hatékony fejlesztési élményre helyezi a hangsúlyt. A hagyományos </w:t>
+      </w:r>
+      <w:proofErr w:type="spellStart"/>
+      <w:r>
+        <w:t>build</w:t>
+      </w:r>
+      <w:proofErr w:type="spellEnd"/>
+      <w:r>
+        <w:t xml:space="preserve"> eszközökkel szemben a </w:t>
+      </w:r>
+      <w:proofErr w:type="spellStart"/>
+      <w:r>
+        <w:t>Vite</w:t>
+      </w:r>
+      <w:proofErr w:type="spellEnd"/>
+      <w:r>
+        <w:t xml:space="preserve"> azonnali fejlesztői környezetet biztosít, így a változtatások szinte azonnal megjelennek a böngészőben. A </w:t>
+      </w:r>
+      <w:proofErr w:type="spellStart"/>
+      <w:r>
+        <w:t>Vite</w:t>
+      </w:r>
+      <w:proofErr w:type="spellEnd"/>
+      <w:r>
+        <w:t xml:space="preserve"> különösen jól együttműködik modern JavaScript és </w:t>
+      </w:r>
+      <w:proofErr w:type="spellStart"/>
+      <w:r>
+        <w:t>TypeScript</w:t>
+      </w:r>
+      <w:proofErr w:type="spellEnd"/>
+      <w:r>
+        <w:t xml:space="preserve"> alapú projektekkel, valamint keretrendszerekkel, mint például a </w:t>
+      </w:r>
+      <w:proofErr w:type="spellStart"/>
+      <w:r>
+        <w:t>React</w:t>
+      </w:r>
+      <w:proofErr w:type="spellEnd"/>
+      <w:r>
+        <w:t xml:space="preserve">. A </w:t>
+      </w:r>
+      <w:proofErr w:type="spellStart"/>
+      <w:r>
+        <w:t>Fragstore</w:t>
+      </w:r>
+      <w:proofErr w:type="spellEnd"/>
+      <w:r>
+        <w:t xml:space="preserve"> fejlesztése során a </w:t>
+      </w:r>
+      <w:proofErr w:type="spellStart"/>
+      <w:r>
+        <w:t>Vite</w:t>
+      </w:r>
+      <w:proofErr w:type="spellEnd"/>
+      <w:r>
+        <w:t xml:space="preserve"> jelentősen felgyorsította a frontend fejlesztési folyamatot és hozzájárult a hatékonyabb munkavégzéshez.</w:t>
+      </w:r>
       <w:bookmarkEnd w:id="89"/>
-      <w:bookmarkEnd w:id="90"/>
-      <w:proofErr w:type="spellEnd"/>
-      <w:r>
-        <w:t xml:space="preserve">  </w:t>
-      </w:r>
-    </w:p>
-    <w:p>
-      <w:pPr>
-        <w:ind w:left="1440"/>
-      </w:pPr>
-      <w:bookmarkStart w:id="91" w:name="_Toc218585355"/>
-      <w:r>
-        <w:t xml:space="preserve">A </w:t>
-      </w:r>
-      <w:proofErr w:type="spellStart"/>
-      <w:r>
-        <w:t>Vite</w:t>
-      </w:r>
-      <w:proofErr w:type="spellEnd"/>
-      <w:r>
-        <w:t xml:space="preserve"> egy modern frontend </w:t>
-      </w:r>
-      <w:proofErr w:type="spellStart"/>
-      <w:r>
-        <w:t>build</w:t>
-      </w:r>
-      <w:proofErr w:type="spellEnd"/>
-      <w:r>
-        <w:t xml:space="preserve"> eszköz és fejlesztői szerver, amely a gyors betöltési időre és hatékony fejlesztési élményre helyezi a hangsúlyt. A hagyományos </w:t>
-      </w:r>
-      <w:proofErr w:type="spellStart"/>
-      <w:r>
-        <w:t>build</w:t>
-      </w:r>
-      <w:proofErr w:type="spellEnd"/>
-      <w:r>
-        <w:t xml:space="preserve"> eszközökkel szemben a </w:t>
-      </w:r>
-      <w:proofErr w:type="spellStart"/>
-      <w:r>
-        <w:t>Vite</w:t>
-      </w:r>
-      <w:proofErr w:type="spellEnd"/>
-      <w:r>
-        <w:t xml:space="preserve"> azonnali fejlesztői környezetet biztosít, így a változtatások szinte azonnal megjelennek a böngészőben. A </w:t>
-      </w:r>
-      <w:proofErr w:type="spellStart"/>
-      <w:r>
-        <w:t>Vite</w:t>
-      </w:r>
-      <w:proofErr w:type="spellEnd"/>
-      <w:r>
-        <w:t xml:space="preserve"> különösen jól együttműködik modern JavaScript és </w:t>
-      </w:r>
-      <w:proofErr w:type="spellStart"/>
-      <w:r>
-        <w:t>TypeScript</w:t>
-      </w:r>
-      <w:proofErr w:type="spellEnd"/>
-      <w:r>
-        <w:t xml:space="preserve"> alapú projektekkel, valamint keretrendszerekkel, mint például a </w:t>
-      </w:r>
-      <w:proofErr w:type="spellStart"/>
-      <w:r>
-        <w:t>React</w:t>
-      </w:r>
-      <w:proofErr w:type="spellEnd"/>
-      <w:r>
-        <w:t xml:space="preserve">. A </w:t>
-      </w:r>
-      <w:proofErr w:type="spellStart"/>
-      <w:r>
-        <w:t>Fragstore</w:t>
-      </w:r>
-      <w:proofErr w:type="spellEnd"/>
-      <w:r>
-        <w:t xml:space="preserve"> fejlesztése során a </w:t>
-      </w:r>
-      <w:proofErr w:type="spellStart"/>
-      <w:r>
-        <w:t>Vite</w:t>
-      </w:r>
-      <w:proofErr w:type="spellEnd"/>
-      <w:r>
-        <w:t xml:space="preserve"> jelentősen felgyorsította a frontend fejlesztési folyamatot és hozzájárult a hatékonyabb munkavégzéshez.</w:t>
-      </w:r>
-      <w:bookmarkEnd w:id="91"/>
     </w:p>
     <w:p>
       <w:pPr>
@@ -7359,12 +7972,12 @@
           <w:numId w:val="4"/>
         </w:numPr>
       </w:pPr>
-      <w:bookmarkStart w:id="92" w:name="_Toc219100725"/>
+      <w:bookmarkStart w:id="90" w:name="_Toc219100725"/>
       <w:proofErr w:type="spellStart"/>
       <w:r>
         <w:t>Discord</w:t>
       </w:r>
-      <w:bookmarkEnd w:id="92"/>
+      <w:bookmarkEnd w:id="90"/>
       <w:proofErr w:type="spellEnd"/>
     </w:p>
     <w:p>
@@ -7435,11 +8048,11 @@
       <w:r>
         <w:t xml:space="preserve"> </w:t>
       </w:r>
-      <w:bookmarkStart w:id="93" w:name="_Toc219100726"/>
+      <w:bookmarkStart w:id="91" w:name="_Toc219100726"/>
       <w:r>
         <w:t>Adatbázis</w:t>
       </w:r>
-      <w:bookmarkEnd w:id="93"/>
+      <w:bookmarkEnd w:id="91"/>
     </w:p>
     <w:p>
       <w:pPr>
@@ -7449,11 +8062,11 @@
           <w:numId w:val="4"/>
         </w:numPr>
       </w:pPr>
-      <w:bookmarkStart w:id="94" w:name="_Toc219100727"/>
+      <w:bookmarkStart w:id="92" w:name="_Toc219100727"/>
       <w:r>
         <w:t>Adatbázis tervezése</w:t>
       </w:r>
-      <w:bookmarkEnd w:id="94"/>
+      <w:bookmarkEnd w:id="92"/>
     </w:p>
     <w:p>
       <w:pPr>
@@ -7468,12 +8081,12 @@
           <w:numId w:val="4"/>
         </w:numPr>
       </w:pPr>
-      <w:bookmarkStart w:id="95" w:name="_Toc219100728"/>
+      <w:bookmarkStart w:id="93" w:name="_Toc219100728"/>
       <w:r>
         <w:lastRenderedPageBreak/>
         <w:t>Adatbázisok</w:t>
       </w:r>
-      <w:bookmarkEnd w:id="95"/>
+      <w:bookmarkEnd w:id="93"/>
     </w:p>
     <w:p>
       <w:pPr>
@@ -8755,11 +9368,11 @@
           <w:numId w:val="4"/>
         </w:numPr>
       </w:pPr>
-      <w:bookmarkStart w:id="96" w:name="_Toc219100729"/>
+      <w:bookmarkStart w:id="94" w:name="_Toc219100729"/>
       <w:r>
         <w:t>Továbbfejlesztési lehetőség</w:t>
       </w:r>
-      <w:bookmarkEnd w:id="96"/>
+      <w:bookmarkEnd w:id="94"/>
     </w:p>
     <w:p>
       <w:pPr>
@@ -8834,18 +9447,18 @@
           <w:numId w:val="4"/>
         </w:numPr>
       </w:pPr>
-      <w:bookmarkStart w:id="97" w:name="_heading=h.hl4y4mp16i51" w:colFirst="0" w:colLast="0"/>
+      <w:bookmarkStart w:id="95" w:name="_heading=h.hl4y4mp16i51" w:colFirst="0" w:colLast="0"/>
+      <w:bookmarkEnd w:id="95"/>
+      <w:r>
+        <w:t xml:space="preserve"> </w:t>
+      </w:r>
+      <w:bookmarkStart w:id="96" w:name="_Toc218585356"/>
+      <w:bookmarkStart w:id="97" w:name="_Toc219100730"/>
+      <w:r>
+        <w:t>Felmerült akadályok</w:t>
+      </w:r>
+      <w:bookmarkEnd w:id="96"/>
       <w:bookmarkEnd w:id="97"/>
-      <w:r>
-        <w:t xml:space="preserve"> </w:t>
-      </w:r>
-      <w:bookmarkStart w:id="98" w:name="_Toc218585356"/>
-      <w:bookmarkStart w:id="99" w:name="_Toc219100730"/>
-      <w:r>
-        <w:t>Felmerült akadályok</w:t>
-      </w:r>
-      <w:bookmarkEnd w:id="98"/>
-      <w:bookmarkEnd w:id="99"/>
     </w:p>
     <w:p>
       <w:pPr>
@@ -10874,87 +11487,6 @@
           <w:szCs w:val="22"/>
         </w:rPr>
         <w:t xml:space="preserve"> játékhoz egy </w:t>
-      </w:r>
-      <w:hyperlink r:id="rId11" w:history="1">
-        <w:r>
-          <w:rPr>
-            <w:rStyle w:val="Hiperhivatkozs"/>
-            <w:rFonts w:ascii="Arial" w:eastAsiaTheme="majorEastAsia" w:hAnsi="Arial" w:cs="Arial"/>
-            <w:color w:val="1155CC"/>
-            <w:sz w:val="22"/>
-            <w:szCs w:val="22"/>
-          </w:rPr>
-          <w:t>p5.js</w:t>
-        </w:r>
-      </w:hyperlink>
-      <w:r>
-        <w:rPr>
-          <w:rFonts w:ascii="Arial" w:hAnsi="Arial" w:cs="Arial"/>
-          <w:color w:val="000000"/>
-          <w:sz w:val="22"/>
-          <w:szCs w:val="22"/>
-        </w:rPr>
-        <w:t xml:space="preserve"> keretrendszert használunk aminek egyedi előre megírt függvényei vannak ezzel </w:t>
-      </w:r>
-      <w:proofErr w:type="spellStart"/>
-      <w:r>
-        <w:rPr>
-          <w:rFonts w:ascii="Arial" w:hAnsi="Arial" w:cs="Arial"/>
-          <w:color w:val="000000"/>
-          <w:sz w:val="22"/>
-          <w:szCs w:val="22"/>
-        </w:rPr>
-        <w:t>megkönyíti</w:t>
-      </w:r>
-      <w:proofErr w:type="spellEnd"/>
-      <w:r>
-        <w:rPr>
-          <w:rFonts w:ascii="Arial" w:hAnsi="Arial" w:cs="Arial"/>
-          <w:color w:val="000000"/>
-          <w:sz w:val="22"/>
-          <w:szCs w:val="22"/>
-        </w:rPr>
-        <w:t xml:space="preserve"> egy játék fejlesztését ilyenek (pl.: Az update ami </w:t>
-      </w:r>
-      <w:proofErr w:type="spellStart"/>
-      <w:r>
-        <w:rPr>
-          <w:rFonts w:ascii="Arial" w:hAnsi="Arial" w:cs="Arial"/>
-          <w:color w:val="000000"/>
-          <w:sz w:val="22"/>
-          <w:szCs w:val="22"/>
-        </w:rPr>
-        <w:t>framenként</w:t>
-      </w:r>
-      <w:proofErr w:type="spellEnd"/>
-      <w:r>
-        <w:rPr>
-          <w:rFonts w:ascii="Arial" w:hAnsi="Arial" w:cs="Arial"/>
-          <w:color w:val="000000"/>
-          <w:sz w:val="22"/>
-          <w:szCs w:val="22"/>
-        </w:rPr>
-        <w:t xml:space="preserve"> frissíti a játékot: show is ami jelen esetben nekünk a kígyó testének kirajzolásában segít a frissítés után ezzel lesz látható az új testrész). A show függvény fontos az egész játékban nem csak a kígyó testét hanem az ételek megjelenítését is ez a </w:t>
-      </w:r>
-      <w:proofErr w:type="spellStart"/>
-      <w:r>
-        <w:rPr>
-          <w:rFonts w:ascii="Arial" w:hAnsi="Arial" w:cs="Arial"/>
-          <w:color w:val="000000"/>
-          <w:sz w:val="22"/>
-          <w:szCs w:val="22"/>
-        </w:rPr>
-        <w:t>függvéyn</w:t>
-      </w:r>
-      <w:proofErr w:type="spellEnd"/>
-      <w:r>
-        <w:rPr>
-          <w:rFonts w:ascii="Arial" w:hAnsi="Arial" w:cs="Arial"/>
-          <w:color w:val="000000"/>
-          <w:sz w:val="22"/>
-          <w:szCs w:val="22"/>
-        </w:rPr>
-        <w:t xml:space="preserve"> kezeli. Ezen a függvényen belül meghívtunk egy szintén </w:t>
       </w:r>
       <w:hyperlink r:id="rId12" w:history="1">
         <w:r>
@@ -10975,6 +11507,87 @@
           <w:sz w:val="22"/>
           <w:szCs w:val="22"/>
         </w:rPr>
+        <w:t xml:space="preserve"> keretrendszert használunk aminek egyedi előre megírt függvényei vannak ezzel </w:t>
+      </w:r>
+      <w:proofErr w:type="spellStart"/>
+      <w:r>
+        <w:rPr>
+          <w:rFonts w:ascii="Arial" w:hAnsi="Arial" w:cs="Arial"/>
+          <w:color w:val="000000"/>
+          <w:sz w:val="22"/>
+          <w:szCs w:val="22"/>
+        </w:rPr>
+        <w:t>megkönyíti</w:t>
+      </w:r>
+      <w:proofErr w:type="spellEnd"/>
+      <w:r>
+        <w:rPr>
+          <w:rFonts w:ascii="Arial" w:hAnsi="Arial" w:cs="Arial"/>
+          <w:color w:val="000000"/>
+          <w:sz w:val="22"/>
+          <w:szCs w:val="22"/>
+        </w:rPr>
+        <w:t xml:space="preserve"> egy játék fejlesztését ilyenek (pl.: Az update ami </w:t>
+      </w:r>
+      <w:proofErr w:type="spellStart"/>
+      <w:r>
+        <w:rPr>
+          <w:rFonts w:ascii="Arial" w:hAnsi="Arial" w:cs="Arial"/>
+          <w:color w:val="000000"/>
+          <w:sz w:val="22"/>
+          <w:szCs w:val="22"/>
+        </w:rPr>
+        <w:t>framenként</w:t>
+      </w:r>
+      <w:proofErr w:type="spellEnd"/>
+      <w:r>
+        <w:rPr>
+          <w:rFonts w:ascii="Arial" w:hAnsi="Arial" w:cs="Arial"/>
+          <w:color w:val="000000"/>
+          <w:sz w:val="22"/>
+          <w:szCs w:val="22"/>
+        </w:rPr>
+        <w:t xml:space="preserve"> frissíti a játékot: show is ami jelen esetben nekünk a kígyó testének kirajzolásában segít a frissítés után ezzel lesz látható az új testrész). A show függvény fontos az egész játékban nem csak a kígyó testét hanem az ételek megjelenítését is ez a </w:t>
+      </w:r>
+      <w:proofErr w:type="spellStart"/>
+      <w:r>
+        <w:rPr>
+          <w:rFonts w:ascii="Arial" w:hAnsi="Arial" w:cs="Arial"/>
+          <w:color w:val="000000"/>
+          <w:sz w:val="22"/>
+          <w:szCs w:val="22"/>
+        </w:rPr>
+        <w:t>függvéyn</w:t>
+      </w:r>
+      <w:proofErr w:type="spellEnd"/>
+      <w:r>
+        <w:rPr>
+          <w:rFonts w:ascii="Arial" w:hAnsi="Arial" w:cs="Arial"/>
+          <w:color w:val="000000"/>
+          <w:sz w:val="22"/>
+          <w:szCs w:val="22"/>
+        </w:rPr>
+        <w:t xml:space="preserve"> kezeli. Ezen a függvényen belül meghívtunk egy szintén </w:t>
+      </w:r>
+      <w:hyperlink r:id="rId13" w:history="1">
+        <w:r>
+          <w:rPr>
+            <w:rStyle w:val="Hiperhivatkozs"/>
+            <w:rFonts w:ascii="Arial" w:eastAsiaTheme="majorEastAsia" w:hAnsi="Arial" w:cs="Arial"/>
+            <w:color w:val="1155CC"/>
+            <w:sz w:val="22"/>
+            <w:szCs w:val="22"/>
+          </w:rPr>
+          <w:t>p5.js</w:t>
+        </w:r>
+      </w:hyperlink>
+      <w:r>
+        <w:rPr>
+          <w:rFonts w:ascii="Arial" w:hAnsi="Arial" w:cs="Arial"/>
+          <w:color w:val="000000"/>
+          <w:sz w:val="22"/>
+          <w:szCs w:val="22"/>
+        </w:rPr>
         <w:t xml:space="preserve">-es függvényt a </w:t>
       </w:r>
       <w:proofErr w:type="spellStart"/>
@@ -12843,15 +13456,15 @@
       <w:pPr>
         <w:pStyle w:val="Cmsor1"/>
       </w:pPr>
-      <w:bookmarkStart w:id="100" w:name="_heading=h.gnrmskoad7oj" w:colFirst="0" w:colLast="0"/>
-      <w:bookmarkStart w:id="101" w:name="_Toc218585357"/>
-      <w:bookmarkStart w:id="102" w:name="_Toc219100731"/>
+      <w:bookmarkStart w:id="98" w:name="_heading=h.gnrmskoad7oj" w:colFirst="0" w:colLast="0"/>
+      <w:bookmarkStart w:id="99" w:name="_Toc218585357"/>
+      <w:bookmarkStart w:id="100" w:name="_Toc219100731"/>
+      <w:bookmarkEnd w:id="98"/>
+      <w:r>
+        <w:t>Összefoglalás</w:t>
+      </w:r>
+      <w:bookmarkEnd w:id="99"/>
       <w:bookmarkEnd w:id="100"/>
-      <w:r>
-        <w:t>Összefoglalás</w:t>
-      </w:r>
-      <w:bookmarkEnd w:id="101"/>
-      <w:bookmarkEnd w:id="102"/>
     </w:p>
     <w:p>
       <w:r>
@@ -12887,16 +13500,16 @@
           <w:numId w:val="4"/>
         </w:numPr>
       </w:pPr>
-      <w:bookmarkStart w:id="103" w:name="_heading=h.lhelqd79oykq" w:colFirst="0" w:colLast="0"/>
-      <w:bookmarkStart w:id="104" w:name="_Toc218585358"/>
-      <w:bookmarkStart w:id="105" w:name="_Toc219100732"/>
-      <w:bookmarkEnd w:id="103"/>
+      <w:bookmarkStart w:id="101" w:name="_heading=h.lhelqd79oykq" w:colFirst="0" w:colLast="0"/>
+      <w:bookmarkStart w:id="102" w:name="_Toc218585358"/>
+      <w:bookmarkStart w:id="103" w:name="_Toc219100732"/>
+      <w:bookmarkEnd w:id="101"/>
       <w:r>
         <w:lastRenderedPageBreak/>
         <w:t>Források:</w:t>
       </w:r>
-      <w:bookmarkEnd w:id="104"/>
-      <w:bookmarkEnd w:id="105"/>
+      <w:bookmarkEnd w:id="102"/>
+      <w:bookmarkEnd w:id="103"/>
     </w:p>
     <w:p>
       <w:r>
@@ -12920,7 +13533,7 @@
     <w:p/>
     <w:p/>
     <w:sectPr>
-      <w:footerReference w:type="default" r:id="rId13"/>
+      <w:footerReference w:type="default" r:id="rId14"/>
       <w:pgSz w:w="11906" w:h="16838"/>
       <w:pgMar w:top="1418" w:right="1418" w:bottom="1418" w:left="1418" w:header="709" w:footer="709" w:gutter="0"/>
       <w:pgNumType w:start="0"/>
@@ -13059,6 +13672,324 @@
 <file path=word/numbering.xml><?xml version="1.0" encoding="utf-8"?>
 <w:numbering xmlns:wpc="http://schemas.microsoft.com/office/word/2010/wordprocessingCanvas" xmlns:cx="http://schemas.microsoft.com/office/drawing/2014/chartex" xmlns:cx1="http://schemas.microsoft.com/office/drawing/2015/9/8/chartex" xmlns:cx2="http://schemas.microsoft.com/office/drawing/2015/10/21/chartex" xmlns:cx3="http://schemas.microsoft.com/office/drawing/2016/5/9/chartex" xmlns:cx4="http://schemas.microsoft.com/office/drawing/2016/5/10/chartex" xmlns:cx5="http://schemas.microsoft.com/office/drawing/2016/5/11/chartex" xmlns:cx6="http://schemas.microsoft.com/office/drawing/2016/5/12/chartex" xmlns:cx7="http://schemas.microsoft.com/office/drawing/2016/5/13/chartex" xmlns:cx8="http://schemas.microsoft.com/office/drawing/2016/5/14/chartex" xmlns:mc="http://schemas.openxmlformats.org/markup-compatibility/2006" xmlns:aink="http://schemas.microsoft.com/office/drawing/2016/ink" xmlns:am3d="http://schemas.microsoft.com/office/drawing/2017/model3d" xmlns:o="urn:schemas-microsoft-com:office:office" xmlns:r="http://schemas.openxmlformats.org/officeDocument/2006/relationships" xmlns:m="http://schemas.openxmlformats.org/officeDocument/2006/math" xmlns:v="urn:schemas-microsoft-com:vml" xmlns:wp14="http://schemas.microsoft.com/office/word/2010/wordprocessingDrawing" xmlns:wp="http://schemas.openxmlformats.org/drawingml/2006/wordprocessingDrawing" xmlns:w10="urn:schemas-microsoft-com:office:word" xmlns:w="http://schemas.openxmlformats.org/wordprocessingml/2006/main" xmlns:w14="http://schemas.microsoft.com/office/word/2010/wordml" xmlns:w15="http://schemas.microsoft.com/office/word/2012/wordml" xmlns:w16cid="http://schemas.microsoft.com/office/word/2016/wordml/cid" xmlns:w16se="http://schemas.microsoft.com/office/word/2015/wordml/symex" xmlns:wpg="http://schemas.microsoft.com/office/word/2010/wordprocessingGroup" xmlns:wpi="http://schemas.microsoft.com/office/word/2010/wordprocessingInk" xmlns:wne="http://schemas.microsoft.com/office/word/2006/wordml" xmlns:wps="http://schemas.microsoft.com/office/word/2010/wordprocessingShape" mc:Ignorable="w14 w15 w16se w16cid wp14">
   <w:abstractNum w:abstractNumId="0" w15:restartNumberingAfterBreak="0">
+    <w:nsid w:val="04B25C3F"/>
+    <w:multiLevelType w:val="multilevel"/>
+    <w:tmpl w:val="D92AACF8"/>
+    <w:lvl w:ilvl="0">
+      <w:start w:val="1"/>
+      <w:numFmt w:val="decimal"/>
+      <w:lvlText w:val="%1."/>
+      <w:lvlJc w:val="left"/>
+      <w:pPr>
+        <w:ind w:left="360" w:hanging="360"/>
+      </w:pPr>
+      <w:rPr>
+        <w:rFonts w:hint="default"/>
+      </w:rPr>
+    </w:lvl>
+    <w:lvl w:ilvl="1">
+      <w:start w:val="1"/>
+      <w:numFmt w:val="decimal"/>
+      <w:lvlText w:val="%1.%2."/>
+      <w:lvlJc w:val="left"/>
+      <w:pPr>
+        <w:ind w:left="792" w:hanging="432"/>
+      </w:pPr>
+      <w:rPr>
+        <w:rFonts w:hint="default"/>
+      </w:rPr>
+    </w:lvl>
+    <w:lvl w:ilvl="2">
+      <w:start w:val="1"/>
+      <w:numFmt w:val="decimal"/>
+      <w:lvlText w:val="%1.%2.%3."/>
+      <w:lvlJc w:val="left"/>
+      <w:pPr>
+        <w:ind w:left="1224" w:hanging="504"/>
+      </w:pPr>
+      <w:rPr>
+        <w:rFonts w:hint="default"/>
+      </w:rPr>
+    </w:lvl>
+    <w:lvl w:ilvl="3">
+      <w:start w:val="1"/>
+      <w:numFmt w:val="decimal"/>
+      <w:lvlText w:val="%4.2.%3.3."/>
+      <w:lvlJc w:val="left"/>
+      <w:pPr>
+        <w:ind w:left="1728" w:hanging="647"/>
+      </w:pPr>
+      <w:rPr>
+        <w:rFonts w:hint="default"/>
+      </w:rPr>
+    </w:lvl>
+    <w:lvl w:ilvl="4">
+      <w:start w:val="1"/>
+      <w:numFmt w:val="decimal"/>
+      <w:lvlText w:val="%1.2.%3.%4.%5."/>
+      <w:lvlJc w:val="left"/>
+      <w:pPr>
+        <w:ind w:left="2232" w:hanging="792"/>
+      </w:pPr>
+      <w:rPr>
+        <w:rFonts w:hint="default"/>
+      </w:rPr>
+    </w:lvl>
+    <w:lvl w:ilvl="5">
+      <w:start w:val="1"/>
+      <w:numFmt w:val="decimal"/>
+      <w:lvlText w:val="%1.%2.%3.%4.%5.%6."/>
+      <w:lvlJc w:val="left"/>
+      <w:pPr>
+        <w:ind w:left="2736" w:hanging="935"/>
+      </w:pPr>
+      <w:rPr>
+        <w:rFonts w:hint="default"/>
+      </w:rPr>
+    </w:lvl>
+    <w:lvl w:ilvl="6">
+      <w:start w:val="1"/>
+      <w:numFmt w:val="decimal"/>
+      <w:lvlText w:val="%1.%2.%3.%4.%5.%6.%7."/>
+      <w:lvlJc w:val="left"/>
+      <w:pPr>
+        <w:ind w:left="3240" w:hanging="1080"/>
+      </w:pPr>
+      <w:rPr>
+        <w:rFonts w:hint="default"/>
+      </w:rPr>
+    </w:lvl>
+    <w:lvl w:ilvl="7">
+      <w:start w:val="1"/>
+      <w:numFmt w:val="decimal"/>
+      <w:lvlText w:val="%1.%2.%3.%4.%5.%6.%7.%8."/>
+      <w:lvlJc w:val="left"/>
+      <w:pPr>
+        <w:ind w:left="3744" w:hanging="1224"/>
+      </w:pPr>
+      <w:rPr>
+        <w:rFonts w:hint="default"/>
+      </w:rPr>
+    </w:lvl>
+    <w:lvl w:ilvl="8">
+      <w:start w:val="1"/>
+      <w:numFmt w:val="decimal"/>
+      <w:lvlText w:val="%1.%2.%3.%4.%5.%6.%7.%8.%9."/>
+      <w:lvlJc w:val="left"/>
+      <w:pPr>
+        <w:ind w:left="4320" w:hanging="1440"/>
+      </w:pPr>
+      <w:rPr>
+        <w:rFonts w:hint="default"/>
+      </w:rPr>
+    </w:lvl>
+  </w:abstractNum>
+  <w:abstractNum w:abstractNumId="1" w15:restartNumberingAfterBreak="0">
+    <w:nsid w:val="0D8420D6"/>
+    <w:multiLevelType w:val="multilevel"/>
+    <w:tmpl w:val="96F0F9F2"/>
+    <w:lvl w:ilvl="0">
+      <w:start w:val="2"/>
+      <w:numFmt w:val="decimal"/>
+      <w:lvlText w:val="%1."/>
+      <w:lvlJc w:val="left"/>
+      <w:pPr>
+        <w:ind w:left="360" w:hanging="360"/>
+      </w:pPr>
+    </w:lvl>
+    <w:lvl w:ilvl="1">
+      <w:start w:val="1"/>
+      <w:numFmt w:val="decimal"/>
+      <w:lvlText w:val="%1.%2."/>
+      <w:lvlJc w:val="left"/>
+      <w:pPr>
+        <w:ind w:left="720" w:hanging="360"/>
+      </w:pPr>
+    </w:lvl>
+    <w:lvl w:ilvl="2">
+      <w:start w:val="1"/>
+      <w:numFmt w:val="decimal"/>
+      <w:lvlText w:val="%1.%2.%3."/>
+      <w:lvlJc w:val="left"/>
+      <w:pPr>
+        <w:ind w:left="1440" w:hanging="720"/>
+      </w:pPr>
+      <w:rPr>
+        <w:b/>
+        <w:bCs/>
+      </w:rPr>
+    </w:lvl>
+    <w:lvl w:ilvl="3">
+      <w:start w:val="1"/>
+      <w:numFmt w:val="decimal"/>
+      <w:lvlText w:val="%1.%2.%3.%4."/>
+      <w:lvlJc w:val="left"/>
+      <w:pPr>
+        <w:ind w:left="1800" w:hanging="720"/>
+      </w:pPr>
+    </w:lvl>
+    <w:lvl w:ilvl="4">
+      <w:start w:val="1"/>
+      <w:numFmt w:val="decimal"/>
+      <w:lvlText w:val="%1.%2.%3.%4.%5."/>
+      <w:lvlJc w:val="left"/>
+      <w:pPr>
+        <w:ind w:left="2520" w:hanging="1080"/>
+      </w:pPr>
+    </w:lvl>
+    <w:lvl w:ilvl="5">
+      <w:start w:val="1"/>
+      <w:numFmt w:val="decimal"/>
+      <w:lvlText w:val="%1.%2.%3.%4.%5.%6."/>
+      <w:lvlJc w:val="left"/>
+      <w:pPr>
+        <w:ind w:left="2880" w:hanging="1080"/>
+      </w:pPr>
+    </w:lvl>
+    <w:lvl w:ilvl="6">
+      <w:start w:val="1"/>
+      <w:numFmt w:val="decimal"/>
+      <w:lvlText w:val="%1.%2.%3.%4.%5.%6.%7."/>
+      <w:lvlJc w:val="left"/>
+      <w:pPr>
+        <w:ind w:left="3600" w:hanging="1440"/>
+      </w:pPr>
+    </w:lvl>
+    <w:lvl w:ilvl="7">
+      <w:start w:val="1"/>
+      <w:numFmt w:val="decimal"/>
+      <w:lvlText w:val="%1.%2.%3.%4.%5.%6.%7.%8."/>
+      <w:lvlJc w:val="left"/>
+      <w:pPr>
+        <w:ind w:left="3960" w:hanging="1440"/>
+      </w:pPr>
+    </w:lvl>
+    <w:lvl w:ilvl="8">
+      <w:start w:val="1"/>
+      <w:numFmt w:val="decimal"/>
+      <w:lvlText w:val="%1.%2.%3.%4.%5.%6.%7.%8.%9."/>
+      <w:lvlJc w:val="left"/>
+      <w:pPr>
+        <w:ind w:left="4680" w:hanging="1800"/>
+      </w:pPr>
+    </w:lvl>
+  </w:abstractNum>
+  <w:abstractNum w:abstractNumId="2" w15:restartNumberingAfterBreak="0">
+    <w:nsid w:val="0E754B44"/>
+    <w:multiLevelType w:val="multilevel"/>
+    <w:tmpl w:val="96F0F9F2"/>
+    <w:lvl w:ilvl="0">
+      <w:start w:val="2"/>
+      <w:numFmt w:val="decimal"/>
+      <w:lvlText w:val="%1."/>
+      <w:lvlJc w:val="left"/>
+      <w:pPr>
+        <w:ind w:left="360" w:hanging="360"/>
+      </w:pPr>
+      <w:rPr>
+        <w:rFonts w:hint="default"/>
+      </w:rPr>
+    </w:lvl>
+    <w:lvl w:ilvl="1">
+      <w:start w:val="1"/>
+      <w:numFmt w:val="decimal"/>
+      <w:lvlText w:val="%1.%2."/>
+      <w:lvlJc w:val="left"/>
+      <w:pPr>
+        <w:ind w:left="720" w:hanging="360"/>
+      </w:pPr>
+      <w:rPr>
+        <w:rFonts w:hint="default"/>
+      </w:rPr>
+    </w:lvl>
+    <w:lvl w:ilvl="2">
+      <w:start w:val="1"/>
+      <w:numFmt w:val="decimal"/>
+      <w:lvlText w:val="%1.%2.%3."/>
+      <w:lvlJc w:val="left"/>
+      <w:pPr>
+        <w:ind w:left="1440" w:hanging="720"/>
+      </w:pPr>
+      <w:rPr>
+        <w:rFonts w:hint="default"/>
+        <w:b/>
+        <w:bCs/>
+      </w:rPr>
+    </w:lvl>
+    <w:lvl w:ilvl="3">
+      <w:start w:val="1"/>
+      <w:numFmt w:val="decimal"/>
+      <w:lvlText w:val="%1.%2.%3.%4."/>
+      <w:lvlJc w:val="left"/>
+      <w:pPr>
+        <w:ind w:left="1800" w:hanging="720"/>
+      </w:pPr>
+      <w:rPr>
+        <w:rFonts w:hint="default"/>
+      </w:rPr>
+    </w:lvl>
+    <w:lvl w:ilvl="4">
+      <w:start w:val="1"/>
+      <w:numFmt w:val="decimal"/>
+      <w:lvlText w:val="%1.%2.%3.%4.%5."/>
+      <w:lvlJc w:val="left"/>
+      <w:pPr>
+        <w:ind w:left="2520" w:hanging="1080"/>
+      </w:pPr>
+      <w:rPr>
+        <w:rFonts w:hint="default"/>
+      </w:rPr>
+    </w:lvl>
+    <w:lvl w:ilvl="5">
+      <w:start w:val="1"/>
+      <w:numFmt w:val="decimal"/>
+      <w:lvlText w:val="%1.%2.%3.%4.%5.%6."/>
+      <w:lvlJc w:val="left"/>
+      <w:pPr>
+        <w:ind w:left="2880" w:hanging="1080"/>
+      </w:pPr>
+      <w:rPr>
+        <w:rFonts w:hint="default"/>
+      </w:rPr>
+    </w:lvl>
+    <w:lvl w:ilvl="6">
+      <w:start w:val="1"/>
+      <w:numFmt w:val="decimal"/>
+      <w:lvlText w:val="%1.%2.%3.%4.%5.%6.%7."/>
+      <w:lvlJc w:val="left"/>
+      <w:pPr>
+        <w:ind w:left="3600" w:hanging="1440"/>
+      </w:pPr>
+      <w:rPr>
+        <w:rFonts w:hint="default"/>
+      </w:rPr>
+    </w:lvl>
+    <w:lvl w:ilvl="7">
+      <w:start w:val="1"/>
+      <w:numFmt w:val="decimal"/>
+      <w:lvlText w:val="%1.%2.%3.%4.%5.%6.%7.%8."/>
+      <w:lvlJc w:val="left"/>
+      <w:pPr>
+        <w:ind w:left="3960" w:hanging="1440"/>
+      </w:pPr>
+      <w:rPr>
+        <w:rFonts w:hint="default"/>
+      </w:rPr>
+    </w:lvl>
+    <w:lvl w:ilvl="8">
+      <w:start w:val="1"/>
+      <w:numFmt w:val="decimal"/>
+      <w:lvlText w:val="%1.%2.%3.%4.%5.%6.%7.%8.%9."/>
+      <w:lvlJc w:val="left"/>
+      <w:pPr>
+        <w:ind w:left="4680" w:hanging="1800"/>
+      </w:pPr>
+      <w:rPr>
+        <w:rFonts w:hint="default"/>
+      </w:rPr>
+    </w:lvl>
+  </w:abstractNum>
+  <w:abstractNum w:abstractNumId="3" w15:restartNumberingAfterBreak="0">
     <w:nsid w:val="10BD4D95"/>
     <w:multiLevelType w:val="multilevel"/>
     <w:tmpl w:val="FF341462"/>
@@ -13144,7 +14075,7 @@
       </w:pPr>
     </w:lvl>
   </w:abstractNum>
-  <w:abstractNum w:abstractNumId="1" w15:restartNumberingAfterBreak="0">
+  <w:abstractNum w:abstractNumId="4" w15:restartNumberingAfterBreak="0">
     <w:nsid w:val="12FA3B8F"/>
     <w:multiLevelType w:val="multilevel"/>
     <w:tmpl w:val="96F0F9F2"/>
@@ -13234,7 +14165,7 @@
       </w:pPr>
     </w:lvl>
   </w:abstractNum>
-  <w:abstractNum w:abstractNumId="2" w15:restartNumberingAfterBreak="0">
+  <w:abstractNum w:abstractNumId="5" w15:restartNumberingAfterBreak="0">
     <w:nsid w:val="265E1389"/>
     <w:multiLevelType w:val="hybridMultilevel"/>
     <w:tmpl w:val="45B455C6"/>
@@ -13346,7 +14277,7 @@
       </w:rPr>
     </w:lvl>
   </w:abstractNum>
-  <w:abstractNum w:abstractNumId="3" w15:restartNumberingAfterBreak="0">
+  <w:abstractNum w:abstractNumId="6" w15:restartNumberingAfterBreak="0">
     <w:nsid w:val="32423C0F"/>
     <w:multiLevelType w:val="multilevel"/>
     <w:tmpl w:val="96F0F9F2"/>
@@ -13436,7 +14367,7 @@
       </w:pPr>
     </w:lvl>
   </w:abstractNum>
-  <w:abstractNum w:abstractNumId="4" w15:restartNumberingAfterBreak="0">
+  <w:abstractNum w:abstractNumId="7" w15:restartNumberingAfterBreak="0">
     <w:nsid w:val="3E31193A"/>
     <w:multiLevelType w:val="multilevel"/>
     <w:tmpl w:val="96F0F9F2"/>
@@ -13526,7 +14457,7 @@
       </w:pPr>
     </w:lvl>
   </w:abstractNum>
-  <w:abstractNum w:abstractNumId="5" w15:restartNumberingAfterBreak="0">
+  <w:abstractNum w:abstractNumId="8" w15:restartNumberingAfterBreak="0">
     <w:nsid w:val="43C4752B"/>
     <w:multiLevelType w:val="multilevel"/>
     <w:tmpl w:val="96F0F9F2"/>
@@ -13616,7 +14547,7 @@
       </w:pPr>
     </w:lvl>
   </w:abstractNum>
-  <w:abstractNum w:abstractNumId="6" w15:restartNumberingAfterBreak="0">
+  <w:abstractNum w:abstractNumId="9" w15:restartNumberingAfterBreak="0">
     <w:nsid w:val="44CB70C3"/>
     <w:multiLevelType w:val="multilevel"/>
     <w:tmpl w:val="648A9086"/>
@@ -13702,7 +14633,7 @@
       </w:pPr>
     </w:lvl>
   </w:abstractNum>
-  <w:abstractNum w:abstractNumId="7" w15:restartNumberingAfterBreak="0">
+  <w:abstractNum w:abstractNumId="10" w15:restartNumberingAfterBreak="0">
     <w:nsid w:val="470727EB"/>
     <w:multiLevelType w:val="multilevel"/>
     <w:tmpl w:val="96F0F9F2"/>
@@ -13792,7 +14723,7 @@
       </w:pPr>
     </w:lvl>
   </w:abstractNum>
-  <w:abstractNum w:abstractNumId="8" w15:restartNumberingAfterBreak="0">
+  <w:abstractNum w:abstractNumId="11" w15:restartNumberingAfterBreak="0">
     <w:nsid w:val="4E1F48F1"/>
     <w:multiLevelType w:val="multilevel"/>
     <w:tmpl w:val="96F0F9F2"/>
@@ -13882,7 +14813,7 @@
       </w:pPr>
     </w:lvl>
   </w:abstractNum>
-  <w:abstractNum w:abstractNumId="9" w15:restartNumberingAfterBreak="0">
+  <w:abstractNum w:abstractNumId="12" w15:restartNumberingAfterBreak="0">
     <w:nsid w:val="56554808"/>
     <w:multiLevelType w:val="hybridMultilevel"/>
     <w:tmpl w:val="6C789B10"/>
@@ -13968,7 +14899,7 @@
       </w:pPr>
     </w:lvl>
   </w:abstractNum>
-  <w:abstractNum w:abstractNumId="10" w15:restartNumberingAfterBreak="0">
+  <w:abstractNum w:abstractNumId="13" w15:restartNumberingAfterBreak="0">
     <w:nsid w:val="566D6810"/>
     <w:multiLevelType w:val="multilevel"/>
     <w:tmpl w:val="040E001F"/>
@@ -14054,7 +14985,7 @@
       </w:pPr>
     </w:lvl>
   </w:abstractNum>
-  <w:abstractNum w:abstractNumId="11" w15:restartNumberingAfterBreak="0">
+  <w:abstractNum w:abstractNumId="14" w15:restartNumberingAfterBreak="0">
     <w:nsid w:val="573F5CE2"/>
     <w:multiLevelType w:val="hybridMultilevel"/>
     <w:tmpl w:val="E5D6E35A"/>
@@ -14168,7 +15099,7 @@
       </w:rPr>
     </w:lvl>
   </w:abstractNum>
-  <w:abstractNum w:abstractNumId="12" w15:restartNumberingAfterBreak="0">
+  <w:abstractNum w:abstractNumId="15" w15:restartNumberingAfterBreak="0">
     <w:nsid w:val="5D1D75AB"/>
     <w:multiLevelType w:val="multilevel"/>
     <w:tmpl w:val="96F0F9F2"/>
@@ -14258,7 +15189,120 @@
       </w:pPr>
     </w:lvl>
   </w:abstractNum>
-  <w:abstractNum w:abstractNumId="13" w15:restartNumberingAfterBreak="0">
+  <w:abstractNum w:abstractNumId="16" w15:restartNumberingAfterBreak="0">
+    <w:nsid w:val="5D9912E4"/>
+    <w:multiLevelType w:val="multilevel"/>
+    <w:tmpl w:val="A5EAADE0"/>
+    <w:lvl w:ilvl="0">
+      <w:start w:val="1"/>
+      <w:numFmt w:val="decimal"/>
+      <w:lvlText w:val="%1."/>
+      <w:lvlJc w:val="left"/>
+      <w:pPr>
+        <w:ind w:left="360" w:hanging="360"/>
+      </w:pPr>
+      <w:rPr>
+        <w:rFonts w:hint="default"/>
+      </w:rPr>
+    </w:lvl>
+    <w:lvl w:ilvl="1">
+      <w:start w:val="1"/>
+      <w:numFmt w:val="decimal"/>
+      <w:lvlText w:val="%1.%2."/>
+      <w:lvlJc w:val="left"/>
+      <w:pPr>
+        <w:ind w:left="792" w:hanging="432"/>
+      </w:pPr>
+      <w:rPr>
+        <w:rFonts w:hint="default"/>
+      </w:rPr>
+    </w:lvl>
+    <w:lvl w:ilvl="2">
+      <w:start w:val="1"/>
+      <w:numFmt w:val="decimal"/>
+      <w:lvlText w:val="%1.%2.%3."/>
+      <w:lvlJc w:val="left"/>
+      <w:pPr>
+        <w:ind w:left="1224" w:hanging="504"/>
+      </w:pPr>
+      <w:rPr>
+        <w:rFonts w:hint="default"/>
+      </w:rPr>
+    </w:lvl>
+    <w:lvl w:ilvl="3">
+      <w:start w:val="1"/>
+      <w:numFmt w:val="decimal"/>
+      <w:lvlText w:val="%1.2.%3.4."/>
+      <w:lvlJc w:val="left"/>
+      <w:pPr>
+        <w:ind w:left="1728" w:hanging="647"/>
+      </w:pPr>
+      <w:rPr>
+        <w:rFonts w:hint="default"/>
+      </w:rPr>
+    </w:lvl>
+    <w:lvl w:ilvl="4">
+      <w:start w:val="1"/>
+      <w:numFmt w:val="decimal"/>
+      <w:lvlText w:val="%1.2.%3.%4.%5."/>
+      <w:lvlJc w:val="left"/>
+      <w:pPr>
+        <w:ind w:left="2232" w:hanging="792"/>
+      </w:pPr>
+      <w:rPr>
+        <w:rFonts w:hint="default"/>
+      </w:rPr>
+    </w:lvl>
+    <w:lvl w:ilvl="5">
+      <w:start w:val="1"/>
+      <w:numFmt w:val="decimal"/>
+      <w:lvlText w:val="%1.%2.%3.%4.%5.%6."/>
+      <w:lvlJc w:val="left"/>
+      <w:pPr>
+        <w:ind w:left="2736" w:hanging="935"/>
+      </w:pPr>
+      <w:rPr>
+        <w:rFonts w:hint="default"/>
+      </w:rPr>
+    </w:lvl>
+    <w:lvl w:ilvl="6">
+      <w:start w:val="1"/>
+      <w:numFmt w:val="decimal"/>
+      <w:lvlText w:val="%1.%2.%3.%4.%5.%6.%7."/>
+      <w:lvlJc w:val="left"/>
+      <w:pPr>
+        <w:ind w:left="3240" w:hanging="1080"/>
+      </w:pPr>
+      <w:rPr>
+        <w:rFonts w:hint="default"/>
+      </w:rPr>
+    </w:lvl>
+    <w:lvl w:ilvl="7">
+      <w:start w:val="1"/>
+      <w:numFmt w:val="decimal"/>
+      <w:lvlText w:val="%1.%2.%3.%4.%5.%6.%7.%8."/>
+      <w:lvlJc w:val="left"/>
+      <w:pPr>
+        <w:ind w:left="3744" w:hanging="1224"/>
+      </w:pPr>
+      <w:rPr>
+        <w:rFonts w:hint="default"/>
+      </w:rPr>
+    </w:lvl>
+    <w:lvl w:ilvl="8">
+      <w:start w:val="1"/>
+      <w:numFmt w:val="decimal"/>
+      <w:lvlText w:val="%1.%2.%3.%4.%5.%6.%7.%8.%9."/>
+      <w:lvlJc w:val="left"/>
+      <w:pPr>
+        <w:ind w:left="4320" w:hanging="1440"/>
+      </w:pPr>
+      <w:rPr>
+        <w:rFonts w:hint="default"/>
+      </w:rPr>
+    </w:lvl>
+  </w:abstractNum>
+  <w:abstractNum w:abstractNumId="17" w15:restartNumberingAfterBreak="0">
     <w:nsid w:val="67712486"/>
     <w:multiLevelType w:val="multilevel"/>
     <w:tmpl w:val="96F0F9F2"/>
@@ -14348,8 +15392,121 @@
       </w:pPr>
     </w:lvl>
   </w:abstractNum>
-  <w:abstractNum w:abstractNumId="14" w15:restartNumberingAfterBreak="0">
+  <w:abstractNum w:abstractNumId="18" w15:restartNumberingAfterBreak="0">
     <w:nsid w:val="6A8304D1"/>
+    <w:multiLevelType w:val="multilevel"/>
+    <w:tmpl w:val="53AA38C6"/>
+    <w:lvl w:ilvl="0">
+      <w:start w:val="1"/>
+      <w:numFmt w:val="decimal"/>
+      <w:lvlText w:val="%1."/>
+      <w:lvlJc w:val="left"/>
+      <w:pPr>
+        <w:ind w:left="360" w:hanging="360"/>
+      </w:pPr>
+      <w:rPr>
+        <w:rFonts w:hint="default"/>
+      </w:rPr>
+    </w:lvl>
+    <w:lvl w:ilvl="1">
+      <w:start w:val="1"/>
+      <w:numFmt w:val="decimal"/>
+      <w:lvlText w:val="%1.%2."/>
+      <w:lvlJc w:val="left"/>
+      <w:pPr>
+        <w:ind w:left="792" w:hanging="432"/>
+      </w:pPr>
+      <w:rPr>
+        <w:rFonts w:hint="default"/>
+      </w:rPr>
+    </w:lvl>
+    <w:lvl w:ilvl="2">
+      <w:start w:val="1"/>
+      <w:numFmt w:val="decimal"/>
+      <w:lvlText w:val="%1.%2.%3."/>
+      <w:lvlJc w:val="left"/>
+      <w:pPr>
+        <w:ind w:left="1224" w:hanging="504"/>
+      </w:pPr>
+      <w:rPr>
+        <w:rFonts w:hint="default"/>
+      </w:rPr>
+    </w:lvl>
+    <w:lvl w:ilvl="3">
+      <w:start w:val="1"/>
+      <w:numFmt w:val="decimal"/>
+      <w:lvlText w:val="%1.%2.%3.2."/>
+      <w:lvlJc w:val="left"/>
+      <w:pPr>
+        <w:ind w:left="1728" w:hanging="647"/>
+      </w:pPr>
+      <w:rPr>
+        <w:rFonts w:hint="default"/>
+      </w:rPr>
+    </w:lvl>
+    <w:lvl w:ilvl="4">
+      <w:start w:val="1"/>
+      <w:numFmt w:val="decimal"/>
+      <w:lvlText w:val="%1.%2.%3.%4.%5."/>
+      <w:lvlJc w:val="left"/>
+      <w:pPr>
+        <w:ind w:left="2232" w:hanging="792"/>
+      </w:pPr>
+      <w:rPr>
+        <w:rFonts w:hint="default"/>
+      </w:rPr>
+    </w:lvl>
+    <w:lvl w:ilvl="5">
+      <w:start w:val="1"/>
+      <w:numFmt w:val="decimal"/>
+      <w:lvlText w:val="%1.%2.%3.%4.%5.%6."/>
+      <w:lvlJc w:val="left"/>
+      <w:pPr>
+        <w:ind w:left="2736" w:hanging="935"/>
+      </w:pPr>
+      <w:rPr>
+        <w:rFonts w:hint="default"/>
+      </w:rPr>
+    </w:lvl>
+    <w:lvl w:ilvl="6">
+      <w:start w:val="1"/>
+      <w:numFmt w:val="decimal"/>
+      <w:lvlText w:val="%1.%2.%3.%4.%5.%6.%7."/>
+      <w:lvlJc w:val="left"/>
+      <w:pPr>
+        <w:ind w:left="3240" w:hanging="1080"/>
+      </w:pPr>
+      <w:rPr>
+        <w:rFonts w:hint="default"/>
+      </w:rPr>
+    </w:lvl>
+    <w:lvl w:ilvl="7">
+      <w:start w:val="1"/>
+      <w:numFmt w:val="decimal"/>
+      <w:lvlText w:val="%1.%2.%3.%4.%5.%6.%7.%8."/>
+      <w:lvlJc w:val="left"/>
+      <w:pPr>
+        <w:ind w:left="3744" w:hanging="1224"/>
+      </w:pPr>
+      <w:rPr>
+        <w:rFonts w:hint="default"/>
+      </w:rPr>
+    </w:lvl>
+    <w:lvl w:ilvl="8">
+      <w:start w:val="1"/>
+      <w:numFmt w:val="decimal"/>
+      <w:lvlText w:val="%1.%2.%3.%4.%5.%6.%7.%8.%9."/>
+      <w:lvlJc w:val="left"/>
+      <w:pPr>
+        <w:ind w:left="4320" w:hanging="1440"/>
+      </w:pPr>
+      <w:rPr>
+        <w:rFonts w:hint="default"/>
+      </w:rPr>
+    </w:lvl>
+  </w:abstractNum>
+  <w:abstractNum w:abstractNumId="19" w15:restartNumberingAfterBreak="0">
+    <w:nsid w:val="77E14177"/>
     <w:multiLevelType w:val="multilevel"/>
     <w:tmpl w:val="FE34BA2E"/>
     <w:lvl w:ilvl="0">
@@ -14434,7 +15591,120 @@
       </w:pPr>
     </w:lvl>
   </w:abstractNum>
-  <w:abstractNum w:abstractNumId="15" w15:restartNumberingAfterBreak="0">
+  <w:abstractNum w:abstractNumId="20" w15:restartNumberingAfterBreak="0">
+    <w:nsid w:val="7A2C38D0"/>
+    <w:multiLevelType w:val="multilevel"/>
+    <w:tmpl w:val="78305960"/>
+    <w:lvl w:ilvl="0">
+      <w:start w:val="1"/>
+      <w:numFmt w:val="decimal"/>
+      <w:lvlText w:val="%1."/>
+      <w:lvlJc w:val="left"/>
+      <w:pPr>
+        <w:ind w:left="360" w:hanging="360"/>
+      </w:pPr>
+      <w:rPr>
+        <w:rFonts w:hint="default"/>
+      </w:rPr>
+    </w:lvl>
+    <w:lvl w:ilvl="1">
+      <w:start w:val="1"/>
+      <w:numFmt w:val="decimal"/>
+      <w:lvlText w:val="%1.%2."/>
+      <w:lvlJc w:val="left"/>
+      <w:pPr>
+        <w:ind w:left="792" w:hanging="432"/>
+      </w:pPr>
+      <w:rPr>
+        <w:rFonts w:hint="default"/>
+      </w:rPr>
+    </w:lvl>
+    <w:lvl w:ilvl="2">
+      <w:start w:val="1"/>
+      <w:numFmt w:val="decimal"/>
+      <w:lvlText w:val="%1.%2.%3."/>
+      <w:lvlJc w:val="left"/>
+      <w:pPr>
+        <w:ind w:left="1224" w:hanging="504"/>
+      </w:pPr>
+      <w:rPr>
+        <w:rFonts w:hint="default"/>
+      </w:rPr>
+    </w:lvl>
+    <w:lvl w:ilvl="3">
+      <w:start w:val="1"/>
+      <w:numFmt w:val="decimal"/>
+      <w:lvlText w:val="%1.2.%3.%4."/>
+      <w:lvlJc w:val="left"/>
+      <w:pPr>
+        <w:ind w:left="1728" w:hanging="647"/>
+      </w:pPr>
+      <w:rPr>
+        <w:rFonts w:hint="default"/>
+      </w:rPr>
+    </w:lvl>
+    <w:lvl w:ilvl="4">
+      <w:start w:val="1"/>
+      <w:numFmt w:val="decimal"/>
+      <w:lvlText w:val="%1.2.%3.%4.%5."/>
+      <w:lvlJc w:val="left"/>
+      <w:pPr>
+        <w:ind w:left="2232" w:hanging="792"/>
+      </w:pPr>
+      <w:rPr>
+        <w:rFonts w:hint="default"/>
+      </w:rPr>
+    </w:lvl>
+    <w:lvl w:ilvl="5">
+      <w:start w:val="1"/>
+      <w:numFmt w:val="decimal"/>
+      <w:lvlText w:val="%1.%2.%3.%4.%5.%6."/>
+      <w:lvlJc w:val="left"/>
+      <w:pPr>
+        <w:ind w:left="2736" w:hanging="935"/>
+      </w:pPr>
+      <w:rPr>
+        <w:rFonts w:hint="default"/>
+      </w:rPr>
+    </w:lvl>
+    <w:lvl w:ilvl="6">
+      <w:start w:val="1"/>
+      <w:numFmt w:val="decimal"/>
+      <w:lvlText w:val="%1.%2.%3.%4.%5.%6.%7."/>
+      <w:lvlJc w:val="left"/>
+      <w:pPr>
+        <w:ind w:left="3240" w:hanging="1080"/>
+      </w:pPr>
+      <w:rPr>
+        <w:rFonts w:hint="default"/>
+      </w:rPr>
+    </w:lvl>
+    <w:lvl w:ilvl="7">
+      <w:start w:val="1"/>
+      <w:numFmt w:val="decimal"/>
+      <w:lvlText w:val="%1.%2.%3.%4.%5.%6.%7.%8."/>
+      <w:lvlJc w:val="left"/>
+      <w:pPr>
+        <w:ind w:left="3744" w:hanging="1224"/>
+      </w:pPr>
+      <w:rPr>
+        <w:rFonts w:hint="default"/>
+      </w:rPr>
+    </w:lvl>
+    <w:lvl w:ilvl="8">
+      <w:start w:val="1"/>
+      <w:numFmt w:val="decimal"/>
+      <w:lvlText w:val="%1.%2.%3.%4.%5.%6.%7.%8.%9."/>
+      <w:lvlJc w:val="left"/>
+      <w:pPr>
+        <w:ind w:left="4320" w:hanging="1440"/>
+      </w:pPr>
+      <w:rPr>
+        <w:rFonts w:hint="default"/>
+      </w:rPr>
+    </w:lvl>
+  </w:abstractNum>
+  <w:abstractNum w:abstractNumId="21" w15:restartNumberingAfterBreak="0">
     <w:nsid w:val="7B890521"/>
     <w:multiLevelType w:val="multilevel"/>
     <w:tmpl w:val="96F0F9F2"/>
@@ -14524,7 +15794,7 @@
       </w:pPr>
     </w:lvl>
   </w:abstractNum>
-  <w:abstractNum w:abstractNumId="16" w15:restartNumberingAfterBreak="0">
+  <w:abstractNum w:abstractNumId="22" w15:restartNumberingAfterBreak="0">
     <w:nsid w:val="7F257849"/>
     <w:multiLevelType w:val="multilevel"/>
     <w:tmpl w:val="96F0F9F2"/>
@@ -14615,55 +15885,73 @@
     </w:lvl>
   </w:abstractNum>
   <w:num w:numId="1">
+    <w:abstractNumId w:val="9"/>
+  </w:num>
+  <w:num w:numId="2">
+    <w:abstractNumId w:val="18"/>
+  </w:num>
+  <w:num w:numId="3">
+    <w:abstractNumId w:val="3"/>
+  </w:num>
+  <w:num w:numId="4">
     <w:abstractNumId w:val="6"/>
   </w:num>
-  <w:num w:numId="2">
+  <w:num w:numId="5">
+    <w:abstractNumId w:val="17"/>
+  </w:num>
+  <w:num w:numId="6">
+    <w:abstractNumId w:val="8"/>
+  </w:num>
+  <w:num w:numId="7">
+    <w:abstractNumId w:val="4"/>
+  </w:num>
+  <w:num w:numId="8">
+    <w:abstractNumId w:val="7"/>
+  </w:num>
+  <w:num w:numId="9">
+    <w:abstractNumId w:val="11"/>
+  </w:num>
+  <w:num w:numId="10">
+    <w:abstractNumId w:val="10"/>
+  </w:num>
+  <w:num w:numId="11">
+    <w:abstractNumId w:val="13"/>
+  </w:num>
+  <w:num w:numId="12">
+    <w:abstractNumId w:val="21"/>
+  </w:num>
+  <w:num w:numId="13">
+    <w:abstractNumId w:val="22"/>
+  </w:num>
+  <w:num w:numId="14">
+    <w:abstractNumId w:val="15"/>
+  </w:num>
+  <w:num w:numId="15">
+    <w:abstractNumId w:val="5"/>
+  </w:num>
+  <w:num w:numId="16">
+    <w:abstractNumId w:val="12"/>
+  </w:num>
+  <w:num w:numId="17">
     <w:abstractNumId w:val="14"/>
   </w:num>
-  <w:num w:numId="3">
-    <w:abstractNumId w:val="0"/>
-  </w:num>
-  <w:num w:numId="4">
-    <w:abstractNumId w:val="3"/>
-  </w:num>
-  <w:num w:numId="5">
-    <w:abstractNumId w:val="13"/>
-  </w:num>
-  <w:num w:numId="6">
-    <w:abstractNumId w:val="5"/>
-  </w:num>
-  <w:num w:numId="7">
+  <w:num w:numId="18">
     <w:abstractNumId w:val="1"/>
   </w:num>
-  <w:num w:numId="8">
-    <w:abstractNumId w:val="4"/>
-  </w:num>
-  <w:num w:numId="9">
-    <w:abstractNumId w:val="8"/>
-  </w:num>
-  <w:num w:numId="10">
-    <w:abstractNumId w:val="7"/>
-  </w:num>
-  <w:num w:numId="11">
-    <w:abstractNumId w:val="10"/>
-  </w:num>
-  <w:num w:numId="12">
-    <w:abstractNumId w:val="15"/>
-  </w:num>
-  <w:num w:numId="13">
+  <w:num w:numId="19">
     <w:abstractNumId w:val="16"/>
   </w:num>
-  <w:num w:numId="14">
-    <w:abstractNumId w:val="12"/>
-  </w:num>
-  <w:num w:numId="15">
+  <w:num w:numId="20">
     <w:abstractNumId w:val="2"/>
   </w:num>
-  <w:num w:numId="16">
-    <w:abstractNumId w:val="9"/>
+  <w:num w:numId="21">
+    <w:abstractNumId w:val="20"/>
   </w:num>
-  <w:num w:numId="17">
-    <w:abstractNumId w:val="11"/>
+  <w:num w:numId="22">
+    <w:abstractNumId w:val="19"/>
+  </w:num>
+  <w:num w:numId="23">
+    <w:abstractNumId w:val="0"/>
   </w:num>
 </w:numbering>
 </file>
@@ -15743,7 +17031,7 @@
 </file>
 
 <file path=customXml/itemProps2.xml><?xml version="1.0" encoding="utf-8"?>
-<ds:datastoreItem xmlns:ds="http://schemas.openxmlformats.org/officeDocument/2006/customXml" ds:itemID="{6DE8D5A6-12FF-4E7B-8DC2-B1D57E95CAFA}">
+<ds:datastoreItem xmlns:ds="http://schemas.openxmlformats.org/officeDocument/2006/customXml" ds:itemID="{BF894C3C-7582-4280-A7D0-691C9AC64EAD}">
   <ds:schemaRefs>
     <ds:schemaRef ds:uri="http://schemas.openxmlformats.org/officeDocument/2006/bibliography"/>
   </ds:schemaRefs>

</xml_diff>

<commit_message>
Home doc user interface extended
</commit_message>
<xml_diff>
--- a/documentation/documentation.docx
+++ b/documentation/documentation.docx
@@ -5349,6 +5349,9 @@
       </w:r>
     </w:p>
     <w:p>
+      <w:pPr>
+        <w:ind w:left="720"/>
+      </w:pPr>
       <w:r>
         <w:drawing>
           <wp:inline distT="0" distB="0" distL="0" distR="0" wp14:anchorId="6EBF7290" wp14:editId="5EE6E883">
@@ -5814,8 +5817,6 @@
       <w:r>
         <w:t>" - ciánkék kitöltéssel</w:t>
       </w:r>
-      <w:bookmarkStart w:id="14" w:name="_GoBack"/>
-      <w:bookmarkEnd w:id="14"/>
     </w:p>
     <w:p>
       <w:pPr>
@@ -5940,6 +5941,8 @@
       <w:r>
         <w:t>Nyelv választó</w:t>
       </w:r>
+      <w:bookmarkStart w:id="14" w:name="_GoBack"/>
+      <w:bookmarkEnd w:id="14"/>
     </w:p>
     <w:p>
       <w:pPr>
@@ -5948,6 +5951,644 @@
       <w:r>
         <w:t>A navigációs sáv alatt, a bal felső sarokban található az amerikai zászlós nyelv választó ("English" felirattal), amely lehetővé teszi a felhasználók számára, hogy megváltoztassák az oldal nyelvét. Ez a funkció különösen hasznos nemzetközi közönség esetén, és javítja az oldal hozzáférhetőségét.</w:t>
       </w:r>
+    </w:p>
+    <w:p>
+      <w:pPr>
+        <w:pStyle w:val="Cmsor3"/>
+        <w:numPr>
+          <w:ilvl w:val="2"/>
+          <w:numId w:val="23"/>
+        </w:numPr>
+      </w:pPr>
+      <w:proofErr w:type="spellStart"/>
+      <w:r>
+        <w:t>About</w:t>
+      </w:r>
+      <w:proofErr w:type="spellEnd"/>
+      <w:r>
+        <w:t xml:space="preserve"> </w:t>
+      </w:r>
+      <w:proofErr w:type="spellStart"/>
+      <w:r>
+        <w:t>Us</w:t>
+      </w:r>
+      <w:proofErr w:type="spellEnd"/>
+      <w:r>
+        <w:t xml:space="preserve"> (Rólunk oldal)</w:t>
+      </w:r>
+    </w:p>
+    <w:p>
+      <w:pPr>
+        <w:ind w:left="1081"/>
+      </w:pPr>
+      <w:r>
+        <w:drawing>
+          <wp:inline distT="0" distB="0" distL="0" distR="0" wp14:anchorId="577E31F3" wp14:editId="5428A26C">
+            <wp:extent cx="5759450" cy="2489200"/>
+            <wp:effectExtent l="0" t="0" r="0" b="6350"/>
+            <wp:docPr id="6" name="Kép 6"/>
+            <wp:cNvGraphicFramePr>
+              <a:graphicFrameLocks xmlns:a="http://schemas.openxmlformats.org/drawingml/2006/main" noChangeAspect="1"/>
+            </wp:cNvGraphicFramePr>
+            <a:graphic xmlns:a="http://schemas.openxmlformats.org/drawingml/2006/main">
+              <a:graphicData uri="http://schemas.openxmlformats.org/drawingml/2006/picture">
+                <pic:pic xmlns:pic="http://schemas.openxmlformats.org/drawingml/2006/picture">
+                  <pic:nvPicPr>
+                    <pic:cNvPr id="1" name=""/>
+                    <pic:cNvPicPr/>
+                  </pic:nvPicPr>
+                  <pic:blipFill>
+                    <a:blip r:embed="rId12"/>
+                    <a:stretch>
+                      <a:fillRect/>
+                    </a:stretch>
+                  </pic:blipFill>
+                  <pic:spPr>
+                    <a:xfrm>
+                      <a:off x="0" y="0"/>
+                      <a:ext cx="5759450" cy="2489200"/>
+                    </a:xfrm>
+                    <a:prstGeom prst="rect">
+                      <a:avLst/>
+                    </a:prstGeom>
+                  </pic:spPr>
+                </pic:pic>
+              </a:graphicData>
+            </a:graphic>
+          </wp:inline>
+        </w:drawing>
+      </w:r>
+    </w:p>
+    <w:p>
+      <w:pPr>
+        <w:pStyle w:val="Cmsor4"/>
+        <w:numPr>
+          <w:ilvl w:val="3"/>
+          <w:numId w:val="24"/>
+        </w:numPr>
+      </w:pPr>
+      <w:r>
+        <w:t xml:space="preserve">Navigációs Fejléc (Fixed </w:t>
+      </w:r>
+      <w:proofErr w:type="spellStart"/>
+      <w:r>
+        <w:t>Position</w:t>
+      </w:r>
+      <w:proofErr w:type="spellEnd"/>
+      <w:r>
+        <w:t>)</w:t>
+      </w:r>
+    </w:p>
+    <w:p>
+      <w:pPr>
+        <w:pStyle w:val="font-claude-response-body"/>
+        <w:ind w:left="2160"/>
+        <w:jc w:val="both"/>
+      </w:pPr>
+      <w:r>
+        <w:t>Az oldal tetején található navigációs sáv fix pozícióval rendelkezik, ami azt jelenti, hogy görgetés közben is a képernyő tetején marad. Ez a funkció jelentősen javítja a felhasználói élményt, mivel bármikor, az oldal bármely részéről azonnal elérhetők a fő menüpontok anélkül, hogy vissza kellene görgetni a lap tetejére.</w:t>
+      </w:r>
+    </w:p>
+    <w:p>
+      <w:pPr>
+        <w:pStyle w:val="font-claude-response-body"/>
+        <w:ind w:left="2160"/>
+        <w:jc w:val="both"/>
+      </w:pPr>
+      <w:r>
+        <w:rPr>
+          <w:rStyle w:val="Kiemels2"/>
+          <w:rFonts w:eastAsiaTheme="majorEastAsia"/>
+        </w:rPr>
+        <w:t xml:space="preserve">A fix </w:t>
+      </w:r>
+      <w:proofErr w:type="spellStart"/>
+      <w:r>
+        <w:rPr>
+          <w:rStyle w:val="Kiemels2"/>
+          <w:rFonts w:eastAsiaTheme="majorEastAsia"/>
+        </w:rPr>
+        <w:t>navbar</w:t>
+      </w:r>
+      <w:proofErr w:type="spellEnd"/>
+      <w:r>
+        <w:rPr>
+          <w:rStyle w:val="Kiemels2"/>
+          <w:rFonts w:eastAsiaTheme="majorEastAsia"/>
+        </w:rPr>
+        <w:t xml:space="preserve"> elemei:</w:t>
+      </w:r>
+    </w:p>
+    <w:p>
+      <w:pPr>
+        <w:pStyle w:val="whitespace-normal"/>
+        <w:numPr>
+          <w:ilvl w:val="0"/>
+          <w:numId w:val="25"/>
+        </w:numPr>
+        <w:tabs>
+          <w:tab w:val="clear" w:pos="720"/>
+          <w:tab w:val="num" w:pos="2880"/>
+        </w:tabs>
+        <w:ind w:left="2880"/>
+        <w:jc w:val="both"/>
+      </w:pPr>
+      <w:r>
+        <w:rPr>
+          <w:rStyle w:val="Kiemels2"/>
+          <w:rFonts w:eastAsiaTheme="majorEastAsia"/>
+        </w:rPr>
+        <w:t>Bal oldal:</w:t>
+      </w:r>
+      <w:r>
+        <w:t xml:space="preserve"> Oldal logója (kék doboz ikon)</w:t>
+      </w:r>
+    </w:p>
+    <w:p>
+      <w:pPr>
+        <w:pStyle w:val="whitespace-normal"/>
+        <w:numPr>
+          <w:ilvl w:val="0"/>
+          <w:numId w:val="25"/>
+        </w:numPr>
+        <w:tabs>
+          <w:tab w:val="clear" w:pos="720"/>
+          <w:tab w:val="num" w:pos="2880"/>
+        </w:tabs>
+        <w:ind w:left="2880"/>
+        <w:jc w:val="both"/>
+        <w:rPr>
+          <w:i/>
+        </w:rPr>
+      </w:pPr>
+      <w:r>
+        <w:rPr>
+          <w:rStyle w:val="Kiemels2"/>
+          <w:rFonts w:eastAsiaTheme="majorEastAsia"/>
+        </w:rPr>
+        <w:t>Közép:</w:t>
+      </w:r>
+      <w:r>
+        <w:t xml:space="preserve"> Fő menüpontok </w:t>
+      </w:r>
+      <w:r>
+        <w:rPr>
+          <w:i/>
+        </w:rPr>
+        <w:t>(</w:t>
+      </w:r>
+      <w:proofErr w:type="spellStart"/>
+      <w:r>
+        <w:rPr>
+          <w:i/>
+        </w:rPr>
+        <w:t>Games</w:t>
+      </w:r>
+      <w:proofErr w:type="spellEnd"/>
+      <w:r>
+        <w:rPr>
+          <w:i/>
+        </w:rPr>
+        <w:t xml:space="preserve">, </w:t>
+      </w:r>
+      <w:proofErr w:type="spellStart"/>
+      <w:r>
+        <w:rPr>
+          <w:i/>
+        </w:rPr>
+        <w:t>Gift</w:t>
+      </w:r>
+      <w:proofErr w:type="spellEnd"/>
+      <w:r>
+        <w:rPr>
+          <w:i/>
+        </w:rPr>
+        <w:t xml:space="preserve"> </w:t>
+      </w:r>
+      <w:proofErr w:type="spellStart"/>
+      <w:r>
+        <w:rPr>
+          <w:i/>
+        </w:rPr>
+        <w:t>Cards</w:t>
+      </w:r>
+      <w:proofErr w:type="spellEnd"/>
+      <w:r>
+        <w:rPr>
+          <w:i/>
+        </w:rPr>
+        <w:t xml:space="preserve">, </w:t>
+      </w:r>
+      <w:proofErr w:type="spellStart"/>
+      <w:r>
+        <w:rPr>
+          <w:i/>
+        </w:rPr>
+        <w:t>Genres</w:t>
+      </w:r>
+      <w:proofErr w:type="spellEnd"/>
+      <w:r>
+        <w:rPr>
+          <w:i/>
+        </w:rPr>
+        <w:t xml:space="preserve">, </w:t>
+      </w:r>
+      <w:proofErr w:type="spellStart"/>
+      <w:r>
+        <w:rPr>
+          <w:i/>
+        </w:rPr>
+        <w:t>Contact</w:t>
+      </w:r>
+      <w:proofErr w:type="spellEnd"/>
+      <w:r>
+        <w:rPr>
+          <w:i/>
+        </w:rPr>
+        <w:t xml:space="preserve">, </w:t>
+      </w:r>
+      <w:proofErr w:type="spellStart"/>
+      <w:r>
+        <w:rPr>
+          <w:i/>
+        </w:rPr>
+        <w:t>About</w:t>
+      </w:r>
+      <w:proofErr w:type="spellEnd"/>
+      <w:r>
+        <w:rPr>
+          <w:i/>
+        </w:rPr>
+        <w:t xml:space="preserve"> </w:t>
+      </w:r>
+      <w:proofErr w:type="spellStart"/>
+      <w:r>
+        <w:rPr>
+          <w:i/>
+        </w:rPr>
+        <w:t>Us</w:t>
+      </w:r>
+      <w:proofErr w:type="spellEnd"/>
+      <w:r>
+        <w:rPr>
+          <w:i/>
+        </w:rPr>
+        <w:t>)</w:t>
+      </w:r>
+    </w:p>
+    <w:p>
+      <w:pPr>
+        <w:pStyle w:val="whitespace-normal"/>
+        <w:numPr>
+          <w:ilvl w:val="0"/>
+          <w:numId w:val="25"/>
+        </w:numPr>
+        <w:tabs>
+          <w:tab w:val="clear" w:pos="720"/>
+          <w:tab w:val="num" w:pos="2880"/>
+        </w:tabs>
+        <w:ind w:left="2880"/>
+        <w:jc w:val="both"/>
+      </w:pPr>
+      <w:r>
+        <w:rPr>
+          <w:rStyle w:val="Kiemels2"/>
+          <w:rFonts w:eastAsiaTheme="majorEastAsia"/>
+        </w:rPr>
+        <w:t>Jobb oldal:</w:t>
+      </w:r>
+      <w:r>
+        <w:t xml:space="preserve"> "</w:t>
+      </w:r>
+      <w:r>
+        <w:rPr>
+          <w:i/>
+        </w:rPr>
+        <w:t>Log in</w:t>
+      </w:r>
+      <w:r>
+        <w:t>" és "</w:t>
+      </w:r>
+      <w:proofErr w:type="spellStart"/>
+      <w:r>
+        <w:rPr>
+          <w:i/>
+        </w:rPr>
+        <w:t>Sign</w:t>
+      </w:r>
+      <w:proofErr w:type="spellEnd"/>
+      <w:r>
+        <w:rPr>
+          <w:i/>
+        </w:rPr>
+        <w:t xml:space="preserve"> </w:t>
+      </w:r>
+      <w:proofErr w:type="spellStart"/>
+      <w:r>
+        <w:rPr>
+          <w:i/>
+        </w:rPr>
+        <w:t>up</w:t>
+      </w:r>
+      <w:proofErr w:type="spellEnd"/>
+      <w:r>
+        <w:t>" gombok ciánkék színezéssel</w:t>
+      </w:r>
+    </w:p>
+    <w:p>
+      <w:pPr>
+        <w:pStyle w:val="font-claude-response-body"/>
+        <w:ind w:left="2160"/>
+        <w:jc w:val="both"/>
+      </w:pPr>
+      <w:r>
+        <w:lastRenderedPageBreak/>
+        <w:t xml:space="preserve">A </w:t>
+      </w:r>
+      <w:proofErr w:type="spellStart"/>
+      <w:r>
+        <w:t>navbar</w:t>
+      </w:r>
+      <w:proofErr w:type="spellEnd"/>
+      <w:r>
+        <w:t xml:space="preserve"> sötét, félig átlátszó háttere biztosítja, hogy görgetés közben is jól látható és olvasható maradjon, miközben nem takarja el teljesen a hátteret.</w:t>
+      </w:r>
+    </w:p>
+    <w:p>
+      <w:pPr>
+        <w:pStyle w:val="Cmsor4"/>
+        <w:numPr>
+          <w:ilvl w:val="3"/>
+          <w:numId w:val="23"/>
+        </w:numPr>
+      </w:pPr>
+      <w:proofErr w:type="spellStart"/>
+      <w:r>
+        <w:t>Breadcrumb</w:t>
+      </w:r>
+      <w:proofErr w:type="spellEnd"/>
+      <w:r>
+        <w:t xml:space="preserve"> Navigáció</w:t>
+      </w:r>
+    </w:p>
+    <w:p>
+      <w:pPr>
+        <w:ind w:left="2160"/>
+      </w:pPr>
+      <w:r>
+        <w:t xml:space="preserve">A fix </w:t>
+      </w:r>
+      <w:proofErr w:type="spellStart"/>
+      <w:r>
+        <w:t>navbar</w:t>
+      </w:r>
+      <w:proofErr w:type="spellEnd"/>
+      <w:r>
+        <w:t xml:space="preserve"> alatt található a </w:t>
+      </w:r>
+      <w:proofErr w:type="spellStart"/>
+      <w:r>
+        <w:t>breadcrumb</w:t>
+      </w:r>
+      <w:proofErr w:type="spellEnd"/>
+      <w:r>
+        <w:t xml:space="preserve"> (morzsanavigáció), amely megmutatja a felhasználó aktuális helyét az oldal struktúrájában. A példában látható: "</w:t>
+      </w:r>
+      <w:proofErr w:type="spellStart"/>
+      <w:r>
+        <w:t>Fragstore</w:t>
+      </w:r>
+      <w:proofErr w:type="spellEnd"/>
+      <w:r>
+        <w:t xml:space="preserve"> &gt; Home", amely segít a felhasználóknak megérteni, hogy hol tartózkodnak az oldalon, és egyszerű visszalépési lehetőséget biztosít a korábbi szintekre. A kis ház ikon a kezdőlapra utal, amely egyértelmű vizuális jelzést ad.</w:t>
+      </w:r>
+    </w:p>
+    <w:p>
+      <w:pPr>
+        <w:ind w:left="2160"/>
+      </w:pPr>
+    </w:p>
+    <w:p>
+      <w:pPr>
+        <w:pStyle w:val="Cmsor4"/>
+        <w:numPr>
+          <w:ilvl w:val="3"/>
+          <w:numId w:val="27"/>
+        </w:numPr>
+      </w:pPr>
+      <w:r>
+        <w:t>Elrendezés és Design Elvek</w:t>
+      </w:r>
+    </w:p>
+    <w:p>
+      <w:pPr>
+        <w:pStyle w:val="font-claude-response-body"/>
+        <w:ind w:left="2160"/>
+      </w:pPr>
+      <w:r>
+        <w:rPr>
+          <w:rStyle w:val="Kiemels2"/>
+          <w:rFonts w:eastAsiaTheme="majorEastAsia"/>
+        </w:rPr>
+        <w:t xml:space="preserve">Szimmetrikus </w:t>
+      </w:r>
+      <w:proofErr w:type="spellStart"/>
+      <w:r>
+        <w:rPr>
+          <w:rStyle w:val="Kiemels2"/>
+          <w:rFonts w:eastAsiaTheme="majorEastAsia"/>
+        </w:rPr>
+        <w:t>grid</w:t>
+      </w:r>
+      <w:proofErr w:type="spellEnd"/>
+      <w:r>
+        <w:rPr>
+          <w:rStyle w:val="Kiemels2"/>
+          <w:rFonts w:eastAsiaTheme="majorEastAsia"/>
+        </w:rPr>
+        <w:t xml:space="preserve"> rendszer:</w:t>
+      </w:r>
+      <w:r>
+        <w:t xml:space="preserve"> Az </w:t>
+      </w:r>
+      <w:proofErr w:type="spellStart"/>
+      <w:r>
+        <w:t>About</w:t>
+      </w:r>
+      <w:proofErr w:type="spellEnd"/>
+      <w:r>
+        <w:t xml:space="preserve"> </w:t>
+      </w:r>
+      <w:proofErr w:type="spellStart"/>
+      <w:r>
+        <w:t>Us</w:t>
+      </w:r>
+      <w:proofErr w:type="spellEnd"/>
+      <w:r>
+        <w:t xml:space="preserve"> oldal egy kétosztású </w:t>
+      </w:r>
+      <w:proofErr w:type="spellStart"/>
+      <w:r>
+        <w:t>grid</w:t>
+      </w:r>
+      <w:proofErr w:type="spellEnd"/>
+      <w:r>
+        <w:t xml:space="preserve"> rendszert használ, ahol a tartalom egyenletesen oszlik meg képi és szöveges elemek között. Az első szekcióban a kép bal oldalt, a második szekcióban jobb oldalt található, ami dinamikus, kiegyensúlyozott megjelenést eredményez.</w:t>
+      </w:r>
+    </w:p>
+    <w:p>
+      <w:pPr>
+        <w:pStyle w:val="font-claude-response-body"/>
+        <w:ind w:left="2160"/>
+      </w:pPr>
+      <w:proofErr w:type="spellStart"/>
+      <w:r>
+        <w:rPr>
+          <w:rStyle w:val="Kiemels2"/>
+          <w:rFonts w:eastAsiaTheme="majorEastAsia"/>
+        </w:rPr>
+        <w:t>Dark</w:t>
+      </w:r>
+      <w:proofErr w:type="spellEnd"/>
+      <w:r>
+        <w:rPr>
+          <w:rStyle w:val="Kiemels2"/>
+          <w:rFonts w:eastAsiaTheme="majorEastAsia"/>
+        </w:rPr>
+        <w:t xml:space="preserve"> </w:t>
+      </w:r>
+      <w:proofErr w:type="spellStart"/>
+      <w:r>
+        <w:rPr>
+          <w:rStyle w:val="Kiemels2"/>
+          <w:rFonts w:eastAsiaTheme="majorEastAsia"/>
+        </w:rPr>
+        <w:t>mode</w:t>
+      </w:r>
+      <w:proofErr w:type="spellEnd"/>
+      <w:r>
+        <w:rPr>
+          <w:rStyle w:val="Kiemels2"/>
+          <w:rFonts w:eastAsiaTheme="majorEastAsia"/>
+        </w:rPr>
+        <w:t xml:space="preserve"> dizájn:</w:t>
+      </w:r>
+      <w:r>
+        <w:t xml:space="preserve"> Az oldal következetesen sötét hátteret használ, amely:</w:t>
+      </w:r>
+    </w:p>
+    <w:p>
+      <w:pPr>
+        <w:pStyle w:val="whitespace-normal"/>
+        <w:numPr>
+          <w:ilvl w:val="0"/>
+          <w:numId w:val="26"/>
+        </w:numPr>
+        <w:tabs>
+          <w:tab w:val="clear" w:pos="720"/>
+          <w:tab w:val="num" w:pos="2880"/>
+        </w:tabs>
+        <w:ind w:left="2880"/>
+      </w:pPr>
+      <w:r>
+        <w:t>Kiemeli a színes elemeket (ciánkék címek, világos szöveg)</w:t>
+      </w:r>
+    </w:p>
+    <w:p>
+      <w:pPr>
+        <w:pStyle w:val="whitespace-normal"/>
+        <w:numPr>
+          <w:ilvl w:val="0"/>
+          <w:numId w:val="26"/>
+        </w:numPr>
+        <w:tabs>
+          <w:tab w:val="clear" w:pos="720"/>
+          <w:tab w:val="num" w:pos="2880"/>
+        </w:tabs>
+        <w:ind w:left="2880"/>
+      </w:pPr>
+      <w:proofErr w:type="spellStart"/>
+      <w:r>
+        <w:t>Gaming</w:t>
+      </w:r>
+      <w:proofErr w:type="spellEnd"/>
+      <w:r>
+        <w:t>-orientált, modern hangulatot teremt</w:t>
+      </w:r>
+    </w:p>
+    <w:p>
+      <w:pPr>
+        <w:pStyle w:val="whitespace-normal"/>
+        <w:numPr>
+          <w:ilvl w:val="0"/>
+          <w:numId w:val="26"/>
+        </w:numPr>
+        <w:tabs>
+          <w:tab w:val="clear" w:pos="720"/>
+          <w:tab w:val="num" w:pos="2880"/>
+        </w:tabs>
+        <w:ind w:left="2880"/>
+      </w:pPr>
+      <w:r>
+        <w:t>Csökkenti a szemek terhelését hosszabb böngészés esetén</w:t>
+      </w:r>
+    </w:p>
+    <w:p>
+      <w:pPr>
+        <w:pStyle w:val="font-claude-response-body"/>
+        <w:ind w:left="2160"/>
+      </w:pPr>
+      <w:r>
+        <w:rPr>
+          <w:rStyle w:val="Kiemels2"/>
+          <w:rFonts w:eastAsiaTheme="majorEastAsia"/>
+        </w:rPr>
+        <w:t>Tipográfia:</w:t>
+      </w:r>
+      <w:r>
+        <w:t xml:space="preserve"> A címek </w:t>
+      </w:r>
+      <w:proofErr w:type="spellStart"/>
+      <w:r>
+        <w:t>nagybetűsek</w:t>
+      </w:r>
+      <w:proofErr w:type="spellEnd"/>
+      <w:r>
+        <w:t xml:space="preserve"> és ciánkék színűek, míg a törzsszöveg világosszürke, ami kellő kontrasztot biztosít az olvashatósághoz.</w:t>
+      </w:r>
+    </w:p>
+    <w:p>
+      <w:pPr>
+        <w:pStyle w:val="font-claude-response-body"/>
+        <w:ind w:left="2160"/>
+      </w:pPr>
+      <w:proofErr w:type="spellStart"/>
+      <w:r>
+        <w:rPr>
+          <w:rStyle w:val="Kiemels2"/>
+          <w:rFonts w:eastAsiaTheme="majorEastAsia"/>
+        </w:rPr>
+        <w:t>Scrolling</w:t>
+      </w:r>
+      <w:proofErr w:type="spellEnd"/>
+      <w:r>
+        <w:rPr>
+          <w:rStyle w:val="Kiemels2"/>
+          <w:rFonts w:eastAsiaTheme="majorEastAsia"/>
+        </w:rPr>
+        <w:t xml:space="preserve"> élmény:</w:t>
+      </w:r>
+      <w:r>
+        <w:t xml:space="preserve"> A jobb alsó sarokban egy "vissza a tetejére" gomb látható ciánkék színnel, amely megkönnyíti a navigációt hosszabb oldalak esetén.</w:t>
+      </w:r>
+    </w:p>
+    <w:p>
+      <w:pPr>
+        <w:ind w:left="1728"/>
+        <w:rPr>
+          <w:lang w:val="hu-HU"/>
+        </w:rPr>
+      </w:pPr>
     </w:p>
     <w:p>
       <w:r>
@@ -11487,87 +12128,6 @@
           <w:szCs w:val="22"/>
         </w:rPr>
         <w:t xml:space="preserve"> játékhoz egy </w:t>
-      </w:r>
-      <w:hyperlink r:id="rId12" w:history="1">
-        <w:r>
-          <w:rPr>
-            <w:rStyle w:val="Hiperhivatkozs"/>
-            <w:rFonts w:ascii="Arial" w:eastAsiaTheme="majorEastAsia" w:hAnsi="Arial" w:cs="Arial"/>
-            <w:color w:val="1155CC"/>
-            <w:sz w:val="22"/>
-            <w:szCs w:val="22"/>
-          </w:rPr>
-          <w:t>p5.js</w:t>
-        </w:r>
-      </w:hyperlink>
-      <w:r>
-        <w:rPr>
-          <w:rFonts w:ascii="Arial" w:hAnsi="Arial" w:cs="Arial"/>
-          <w:color w:val="000000"/>
-          <w:sz w:val="22"/>
-          <w:szCs w:val="22"/>
-        </w:rPr>
-        <w:t xml:space="preserve"> keretrendszert használunk aminek egyedi előre megírt függvényei vannak ezzel </w:t>
-      </w:r>
-      <w:proofErr w:type="spellStart"/>
-      <w:r>
-        <w:rPr>
-          <w:rFonts w:ascii="Arial" w:hAnsi="Arial" w:cs="Arial"/>
-          <w:color w:val="000000"/>
-          <w:sz w:val="22"/>
-          <w:szCs w:val="22"/>
-        </w:rPr>
-        <w:t>megkönyíti</w:t>
-      </w:r>
-      <w:proofErr w:type="spellEnd"/>
-      <w:r>
-        <w:rPr>
-          <w:rFonts w:ascii="Arial" w:hAnsi="Arial" w:cs="Arial"/>
-          <w:color w:val="000000"/>
-          <w:sz w:val="22"/>
-          <w:szCs w:val="22"/>
-        </w:rPr>
-        <w:t xml:space="preserve"> egy játék fejlesztését ilyenek (pl.: Az update ami </w:t>
-      </w:r>
-      <w:proofErr w:type="spellStart"/>
-      <w:r>
-        <w:rPr>
-          <w:rFonts w:ascii="Arial" w:hAnsi="Arial" w:cs="Arial"/>
-          <w:color w:val="000000"/>
-          <w:sz w:val="22"/>
-          <w:szCs w:val="22"/>
-        </w:rPr>
-        <w:t>framenként</w:t>
-      </w:r>
-      <w:proofErr w:type="spellEnd"/>
-      <w:r>
-        <w:rPr>
-          <w:rFonts w:ascii="Arial" w:hAnsi="Arial" w:cs="Arial"/>
-          <w:color w:val="000000"/>
-          <w:sz w:val="22"/>
-          <w:szCs w:val="22"/>
-        </w:rPr>
-        <w:t xml:space="preserve"> frissíti a játékot: show is ami jelen esetben nekünk a kígyó testének kirajzolásában segít a frissítés után ezzel lesz látható az új testrész). A show függvény fontos az egész játékban nem csak a kígyó testét hanem az ételek megjelenítését is ez a </w:t>
-      </w:r>
-      <w:proofErr w:type="spellStart"/>
-      <w:r>
-        <w:rPr>
-          <w:rFonts w:ascii="Arial" w:hAnsi="Arial" w:cs="Arial"/>
-          <w:color w:val="000000"/>
-          <w:sz w:val="22"/>
-          <w:szCs w:val="22"/>
-        </w:rPr>
-        <w:t>függvéyn</w:t>
-      </w:r>
-      <w:proofErr w:type="spellEnd"/>
-      <w:r>
-        <w:rPr>
-          <w:rFonts w:ascii="Arial" w:hAnsi="Arial" w:cs="Arial"/>
-          <w:color w:val="000000"/>
-          <w:sz w:val="22"/>
-          <w:szCs w:val="22"/>
-        </w:rPr>
-        <w:t xml:space="preserve"> kezeli. Ezen a függvényen belül meghívtunk egy szintén </w:t>
       </w:r>
       <w:hyperlink r:id="rId13" w:history="1">
         <w:r>
@@ -11588,6 +12148,87 @@
           <w:sz w:val="22"/>
           <w:szCs w:val="22"/>
         </w:rPr>
+        <w:t xml:space="preserve"> keretrendszert használunk aminek egyedi előre megírt függvényei vannak ezzel </w:t>
+      </w:r>
+      <w:proofErr w:type="spellStart"/>
+      <w:r>
+        <w:rPr>
+          <w:rFonts w:ascii="Arial" w:hAnsi="Arial" w:cs="Arial"/>
+          <w:color w:val="000000"/>
+          <w:sz w:val="22"/>
+          <w:szCs w:val="22"/>
+        </w:rPr>
+        <w:t>megkönyíti</w:t>
+      </w:r>
+      <w:proofErr w:type="spellEnd"/>
+      <w:r>
+        <w:rPr>
+          <w:rFonts w:ascii="Arial" w:hAnsi="Arial" w:cs="Arial"/>
+          <w:color w:val="000000"/>
+          <w:sz w:val="22"/>
+          <w:szCs w:val="22"/>
+        </w:rPr>
+        <w:t xml:space="preserve"> egy játék fejlesztését ilyenek (pl.: Az update ami </w:t>
+      </w:r>
+      <w:proofErr w:type="spellStart"/>
+      <w:r>
+        <w:rPr>
+          <w:rFonts w:ascii="Arial" w:hAnsi="Arial" w:cs="Arial"/>
+          <w:color w:val="000000"/>
+          <w:sz w:val="22"/>
+          <w:szCs w:val="22"/>
+        </w:rPr>
+        <w:t>framenként</w:t>
+      </w:r>
+      <w:proofErr w:type="spellEnd"/>
+      <w:r>
+        <w:rPr>
+          <w:rFonts w:ascii="Arial" w:hAnsi="Arial" w:cs="Arial"/>
+          <w:color w:val="000000"/>
+          <w:sz w:val="22"/>
+          <w:szCs w:val="22"/>
+        </w:rPr>
+        <w:t xml:space="preserve"> frissíti a játékot: show is ami jelen esetben nekünk a kígyó testének kirajzolásában segít a frissítés után ezzel lesz látható az új testrész). A show függvény fontos az egész játékban nem csak a kígyó testét hanem az ételek megjelenítését is ez a </w:t>
+      </w:r>
+      <w:proofErr w:type="spellStart"/>
+      <w:r>
+        <w:rPr>
+          <w:rFonts w:ascii="Arial" w:hAnsi="Arial" w:cs="Arial"/>
+          <w:color w:val="000000"/>
+          <w:sz w:val="22"/>
+          <w:szCs w:val="22"/>
+        </w:rPr>
+        <w:t>függvéyn</w:t>
+      </w:r>
+      <w:proofErr w:type="spellEnd"/>
+      <w:r>
+        <w:rPr>
+          <w:rFonts w:ascii="Arial" w:hAnsi="Arial" w:cs="Arial"/>
+          <w:color w:val="000000"/>
+          <w:sz w:val="22"/>
+          <w:szCs w:val="22"/>
+        </w:rPr>
+        <w:t xml:space="preserve"> kezeli. Ezen a függvényen belül meghívtunk egy szintén </w:t>
+      </w:r>
+      <w:hyperlink r:id="rId14" w:history="1">
+        <w:r>
+          <w:rPr>
+            <w:rStyle w:val="Hiperhivatkozs"/>
+            <w:rFonts w:ascii="Arial" w:eastAsiaTheme="majorEastAsia" w:hAnsi="Arial" w:cs="Arial"/>
+            <w:color w:val="1155CC"/>
+            <w:sz w:val="22"/>
+            <w:szCs w:val="22"/>
+          </w:rPr>
+          <w:t>p5.js</w:t>
+        </w:r>
+      </w:hyperlink>
+      <w:r>
+        <w:rPr>
+          <w:rFonts w:ascii="Arial" w:hAnsi="Arial" w:cs="Arial"/>
+          <w:color w:val="000000"/>
+          <w:sz w:val="22"/>
+          <w:szCs w:val="22"/>
+        </w:rPr>
         <w:t xml:space="preserve">-es függvényt a </w:t>
       </w:r>
       <w:proofErr w:type="spellStart"/>
@@ -13533,7 +14174,7 @@
     <w:p/>
     <w:p/>
     <w:sectPr>
-      <w:footerReference w:type="default" r:id="rId14"/>
+      <w:footerReference w:type="default" r:id="rId15"/>
       <w:pgSz w:w="11906" w:h="16838"/>
       <w:pgMar w:top="1418" w:right="1418" w:bottom="1418" w:left="1418" w:header="709" w:footer="709" w:gutter="0"/>
       <w:pgNumType w:start="0"/>
@@ -13674,7 +14315,7 @@
   <w:abstractNum w:abstractNumId="0" w15:restartNumberingAfterBreak="0">
     <w:nsid w:val="04B25C3F"/>
     <w:multiLevelType w:val="multilevel"/>
-    <w:tmpl w:val="D92AACF8"/>
+    <w:tmpl w:val="537AEE90"/>
     <w:lvl w:ilvl="0">
       <w:start w:val="1"/>
       <w:numFmt w:val="decimal"/>
@@ -13702,7 +14343,7 @@
     <w:lvl w:ilvl="2">
       <w:start w:val="1"/>
       <w:numFmt w:val="decimal"/>
-      <w:lvlText w:val="%1.%2.%3."/>
+      <w:lvlText w:val="%1.2.%3."/>
       <w:lvlJc w:val="left"/>
       <w:pPr>
         <w:ind w:left="1224" w:hanging="504"/>
@@ -13714,7 +14355,7 @@
     <w:lvl w:ilvl="3">
       <w:start w:val="1"/>
       <w:numFmt w:val="decimal"/>
-      <w:lvlText w:val="%4.2.%3.3."/>
+      <w:lvlText w:val="%4.2.%3.2."/>
       <w:lvlJc w:val="left"/>
       <w:pPr>
         <w:ind w:left="1728" w:hanging="647"/>
@@ -13785,6 +14426,304 @@
     </w:lvl>
   </w:abstractNum>
   <w:abstractNum w:abstractNumId="1" w15:restartNumberingAfterBreak="0">
+    <w:nsid w:val="06423320"/>
+    <w:multiLevelType w:val="multilevel"/>
+    <w:tmpl w:val="1EAAAE66"/>
+    <w:lvl w:ilvl="0">
+      <w:start w:val="1"/>
+      <w:numFmt w:val="bullet"/>
+      <w:lvlText w:val=""/>
+      <w:lvlJc w:val="left"/>
+      <w:pPr>
+        <w:tabs>
+          <w:tab w:val="num" w:pos="720"/>
+        </w:tabs>
+        <w:ind w:left="720" w:hanging="360"/>
+      </w:pPr>
+      <w:rPr>
+        <w:rFonts w:ascii="Symbol" w:hAnsi="Symbol" w:hint="default"/>
+        <w:sz w:val="20"/>
+      </w:rPr>
+    </w:lvl>
+    <w:lvl w:ilvl="1" w:tentative="1">
+      <w:start w:val="1"/>
+      <w:numFmt w:val="bullet"/>
+      <w:lvlText w:val="o"/>
+      <w:lvlJc w:val="left"/>
+      <w:pPr>
+        <w:tabs>
+          <w:tab w:val="num" w:pos="1440"/>
+        </w:tabs>
+        <w:ind w:left="1440" w:hanging="360"/>
+      </w:pPr>
+      <w:rPr>
+        <w:rFonts w:ascii="Courier New" w:hAnsi="Courier New" w:hint="default"/>
+        <w:sz w:val="20"/>
+      </w:rPr>
+    </w:lvl>
+    <w:lvl w:ilvl="2" w:tentative="1">
+      <w:start w:val="1"/>
+      <w:numFmt w:val="bullet"/>
+      <w:lvlText w:val=""/>
+      <w:lvlJc w:val="left"/>
+      <w:pPr>
+        <w:tabs>
+          <w:tab w:val="num" w:pos="2160"/>
+        </w:tabs>
+        <w:ind w:left="2160" w:hanging="360"/>
+      </w:pPr>
+      <w:rPr>
+        <w:rFonts w:ascii="Wingdings" w:hAnsi="Wingdings" w:hint="default"/>
+        <w:sz w:val="20"/>
+      </w:rPr>
+    </w:lvl>
+    <w:lvl w:ilvl="3" w:tentative="1">
+      <w:start w:val="1"/>
+      <w:numFmt w:val="bullet"/>
+      <w:lvlText w:val=""/>
+      <w:lvlJc w:val="left"/>
+      <w:pPr>
+        <w:tabs>
+          <w:tab w:val="num" w:pos="2880"/>
+        </w:tabs>
+        <w:ind w:left="2880" w:hanging="360"/>
+      </w:pPr>
+      <w:rPr>
+        <w:rFonts w:ascii="Wingdings" w:hAnsi="Wingdings" w:hint="default"/>
+        <w:sz w:val="20"/>
+      </w:rPr>
+    </w:lvl>
+    <w:lvl w:ilvl="4" w:tentative="1">
+      <w:start w:val="1"/>
+      <w:numFmt w:val="bullet"/>
+      <w:lvlText w:val=""/>
+      <w:lvlJc w:val="left"/>
+      <w:pPr>
+        <w:tabs>
+          <w:tab w:val="num" w:pos="3600"/>
+        </w:tabs>
+        <w:ind w:left="3600" w:hanging="360"/>
+      </w:pPr>
+      <w:rPr>
+        <w:rFonts w:ascii="Wingdings" w:hAnsi="Wingdings" w:hint="default"/>
+        <w:sz w:val="20"/>
+      </w:rPr>
+    </w:lvl>
+    <w:lvl w:ilvl="5" w:tentative="1">
+      <w:start w:val="1"/>
+      <w:numFmt w:val="bullet"/>
+      <w:lvlText w:val=""/>
+      <w:lvlJc w:val="left"/>
+      <w:pPr>
+        <w:tabs>
+          <w:tab w:val="num" w:pos="4320"/>
+        </w:tabs>
+        <w:ind w:left="4320" w:hanging="360"/>
+      </w:pPr>
+      <w:rPr>
+        <w:rFonts w:ascii="Wingdings" w:hAnsi="Wingdings" w:hint="default"/>
+        <w:sz w:val="20"/>
+      </w:rPr>
+    </w:lvl>
+    <w:lvl w:ilvl="6" w:tentative="1">
+      <w:start w:val="1"/>
+      <w:numFmt w:val="bullet"/>
+      <w:lvlText w:val=""/>
+      <w:lvlJc w:val="left"/>
+      <w:pPr>
+        <w:tabs>
+          <w:tab w:val="num" w:pos="5040"/>
+        </w:tabs>
+        <w:ind w:left="5040" w:hanging="360"/>
+      </w:pPr>
+      <w:rPr>
+        <w:rFonts w:ascii="Wingdings" w:hAnsi="Wingdings" w:hint="default"/>
+        <w:sz w:val="20"/>
+      </w:rPr>
+    </w:lvl>
+    <w:lvl w:ilvl="7" w:tentative="1">
+      <w:start w:val="1"/>
+      <w:numFmt w:val="bullet"/>
+      <w:lvlText w:val=""/>
+      <w:lvlJc w:val="left"/>
+      <w:pPr>
+        <w:tabs>
+          <w:tab w:val="num" w:pos="5760"/>
+        </w:tabs>
+        <w:ind w:left="5760" w:hanging="360"/>
+      </w:pPr>
+      <w:rPr>
+        <w:rFonts w:ascii="Wingdings" w:hAnsi="Wingdings" w:hint="default"/>
+        <w:sz w:val="20"/>
+      </w:rPr>
+    </w:lvl>
+    <w:lvl w:ilvl="8" w:tentative="1">
+      <w:start w:val="1"/>
+      <w:numFmt w:val="bullet"/>
+      <w:lvlText w:val=""/>
+      <w:lvlJc w:val="left"/>
+      <w:pPr>
+        <w:tabs>
+          <w:tab w:val="num" w:pos="6480"/>
+        </w:tabs>
+        <w:ind w:left="6480" w:hanging="360"/>
+      </w:pPr>
+      <w:rPr>
+        <w:rFonts w:ascii="Wingdings" w:hAnsi="Wingdings" w:hint="default"/>
+        <w:sz w:val="20"/>
+      </w:rPr>
+    </w:lvl>
+  </w:abstractNum>
+  <w:abstractNum w:abstractNumId="2" w15:restartNumberingAfterBreak="0">
+    <w:nsid w:val="0BF91435"/>
+    <w:multiLevelType w:val="multilevel"/>
+    <w:tmpl w:val="DD1E7AC8"/>
+    <w:lvl w:ilvl="0">
+      <w:start w:val="1"/>
+      <w:numFmt w:val="bullet"/>
+      <w:lvlText w:val=""/>
+      <w:lvlJc w:val="left"/>
+      <w:pPr>
+        <w:tabs>
+          <w:tab w:val="num" w:pos="720"/>
+        </w:tabs>
+        <w:ind w:left="720" w:hanging="360"/>
+      </w:pPr>
+      <w:rPr>
+        <w:rFonts w:ascii="Symbol" w:hAnsi="Symbol" w:hint="default"/>
+        <w:sz w:val="20"/>
+      </w:rPr>
+    </w:lvl>
+    <w:lvl w:ilvl="1" w:tentative="1">
+      <w:start w:val="1"/>
+      <w:numFmt w:val="bullet"/>
+      <w:lvlText w:val="o"/>
+      <w:lvlJc w:val="left"/>
+      <w:pPr>
+        <w:tabs>
+          <w:tab w:val="num" w:pos="1440"/>
+        </w:tabs>
+        <w:ind w:left="1440" w:hanging="360"/>
+      </w:pPr>
+      <w:rPr>
+        <w:rFonts w:ascii="Courier New" w:hAnsi="Courier New" w:hint="default"/>
+        <w:sz w:val="20"/>
+      </w:rPr>
+    </w:lvl>
+    <w:lvl w:ilvl="2" w:tentative="1">
+      <w:start w:val="1"/>
+      <w:numFmt w:val="bullet"/>
+      <w:lvlText w:val=""/>
+      <w:lvlJc w:val="left"/>
+      <w:pPr>
+        <w:tabs>
+          <w:tab w:val="num" w:pos="2160"/>
+        </w:tabs>
+        <w:ind w:left="2160" w:hanging="360"/>
+      </w:pPr>
+      <w:rPr>
+        <w:rFonts w:ascii="Wingdings" w:hAnsi="Wingdings" w:hint="default"/>
+        <w:sz w:val="20"/>
+      </w:rPr>
+    </w:lvl>
+    <w:lvl w:ilvl="3" w:tentative="1">
+      <w:start w:val="1"/>
+      <w:numFmt w:val="bullet"/>
+      <w:lvlText w:val=""/>
+      <w:lvlJc w:val="left"/>
+      <w:pPr>
+        <w:tabs>
+          <w:tab w:val="num" w:pos="2880"/>
+        </w:tabs>
+        <w:ind w:left="2880" w:hanging="360"/>
+      </w:pPr>
+      <w:rPr>
+        <w:rFonts w:ascii="Wingdings" w:hAnsi="Wingdings" w:hint="default"/>
+        <w:sz w:val="20"/>
+      </w:rPr>
+    </w:lvl>
+    <w:lvl w:ilvl="4" w:tentative="1">
+      <w:start w:val="1"/>
+      <w:numFmt w:val="bullet"/>
+      <w:lvlText w:val=""/>
+      <w:lvlJc w:val="left"/>
+      <w:pPr>
+        <w:tabs>
+          <w:tab w:val="num" w:pos="3600"/>
+        </w:tabs>
+        <w:ind w:left="3600" w:hanging="360"/>
+      </w:pPr>
+      <w:rPr>
+        <w:rFonts w:ascii="Wingdings" w:hAnsi="Wingdings" w:hint="default"/>
+        <w:sz w:val="20"/>
+      </w:rPr>
+    </w:lvl>
+    <w:lvl w:ilvl="5" w:tentative="1">
+      <w:start w:val="1"/>
+      <w:numFmt w:val="bullet"/>
+      <w:lvlText w:val=""/>
+      <w:lvlJc w:val="left"/>
+      <w:pPr>
+        <w:tabs>
+          <w:tab w:val="num" w:pos="4320"/>
+        </w:tabs>
+        <w:ind w:left="4320" w:hanging="360"/>
+      </w:pPr>
+      <w:rPr>
+        <w:rFonts w:ascii="Wingdings" w:hAnsi="Wingdings" w:hint="default"/>
+        <w:sz w:val="20"/>
+      </w:rPr>
+    </w:lvl>
+    <w:lvl w:ilvl="6" w:tentative="1">
+      <w:start w:val="1"/>
+      <w:numFmt w:val="bullet"/>
+      <w:lvlText w:val=""/>
+      <w:lvlJc w:val="left"/>
+      <w:pPr>
+        <w:tabs>
+          <w:tab w:val="num" w:pos="5040"/>
+        </w:tabs>
+        <w:ind w:left="5040" w:hanging="360"/>
+      </w:pPr>
+      <w:rPr>
+        <w:rFonts w:ascii="Wingdings" w:hAnsi="Wingdings" w:hint="default"/>
+        <w:sz w:val="20"/>
+      </w:rPr>
+    </w:lvl>
+    <w:lvl w:ilvl="7" w:tentative="1">
+      <w:start w:val="1"/>
+      <w:numFmt w:val="bullet"/>
+      <w:lvlText w:val=""/>
+      <w:lvlJc w:val="left"/>
+      <w:pPr>
+        <w:tabs>
+          <w:tab w:val="num" w:pos="5760"/>
+        </w:tabs>
+        <w:ind w:left="5760" w:hanging="360"/>
+      </w:pPr>
+      <w:rPr>
+        <w:rFonts w:ascii="Wingdings" w:hAnsi="Wingdings" w:hint="default"/>
+        <w:sz w:val="20"/>
+      </w:rPr>
+    </w:lvl>
+    <w:lvl w:ilvl="8" w:tentative="1">
+      <w:start w:val="1"/>
+      <w:numFmt w:val="bullet"/>
+      <w:lvlText w:val=""/>
+      <w:lvlJc w:val="left"/>
+      <w:pPr>
+        <w:tabs>
+          <w:tab w:val="num" w:pos="6480"/>
+        </w:tabs>
+        <w:ind w:left="6480" w:hanging="360"/>
+      </w:pPr>
+      <w:rPr>
+        <w:rFonts w:ascii="Wingdings" w:hAnsi="Wingdings" w:hint="default"/>
+        <w:sz w:val="20"/>
+      </w:rPr>
+    </w:lvl>
+  </w:abstractNum>
+  <w:abstractNum w:abstractNumId="3" w15:restartNumberingAfterBreak="0">
     <w:nsid w:val="0D8420D6"/>
     <w:multiLevelType w:val="multilevel"/>
     <w:tmpl w:val="96F0F9F2"/>
@@ -13874,7 +14813,7 @@
       </w:pPr>
     </w:lvl>
   </w:abstractNum>
-  <w:abstractNum w:abstractNumId="2" w15:restartNumberingAfterBreak="0">
+  <w:abstractNum w:abstractNumId="4" w15:restartNumberingAfterBreak="0">
     <w:nsid w:val="0E754B44"/>
     <w:multiLevelType w:val="multilevel"/>
     <w:tmpl w:val="96F0F9F2"/>
@@ -13989,7 +14928,7 @@
       </w:rPr>
     </w:lvl>
   </w:abstractNum>
-  <w:abstractNum w:abstractNumId="3" w15:restartNumberingAfterBreak="0">
+  <w:abstractNum w:abstractNumId="5" w15:restartNumberingAfterBreak="0">
     <w:nsid w:val="10BD4D95"/>
     <w:multiLevelType w:val="multilevel"/>
     <w:tmpl w:val="FF341462"/>
@@ -14075,7 +15014,7 @@
       </w:pPr>
     </w:lvl>
   </w:abstractNum>
-  <w:abstractNum w:abstractNumId="4" w15:restartNumberingAfterBreak="0">
+  <w:abstractNum w:abstractNumId="6" w15:restartNumberingAfterBreak="0">
     <w:nsid w:val="12FA3B8F"/>
     <w:multiLevelType w:val="multilevel"/>
     <w:tmpl w:val="96F0F9F2"/>
@@ -14165,7 +15104,120 @@
       </w:pPr>
     </w:lvl>
   </w:abstractNum>
-  <w:abstractNum w:abstractNumId="5" w15:restartNumberingAfterBreak="0">
+  <w:abstractNum w:abstractNumId="7" w15:restartNumberingAfterBreak="0">
+    <w:nsid w:val="1BFD60F5"/>
+    <w:multiLevelType w:val="multilevel"/>
+    <w:tmpl w:val="DAB877B4"/>
+    <w:lvl w:ilvl="0">
+      <w:start w:val="1"/>
+      <w:numFmt w:val="decimal"/>
+      <w:lvlText w:val="%1."/>
+      <w:lvlJc w:val="left"/>
+      <w:pPr>
+        <w:ind w:left="360" w:hanging="360"/>
+      </w:pPr>
+      <w:rPr>
+        <w:rFonts w:hint="default"/>
+      </w:rPr>
+    </w:lvl>
+    <w:lvl w:ilvl="1">
+      <w:start w:val="1"/>
+      <w:numFmt w:val="decimal"/>
+      <w:lvlText w:val="%1.%2."/>
+      <w:lvlJc w:val="left"/>
+      <w:pPr>
+        <w:ind w:left="792" w:hanging="432"/>
+      </w:pPr>
+      <w:rPr>
+        <w:rFonts w:hint="default"/>
+      </w:rPr>
+    </w:lvl>
+    <w:lvl w:ilvl="2">
+      <w:start w:val="1"/>
+      <w:numFmt w:val="decimal"/>
+      <w:lvlText w:val="%1.2.%3."/>
+      <w:lvlJc w:val="left"/>
+      <w:pPr>
+        <w:ind w:left="1224" w:hanging="504"/>
+      </w:pPr>
+      <w:rPr>
+        <w:rFonts w:hint="default"/>
+      </w:rPr>
+    </w:lvl>
+    <w:lvl w:ilvl="3">
+      <w:start w:val="1"/>
+      <w:numFmt w:val="decimal"/>
+      <w:lvlText w:val="%4.2.2.1."/>
+      <w:lvlJc w:val="left"/>
+      <w:pPr>
+        <w:ind w:left="1728" w:hanging="647"/>
+      </w:pPr>
+      <w:rPr>
+        <w:rFonts w:hint="default"/>
+      </w:rPr>
+    </w:lvl>
+    <w:lvl w:ilvl="4">
+      <w:start w:val="1"/>
+      <w:numFmt w:val="decimal"/>
+      <w:lvlText w:val="%1.2.%3.%4.%5."/>
+      <w:lvlJc w:val="left"/>
+      <w:pPr>
+        <w:ind w:left="2232" w:hanging="792"/>
+      </w:pPr>
+      <w:rPr>
+        <w:rFonts w:hint="default"/>
+      </w:rPr>
+    </w:lvl>
+    <w:lvl w:ilvl="5">
+      <w:start w:val="1"/>
+      <w:numFmt w:val="decimal"/>
+      <w:lvlText w:val="%1.%2.%3.%4.%5.%6."/>
+      <w:lvlJc w:val="left"/>
+      <w:pPr>
+        <w:ind w:left="2736" w:hanging="935"/>
+      </w:pPr>
+      <w:rPr>
+        <w:rFonts w:hint="default"/>
+      </w:rPr>
+    </w:lvl>
+    <w:lvl w:ilvl="6">
+      <w:start w:val="1"/>
+      <w:numFmt w:val="decimal"/>
+      <w:lvlText w:val="%1.%2.%3.%4.%5.%6.%7."/>
+      <w:lvlJc w:val="left"/>
+      <w:pPr>
+        <w:ind w:left="3240" w:hanging="1080"/>
+      </w:pPr>
+      <w:rPr>
+        <w:rFonts w:hint="default"/>
+      </w:rPr>
+    </w:lvl>
+    <w:lvl w:ilvl="7">
+      <w:start w:val="1"/>
+      <w:numFmt w:val="decimal"/>
+      <w:lvlText w:val="%1.%2.%3.%4.%5.%6.%7.%8."/>
+      <w:lvlJc w:val="left"/>
+      <w:pPr>
+        <w:ind w:left="3744" w:hanging="1224"/>
+      </w:pPr>
+      <w:rPr>
+        <w:rFonts w:hint="default"/>
+      </w:rPr>
+    </w:lvl>
+    <w:lvl w:ilvl="8">
+      <w:start w:val="1"/>
+      <w:numFmt w:val="decimal"/>
+      <w:lvlText w:val="%1.%2.%3.%4.%5.%6.%7.%8.%9."/>
+      <w:lvlJc w:val="left"/>
+      <w:pPr>
+        <w:ind w:left="4320" w:hanging="1440"/>
+      </w:pPr>
+      <w:rPr>
+        <w:rFonts w:hint="default"/>
+      </w:rPr>
+    </w:lvl>
+  </w:abstractNum>
+  <w:abstractNum w:abstractNumId="8" w15:restartNumberingAfterBreak="0">
     <w:nsid w:val="265E1389"/>
     <w:multiLevelType w:val="hybridMultilevel"/>
     <w:tmpl w:val="45B455C6"/>
@@ -14277,7 +15329,7 @@
       </w:rPr>
     </w:lvl>
   </w:abstractNum>
-  <w:abstractNum w:abstractNumId="6" w15:restartNumberingAfterBreak="0">
+  <w:abstractNum w:abstractNumId="9" w15:restartNumberingAfterBreak="0">
     <w:nsid w:val="32423C0F"/>
     <w:multiLevelType w:val="multilevel"/>
     <w:tmpl w:val="96F0F9F2"/>
@@ -14367,7 +15419,7 @@
       </w:pPr>
     </w:lvl>
   </w:abstractNum>
-  <w:abstractNum w:abstractNumId="7" w15:restartNumberingAfterBreak="0">
+  <w:abstractNum w:abstractNumId="10" w15:restartNumberingAfterBreak="0">
     <w:nsid w:val="3E31193A"/>
     <w:multiLevelType w:val="multilevel"/>
     <w:tmpl w:val="96F0F9F2"/>
@@ -14457,7 +15509,7 @@
       </w:pPr>
     </w:lvl>
   </w:abstractNum>
-  <w:abstractNum w:abstractNumId="8" w15:restartNumberingAfterBreak="0">
+  <w:abstractNum w:abstractNumId="11" w15:restartNumberingAfterBreak="0">
     <w:nsid w:val="43C4752B"/>
     <w:multiLevelType w:val="multilevel"/>
     <w:tmpl w:val="96F0F9F2"/>
@@ -14547,7 +15599,7 @@
       </w:pPr>
     </w:lvl>
   </w:abstractNum>
-  <w:abstractNum w:abstractNumId="9" w15:restartNumberingAfterBreak="0">
+  <w:abstractNum w:abstractNumId="12" w15:restartNumberingAfterBreak="0">
     <w:nsid w:val="44CB70C3"/>
     <w:multiLevelType w:val="multilevel"/>
     <w:tmpl w:val="648A9086"/>
@@ -14633,7 +15685,7 @@
       </w:pPr>
     </w:lvl>
   </w:abstractNum>
-  <w:abstractNum w:abstractNumId="10" w15:restartNumberingAfterBreak="0">
+  <w:abstractNum w:abstractNumId="13" w15:restartNumberingAfterBreak="0">
     <w:nsid w:val="470727EB"/>
     <w:multiLevelType w:val="multilevel"/>
     <w:tmpl w:val="96F0F9F2"/>
@@ -14723,7 +15775,7 @@
       </w:pPr>
     </w:lvl>
   </w:abstractNum>
-  <w:abstractNum w:abstractNumId="11" w15:restartNumberingAfterBreak="0">
+  <w:abstractNum w:abstractNumId="14" w15:restartNumberingAfterBreak="0">
     <w:nsid w:val="4E1F48F1"/>
     <w:multiLevelType w:val="multilevel"/>
     <w:tmpl w:val="96F0F9F2"/>
@@ -14813,7 +15865,7 @@
       </w:pPr>
     </w:lvl>
   </w:abstractNum>
-  <w:abstractNum w:abstractNumId="12" w15:restartNumberingAfterBreak="0">
+  <w:abstractNum w:abstractNumId="15" w15:restartNumberingAfterBreak="0">
     <w:nsid w:val="56554808"/>
     <w:multiLevelType w:val="hybridMultilevel"/>
     <w:tmpl w:val="6C789B10"/>
@@ -14899,7 +15951,7 @@
       </w:pPr>
     </w:lvl>
   </w:abstractNum>
-  <w:abstractNum w:abstractNumId="13" w15:restartNumberingAfterBreak="0">
+  <w:abstractNum w:abstractNumId="16" w15:restartNumberingAfterBreak="0">
     <w:nsid w:val="566D6810"/>
     <w:multiLevelType w:val="multilevel"/>
     <w:tmpl w:val="040E001F"/>
@@ -14985,7 +16037,7 @@
       </w:pPr>
     </w:lvl>
   </w:abstractNum>
-  <w:abstractNum w:abstractNumId="14" w15:restartNumberingAfterBreak="0">
+  <w:abstractNum w:abstractNumId="17" w15:restartNumberingAfterBreak="0">
     <w:nsid w:val="573F5CE2"/>
     <w:multiLevelType w:val="hybridMultilevel"/>
     <w:tmpl w:val="E5D6E35A"/>
@@ -15099,7 +16151,7 @@
       </w:rPr>
     </w:lvl>
   </w:abstractNum>
-  <w:abstractNum w:abstractNumId="15" w15:restartNumberingAfterBreak="0">
+  <w:abstractNum w:abstractNumId="18" w15:restartNumberingAfterBreak="0">
     <w:nsid w:val="5D1D75AB"/>
     <w:multiLevelType w:val="multilevel"/>
     <w:tmpl w:val="96F0F9F2"/>
@@ -15189,7 +16241,7 @@
       </w:pPr>
     </w:lvl>
   </w:abstractNum>
-  <w:abstractNum w:abstractNumId="16" w15:restartNumberingAfterBreak="0">
+  <w:abstractNum w:abstractNumId="19" w15:restartNumberingAfterBreak="0">
     <w:nsid w:val="5D9912E4"/>
     <w:multiLevelType w:val="multilevel"/>
     <w:tmpl w:val="A5EAADE0"/>
@@ -15302,7 +16354,7 @@
       </w:rPr>
     </w:lvl>
   </w:abstractNum>
-  <w:abstractNum w:abstractNumId="17" w15:restartNumberingAfterBreak="0">
+  <w:abstractNum w:abstractNumId="20" w15:restartNumberingAfterBreak="0">
     <w:nsid w:val="67712486"/>
     <w:multiLevelType w:val="multilevel"/>
     <w:tmpl w:val="96F0F9F2"/>
@@ -15392,7 +16444,7 @@
       </w:pPr>
     </w:lvl>
   </w:abstractNum>
-  <w:abstractNum w:abstractNumId="18" w15:restartNumberingAfterBreak="0">
+  <w:abstractNum w:abstractNumId="21" w15:restartNumberingAfterBreak="0">
     <w:nsid w:val="6A8304D1"/>
     <w:multiLevelType w:val="multilevel"/>
     <w:tmpl w:val="53AA38C6"/>
@@ -15505,7 +16557,120 @@
       </w:rPr>
     </w:lvl>
   </w:abstractNum>
-  <w:abstractNum w:abstractNumId="19" w15:restartNumberingAfterBreak="0">
+  <w:abstractNum w:abstractNumId="22" w15:restartNumberingAfterBreak="0">
+    <w:nsid w:val="6CC34703"/>
+    <w:multiLevelType w:val="multilevel"/>
+    <w:tmpl w:val="10BEBF00"/>
+    <w:lvl w:ilvl="0">
+      <w:start w:val="1"/>
+      <w:numFmt w:val="decimal"/>
+      <w:lvlText w:val="%1."/>
+      <w:lvlJc w:val="left"/>
+      <w:pPr>
+        <w:ind w:left="360" w:hanging="360"/>
+      </w:pPr>
+      <w:rPr>
+        <w:rFonts w:hint="default"/>
+      </w:rPr>
+    </w:lvl>
+    <w:lvl w:ilvl="1">
+      <w:start w:val="1"/>
+      <w:numFmt w:val="decimal"/>
+      <w:lvlText w:val="%1.%2."/>
+      <w:lvlJc w:val="left"/>
+      <w:pPr>
+        <w:ind w:left="792" w:hanging="432"/>
+      </w:pPr>
+      <w:rPr>
+        <w:rFonts w:hint="default"/>
+      </w:rPr>
+    </w:lvl>
+    <w:lvl w:ilvl="2">
+      <w:start w:val="1"/>
+      <w:numFmt w:val="decimal"/>
+      <w:lvlText w:val="%1.2.%3."/>
+      <w:lvlJc w:val="left"/>
+      <w:pPr>
+        <w:ind w:left="1224" w:hanging="504"/>
+      </w:pPr>
+      <w:rPr>
+        <w:rFonts w:hint="default"/>
+      </w:rPr>
+    </w:lvl>
+    <w:lvl w:ilvl="3">
+      <w:start w:val="1"/>
+      <w:numFmt w:val="decimal"/>
+      <w:lvlText w:val="%4.2.2.3."/>
+      <w:lvlJc w:val="left"/>
+      <w:pPr>
+        <w:ind w:left="1728" w:hanging="647"/>
+      </w:pPr>
+      <w:rPr>
+        <w:rFonts w:hint="default"/>
+      </w:rPr>
+    </w:lvl>
+    <w:lvl w:ilvl="4">
+      <w:start w:val="1"/>
+      <w:numFmt w:val="decimal"/>
+      <w:lvlText w:val="%1.2.%3.%4.%5."/>
+      <w:lvlJc w:val="left"/>
+      <w:pPr>
+        <w:ind w:left="2232" w:hanging="792"/>
+      </w:pPr>
+      <w:rPr>
+        <w:rFonts w:hint="default"/>
+      </w:rPr>
+    </w:lvl>
+    <w:lvl w:ilvl="5">
+      <w:start w:val="1"/>
+      <w:numFmt w:val="decimal"/>
+      <w:lvlText w:val="%1.%2.%3.%4.%5.%6."/>
+      <w:lvlJc w:val="left"/>
+      <w:pPr>
+        <w:ind w:left="2736" w:hanging="935"/>
+      </w:pPr>
+      <w:rPr>
+        <w:rFonts w:hint="default"/>
+      </w:rPr>
+    </w:lvl>
+    <w:lvl w:ilvl="6">
+      <w:start w:val="1"/>
+      <w:numFmt w:val="decimal"/>
+      <w:lvlText w:val="%1.%2.%3.%4.%5.%6.%7."/>
+      <w:lvlJc w:val="left"/>
+      <w:pPr>
+        <w:ind w:left="3240" w:hanging="1080"/>
+      </w:pPr>
+      <w:rPr>
+        <w:rFonts w:hint="default"/>
+      </w:rPr>
+    </w:lvl>
+    <w:lvl w:ilvl="7">
+      <w:start w:val="1"/>
+      <w:numFmt w:val="decimal"/>
+      <w:lvlText w:val="%1.%2.%3.%4.%5.%6.%7.%8."/>
+      <w:lvlJc w:val="left"/>
+      <w:pPr>
+        <w:ind w:left="3744" w:hanging="1224"/>
+      </w:pPr>
+      <w:rPr>
+        <w:rFonts w:hint="default"/>
+      </w:rPr>
+    </w:lvl>
+    <w:lvl w:ilvl="8">
+      <w:start w:val="1"/>
+      <w:numFmt w:val="decimal"/>
+      <w:lvlText w:val="%1.%2.%3.%4.%5.%6.%7.%8.%9."/>
+      <w:lvlJc w:val="left"/>
+      <w:pPr>
+        <w:ind w:left="4320" w:hanging="1440"/>
+      </w:pPr>
+      <w:rPr>
+        <w:rFonts w:hint="default"/>
+      </w:rPr>
+    </w:lvl>
+  </w:abstractNum>
+  <w:abstractNum w:abstractNumId="23" w15:restartNumberingAfterBreak="0">
     <w:nsid w:val="77E14177"/>
     <w:multiLevelType w:val="multilevel"/>
     <w:tmpl w:val="FE34BA2E"/>
@@ -15591,7 +16756,7 @@
       </w:pPr>
     </w:lvl>
   </w:abstractNum>
-  <w:abstractNum w:abstractNumId="20" w15:restartNumberingAfterBreak="0">
+  <w:abstractNum w:abstractNumId="24" w15:restartNumberingAfterBreak="0">
     <w:nsid w:val="7A2C38D0"/>
     <w:multiLevelType w:val="multilevel"/>
     <w:tmpl w:val="78305960"/>
@@ -15704,7 +16869,7 @@
       </w:rPr>
     </w:lvl>
   </w:abstractNum>
-  <w:abstractNum w:abstractNumId="21" w15:restartNumberingAfterBreak="0">
+  <w:abstractNum w:abstractNumId="25" w15:restartNumberingAfterBreak="0">
     <w:nsid w:val="7B890521"/>
     <w:multiLevelType w:val="multilevel"/>
     <w:tmpl w:val="96F0F9F2"/>
@@ -15794,7 +16959,7 @@
       </w:pPr>
     </w:lvl>
   </w:abstractNum>
-  <w:abstractNum w:abstractNumId="22" w15:restartNumberingAfterBreak="0">
+  <w:abstractNum w:abstractNumId="26" w15:restartNumberingAfterBreak="0">
     <w:nsid w:val="7F257849"/>
     <w:multiLevelType w:val="multilevel"/>
     <w:tmpl w:val="96F0F9F2"/>
@@ -15885,73 +17050,85 @@
     </w:lvl>
   </w:abstractNum>
   <w:num w:numId="1">
+    <w:abstractNumId w:val="12"/>
+  </w:num>
+  <w:num w:numId="2">
+    <w:abstractNumId w:val="21"/>
+  </w:num>
+  <w:num w:numId="3">
+    <w:abstractNumId w:val="5"/>
+  </w:num>
+  <w:num w:numId="4">
     <w:abstractNumId w:val="9"/>
   </w:num>
-  <w:num w:numId="2">
+  <w:num w:numId="5">
+    <w:abstractNumId w:val="20"/>
+  </w:num>
+  <w:num w:numId="6">
+    <w:abstractNumId w:val="11"/>
+  </w:num>
+  <w:num w:numId="7">
+    <w:abstractNumId w:val="6"/>
+  </w:num>
+  <w:num w:numId="8">
+    <w:abstractNumId w:val="10"/>
+  </w:num>
+  <w:num w:numId="9">
+    <w:abstractNumId w:val="14"/>
+  </w:num>
+  <w:num w:numId="10">
+    <w:abstractNumId w:val="13"/>
+  </w:num>
+  <w:num w:numId="11">
+    <w:abstractNumId w:val="16"/>
+  </w:num>
+  <w:num w:numId="12">
+    <w:abstractNumId w:val="25"/>
+  </w:num>
+  <w:num w:numId="13">
+    <w:abstractNumId w:val="26"/>
+  </w:num>
+  <w:num w:numId="14">
     <w:abstractNumId w:val="18"/>
   </w:num>
-  <w:num w:numId="3">
+  <w:num w:numId="15">
+    <w:abstractNumId w:val="8"/>
+  </w:num>
+  <w:num w:numId="16">
+    <w:abstractNumId w:val="15"/>
+  </w:num>
+  <w:num w:numId="17">
+    <w:abstractNumId w:val="17"/>
+  </w:num>
+  <w:num w:numId="18">
     <w:abstractNumId w:val="3"/>
   </w:num>
-  <w:num w:numId="4">
-    <w:abstractNumId w:val="6"/>
+  <w:num w:numId="19">
+    <w:abstractNumId w:val="19"/>
   </w:num>
-  <w:num w:numId="5">
-    <w:abstractNumId w:val="17"/>
-  </w:num>
-  <w:num w:numId="6">
-    <w:abstractNumId w:val="8"/>
-  </w:num>
-  <w:num w:numId="7">
+  <w:num w:numId="20">
     <w:abstractNumId w:val="4"/>
   </w:num>
-  <w:num w:numId="8">
-    <w:abstractNumId w:val="7"/>
-  </w:num>
-  <w:num w:numId="9">
-    <w:abstractNumId w:val="11"/>
-  </w:num>
-  <w:num w:numId="10">
-    <w:abstractNumId w:val="10"/>
-  </w:num>
-  <w:num w:numId="11">
-    <w:abstractNumId w:val="13"/>
-  </w:num>
-  <w:num w:numId="12">
-    <w:abstractNumId w:val="21"/>
-  </w:num>
-  <w:num w:numId="13">
-    <w:abstractNumId w:val="22"/>
-  </w:num>
-  <w:num w:numId="14">
-    <w:abstractNumId w:val="15"/>
-  </w:num>
-  <w:num w:numId="15">
-    <w:abstractNumId w:val="5"/>
-  </w:num>
-  <w:num w:numId="16">
-    <w:abstractNumId w:val="12"/>
-  </w:num>
-  <w:num w:numId="17">
-    <w:abstractNumId w:val="14"/>
-  </w:num>
-  <w:num w:numId="18">
-    <w:abstractNumId w:val="1"/>
-  </w:num>
-  <w:num w:numId="19">
-    <w:abstractNumId w:val="16"/>
-  </w:num>
-  <w:num w:numId="20">
-    <w:abstractNumId w:val="2"/>
-  </w:num>
   <w:num w:numId="21">
-    <w:abstractNumId w:val="20"/>
+    <w:abstractNumId w:val="24"/>
   </w:num>
   <w:num w:numId="22">
-    <w:abstractNumId w:val="19"/>
+    <w:abstractNumId w:val="23"/>
   </w:num>
   <w:num w:numId="23">
     <w:abstractNumId w:val="0"/>
+  </w:num>
+  <w:num w:numId="24">
+    <w:abstractNumId w:val="7"/>
+  </w:num>
+  <w:num w:numId="25">
+    <w:abstractNumId w:val="2"/>
+  </w:num>
+  <w:num w:numId="26">
+    <w:abstractNumId w:val="1"/>
+  </w:num>
+  <w:num w:numId="27">
+    <w:abstractNumId w:val="22"/>
   </w:num>
 </w:numbering>
 </file>
@@ -16713,6 +17890,41 @@
       <w:lang w:val="hu-HU"/>
     </w:rPr>
   </w:style>
+  <w:style w:type="paragraph" w:customStyle="1" w:styleId="font-claude-response-body">
+    <w:name w:val="font-claude-response-body"/>
+    <w:basedOn w:val="Norml"/>
+    <w:rsid w:val="006F5CCD"/>
+    <w:pPr>
+      <w:spacing w:before="100" w:beforeAutospacing="1" w:after="100" w:afterAutospacing="1" w:line="240" w:lineRule="auto"/>
+      <w:jc w:val="left"/>
+    </w:pPr>
+    <w:rPr>
+      <w:lang w:val="hu-HU"/>
+    </w:rPr>
+  </w:style>
+  <w:style w:type="character" w:styleId="Kiemels2">
+    <w:name w:val="Strong"/>
+    <w:basedOn w:val="Bekezdsalapbettpusa"/>
+    <w:uiPriority w:val="22"/>
+    <w:qFormat/>
+    <w:rsid w:val="006F5CCD"/>
+    <w:rPr>
+      <w:b/>
+      <w:bCs/>
+    </w:rPr>
+  </w:style>
+  <w:style w:type="paragraph" w:customStyle="1" w:styleId="whitespace-normal">
+    <w:name w:val="whitespace-normal"/>
+    <w:basedOn w:val="Norml"/>
+    <w:rsid w:val="006F5CCD"/>
+    <w:pPr>
+      <w:spacing w:before="100" w:beforeAutospacing="1" w:after="100" w:afterAutospacing="1" w:line="240" w:lineRule="auto"/>
+      <w:jc w:val="left"/>
+    </w:pPr>
+    <w:rPr>
+      <w:lang w:val="hu-HU"/>
+    </w:rPr>
+  </w:style>
 </w:styles>
 </file>
 
@@ -17031,7 +18243,7 @@
 </file>
 
 <file path=customXml/itemProps2.xml><?xml version="1.0" encoding="utf-8"?>
-<ds:datastoreItem xmlns:ds="http://schemas.openxmlformats.org/officeDocument/2006/customXml" ds:itemID="{BF894C3C-7582-4280-A7D0-691C9AC64EAD}">
+<ds:datastoreItem xmlns:ds="http://schemas.openxmlformats.org/officeDocument/2006/customXml" ds:itemID="{53A78851-1627-4145-BAB0-87F21C8B1000}">
   <ds:schemaRefs>
     <ds:schemaRef ds:uri="http://schemas.openxmlformats.org/officeDocument/2006/bibliography"/>
   </ds:schemaRefs>

</xml_diff>